<commit_message>
Minor update to 'coming soon' doc
</commit_message>
<xml_diff>
--- a/biquad_notch_filter/doc/COMING_SOON_digital_implementation.docx
+++ b/biquad_notch_filter/doc/COMING_SOON_digital_implementation.docx
@@ -2,24 +2,7 @@
 <file path=word/document.xml><?xml version="1.0" encoding="utf-8"?>
 <w:document xmlns:wpc="http://schemas.microsoft.com/office/word/2010/wordprocessingCanvas" xmlns:cx="http://schemas.microsoft.com/office/drawing/2014/chartex" xmlns:cx1="http://schemas.microsoft.com/office/drawing/2015/9/8/chartex" xmlns:cx2="http://schemas.microsoft.com/office/drawing/2015/10/21/chartex" xmlns:cx3="http://schemas.microsoft.com/office/drawing/2016/5/9/chartex" xmlns:cx4="http://schemas.microsoft.com/office/drawing/2016/5/10/chartex" xmlns:cx5="http://schemas.microsoft.com/office/drawing/2016/5/11/chartex" xmlns:cx6="http://schemas.microsoft.com/office/drawing/2016/5/12/chartex" xmlns:cx7="http://schemas.microsoft.com/office/drawing/2016/5/13/chartex" xmlns:cx8="http://schemas.microsoft.com/office/drawing/2016/5/14/chartex" xmlns:mc="http://schemas.openxmlformats.org/markup-compatibility/2006" xmlns:aink="http://schemas.microsoft.com/office/drawing/2016/ink" xmlns:am3d="http://schemas.microsoft.com/office/drawing/2017/model3d" xmlns:o="urn:schemas-microsoft-com:office:office" xmlns:r="http://schemas.openxmlformats.org/officeDocument/2006/relationships" xmlns:m="http://schemas.openxmlformats.org/officeDocument/2006/math" xmlns:v="urn:schemas-microsoft-com:vml" xmlns:wp14="http://schemas.microsoft.com/office/word/2010/wordprocessingDrawing" xmlns:wp="http://schemas.openxmlformats.org/drawingml/2006/wordprocessingDrawing" xmlns:w10="urn:schemas-microsoft-com:office:word" xmlns:w="http://schemas.openxmlformats.org/wordprocessingml/2006/main" xmlns:w14="http://schemas.microsoft.com/office/word/2010/wordml" xmlns:w15="http://schemas.microsoft.com/office/word/2012/wordml" xmlns:w16cex="http://schemas.microsoft.com/office/word/2018/wordml/cex" xmlns:w16cid="http://schemas.microsoft.com/office/word/2016/wordml/cid" xmlns:w16="http://schemas.microsoft.com/office/word/2018/wordml" xmlns:w16sdtdh="http://schemas.microsoft.com/office/word/2020/wordml/sdtdatahash" xmlns:w16se="http://schemas.microsoft.com/office/word/2015/wordml/symex" xmlns:wpg="http://schemas.microsoft.com/office/word/2010/wordprocessingGroup" xmlns:wpi="http://schemas.microsoft.com/office/word/2010/wordprocessingInk" xmlns:wne="http://schemas.microsoft.com/office/word/2006/wordml" xmlns:wps="http://schemas.microsoft.com/office/word/2010/wordprocessingShape" mc:Ignorable="w14 w15 w16se w16cid w16 w16cex w16sdtdh wp14">
   <w:body>
-    <w:p>
-      <w:r>
-        <w:rPr>
-          <w:b/>
-          <w:bCs/>
-        </w:rPr>
-        <w:t>Coming soon:</w:t>
-      </w:r>
-      <w:r>
-        <w:t xml:space="preserve"> How to </w:t>
-      </w:r>
-      <w:r>
-        <w:t xml:space="preserve">digitally </w:t>
-      </w:r>
-      <w:r>
-        <w:t>implement a biquadratic notch filter</w:t>
-      </w:r>
-    </w:p>
+    <w:p/>
     <w:sectPr>
       <w:pgSz w:w="12240" w:h="15840"/>
       <w:pgMar w:top="1440" w:right="1440" w:bottom="1440" w:left="1440" w:header="720" w:footer="720" w:gutter="0"/>

</xml_diff>

<commit_message>
Started white paper on digital implementation
</commit_message>
<xml_diff>
--- a/biquad_notch_filter/doc/COMING_SOON_digital_implementation.docx
+++ b/biquad_notch_filter/doc/COMING_SOON_digital_implementation.docx
@@ -2,7 +2,1768 @@
 <file path=word/document.xml><?xml version="1.0" encoding="utf-8"?>
 <w:document xmlns:wpc="http://schemas.microsoft.com/office/word/2010/wordprocessingCanvas" xmlns:cx="http://schemas.microsoft.com/office/drawing/2014/chartex" xmlns:cx1="http://schemas.microsoft.com/office/drawing/2015/9/8/chartex" xmlns:cx2="http://schemas.microsoft.com/office/drawing/2015/10/21/chartex" xmlns:cx3="http://schemas.microsoft.com/office/drawing/2016/5/9/chartex" xmlns:cx4="http://schemas.microsoft.com/office/drawing/2016/5/10/chartex" xmlns:cx5="http://schemas.microsoft.com/office/drawing/2016/5/11/chartex" xmlns:cx6="http://schemas.microsoft.com/office/drawing/2016/5/12/chartex" xmlns:cx7="http://schemas.microsoft.com/office/drawing/2016/5/13/chartex" xmlns:cx8="http://schemas.microsoft.com/office/drawing/2016/5/14/chartex" xmlns:mc="http://schemas.openxmlformats.org/markup-compatibility/2006" xmlns:aink="http://schemas.microsoft.com/office/drawing/2016/ink" xmlns:am3d="http://schemas.microsoft.com/office/drawing/2017/model3d" xmlns:o="urn:schemas-microsoft-com:office:office" xmlns:r="http://schemas.openxmlformats.org/officeDocument/2006/relationships" xmlns:m="http://schemas.openxmlformats.org/officeDocument/2006/math" xmlns:v="urn:schemas-microsoft-com:vml" xmlns:wp14="http://schemas.microsoft.com/office/word/2010/wordprocessingDrawing" xmlns:wp="http://schemas.openxmlformats.org/drawingml/2006/wordprocessingDrawing" xmlns:w10="urn:schemas-microsoft-com:office:word" xmlns:w="http://schemas.openxmlformats.org/wordprocessingml/2006/main" xmlns:w14="http://schemas.microsoft.com/office/word/2010/wordml" xmlns:w15="http://schemas.microsoft.com/office/word/2012/wordml" xmlns:w16cex="http://schemas.microsoft.com/office/word/2018/wordml/cex" xmlns:w16cid="http://schemas.microsoft.com/office/word/2016/wordml/cid" xmlns:w16="http://schemas.microsoft.com/office/word/2018/wordml" xmlns:w16sdtdh="http://schemas.microsoft.com/office/word/2020/wordml/sdtdatahash" xmlns:w16se="http://schemas.microsoft.com/office/word/2015/wordml/symex" xmlns:wpg="http://schemas.microsoft.com/office/word/2010/wordprocessingGroup" xmlns:wpi="http://schemas.microsoft.com/office/word/2010/wordprocessingInk" xmlns:wne="http://schemas.microsoft.com/office/word/2006/wordml" xmlns:wps="http://schemas.microsoft.com/office/word/2010/wordprocessingShape" mc:Ignorable="w14 w15 w16se w16cid w16 w16cex w16sdtdh wp14">
   <w:body>
+    <w:p>
+      <w:pPr>
+        <w:pStyle w:val="Title"/>
+        <w:jc w:val="center"/>
+      </w:pPr>
+      <w:r>
+        <w:t xml:space="preserve">How to </w:t>
+      </w:r>
+      <w:r>
+        <w:t>implement a</w:t>
+      </w:r>
+      <w:r>
+        <w:t xml:space="preserve"> </w:t>
+      </w:r>
+      <w:r>
+        <w:t xml:space="preserve">digital </w:t>
+      </w:r>
+      <w:r>
+        <w:t>biquadratic notch filter</w:t>
+      </w:r>
+      <w:r>
+        <w:t xml:space="preserve"> (in software)</w:t>
+      </w:r>
+    </w:p>
+    <w:p>
+      <w:pPr>
+        <w:pStyle w:val="Subtitle"/>
+        <w:jc w:val="center"/>
+      </w:pPr>
+      <w:r>
+        <w:t xml:space="preserve">by </w:t>
+      </w:r>
+      <w:hyperlink r:id="rId6" w:history="1">
+        <w:r>
+          <w:rPr>
+            <w:rStyle w:val="Hyperlink"/>
+          </w:rPr>
+          <w:t>Brandon Bickerstaff</w:t>
+        </w:r>
+      </w:hyperlink>
+    </w:p>
+    <w:p>
+      <w:pPr>
+        <w:pStyle w:val="Heading1"/>
+      </w:pPr>
+      <w:r>
+        <w:t>Background</w:t>
+      </w:r>
+    </w:p>
+    <w:p>
+      <w:r>
+        <w:t xml:space="preserve">As presented in </w:t>
+      </w:r>
+      <w:r>
+        <w:t>the</w:t>
+      </w:r>
+      <w:r>
+        <w:t xml:space="preserve"> </w:t>
+      </w:r>
+      <w:hyperlink r:id="rId7" w:history="1">
+        <w:r>
+          <w:rPr>
+            <w:rStyle w:val="Hyperlink"/>
+          </w:rPr>
+          <w:t>complimentary white paper</w:t>
+        </w:r>
+      </w:hyperlink>
+      <w:r>
+        <w:t>, t</w:t>
+      </w:r>
+      <w:r>
+        <w:t>he</w:t>
+      </w:r>
+      <w:r>
+        <w:t xml:space="preserve"> </w:t>
+      </w:r>
+      <w:r>
+        <w:t>continuous-time transfer function</w:t>
+      </w:r>
+      <w:r>
+        <w:t xml:space="preserve"> of a</w:t>
+      </w:r>
+      <w:r>
+        <w:t xml:space="preserve"> </w:t>
+      </w:r>
+      <w:r>
+        <w:rPr>
+          <w:rFonts w:eastAsiaTheme="minorEastAsia"/>
+        </w:rPr>
+        <w:t>biquadratic—or “biquad”—</w:t>
+      </w:r>
+      <w:r>
+        <w:rPr>
+          <w:rFonts w:eastAsiaTheme="minorEastAsia"/>
+        </w:rPr>
+        <w:t>notch filter</w:t>
+      </w:r>
+      <w:r>
+        <w:t xml:space="preserve"> </w:t>
+      </w:r>
+      <w:r>
+        <w:t xml:space="preserve">is </w:t>
+      </w:r>
+      <w:r>
+        <w:t>…</w:t>
+      </w:r>
+    </w:p>
+    <w:p>
+      <w:pPr>
+        <w:rPr>
+          <w:rFonts w:eastAsiaTheme="minorEastAsia"/>
+        </w:rPr>
+      </w:pPr>
+      <m:oMathPara>
+        <m:oMath>
+          <m:sSub>
+            <m:sSubPr>
+              <m:ctrlPr>
+                <w:rPr>
+                  <w:rFonts w:ascii="Cambria Math" w:eastAsiaTheme="minorEastAsia" w:hAnsi="Cambria Math"/>
+                  <w:i/>
+                </w:rPr>
+              </m:ctrlPr>
+            </m:sSubPr>
+            <m:e>
+              <m:r>
+                <w:rPr>
+                  <w:rFonts w:ascii="Cambria Math" w:eastAsiaTheme="minorEastAsia" w:hAnsi="Cambria Math"/>
+                </w:rPr>
+                <m:t>T</m:t>
+              </m:r>
+            </m:e>
+            <m:sub>
+              <m:r>
+                <w:rPr>
+                  <w:rFonts w:ascii="Cambria Math" w:eastAsiaTheme="minorEastAsia" w:hAnsi="Cambria Math"/>
+                </w:rPr>
+                <m:t>bn</m:t>
+              </m:r>
+            </m:sub>
+          </m:sSub>
+          <m:d>
+            <m:dPr>
+              <m:ctrlPr>
+                <w:rPr>
+                  <w:rFonts w:ascii="Cambria Math" w:eastAsiaTheme="minorEastAsia" w:hAnsi="Cambria Math"/>
+                  <w:i/>
+                </w:rPr>
+              </m:ctrlPr>
+            </m:dPr>
+            <m:e>
+              <m:r>
+                <w:rPr>
+                  <w:rFonts w:ascii="Cambria Math" w:eastAsiaTheme="minorEastAsia" w:hAnsi="Cambria Math"/>
+                </w:rPr>
+                <m:t>s</m:t>
+              </m:r>
+            </m:e>
+          </m:d>
+          <m:r>
+            <w:rPr>
+              <w:rFonts w:ascii="Cambria Math" w:eastAsiaTheme="minorEastAsia" w:hAnsi="Cambria Math"/>
+            </w:rPr>
+            <m:t>=</m:t>
+          </m:r>
+          <m:f>
+            <m:fPr>
+              <m:ctrlPr>
+                <w:rPr>
+                  <w:rFonts w:ascii="Cambria Math" w:eastAsiaTheme="minorEastAsia" w:hAnsi="Cambria Math"/>
+                  <w:i/>
+                </w:rPr>
+              </m:ctrlPr>
+            </m:fPr>
+            <m:num>
+              <m:sSup>
+                <m:sSupPr>
+                  <m:ctrlPr>
+                    <w:rPr>
+                      <w:rFonts w:ascii="Cambria Math" w:hAnsi="Cambria Math"/>
+                      <w:i/>
+                    </w:rPr>
+                  </m:ctrlPr>
+                </m:sSupPr>
+                <m:e>
+                  <m:r>
+                    <w:rPr>
+                      <w:rFonts w:ascii="Cambria Math" w:hAnsi="Cambria Math"/>
+                    </w:rPr>
+                    <m:t>s</m:t>
+                  </m:r>
+                </m:e>
+                <m:sup>
+                  <m:r>
+                    <w:rPr>
+                      <w:rFonts w:ascii="Cambria Math" w:hAnsi="Cambria Math"/>
+                    </w:rPr>
+                    <m:t>2</m:t>
+                  </m:r>
+                </m:sup>
+              </m:sSup>
+              <m:r>
+                <w:rPr>
+                  <w:rFonts w:ascii="Cambria Math" w:hAnsi="Cambria Math"/>
+                </w:rPr>
+                <m:t>+2</m:t>
+              </m:r>
+              <m:sSub>
+                <m:sSubPr>
+                  <m:ctrlPr>
+                    <w:rPr>
+                      <w:rFonts w:ascii="Cambria Math" w:hAnsi="Cambria Math"/>
+                      <w:i/>
+                    </w:rPr>
+                  </m:ctrlPr>
+                </m:sSubPr>
+                <m:e>
+                  <m:r>
+                    <w:rPr>
+                      <w:rFonts w:ascii="Cambria Math" w:hAnsi="Cambria Math"/>
+                    </w:rPr>
+                    <m:t>ζ</m:t>
+                  </m:r>
+                </m:e>
+                <m:sub>
+                  <m:r>
+                    <w:rPr>
+                      <w:rFonts w:ascii="Cambria Math" w:hAnsi="Cambria Math"/>
+                    </w:rPr>
+                    <m:t>num</m:t>
+                  </m:r>
+                </m:sub>
+              </m:sSub>
+              <m:sSub>
+                <m:sSubPr>
+                  <m:ctrlPr>
+                    <w:rPr>
+                      <w:rFonts w:ascii="Cambria Math" w:hAnsi="Cambria Math"/>
+                      <w:i/>
+                    </w:rPr>
+                  </m:ctrlPr>
+                </m:sSubPr>
+                <m:e>
+                  <m:r>
+                    <w:rPr>
+                      <w:rFonts w:ascii="Cambria Math" w:hAnsi="Cambria Math"/>
+                    </w:rPr>
+                    <m:t>ω</m:t>
+                  </m:r>
+                </m:e>
+                <m:sub>
+                  <m:r>
+                    <w:rPr>
+                      <w:rFonts w:ascii="Cambria Math" w:hAnsi="Cambria Math"/>
+                    </w:rPr>
+                    <m:t>c</m:t>
+                  </m:r>
+                </m:sub>
+              </m:sSub>
+              <m:r>
+                <w:rPr>
+                  <w:rFonts w:ascii="Cambria Math" w:hAnsi="Cambria Math"/>
+                </w:rPr>
+                <m:t>s+</m:t>
+              </m:r>
+              <m:sSubSup>
+                <m:sSubSupPr>
+                  <m:ctrlPr>
+                    <w:rPr>
+                      <w:rFonts w:ascii="Cambria Math" w:hAnsi="Cambria Math"/>
+                      <w:i/>
+                    </w:rPr>
+                  </m:ctrlPr>
+                </m:sSubSupPr>
+                <m:e>
+                  <m:r>
+                    <w:rPr>
+                      <w:rFonts w:ascii="Cambria Math" w:hAnsi="Cambria Math"/>
+                    </w:rPr>
+                    <m:t>ω</m:t>
+                  </m:r>
+                </m:e>
+                <m:sub>
+                  <m:r>
+                    <w:rPr>
+                      <w:rFonts w:ascii="Cambria Math" w:hAnsi="Cambria Math"/>
+                    </w:rPr>
+                    <m:t>c</m:t>
+                  </m:r>
+                </m:sub>
+                <m:sup>
+                  <m:r>
+                    <w:rPr>
+                      <w:rFonts w:ascii="Cambria Math" w:hAnsi="Cambria Math"/>
+                    </w:rPr>
+                    <m:t>2</m:t>
+                  </m:r>
+                </m:sup>
+              </m:sSubSup>
+              <m:ctrlPr>
+                <w:rPr>
+                  <w:rFonts w:ascii="Cambria Math" w:hAnsi="Cambria Math"/>
+                  <w:i/>
+                </w:rPr>
+              </m:ctrlPr>
+            </m:num>
+            <m:den>
+              <m:sSup>
+                <m:sSupPr>
+                  <m:ctrlPr>
+                    <w:rPr>
+                      <w:rFonts w:ascii="Cambria Math" w:hAnsi="Cambria Math"/>
+                      <w:i/>
+                    </w:rPr>
+                  </m:ctrlPr>
+                </m:sSupPr>
+                <m:e>
+                  <m:r>
+                    <w:rPr>
+                      <w:rFonts w:ascii="Cambria Math" w:hAnsi="Cambria Math"/>
+                    </w:rPr>
+                    <m:t>s</m:t>
+                  </m:r>
+                </m:e>
+                <m:sup>
+                  <m:r>
+                    <w:rPr>
+                      <w:rFonts w:ascii="Cambria Math" w:hAnsi="Cambria Math"/>
+                    </w:rPr>
+                    <m:t>2</m:t>
+                  </m:r>
+                </m:sup>
+              </m:sSup>
+              <m:r>
+                <w:rPr>
+                  <w:rFonts w:ascii="Cambria Math" w:hAnsi="Cambria Math"/>
+                </w:rPr>
+                <m:t>+2</m:t>
+              </m:r>
+              <m:sSub>
+                <m:sSubPr>
+                  <m:ctrlPr>
+                    <w:rPr>
+                      <w:rFonts w:ascii="Cambria Math" w:hAnsi="Cambria Math"/>
+                      <w:i/>
+                    </w:rPr>
+                  </m:ctrlPr>
+                </m:sSubPr>
+                <m:e>
+                  <m:r>
+                    <w:rPr>
+                      <w:rFonts w:ascii="Cambria Math" w:hAnsi="Cambria Math"/>
+                    </w:rPr>
+                    <m:t>ζ</m:t>
+                  </m:r>
+                </m:e>
+                <m:sub>
+                  <m:r>
+                    <w:rPr>
+                      <w:rFonts w:ascii="Cambria Math" w:hAnsi="Cambria Math"/>
+                    </w:rPr>
+                    <m:t>den</m:t>
+                  </m:r>
+                </m:sub>
+              </m:sSub>
+              <m:sSub>
+                <m:sSubPr>
+                  <m:ctrlPr>
+                    <w:rPr>
+                      <w:rFonts w:ascii="Cambria Math" w:hAnsi="Cambria Math"/>
+                      <w:i/>
+                    </w:rPr>
+                  </m:ctrlPr>
+                </m:sSubPr>
+                <m:e>
+                  <m:r>
+                    <w:rPr>
+                      <w:rFonts w:ascii="Cambria Math" w:hAnsi="Cambria Math"/>
+                    </w:rPr>
+                    <m:t>ω</m:t>
+                  </m:r>
+                </m:e>
+                <m:sub>
+                  <m:r>
+                    <w:rPr>
+                      <w:rFonts w:ascii="Cambria Math" w:hAnsi="Cambria Math"/>
+                    </w:rPr>
+                    <m:t>c</m:t>
+                  </m:r>
+                </m:sub>
+              </m:sSub>
+              <m:r>
+                <w:rPr>
+                  <w:rFonts w:ascii="Cambria Math" w:hAnsi="Cambria Math"/>
+                </w:rPr>
+                <m:t>s+</m:t>
+              </m:r>
+              <m:sSubSup>
+                <m:sSubSupPr>
+                  <m:ctrlPr>
+                    <w:rPr>
+                      <w:rFonts w:ascii="Cambria Math" w:hAnsi="Cambria Math"/>
+                      <w:i/>
+                    </w:rPr>
+                  </m:ctrlPr>
+                </m:sSubSupPr>
+                <m:e>
+                  <m:r>
+                    <w:rPr>
+                      <w:rFonts w:ascii="Cambria Math" w:hAnsi="Cambria Math"/>
+                    </w:rPr>
+                    <m:t>ω</m:t>
+                  </m:r>
+                </m:e>
+                <m:sub>
+                  <m:r>
+                    <w:rPr>
+                      <w:rFonts w:ascii="Cambria Math" w:hAnsi="Cambria Math"/>
+                    </w:rPr>
+                    <m:t>c</m:t>
+                  </m:r>
+                </m:sub>
+                <m:sup>
+                  <m:r>
+                    <w:rPr>
+                      <w:rFonts w:ascii="Cambria Math" w:hAnsi="Cambria Math"/>
+                    </w:rPr>
+                    <m:t>2</m:t>
+                  </m:r>
+                </m:sup>
+              </m:sSubSup>
+            </m:den>
+          </m:f>
+        </m:oMath>
+      </m:oMathPara>
+    </w:p>
+    <w:p>
+      <w:pPr>
+        <w:rPr>
+          <w:rFonts w:eastAsiaTheme="minorEastAsia"/>
+        </w:rPr>
+      </w:pPr>
+      <w:r>
+        <w:t xml:space="preserve">Where </w:t>
+      </w:r>
+      <m:oMath>
+        <m:r>
+          <w:rPr>
+            <w:rFonts w:ascii="Cambria Math" w:hAnsi="Cambria Math"/>
+          </w:rPr>
+          <m:t>s≔</m:t>
+        </m:r>
+      </m:oMath>
+      <w:r>
+        <w:rPr>
+          <w:rFonts w:eastAsiaTheme="minorEastAsia"/>
+        </w:rPr>
+        <w:t xml:space="preserve"> Laplace variable, </w:t>
+      </w:r>
+      <m:oMath>
+        <m:r>
+          <w:rPr>
+            <w:rFonts w:ascii="Cambria Math" w:hAnsi="Cambria Math"/>
+          </w:rPr>
+          <m:t>ζ≔</m:t>
+        </m:r>
+      </m:oMath>
+      <w:r>
+        <w:rPr>
+          <w:rFonts w:eastAsiaTheme="minorEastAsia"/>
+        </w:rPr>
+        <w:t xml:space="preserve"> damping ratio (—), </w:t>
+      </w:r>
+      <m:oMath>
+        <m:sSub>
+          <m:sSubPr>
+            <m:ctrlPr>
+              <w:rPr>
+                <w:rFonts w:ascii="Cambria Math" w:hAnsi="Cambria Math"/>
+                <w:i/>
+              </w:rPr>
+            </m:ctrlPr>
+          </m:sSubPr>
+          <m:e>
+            <m:r>
+              <w:rPr>
+                <w:rFonts w:ascii="Cambria Math" w:hAnsi="Cambria Math"/>
+              </w:rPr>
+              <m:t>ω</m:t>
+            </m:r>
+          </m:e>
+          <m:sub>
+            <m:r>
+              <w:rPr>
+                <w:rFonts w:ascii="Cambria Math" w:hAnsi="Cambria Math"/>
+              </w:rPr>
+              <m:t>c</m:t>
+            </m:r>
+          </m:sub>
+        </m:sSub>
+        <m:r>
+          <w:rPr>
+            <w:rFonts w:ascii="Cambria Math" w:eastAsiaTheme="minorEastAsia" w:hAnsi="Cambria Math"/>
+          </w:rPr>
+          <m:t>≔</m:t>
+        </m:r>
+      </m:oMath>
+      <w:r>
+        <w:rPr>
+          <w:rFonts w:eastAsiaTheme="minorEastAsia"/>
+        </w:rPr>
+        <w:t xml:space="preserve"> center/notch frequency (rad/s), and the s</w:t>
+      </w:r>
+      <w:r>
+        <w:t xml:space="preserve">ubscripts </w:t>
+      </w:r>
+      <m:oMath>
+        <m:r>
+          <w:rPr>
+            <w:rFonts w:ascii="Cambria Math" w:hAnsi="Cambria Math"/>
+          </w:rPr>
+          <m:t>num</m:t>
+        </m:r>
+      </m:oMath>
+      <w:r>
+        <w:rPr>
+          <w:rFonts w:eastAsiaTheme="minorEastAsia"/>
+        </w:rPr>
+        <w:t xml:space="preserve"> and </w:t>
+      </w:r>
+      <m:oMath>
+        <m:r>
+          <w:rPr>
+            <w:rFonts w:ascii="Cambria Math" w:eastAsiaTheme="minorEastAsia" w:hAnsi="Cambria Math"/>
+          </w:rPr>
+          <m:t>den</m:t>
+        </m:r>
+      </m:oMath>
+      <w:r>
+        <w:rPr>
+          <w:rFonts w:eastAsiaTheme="minorEastAsia"/>
+        </w:rPr>
+        <w:t xml:space="preserve"> designate “numerator” and “denominator,” respectively. </w:t>
+      </w:r>
+      <m:oMath>
+        <m:sSub>
+          <m:sSubPr>
+            <m:ctrlPr>
+              <w:rPr>
+                <w:rFonts w:ascii="Cambria Math" w:hAnsi="Cambria Math"/>
+                <w:i/>
+              </w:rPr>
+            </m:ctrlPr>
+          </m:sSubPr>
+          <m:e>
+            <m:r>
+              <w:rPr>
+                <w:rFonts w:ascii="Cambria Math" w:hAnsi="Cambria Math"/>
+              </w:rPr>
+              <m:t>ω</m:t>
+            </m:r>
+          </m:e>
+          <m:sub>
+            <m:r>
+              <w:rPr>
+                <w:rFonts w:ascii="Cambria Math" w:hAnsi="Cambria Math"/>
+              </w:rPr>
+              <m:t>c</m:t>
+            </m:r>
+          </m:sub>
+        </m:sSub>
+      </m:oMath>
+      <w:r>
+        <w:rPr>
+          <w:rFonts w:eastAsiaTheme="minorEastAsia"/>
+        </w:rPr>
+        <w:t xml:space="preserve"> is a design parameter, and the aforementioned white paper </w:t>
+      </w:r>
+      <w:r>
+        <w:rPr>
+          <w:rFonts w:eastAsiaTheme="minorEastAsia"/>
+        </w:rPr>
+        <w:t xml:space="preserve">derives an algorithm for calculating </w:t>
+      </w:r>
+      <m:oMath>
+        <m:sSub>
+          <m:sSubPr>
+            <m:ctrlPr>
+              <w:rPr>
+                <w:rFonts w:ascii="Cambria Math" w:hAnsi="Cambria Math"/>
+                <w:i/>
+              </w:rPr>
+            </m:ctrlPr>
+          </m:sSubPr>
+          <m:e>
+            <m:r>
+              <w:rPr>
+                <w:rFonts w:ascii="Cambria Math" w:hAnsi="Cambria Math"/>
+              </w:rPr>
+              <m:t>ζ</m:t>
+            </m:r>
+          </m:e>
+          <m:sub>
+            <m:r>
+              <w:rPr>
+                <w:rFonts w:ascii="Cambria Math" w:hAnsi="Cambria Math"/>
+              </w:rPr>
+              <m:t>num</m:t>
+            </m:r>
+          </m:sub>
+        </m:sSub>
+      </m:oMath>
+      <w:r>
+        <w:rPr>
+          <w:rFonts w:eastAsiaTheme="minorEastAsia"/>
+        </w:rPr>
+        <w:t xml:space="preserve"> and </w:t>
+      </w:r>
+      <m:oMath>
+        <m:sSub>
+          <m:sSubPr>
+            <m:ctrlPr>
+              <w:rPr>
+                <w:rFonts w:ascii="Cambria Math" w:hAnsi="Cambria Math"/>
+                <w:i/>
+              </w:rPr>
+            </m:ctrlPr>
+          </m:sSubPr>
+          <m:e>
+            <m:r>
+              <w:rPr>
+                <w:rFonts w:ascii="Cambria Math" w:hAnsi="Cambria Math"/>
+              </w:rPr>
+              <m:t>ζ</m:t>
+            </m:r>
+          </m:e>
+          <m:sub>
+            <m:r>
+              <w:rPr>
+                <w:rFonts w:ascii="Cambria Math" w:hAnsi="Cambria Math"/>
+              </w:rPr>
+              <m:t>den</m:t>
+            </m:r>
+          </m:sub>
+        </m:sSub>
+      </m:oMath>
+      <w:r>
+        <w:rPr>
+          <w:rFonts w:eastAsiaTheme="minorEastAsia"/>
+        </w:rPr>
+        <w:t xml:space="preserve">. That’s great, and </w:t>
+      </w:r>
+      <m:oMath>
+        <m:sSub>
+          <m:sSubPr>
+            <m:ctrlPr>
+              <w:rPr>
+                <w:rFonts w:ascii="Cambria Math" w:eastAsiaTheme="minorEastAsia" w:hAnsi="Cambria Math"/>
+                <w:i/>
+              </w:rPr>
+            </m:ctrlPr>
+          </m:sSubPr>
+          <m:e>
+            <m:r>
+              <w:rPr>
+                <w:rFonts w:ascii="Cambria Math" w:eastAsiaTheme="minorEastAsia" w:hAnsi="Cambria Math"/>
+              </w:rPr>
+              <m:t>T</m:t>
+            </m:r>
+          </m:e>
+          <m:sub>
+            <m:r>
+              <w:rPr>
+                <w:rFonts w:ascii="Cambria Math" w:eastAsiaTheme="minorEastAsia" w:hAnsi="Cambria Math"/>
+              </w:rPr>
+              <m:t>bn</m:t>
+            </m:r>
+          </m:sub>
+        </m:sSub>
+        <m:d>
+          <m:dPr>
+            <m:ctrlPr>
+              <w:rPr>
+                <w:rFonts w:ascii="Cambria Math" w:eastAsiaTheme="minorEastAsia" w:hAnsi="Cambria Math"/>
+                <w:i/>
+              </w:rPr>
+            </m:ctrlPr>
+          </m:dPr>
+          <m:e>
+            <m:r>
+              <w:rPr>
+                <w:rFonts w:ascii="Cambria Math" w:eastAsiaTheme="minorEastAsia" w:hAnsi="Cambria Math"/>
+              </w:rPr>
+              <m:t>s</m:t>
+            </m:r>
+          </m:e>
+        </m:d>
+      </m:oMath>
+      <w:r>
+        <w:rPr>
+          <w:rFonts w:eastAsiaTheme="minorEastAsia"/>
+        </w:rPr>
+        <w:t xml:space="preserve"> can be practically utilized with the </w:t>
+      </w:r>
+      <w:r>
+        <w:rPr>
+          <w:rFonts w:eastAsiaTheme="minorEastAsia"/>
+        </w:rPr>
+        <w:t>“</w:t>
+      </w:r>
+      <w:r>
+        <w:rPr>
+          <w:rFonts w:eastAsiaTheme="minorEastAsia"/>
+        </w:rPr>
+        <w:t>help</w:t>
+      </w:r>
+      <w:r>
+        <w:rPr>
+          <w:rFonts w:eastAsiaTheme="minorEastAsia"/>
+        </w:rPr>
+        <w:t>”</w:t>
+      </w:r>
+      <w:r>
+        <w:rPr>
+          <w:rFonts w:eastAsiaTheme="minorEastAsia"/>
+        </w:rPr>
+        <w:t xml:space="preserve"> of third-party software such as </w:t>
+      </w:r>
+      <w:hyperlink r:id="rId8" w:history="1">
+        <w:r>
+          <w:rPr>
+            <w:rStyle w:val="Hyperlink"/>
+            <w:rFonts w:eastAsiaTheme="minorEastAsia"/>
+          </w:rPr>
+          <w:t>MathWorks’ Control System Toolbox</w:t>
+        </w:r>
+      </w:hyperlink>
+      <w:r>
+        <w:rPr>
+          <w:rFonts w:eastAsiaTheme="minorEastAsia"/>
+        </w:rPr>
+        <w:t>. But</w:t>
+      </w:r>
+      <w:r>
+        <w:rPr>
+          <w:rFonts w:eastAsiaTheme="minorEastAsia"/>
+        </w:rPr>
+        <w:t xml:space="preserve"> what if</w:t>
+      </w:r>
+      <w:r>
+        <w:rPr>
+          <w:rFonts w:eastAsiaTheme="minorEastAsia"/>
+        </w:rPr>
+        <w:t xml:space="preserve"> </w:t>
+      </w:r>
+      <w:r>
+        <w:rPr>
+          <w:rFonts w:eastAsiaTheme="minorEastAsia"/>
+        </w:rPr>
+        <w:t xml:space="preserve">the goal is to implement a notch filter in our </w:t>
+      </w:r>
+      <w:r>
+        <w:rPr>
+          <w:rFonts w:eastAsiaTheme="minorEastAsia"/>
+          <w:i/>
+          <w:iCs/>
+        </w:rPr>
+        <w:t xml:space="preserve">own </w:t>
+      </w:r>
+      <w:r>
+        <w:rPr>
+          <w:rFonts w:eastAsiaTheme="minorEastAsia"/>
+        </w:rPr>
+        <w:t>software</w:t>
+      </w:r>
+      <w:r>
+        <w:rPr>
+          <w:rFonts w:eastAsiaTheme="minorEastAsia"/>
+        </w:rPr>
+        <w:t>—software</w:t>
+      </w:r>
+      <w:r>
+        <w:rPr>
+          <w:rFonts w:eastAsiaTheme="minorEastAsia"/>
+        </w:rPr>
+        <w:t xml:space="preserve"> running on an embedded system</w:t>
+      </w:r>
+      <w:r>
+        <w:rPr>
+          <w:rFonts w:eastAsiaTheme="minorEastAsia"/>
+        </w:rPr>
+        <w:t>, for example?</w:t>
+      </w:r>
+      <w:r>
+        <w:rPr>
+          <w:rFonts w:eastAsiaTheme="minorEastAsia"/>
+        </w:rPr>
+        <w:t xml:space="preserve"> </w:t>
+      </w:r>
+      <w:r>
+        <w:rPr>
+          <w:rFonts w:eastAsiaTheme="minorEastAsia"/>
+        </w:rPr>
+        <w:t>If that’s the case, t</w:t>
+      </w:r>
+      <w:r>
+        <w:rPr>
+          <w:rFonts w:eastAsiaTheme="minorEastAsia"/>
+        </w:rPr>
+        <w:t xml:space="preserve">hen a </w:t>
+      </w:r>
+      <w:r>
+        <w:rPr>
+          <w:rFonts w:eastAsiaTheme="minorEastAsia"/>
+          <w:i/>
+          <w:iCs/>
+        </w:rPr>
+        <w:t xml:space="preserve">digital </w:t>
+      </w:r>
+      <w:r>
+        <w:rPr>
+          <w:rFonts w:eastAsiaTheme="minorEastAsia"/>
+        </w:rPr>
+        <w:t xml:space="preserve">filter is needed, </w:t>
+      </w:r>
+      <w:r>
+        <w:rPr>
+          <w:rFonts w:eastAsiaTheme="minorEastAsia"/>
+        </w:rPr>
+        <w:t>and</w:t>
+      </w:r>
+      <w:r>
+        <w:rPr>
+          <w:rFonts w:eastAsiaTheme="minorEastAsia"/>
+        </w:rPr>
+        <w:t xml:space="preserve"> both</w:t>
+      </w:r>
+      <w:r>
+        <w:rPr>
+          <w:rFonts w:eastAsiaTheme="minorEastAsia"/>
+        </w:rPr>
+        <w:t xml:space="preserve"> </w:t>
+      </w:r>
+      <w:r>
+        <w:rPr>
+          <w:rFonts w:eastAsiaTheme="minorEastAsia"/>
+        </w:rPr>
+        <w:t xml:space="preserve">its </w:t>
+      </w:r>
+      <w:r>
+        <w:rPr>
+          <w:rFonts w:eastAsiaTheme="minorEastAsia"/>
+        </w:rPr>
+        <w:t xml:space="preserve">coefficients and corresponding </w:t>
+      </w:r>
+      <w:r>
+        <w:rPr>
+          <w:rFonts w:eastAsiaTheme="minorEastAsia"/>
+        </w:rPr>
+        <w:t xml:space="preserve">difference equation </w:t>
+      </w:r>
+      <w:r>
+        <w:rPr>
+          <w:rFonts w:eastAsiaTheme="minorEastAsia"/>
+        </w:rPr>
+        <w:t xml:space="preserve">must be </w:t>
+      </w:r>
+      <w:r>
+        <w:rPr>
+          <w:rFonts w:eastAsiaTheme="minorEastAsia"/>
+        </w:rPr>
+        <w:t>determined.</w:t>
+      </w:r>
+    </w:p>
+    <w:p>
+      <w:pPr>
+        <w:pStyle w:val="Heading1"/>
+        <w:rPr>
+          <w:rFonts w:eastAsiaTheme="minorEastAsia"/>
+        </w:rPr>
+      </w:pPr>
+      <w:r>
+        <w:rPr>
+          <w:rFonts w:eastAsiaTheme="minorEastAsia"/>
+        </w:rPr>
+        <w:t>Derivation</w:t>
+      </w:r>
+    </w:p>
+    <w:p>
+      <w:pPr>
+        <w:rPr>
+          <w:rFonts w:eastAsiaTheme="minorEastAsia"/>
+        </w:rPr>
+      </w:pPr>
+      <w:r>
+        <w:t xml:space="preserve">The </w:t>
+      </w:r>
+      <m:oMath>
+        <m:r>
+          <w:rPr>
+            <w:rFonts w:ascii="Cambria Math" w:hAnsi="Cambria Math"/>
+          </w:rPr>
+          <m:t>z</m:t>
+        </m:r>
+      </m:oMath>
+      <w:r>
+        <w:rPr>
+          <w:rFonts w:eastAsiaTheme="minorEastAsia"/>
+        </w:rPr>
+        <w:t xml:space="preserve">-transform is the discrete-time </w:t>
+      </w:r>
+      <w:r>
+        <w:rPr>
+          <w:rFonts w:eastAsiaTheme="minorEastAsia"/>
+        </w:rPr>
+        <w:t>counterpart</w:t>
+      </w:r>
+      <w:r>
+        <w:rPr>
+          <w:rFonts w:eastAsiaTheme="minorEastAsia"/>
+        </w:rPr>
+        <w:t xml:space="preserve"> of the Laplace transform, where</w:t>
+      </w:r>
+      <w:r>
+        <w:rPr>
+          <w:rFonts w:eastAsiaTheme="minorEastAsia"/>
+        </w:rPr>
+        <w:t xml:space="preserve"> ..</w:t>
+      </w:r>
+      <w:r>
+        <w:rPr>
+          <w:rFonts w:eastAsiaTheme="minorEastAsia"/>
+        </w:rPr>
+        <w:t>.</w:t>
+      </w:r>
+    </w:p>
+    <w:p>
+      <w:pPr>
+        <w:rPr>
+          <w:rFonts w:eastAsiaTheme="minorEastAsia"/>
+        </w:rPr>
+      </w:pPr>
+      <m:oMathPara>
+        <m:oMath>
+          <m:r>
+            <w:rPr>
+              <w:rFonts w:ascii="Cambria Math" w:eastAsiaTheme="minorEastAsia" w:hAnsi="Cambria Math"/>
+            </w:rPr>
+            <m:t>z=</m:t>
+          </m:r>
+          <m:sSup>
+            <m:sSupPr>
+              <m:ctrlPr>
+                <w:rPr>
+                  <w:rFonts w:ascii="Cambria Math" w:eastAsiaTheme="minorEastAsia" w:hAnsi="Cambria Math"/>
+                  <w:i/>
+                </w:rPr>
+              </m:ctrlPr>
+            </m:sSupPr>
+            <m:e>
+              <m:r>
+                <w:rPr>
+                  <w:rFonts w:ascii="Cambria Math" w:eastAsiaTheme="minorEastAsia" w:hAnsi="Cambria Math"/>
+                </w:rPr>
+                <m:t>e</m:t>
+              </m:r>
+            </m:e>
+            <m:sup>
+              <m:r>
+                <w:rPr>
+                  <w:rFonts w:ascii="Cambria Math" w:eastAsiaTheme="minorEastAsia" w:hAnsi="Cambria Math"/>
+                </w:rPr>
+                <m:t>sT</m:t>
+              </m:r>
+            </m:sup>
+          </m:sSup>
+          <m:r>
+            <w:rPr>
+              <w:rFonts w:ascii="Cambria Math" w:eastAsiaTheme="minorEastAsia" w:hAnsi="Cambria Math"/>
+            </w:rPr>
+            <m:t>=</m:t>
+          </m:r>
+          <m:f>
+            <m:fPr>
+              <m:ctrlPr>
+                <w:rPr>
+                  <w:rFonts w:ascii="Cambria Math" w:hAnsi="Cambria Math"/>
+                  <w:i/>
+                </w:rPr>
+              </m:ctrlPr>
+            </m:fPr>
+            <m:num>
+              <m:sSup>
+                <m:sSupPr>
+                  <m:ctrlPr>
+                    <w:rPr>
+                      <w:rFonts w:ascii="Cambria Math" w:hAnsi="Cambria Math"/>
+                      <w:i/>
+                    </w:rPr>
+                  </m:ctrlPr>
+                </m:sSupPr>
+                <m:e>
+                  <m:r>
+                    <w:rPr>
+                      <w:rFonts w:ascii="Cambria Math" w:hAnsi="Cambria Math"/>
+                    </w:rPr>
+                    <m:t>e</m:t>
+                  </m:r>
+                </m:e>
+                <m:sup>
+                  <m:r>
+                    <w:rPr>
+                      <w:rFonts w:ascii="Cambria Math" w:hAnsi="Cambria Math"/>
+                    </w:rPr>
+                    <m:t>sT/2</m:t>
+                  </m:r>
+                </m:sup>
+              </m:sSup>
+              <m:ctrlPr>
+                <w:rPr>
+                  <w:rFonts w:ascii="Cambria Math" w:eastAsiaTheme="minorEastAsia" w:hAnsi="Cambria Math"/>
+                  <w:i/>
+                </w:rPr>
+              </m:ctrlPr>
+            </m:num>
+            <m:den>
+              <m:sSup>
+                <m:sSupPr>
+                  <m:ctrlPr>
+                    <w:rPr>
+                      <w:rFonts w:ascii="Cambria Math" w:hAnsi="Cambria Math"/>
+                      <w:i/>
+                    </w:rPr>
+                  </m:ctrlPr>
+                </m:sSupPr>
+                <m:e>
+                  <m:r>
+                    <w:rPr>
+                      <w:rFonts w:ascii="Cambria Math" w:hAnsi="Cambria Math"/>
+                    </w:rPr>
+                    <m:t>e</m:t>
+                  </m:r>
+                </m:e>
+                <m:sup>
+                  <m:r>
+                    <w:rPr>
+                      <w:rFonts w:ascii="Cambria Math" w:hAnsi="Cambria Math"/>
+                    </w:rPr>
+                    <m:t>-sT/2</m:t>
+                  </m:r>
+                </m:sup>
+              </m:sSup>
+            </m:den>
+          </m:f>
+        </m:oMath>
+      </m:oMathPara>
+    </w:p>
+    <w:p>
+      <w:pPr>
+        <w:rPr>
+          <w:rFonts w:eastAsiaTheme="minorEastAsia"/>
+        </w:rPr>
+      </w:pPr>
+      <w:r>
+        <w:rPr>
+          <w:rFonts w:eastAsiaTheme="minorEastAsia"/>
+        </w:rPr>
+        <w:t xml:space="preserve">And </w:t>
+      </w:r>
+      <m:oMath>
+        <m:r>
+          <w:rPr>
+            <w:rFonts w:ascii="Cambria Math" w:eastAsiaTheme="minorEastAsia" w:hAnsi="Cambria Math"/>
+          </w:rPr>
+          <m:t>T≔</m:t>
+        </m:r>
+      </m:oMath>
+      <w:r>
+        <w:rPr>
+          <w:rFonts w:eastAsiaTheme="minorEastAsia"/>
+        </w:rPr>
+        <w:t xml:space="preserve"> sampling period (s). </w:t>
+      </w:r>
+      <w:r>
+        <w:rPr>
+          <w:rFonts w:eastAsiaTheme="minorEastAsia"/>
+        </w:rPr>
+        <w:t>The</w:t>
+      </w:r>
+      <w:r>
+        <w:rPr>
+          <w:rFonts w:eastAsiaTheme="minorEastAsia"/>
+        </w:rPr>
+        <w:t xml:space="preserve"> first-order</w:t>
+      </w:r>
+      <w:r>
+        <w:rPr>
+          <w:rFonts w:eastAsiaTheme="minorEastAsia"/>
+        </w:rPr>
+        <w:t xml:space="preserve">, </w:t>
+      </w:r>
+      <w:r>
+        <w:rPr>
+          <w:rFonts w:eastAsiaTheme="minorEastAsia"/>
+        </w:rPr>
+        <w:t>Taylor-series</w:t>
+      </w:r>
+      <w:r>
+        <w:rPr>
+          <w:rFonts w:eastAsiaTheme="minorEastAsia"/>
+        </w:rPr>
+        <w:t xml:space="preserve"> </w:t>
+      </w:r>
+      <w:r>
+        <w:rPr>
+          <w:rFonts w:eastAsiaTheme="minorEastAsia"/>
+        </w:rPr>
+        <w:t xml:space="preserve">approximation of </w:t>
+      </w:r>
+      <m:oMath>
+        <m:sSup>
+          <m:sSupPr>
+            <m:ctrlPr>
+              <w:rPr>
+                <w:rFonts w:ascii="Cambria Math" w:eastAsiaTheme="minorEastAsia" w:hAnsi="Cambria Math"/>
+                <w:i/>
+              </w:rPr>
+            </m:ctrlPr>
+          </m:sSupPr>
+          <m:e>
+            <m:r>
+              <w:rPr>
+                <w:rFonts w:ascii="Cambria Math" w:eastAsiaTheme="minorEastAsia" w:hAnsi="Cambria Math"/>
+              </w:rPr>
+              <m:t>e</m:t>
+            </m:r>
+          </m:e>
+          <m:sup>
+            <m:r>
+              <w:rPr>
+                <w:rFonts w:ascii="Cambria Math" w:eastAsiaTheme="minorEastAsia" w:hAnsi="Cambria Math"/>
+              </w:rPr>
+              <m:t>x</m:t>
+            </m:r>
+          </m:sup>
+        </m:sSup>
+      </m:oMath>
+      <w:r>
+        <w:rPr>
+          <w:rFonts w:eastAsiaTheme="minorEastAsia"/>
+        </w:rPr>
+        <w:t xml:space="preserve"> is </w:t>
+      </w:r>
+      <m:oMath>
+        <m:r>
+          <w:rPr>
+            <w:rFonts w:ascii="Cambria Math" w:eastAsiaTheme="minorEastAsia" w:hAnsi="Cambria Math"/>
+          </w:rPr>
+          <m:t>1+x</m:t>
+        </m:r>
+      </m:oMath>
+      <w:r>
+        <w:rPr>
+          <w:rFonts w:eastAsiaTheme="minorEastAsia"/>
+        </w:rPr>
+        <w:t>. Therefore, …</w:t>
+      </w:r>
+    </w:p>
+    <w:p>
+      <w:pPr>
+        <w:rPr>
+          <w:rFonts w:eastAsiaTheme="minorEastAsia"/>
+        </w:rPr>
+      </w:pPr>
+      <m:oMathPara>
+        <m:oMath>
+          <m:r>
+            <w:rPr>
+              <w:rFonts w:ascii="Cambria Math" w:eastAsiaTheme="minorEastAsia" w:hAnsi="Cambria Math"/>
+            </w:rPr>
+            <m:t>z≈</m:t>
+          </m:r>
+          <m:f>
+            <m:fPr>
+              <m:ctrlPr>
+                <w:rPr>
+                  <w:rFonts w:ascii="Cambria Math" w:hAnsi="Cambria Math"/>
+                  <w:i/>
+                </w:rPr>
+              </m:ctrlPr>
+            </m:fPr>
+            <m:num>
+              <m:r>
+                <w:rPr>
+                  <w:rFonts w:ascii="Cambria Math" w:hAnsi="Cambria Math"/>
+                </w:rPr>
+                <m:t>1+sT/2</m:t>
+              </m:r>
+            </m:num>
+            <m:den>
+              <m:r>
+                <w:rPr>
+                  <w:rFonts w:ascii="Cambria Math" w:hAnsi="Cambria Math"/>
+                </w:rPr>
+                <m:t>1</m:t>
+              </m:r>
+              <m:r>
+                <w:rPr>
+                  <w:rFonts w:ascii="Cambria Math" w:hAnsi="Cambria Math"/>
+                </w:rPr>
+                <m:t>-</m:t>
+              </m:r>
+              <m:r>
+                <w:rPr>
+                  <w:rFonts w:ascii="Cambria Math" w:hAnsi="Cambria Math"/>
+                </w:rPr>
+                <m:t>sT/2</m:t>
+              </m:r>
+            </m:den>
+          </m:f>
+          <m:r>
+            <w:rPr>
+              <w:rFonts w:ascii="Cambria Math" w:hAnsi="Cambria Math"/>
+            </w:rPr>
+            <m:t>→s≈</m:t>
+          </m:r>
+          <m:f>
+            <m:fPr>
+              <m:ctrlPr>
+                <w:rPr>
+                  <w:rFonts w:ascii="Cambria Math" w:hAnsi="Cambria Math"/>
+                  <w:i/>
+                </w:rPr>
+              </m:ctrlPr>
+            </m:fPr>
+            <m:num>
+              <m:r>
+                <w:rPr>
+                  <w:rFonts w:ascii="Cambria Math" w:hAnsi="Cambria Math"/>
+                </w:rPr>
+                <m:t>2</m:t>
+              </m:r>
+            </m:num>
+            <m:den>
+              <m:r>
+                <w:rPr>
+                  <w:rFonts w:ascii="Cambria Math" w:hAnsi="Cambria Math"/>
+                </w:rPr>
+                <m:t>T</m:t>
+              </m:r>
+            </m:den>
+          </m:f>
+          <m:f>
+            <m:fPr>
+              <m:ctrlPr>
+                <w:rPr>
+                  <w:rFonts w:ascii="Cambria Math" w:hAnsi="Cambria Math"/>
+                  <w:i/>
+                </w:rPr>
+              </m:ctrlPr>
+            </m:fPr>
+            <m:num>
+              <m:r>
+                <w:rPr>
+                  <w:rFonts w:ascii="Cambria Math" w:hAnsi="Cambria Math"/>
+                </w:rPr>
+                <m:t>z-1</m:t>
+              </m:r>
+            </m:num>
+            <m:den>
+              <m:r>
+                <w:rPr>
+                  <w:rFonts w:ascii="Cambria Math" w:hAnsi="Cambria Math"/>
+                </w:rPr>
+                <m:t>z+1</m:t>
+              </m:r>
+            </m:den>
+          </m:f>
+        </m:oMath>
+      </m:oMathPara>
+    </w:p>
+    <w:p>
+      <w:pPr>
+        <w:rPr>
+          <w:rFonts w:eastAsiaTheme="minorEastAsia"/>
+        </w:rPr>
+      </w:pPr>
+      <w:r>
+        <w:rPr>
+          <w:rFonts w:eastAsiaTheme="minorEastAsia"/>
+        </w:rPr>
+        <w:t>The latter</w:t>
+      </w:r>
+      <w:r>
+        <w:rPr>
+          <w:rFonts w:eastAsiaTheme="minorEastAsia"/>
+        </w:rPr>
+        <w:t xml:space="preserve"> result is known as the</w:t>
+      </w:r>
+      <w:r>
+        <w:t xml:space="preserve"> bilinear transform</w:t>
+      </w:r>
+      <w:r>
+        <w:t xml:space="preserve">: replacing </w:t>
+      </w:r>
+      <m:oMath>
+        <m:r>
+          <w:rPr>
+            <w:rFonts w:ascii="Cambria Math" w:hAnsi="Cambria Math"/>
+          </w:rPr>
+          <m:t>s</m:t>
+        </m:r>
+      </m:oMath>
+      <w:r>
+        <w:rPr>
+          <w:rFonts w:eastAsiaTheme="minorEastAsia"/>
+        </w:rPr>
+        <w:t xml:space="preserve"> with </w:t>
+      </w:r>
+      <m:oMath>
+        <m:f>
+          <m:fPr>
+            <m:ctrlPr>
+              <w:rPr>
+                <w:rFonts w:ascii="Cambria Math" w:hAnsi="Cambria Math"/>
+                <w:i/>
+              </w:rPr>
+            </m:ctrlPr>
+          </m:fPr>
+          <m:num>
+            <m:r>
+              <w:rPr>
+                <w:rFonts w:ascii="Cambria Math" w:hAnsi="Cambria Math"/>
+              </w:rPr>
+              <m:t>2</m:t>
+            </m:r>
+          </m:num>
+          <m:den>
+            <m:r>
+              <w:rPr>
+                <w:rFonts w:ascii="Cambria Math" w:hAnsi="Cambria Math"/>
+              </w:rPr>
+              <m:t>T</m:t>
+            </m:r>
+          </m:den>
+        </m:f>
+        <m:f>
+          <m:fPr>
+            <m:ctrlPr>
+              <w:rPr>
+                <w:rFonts w:ascii="Cambria Math" w:hAnsi="Cambria Math"/>
+                <w:i/>
+              </w:rPr>
+            </m:ctrlPr>
+          </m:fPr>
+          <m:num>
+            <m:r>
+              <w:rPr>
+                <w:rFonts w:ascii="Cambria Math" w:hAnsi="Cambria Math"/>
+              </w:rPr>
+              <m:t>z-1</m:t>
+            </m:r>
+          </m:num>
+          <m:den>
+            <m:r>
+              <w:rPr>
+                <w:rFonts w:ascii="Cambria Math" w:hAnsi="Cambria Math"/>
+              </w:rPr>
+              <m:t>z+1</m:t>
+            </m:r>
+          </m:den>
+        </m:f>
+      </m:oMath>
+      <w:r>
+        <w:t xml:space="preserve"> </w:t>
+      </w:r>
+      <w:r>
+        <w:t xml:space="preserve">allows </w:t>
+      </w:r>
+      <w:r>
+        <w:t xml:space="preserve">a </w:t>
+      </w:r>
+      <w:r>
+        <w:t xml:space="preserve">continuous-time transfer function to be converted to discrete </w:t>
+      </w:r>
+      <w:r>
+        <w:t>time.</w:t>
+      </w:r>
+      <w:r>
+        <w:t xml:space="preserve"> Unfortunately, that transformation causes a “warping”</w:t>
+      </w:r>
+      <w:r>
+        <w:t xml:space="preserve"> of the frequencies.</w:t>
+      </w:r>
+      <w:r>
+        <w:t xml:space="preserve"> For example, </w:t>
+      </w:r>
+      <w:r>
+        <w:t xml:space="preserve">upon applying the bilinear transform to </w:t>
+      </w:r>
+      <m:oMath>
+        <m:sSub>
+          <m:sSubPr>
+            <m:ctrlPr>
+              <w:rPr>
+                <w:rFonts w:ascii="Cambria Math" w:eastAsiaTheme="minorEastAsia" w:hAnsi="Cambria Math"/>
+                <w:i/>
+              </w:rPr>
+            </m:ctrlPr>
+          </m:sSubPr>
+          <m:e>
+            <m:r>
+              <w:rPr>
+                <w:rFonts w:ascii="Cambria Math" w:eastAsiaTheme="minorEastAsia" w:hAnsi="Cambria Math"/>
+              </w:rPr>
+              <m:t>T</m:t>
+            </m:r>
+          </m:e>
+          <m:sub>
+            <m:r>
+              <w:rPr>
+                <w:rFonts w:ascii="Cambria Math" w:eastAsiaTheme="minorEastAsia" w:hAnsi="Cambria Math"/>
+              </w:rPr>
+              <m:t>bn</m:t>
+            </m:r>
+          </m:sub>
+        </m:sSub>
+        <m:d>
+          <m:dPr>
+            <m:ctrlPr>
+              <w:rPr>
+                <w:rFonts w:ascii="Cambria Math" w:eastAsiaTheme="minorEastAsia" w:hAnsi="Cambria Math"/>
+                <w:i/>
+              </w:rPr>
+            </m:ctrlPr>
+          </m:dPr>
+          <m:e>
+            <m:r>
+              <w:rPr>
+                <w:rFonts w:ascii="Cambria Math" w:eastAsiaTheme="minorEastAsia" w:hAnsi="Cambria Math"/>
+              </w:rPr>
+              <m:t>s</m:t>
+            </m:r>
+          </m:e>
+        </m:d>
+      </m:oMath>
+      <w:r>
+        <w:rPr>
+          <w:rFonts w:eastAsiaTheme="minorEastAsia"/>
+        </w:rPr>
+        <w:t xml:space="preserve">, a Bode plot of the </w:t>
+      </w:r>
+      <w:r>
+        <w:rPr>
+          <w:rFonts w:eastAsiaTheme="minorEastAsia"/>
+          <w:i/>
+          <w:iCs/>
+        </w:rPr>
+        <w:t>digital</w:t>
+      </w:r>
+      <w:r>
+        <w:rPr>
+          <w:rFonts w:eastAsiaTheme="minorEastAsia"/>
+        </w:rPr>
+        <w:t xml:space="preserve"> </w:t>
+      </w:r>
+      <w:r>
+        <w:rPr>
+          <w:rFonts w:eastAsiaTheme="minorEastAsia"/>
+        </w:rPr>
+        <w:t xml:space="preserve">(i.e., discrete-time) </w:t>
+      </w:r>
+      <w:r>
+        <w:rPr>
+          <w:rFonts w:eastAsiaTheme="minorEastAsia"/>
+        </w:rPr>
+        <w:t xml:space="preserve">filter will show that </w:t>
+      </w:r>
+      <m:oMath>
+        <m:sSub>
+          <m:sSubPr>
+            <m:ctrlPr>
+              <w:rPr>
+                <w:rFonts w:ascii="Cambria Math" w:eastAsiaTheme="minorEastAsia" w:hAnsi="Cambria Math"/>
+                <w:i/>
+              </w:rPr>
+            </m:ctrlPr>
+          </m:sSubPr>
+          <m:e>
+            <m:r>
+              <w:rPr>
+                <w:rFonts w:ascii="Cambria Math" w:eastAsiaTheme="minorEastAsia" w:hAnsi="Cambria Math"/>
+              </w:rPr>
+              <m:t>ω</m:t>
+            </m:r>
+          </m:e>
+          <m:sub>
+            <m:r>
+              <w:rPr>
+                <w:rFonts w:ascii="Cambria Math" w:eastAsiaTheme="minorEastAsia" w:hAnsi="Cambria Math"/>
+              </w:rPr>
+              <m:t>c</m:t>
+            </m:r>
+          </m:sub>
+        </m:sSub>
+      </m:oMath>
+      <w:r>
+        <w:rPr>
+          <w:rFonts w:eastAsiaTheme="minorEastAsia"/>
+        </w:rPr>
+        <w:t xml:space="preserve">—which was </w:t>
+      </w:r>
+      <w:r>
+        <w:rPr>
+          <w:rFonts w:eastAsiaTheme="minorEastAsia"/>
+        </w:rPr>
+        <w:t xml:space="preserve">specified for the </w:t>
+      </w:r>
+      <w:r>
+        <w:rPr>
+          <w:rFonts w:eastAsiaTheme="minorEastAsia"/>
+          <w:i/>
+          <w:iCs/>
+        </w:rPr>
+        <w:t>analog</w:t>
+      </w:r>
+      <w:r>
+        <w:rPr>
+          <w:rFonts w:eastAsiaTheme="minorEastAsia"/>
+        </w:rPr>
+        <w:t xml:space="preserve"> </w:t>
+      </w:r>
+      <w:r>
+        <w:rPr>
+          <w:rFonts w:eastAsiaTheme="minorEastAsia"/>
+        </w:rPr>
+        <w:t xml:space="preserve">(i.e., continuous-time) </w:t>
+      </w:r>
+      <w:r>
+        <w:rPr>
+          <w:rFonts w:eastAsiaTheme="minorEastAsia"/>
+        </w:rPr>
+        <w:t>filter</w:t>
+      </w:r>
+      <w:r>
+        <w:rPr>
+          <w:rFonts w:eastAsiaTheme="minorEastAsia"/>
+        </w:rPr>
+        <w:t>—</w:t>
+      </w:r>
+      <w:r>
+        <w:rPr>
+          <w:rFonts w:eastAsiaTheme="minorEastAsia"/>
+        </w:rPr>
+        <w:t>shifted</w:t>
+      </w:r>
+      <w:r>
+        <w:rPr>
+          <w:rFonts w:eastAsiaTheme="minorEastAsia"/>
+        </w:rPr>
+        <w:t xml:space="preserve">. </w:t>
+      </w:r>
+      <w:r>
+        <w:rPr>
+          <w:rFonts w:eastAsiaTheme="minorEastAsia"/>
+        </w:rPr>
+        <w:t xml:space="preserve">Obviously, that is </w:t>
+      </w:r>
+      <w:r>
+        <w:rPr>
+          <w:rFonts w:eastAsiaTheme="minorEastAsia"/>
+        </w:rPr>
+        <w:t>problematic</w:t>
+      </w:r>
+      <w:r>
+        <w:rPr>
+          <w:rFonts w:eastAsiaTheme="minorEastAsia"/>
+        </w:rPr>
+        <w:t xml:space="preserve">. Thankfully, it can be remedied via </w:t>
+      </w:r>
+      <w:r>
+        <w:rPr>
+          <w:rFonts w:eastAsiaTheme="minorEastAsia"/>
+        </w:rPr>
+        <w:t>frequency prewarping</w:t>
+      </w:r>
+      <w:r>
+        <w:rPr>
+          <w:rFonts w:eastAsiaTheme="minorEastAsia"/>
+        </w:rPr>
+        <w:t>.</w:t>
+      </w:r>
+    </w:p>
+    <w:p>
+      <w:pPr>
+        <w:rPr>
+          <w:rFonts w:eastAsiaTheme="minorEastAsia"/>
+        </w:rPr>
+      </w:pPr>
+      <w:r>
+        <w:rPr>
+          <w:rFonts w:eastAsiaTheme="minorEastAsia"/>
+        </w:rPr>
+        <w:t xml:space="preserve">TODO: </w:t>
+      </w:r>
+      <w:r>
+        <w:rPr>
+          <w:rFonts w:eastAsiaTheme="minorEastAsia"/>
+        </w:rPr>
+        <w:t>Add more information about frequency prewarping and necessary equation</w:t>
+      </w:r>
+    </w:p>
+    <w:p>
+      <w:pPr>
+        <w:rPr>
+          <w:rFonts w:eastAsiaTheme="minorEastAsia"/>
+        </w:rPr>
+      </w:pPr>
+      <w:r>
+        <w:rPr>
+          <w:rFonts w:eastAsiaTheme="minorEastAsia"/>
+        </w:rPr>
+        <w:t>Res</w:t>
+      </w:r>
+      <w:r>
+        <w:rPr>
+          <w:rFonts w:eastAsiaTheme="minorEastAsia"/>
+        </w:rPr>
+        <w:t>ources:</w:t>
+      </w:r>
+    </w:p>
+    <w:p>
+      <w:pPr>
+        <w:pStyle w:val="ListParagraph"/>
+        <w:numPr>
+          <w:ilvl w:val="0"/>
+          <w:numId w:val="2"/>
+        </w:numPr>
+      </w:pPr>
+      <w:hyperlink r:id="rId9" w:anchor="mw_8d43fd06-fbf3-4108-be26-62642fa7af82" w:history="1">
+        <w:r>
+          <w:rPr>
+            <w:rStyle w:val="Hyperlink"/>
+          </w:rPr>
+          <w:t>https://www.mathworks.com/help</w:t>
+        </w:r>
+        <w:r>
+          <w:rPr>
+            <w:rStyle w:val="Hyperlink"/>
+          </w:rPr>
+          <w:t>/</w:t>
+        </w:r>
+        <w:r>
+          <w:rPr>
+            <w:rStyle w:val="Hyperlink"/>
+          </w:rPr>
+          <w:t>signal/ref/bilinear.html#mw_8d43fd06-fbf3-4108-be26-62642fa7af82</w:t>
+        </w:r>
+      </w:hyperlink>
+      <w:r>
+        <w:t xml:space="preserve"> (accessed 4/22/22)</w:t>
+      </w:r>
+    </w:p>
+    <w:p>
+      <w:pPr>
+        <w:pStyle w:val="ListParagraph"/>
+        <w:numPr>
+          <w:ilvl w:val="0"/>
+          <w:numId w:val="2"/>
+        </w:numPr>
+      </w:pPr>
+      <w:hyperlink r:id="rId10" w:history="1">
+        <w:r>
+          <w:rPr>
+            <w:rStyle w:val="Hyperlink"/>
+          </w:rPr>
+          <w:t>https://en.wikipedia.org/wiki/B</w:t>
+        </w:r>
+        <w:r>
+          <w:rPr>
+            <w:rStyle w:val="Hyperlink"/>
+          </w:rPr>
+          <w:t>i</w:t>
+        </w:r>
+        <w:r>
+          <w:rPr>
+            <w:rStyle w:val="Hyperlink"/>
+          </w:rPr>
+          <w:t>linear_transform</w:t>
+        </w:r>
+      </w:hyperlink>
+      <w:r>
+        <w:t xml:space="preserve"> </w:t>
+      </w:r>
+      <w:r>
+        <w:t>(accessed 4/22/22)</w:t>
+      </w:r>
+    </w:p>
     <w:p/>
+    <w:p>
+      <w:pPr>
+        <w:rPr>
+          <w:rFonts w:eastAsiaTheme="minorEastAsia"/>
+        </w:rPr>
+      </w:pPr>
+      <w:r>
+        <w:rPr>
+          <w:rFonts w:eastAsiaTheme="minorEastAsia"/>
+        </w:rPr>
+        <w:t xml:space="preserve">TODO: Change notation </w:t>
+      </w:r>
+      <w:r>
+        <w:rPr>
+          <w:rFonts w:eastAsiaTheme="minorEastAsia"/>
+        </w:rPr>
+        <w:t>of transfer function (</w:t>
+      </w:r>
+      <w:r>
+        <w:rPr>
+          <w:rFonts w:eastAsiaTheme="minorEastAsia"/>
+        </w:rPr>
+        <w:t xml:space="preserve">in both </w:t>
+      </w:r>
+      <w:r>
+        <w:rPr>
+          <w:rFonts w:eastAsiaTheme="minorEastAsia"/>
+        </w:rPr>
+        <w:t xml:space="preserve">white </w:t>
+      </w:r>
+      <w:r>
+        <w:rPr>
+          <w:rFonts w:eastAsiaTheme="minorEastAsia"/>
+        </w:rPr>
+        <w:t>papers</w:t>
+      </w:r>
+      <w:r>
+        <w:rPr>
+          <w:rFonts w:eastAsiaTheme="minorEastAsia"/>
+        </w:rPr>
+        <w:t xml:space="preserve">) </w:t>
+      </w:r>
+      <w:r>
+        <w:rPr>
+          <w:rFonts w:eastAsiaTheme="minorEastAsia"/>
+        </w:rPr>
+        <w:t xml:space="preserve">so </w:t>
+      </w:r>
+      <m:oMath>
+        <m:r>
+          <w:rPr>
+            <w:rFonts w:ascii="Cambria Math" w:eastAsiaTheme="minorEastAsia" w:hAnsi="Cambria Math"/>
+          </w:rPr>
+          <m:t>T</m:t>
+        </m:r>
+      </m:oMath>
+      <w:r>
+        <w:rPr>
+          <w:rFonts w:eastAsiaTheme="minorEastAsia"/>
+        </w:rPr>
+        <w:t xml:space="preserve"> is not confused between transfer function and sampling period</w:t>
+      </w:r>
+    </w:p>
     <w:sectPr>
       <w:pgSz w:w="12240" w:h="15840"/>
       <w:pgMar w:top="1440" w:right="1440" w:bottom="1440" w:left="1440" w:header="720" w:footer="720" w:gutter="0"/>
@@ -11,6 +1772,241 @@
     </w:sectPr>
   </w:body>
 </w:document>
+</file>
+
+<file path=word/numbering.xml><?xml version="1.0" encoding="utf-8"?>
+<w:numbering xmlns:wpc="http://schemas.microsoft.com/office/word/2010/wordprocessingCanvas" xmlns:cx="http://schemas.microsoft.com/office/drawing/2014/chartex" xmlns:cx1="http://schemas.microsoft.com/office/drawing/2015/9/8/chartex" xmlns:cx2="http://schemas.microsoft.com/office/drawing/2015/10/21/chartex" xmlns:cx3="http://schemas.microsoft.com/office/drawing/2016/5/9/chartex" xmlns:cx4="http://schemas.microsoft.com/office/drawing/2016/5/10/chartex" xmlns:cx5="http://schemas.microsoft.com/office/drawing/2016/5/11/chartex" xmlns:cx6="http://schemas.microsoft.com/office/drawing/2016/5/12/chartex" xmlns:cx7="http://schemas.microsoft.com/office/drawing/2016/5/13/chartex" xmlns:cx8="http://schemas.microsoft.com/office/drawing/2016/5/14/chartex" xmlns:mc="http://schemas.openxmlformats.org/markup-compatibility/2006" xmlns:aink="http://schemas.microsoft.com/office/drawing/2016/ink" xmlns:am3d="http://schemas.microsoft.com/office/drawing/2017/model3d" xmlns:o="urn:schemas-microsoft-com:office:office" xmlns:r="http://schemas.openxmlformats.org/officeDocument/2006/relationships" xmlns:m="http://schemas.openxmlformats.org/officeDocument/2006/math" xmlns:v="urn:schemas-microsoft-com:vml" xmlns:wp14="http://schemas.microsoft.com/office/word/2010/wordprocessingDrawing" xmlns:wp="http://schemas.openxmlformats.org/drawingml/2006/wordprocessingDrawing" xmlns:w10="urn:schemas-microsoft-com:office:word" xmlns:w="http://schemas.openxmlformats.org/wordprocessingml/2006/main" xmlns:w14="http://schemas.microsoft.com/office/word/2010/wordml" xmlns:w15="http://schemas.microsoft.com/office/word/2012/wordml" xmlns:w16cex="http://schemas.microsoft.com/office/word/2018/wordml/cex" xmlns:w16cid="http://schemas.microsoft.com/office/word/2016/wordml/cid" xmlns:w16="http://schemas.microsoft.com/office/word/2018/wordml" xmlns:w16sdtdh="http://schemas.microsoft.com/office/word/2020/wordml/sdtdatahash" xmlns:w16se="http://schemas.microsoft.com/office/word/2015/wordml/symex" xmlns:wpg="http://schemas.microsoft.com/office/word/2010/wordprocessingGroup" xmlns:wpi="http://schemas.microsoft.com/office/word/2010/wordprocessingInk" xmlns:wne="http://schemas.microsoft.com/office/word/2006/wordml" xmlns:wps="http://schemas.microsoft.com/office/word/2010/wordprocessingShape" mc:Ignorable="w14 w15 w16se w16cid w16 w16cex w16sdtdh wp14">
+  <w:abstractNum w:abstractNumId="0" w15:restartNumberingAfterBreak="0">
+    <w:nsid w:val="3E383816"/>
+    <w:multiLevelType w:val="hybridMultilevel"/>
+    <w:tmpl w:val="EE70D03C"/>
+    <w:lvl w:ilvl="0" w:tplc="281C26B2">
+      <w:numFmt w:val="bullet"/>
+      <w:lvlText w:val=""/>
+      <w:lvlJc w:val="left"/>
+      <w:pPr>
+        <w:ind w:left="720" w:hanging="360"/>
+      </w:pPr>
+      <w:rPr>
+        <w:rFonts w:ascii="Symbol" w:eastAsiaTheme="minorEastAsia" w:hAnsi="Symbol" w:cstheme="minorBidi" w:hint="default"/>
+      </w:rPr>
+    </w:lvl>
+    <w:lvl w:ilvl="1" w:tplc="04090003" w:tentative="1">
+      <w:start w:val="1"/>
+      <w:numFmt w:val="bullet"/>
+      <w:lvlText w:val="o"/>
+      <w:lvlJc w:val="left"/>
+      <w:pPr>
+        <w:ind w:left="1440" w:hanging="360"/>
+      </w:pPr>
+      <w:rPr>
+        <w:rFonts w:ascii="Courier New" w:hAnsi="Courier New" w:cs="Courier New" w:hint="default"/>
+      </w:rPr>
+    </w:lvl>
+    <w:lvl w:ilvl="2" w:tplc="04090005" w:tentative="1">
+      <w:start w:val="1"/>
+      <w:numFmt w:val="bullet"/>
+      <w:lvlText w:val=""/>
+      <w:lvlJc w:val="left"/>
+      <w:pPr>
+        <w:ind w:left="2160" w:hanging="360"/>
+      </w:pPr>
+      <w:rPr>
+        <w:rFonts w:ascii="Wingdings" w:hAnsi="Wingdings" w:hint="default"/>
+      </w:rPr>
+    </w:lvl>
+    <w:lvl w:ilvl="3" w:tplc="04090001" w:tentative="1">
+      <w:start w:val="1"/>
+      <w:numFmt w:val="bullet"/>
+      <w:lvlText w:val=""/>
+      <w:lvlJc w:val="left"/>
+      <w:pPr>
+        <w:ind w:left="2880" w:hanging="360"/>
+      </w:pPr>
+      <w:rPr>
+        <w:rFonts w:ascii="Symbol" w:hAnsi="Symbol" w:hint="default"/>
+      </w:rPr>
+    </w:lvl>
+    <w:lvl w:ilvl="4" w:tplc="04090003" w:tentative="1">
+      <w:start w:val="1"/>
+      <w:numFmt w:val="bullet"/>
+      <w:lvlText w:val="o"/>
+      <w:lvlJc w:val="left"/>
+      <w:pPr>
+        <w:ind w:left="3600" w:hanging="360"/>
+      </w:pPr>
+      <w:rPr>
+        <w:rFonts w:ascii="Courier New" w:hAnsi="Courier New" w:cs="Courier New" w:hint="default"/>
+      </w:rPr>
+    </w:lvl>
+    <w:lvl w:ilvl="5" w:tplc="04090005" w:tentative="1">
+      <w:start w:val="1"/>
+      <w:numFmt w:val="bullet"/>
+      <w:lvlText w:val=""/>
+      <w:lvlJc w:val="left"/>
+      <w:pPr>
+        <w:ind w:left="4320" w:hanging="360"/>
+      </w:pPr>
+      <w:rPr>
+        <w:rFonts w:ascii="Wingdings" w:hAnsi="Wingdings" w:hint="default"/>
+      </w:rPr>
+    </w:lvl>
+    <w:lvl w:ilvl="6" w:tplc="04090001" w:tentative="1">
+      <w:start w:val="1"/>
+      <w:numFmt w:val="bullet"/>
+      <w:lvlText w:val=""/>
+      <w:lvlJc w:val="left"/>
+      <w:pPr>
+        <w:ind w:left="5040" w:hanging="360"/>
+      </w:pPr>
+      <w:rPr>
+        <w:rFonts w:ascii="Symbol" w:hAnsi="Symbol" w:hint="default"/>
+      </w:rPr>
+    </w:lvl>
+    <w:lvl w:ilvl="7" w:tplc="04090003" w:tentative="1">
+      <w:start w:val="1"/>
+      <w:numFmt w:val="bullet"/>
+      <w:lvlText w:val="o"/>
+      <w:lvlJc w:val="left"/>
+      <w:pPr>
+        <w:ind w:left="5760" w:hanging="360"/>
+      </w:pPr>
+      <w:rPr>
+        <w:rFonts w:ascii="Courier New" w:hAnsi="Courier New" w:cs="Courier New" w:hint="default"/>
+      </w:rPr>
+    </w:lvl>
+    <w:lvl w:ilvl="8" w:tplc="04090005" w:tentative="1">
+      <w:start w:val="1"/>
+      <w:numFmt w:val="bullet"/>
+      <w:lvlText w:val=""/>
+      <w:lvlJc w:val="left"/>
+      <w:pPr>
+        <w:ind w:left="6480" w:hanging="360"/>
+      </w:pPr>
+      <w:rPr>
+        <w:rFonts w:ascii="Wingdings" w:hAnsi="Wingdings" w:hint="default"/>
+      </w:rPr>
+    </w:lvl>
+  </w:abstractNum>
+  <w:abstractNum w:abstractNumId="1" w15:restartNumberingAfterBreak="0">
+    <w:nsid w:val="51697F14"/>
+    <w:multiLevelType w:val="hybridMultilevel"/>
+    <w:tmpl w:val="989640DE"/>
+    <w:lvl w:ilvl="0" w:tplc="338E24D6">
+      <w:numFmt w:val="bullet"/>
+      <w:lvlText w:val=""/>
+      <w:lvlJc w:val="left"/>
+      <w:pPr>
+        <w:ind w:left="720" w:hanging="360"/>
+      </w:pPr>
+      <w:rPr>
+        <w:rFonts w:ascii="Symbol" w:eastAsiaTheme="minorHAnsi" w:hAnsi="Symbol" w:cstheme="minorBidi" w:hint="default"/>
+      </w:rPr>
+    </w:lvl>
+    <w:lvl w:ilvl="1" w:tplc="04090003" w:tentative="1">
+      <w:start w:val="1"/>
+      <w:numFmt w:val="bullet"/>
+      <w:lvlText w:val="o"/>
+      <w:lvlJc w:val="left"/>
+      <w:pPr>
+        <w:ind w:left="1440" w:hanging="360"/>
+      </w:pPr>
+      <w:rPr>
+        <w:rFonts w:ascii="Courier New" w:hAnsi="Courier New" w:cs="Courier New" w:hint="default"/>
+      </w:rPr>
+    </w:lvl>
+    <w:lvl w:ilvl="2" w:tplc="04090005" w:tentative="1">
+      <w:start w:val="1"/>
+      <w:numFmt w:val="bullet"/>
+      <w:lvlText w:val=""/>
+      <w:lvlJc w:val="left"/>
+      <w:pPr>
+        <w:ind w:left="2160" w:hanging="360"/>
+      </w:pPr>
+      <w:rPr>
+        <w:rFonts w:ascii="Wingdings" w:hAnsi="Wingdings" w:hint="default"/>
+      </w:rPr>
+    </w:lvl>
+    <w:lvl w:ilvl="3" w:tplc="04090001" w:tentative="1">
+      <w:start w:val="1"/>
+      <w:numFmt w:val="bullet"/>
+      <w:lvlText w:val=""/>
+      <w:lvlJc w:val="left"/>
+      <w:pPr>
+        <w:ind w:left="2880" w:hanging="360"/>
+      </w:pPr>
+      <w:rPr>
+        <w:rFonts w:ascii="Symbol" w:hAnsi="Symbol" w:hint="default"/>
+      </w:rPr>
+    </w:lvl>
+    <w:lvl w:ilvl="4" w:tplc="04090003" w:tentative="1">
+      <w:start w:val="1"/>
+      <w:numFmt w:val="bullet"/>
+      <w:lvlText w:val="o"/>
+      <w:lvlJc w:val="left"/>
+      <w:pPr>
+        <w:ind w:left="3600" w:hanging="360"/>
+      </w:pPr>
+      <w:rPr>
+        <w:rFonts w:ascii="Courier New" w:hAnsi="Courier New" w:cs="Courier New" w:hint="default"/>
+      </w:rPr>
+    </w:lvl>
+    <w:lvl w:ilvl="5" w:tplc="04090005" w:tentative="1">
+      <w:start w:val="1"/>
+      <w:numFmt w:val="bullet"/>
+      <w:lvlText w:val=""/>
+      <w:lvlJc w:val="left"/>
+      <w:pPr>
+        <w:ind w:left="4320" w:hanging="360"/>
+      </w:pPr>
+      <w:rPr>
+        <w:rFonts w:ascii="Wingdings" w:hAnsi="Wingdings" w:hint="default"/>
+      </w:rPr>
+    </w:lvl>
+    <w:lvl w:ilvl="6" w:tplc="04090001" w:tentative="1">
+      <w:start w:val="1"/>
+      <w:numFmt w:val="bullet"/>
+      <w:lvlText w:val=""/>
+      <w:lvlJc w:val="left"/>
+      <w:pPr>
+        <w:ind w:left="5040" w:hanging="360"/>
+      </w:pPr>
+      <w:rPr>
+        <w:rFonts w:ascii="Symbol" w:hAnsi="Symbol" w:hint="default"/>
+      </w:rPr>
+    </w:lvl>
+    <w:lvl w:ilvl="7" w:tplc="04090003" w:tentative="1">
+      <w:start w:val="1"/>
+      <w:numFmt w:val="bullet"/>
+      <w:lvlText w:val="o"/>
+      <w:lvlJc w:val="left"/>
+      <w:pPr>
+        <w:ind w:left="5760" w:hanging="360"/>
+      </w:pPr>
+      <w:rPr>
+        <w:rFonts w:ascii="Courier New" w:hAnsi="Courier New" w:cs="Courier New" w:hint="default"/>
+      </w:rPr>
+    </w:lvl>
+    <w:lvl w:ilvl="8" w:tplc="04090005" w:tentative="1">
+      <w:start w:val="1"/>
+      <w:numFmt w:val="bullet"/>
+      <w:lvlText w:val=""/>
+      <w:lvlJc w:val="left"/>
+      <w:pPr>
+        <w:ind w:left="6480" w:hanging="360"/>
+      </w:pPr>
+      <w:rPr>
+        <w:rFonts w:ascii="Wingdings" w:hAnsi="Wingdings" w:hint="default"/>
+      </w:rPr>
+    </w:lvl>
+  </w:abstractNum>
+  <w:num w:numId="1" w16cid:durableId="1641036817">
+    <w:abstractNumId w:val="1"/>
+  </w:num>
+  <w:num w:numId="2" w16cid:durableId="1556970597">
+    <w:abstractNumId w:val="0"/>
+  </w:num>
+</w:numbering>
 </file>
 
 <file path=word/styles.xml><?xml version="1.0" encoding="utf-8"?>
@@ -412,6 +2408,27 @@
     <w:name w:val="Normal"/>
     <w:qFormat/>
   </w:style>
+  <w:style w:type="paragraph" w:styleId="Heading1">
+    <w:name w:val="heading 1"/>
+    <w:basedOn w:val="Normal"/>
+    <w:next w:val="Normal"/>
+    <w:link w:val="Heading1Char"/>
+    <w:uiPriority w:val="9"/>
+    <w:qFormat/>
+    <w:rsid w:val="0098302E"/>
+    <w:pPr>
+      <w:keepNext/>
+      <w:keepLines/>
+      <w:spacing w:before="240" w:after="0"/>
+      <w:outlineLvl w:val="0"/>
+    </w:pPr>
+    <w:rPr>
+      <w:rFonts w:asciiTheme="majorHAnsi" w:eastAsiaTheme="majorEastAsia" w:hAnsiTheme="majorHAnsi" w:cstheme="majorBidi"/>
+      <w:color w:val="2F5496" w:themeColor="accent1" w:themeShade="BF"/>
+      <w:sz w:val="32"/>
+      <w:szCs w:val="32"/>
+    </w:rPr>
+  </w:style>
   <w:style w:type="character" w:default="1" w:styleId="DefaultParagraphFont">
     <w:name w:val="Default Paragraph Font"/>
     <w:uiPriority w:val="1"/>
@@ -438,6 +2455,140 @@
     <w:uiPriority w:val="99"/>
     <w:semiHidden/>
     <w:unhideWhenUsed/>
+  </w:style>
+  <w:style w:type="character" w:styleId="Hyperlink">
+    <w:name w:val="Hyperlink"/>
+    <w:basedOn w:val="DefaultParagraphFont"/>
+    <w:uiPriority w:val="99"/>
+    <w:unhideWhenUsed/>
+    <w:rsid w:val="007B2D27"/>
+    <w:rPr>
+      <w:color w:val="0563C1" w:themeColor="hyperlink"/>
+      <w:u w:val="single"/>
+    </w:rPr>
+  </w:style>
+  <w:style w:type="character" w:styleId="UnresolvedMention">
+    <w:name w:val="Unresolved Mention"/>
+    <w:basedOn w:val="DefaultParagraphFont"/>
+    <w:uiPriority w:val="99"/>
+    <w:semiHidden/>
+    <w:unhideWhenUsed/>
+    <w:rsid w:val="007B2D27"/>
+    <w:rPr>
+      <w:color w:val="605E5C"/>
+      <w:shd w:val="clear" w:color="auto" w:fill="E1DFDD"/>
+    </w:rPr>
+  </w:style>
+  <w:style w:type="paragraph" w:styleId="Title">
+    <w:name w:val="Title"/>
+    <w:basedOn w:val="Normal"/>
+    <w:next w:val="Normal"/>
+    <w:link w:val="TitleChar"/>
+    <w:uiPriority w:val="10"/>
+    <w:qFormat/>
+    <w:rsid w:val="007B2D27"/>
+    <w:pPr>
+      <w:spacing w:after="0" w:line="240" w:lineRule="auto"/>
+      <w:contextualSpacing/>
+    </w:pPr>
+    <w:rPr>
+      <w:rFonts w:asciiTheme="majorHAnsi" w:eastAsiaTheme="majorEastAsia" w:hAnsiTheme="majorHAnsi" w:cstheme="majorBidi"/>
+      <w:spacing w:val="-10"/>
+      <w:kern w:val="28"/>
+      <w:sz w:val="56"/>
+      <w:szCs w:val="56"/>
+    </w:rPr>
+  </w:style>
+  <w:style w:type="character" w:customStyle="1" w:styleId="TitleChar">
+    <w:name w:val="Title Char"/>
+    <w:basedOn w:val="DefaultParagraphFont"/>
+    <w:link w:val="Title"/>
+    <w:uiPriority w:val="10"/>
+    <w:rsid w:val="007B2D27"/>
+    <w:rPr>
+      <w:rFonts w:asciiTheme="majorHAnsi" w:eastAsiaTheme="majorEastAsia" w:hAnsiTheme="majorHAnsi" w:cstheme="majorBidi"/>
+      <w:spacing w:val="-10"/>
+      <w:kern w:val="28"/>
+      <w:sz w:val="56"/>
+      <w:szCs w:val="56"/>
+    </w:rPr>
+  </w:style>
+  <w:style w:type="paragraph" w:styleId="Subtitle">
+    <w:name w:val="Subtitle"/>
+    <w:basedOn w:val="Normal"/>
+    <w:next w:val="Normal"/>
+    <w:link w:val="SubtitleChar"/>
+    <w:uiPriority w:val="11"/>
+    <w:qFormat/>
+    <w:rsid w:val="007B2D27"/>
+    <w:pPr>
+      <w:numPr>
+        <w:ilvl w:val="1"/>
+      </w:numPr>
+    </w:pPr>
+    <w:rPr>
+      <w:rFonts w:eastAsiaTheme="minorEastAsia"/>
+      <w:color w:val="5A5A5A" w:themeColor="text1" w:themeTint="A5"/>
+      <w:spacing w:val="15"/>
+    </w:rPr>
+  </w:style>
+  <w:style w:type="character" w:customStyle="1" w:styleId="SubtitleChar">
+    <w:name w:val="Subtitle Char"/>
+    <w:basedOn w:val="DefaultParagraphFont"/>
+    <w:link w:val="Subtitle"/>
+    <w:uiPriority w:val="11"/>
+    <w:rsid w:val="007B2D27"/>
+    <w:rPr>
+      <w:rFonts w:eastAsiaTheme="minorEastAsia"/>
+      <w:color w:val="5A5A5A" w:themeColor="text1" w:themeTint="A5"/>
+      <w:spacing w:val="15"/>
+    </w:rPr>
+  </w:style>
+  <w:style w:type="paragraph" w:styleId="ListParagraph">
+    <w:name w:val="List Paragraph"/>
+    <w:basedOn w:val="Normal"/>
+    <w:uiPriority w:val="34"/>
+    <w:qFormat/>
+    <w:rsid w:val="0066687D"/>
+    <w:pPr>
+      <w:ind w:left="720"/>
+      <w:contextualSpacing/>
+    </w:pPr>
+  </w:style>
+  <w:style w:type="character" w:styleId="PlaceholderText">
+    <w:name w:val="Placeholder Text"/>
+    <w:basedOn w:val="DefaultParagraphFont"/>
+    <w:uiPriority w:val="99"/>
+    <w:semiHidden/>
+    <w:rsid w:val="0066687D"/>
+    <w:rPr>
+      <w:color w:val="808080"/>
+    </w:rPr>
+  </w:style>
+  <w:style w:type="character" w:customStyle="1" w:styleId="Heading1Char">
+    <w:name w:val="Heading 1 Char"/>
+    <w:basedOn w:val="DefaultParagraphFont"/>
+    <w:link w:val="Heading1"/>
+    <w:uiPriority w:val="9"/>
+    <w:rsid w:val="0098302E"/>
+    <w:rPr>
+      <w:rFonts w:asciiTheme="majorHAnsi" w:eastAsiaTheme="majorEastAsia" w:hAnsiTheme="majorHAnsi" w:cstheme="majorBidi"/>
+      <w:color w:val="2F5496" w:themeColor="accent1" w:themeShade="BF"/>
+      <w:sz w:val="32"/>
+      <w:szCs w:val="32"/>
+    </w:rPr>
+  </w:style>
+  <w:style w:type="character" w:styleId="FollowedHyperlink">
+    <w:name w:val="FollowedHyperlink"/>
+    <w:basedOn w:val="DefaultParagraphFont"/>
+    <w:uiPriority w:val="99"/>
+    <w:semiHidden/>
+    <w:unhideWhenUsed/>
+    <w:rsid w:val="003703B1"/>
+    <w:rPr>
+      <w:color w:val="954F72" w:themeColor="followedHyperlink"/>
+      <w:u w:val="single"/>
+    </w:rPr>
   </w:style>
 </w:styles>
 </file>
@@ -735,4 +2886,16 @@
     </a:ext>
   </a:extLst>
 </a:theme>
+</file>
+
+<file path=customXml/item1.xml><?xml version="1.0" encoding="utf-8"?>
+<b:Sources xmlns:b="http://schemas.openxmlformats.org/officeDocument/2006/bibliography" xmlns="http://schemas.openxmlformats.org/officeDocument/2006/bibliography" SelectedStyle="\APASixthEditionOfficeOnline.xsl" StyleName="APA" Version="6"/>
+</file>
+
+<file path=customXml/itemProps1.xml><?xml version="1.0" encoding="utf-8"?>
+<ds:datastoreItem xmlns:ds="http://schemas.openxmlformats.org/officeDocument/2006/customXml" ds:itemID="{0C230E0F-5855-4B99-99C5-430B81BB3A50}">
+  <ds:schemaRefs>
+    <ds:schemaRef ds:uri="http://schemas.openxmlformats.org/officeDocument/2006/bibliography"/>
+  </ds:schemaRefs>
+</ds:datastoreItem>
 </file>
</xml_diff>

<commit_message>
More info on frequency prewarping
</commit_message>
<xml_diff>
--- a/biquad_notch_filter/doc/COMING_SOON_digital_implementation.docx
+++ b/biquad_notch_filter/doc/COMING_SOON_digital_implementation.docx
@@ -8,22 +8,7 @@
         <w:jc w:val="center"/>
       </w:pPr>
       <w:r>
-        <w:t xml:space="preserve">How to </w:t>
-      </w:r>
-      <w:r>
-        <w:t>implement a</w:t>
-      </w:r>
-      <w:r>
-        <w:t xml:space="preserve"> </w:t>
-      </w:r>
-      <w:r>
-        <w:t xml:space="preserve">digital </w:t>
-      </w:r>
-      <w:r>
-        <w:t>biquadratic notch filter</w:t>
-      </w:r>
-      <w:r>
-        <w:t xml:space="preserve"> (in software)</w:t>
+        <w:t>How to implement a digital biquadratic notch filter (in software)</w:t>
       </w:r>
     </w:p>
     <w:p>
@@ -70,10 +55,7 @@
         </w:r>
       </w:hyperlink>
       <w:r>
-        <w:t>, t</w:t>
-      </w:r>
-      <w:r>
-        <w:t>he</w:t>
+        <w:t>, the</w:t>
       </w:r>
       <w:r>
         <w:t xml:space="preserve"> </w:t>
@@ -91,13 +73,7 @@
         <w:rPr>
           <w:rFonts w:eastAsiaTheme="minorEastAsia"/>
         </w:rPr>
-        <w:t>biquadratic—or “biquad”—</w:t>
-      </w:r>
-      <w:r>
-        <w:rPr>
-          <w:rFonts w:eastAsiaTheme="minorEastAsia"/>
-        </w:rPr>
-        <w:t>notch filter</w:t>
+        <w:t>biquadratic—or “biquad”—notch filter</w:t>
       </w:r>
       <w:r>
         <w:t xml:space="preserve"> </w:t>
@@ -131,7 +107,7 @@
                 <w:rPr>
                   <w:rFonts w:ascii="Cambria Math" w:eastAsiaTheme="minorEastAsia" w:hAnsi="Cambria Math"/>
                 </w:rPr>
-                <m:t>T</m:t>
+                <m:t>H</m:t>
               </m:r>
             </m:e>
             <m:sub>
@@ -578,7 +554,19 @@
         <w:rPr>
           <w:rFonts w:eastAsiaTheme="minorEastAsia"/>
         </w:rPr>
-        <w:t xml:space="preserve"> is a design parameter, and the aforementioned white paper </w:t>
+        <w:t xml:space="preserve"> is a design parameter</w:t>
+      </w:r>
+      <w:r>
+        <w:rPr>
+          <w:rFonts w:eastAsiaTheme="minorEastAsia"/>
+        </w:rPr>
+        <w:t xml:space="preserve"> (i.e., an input)</w:t>
+      </w:r>
+      <w:r>
+        <w:rPr>
+          <w:rFonts w:eastAsiaTheme="minorEastAsia"/>
+        </w:rPr>
+        <w:t xml:space="preserve">, and the aforementioned white paper </w:t>
       </w:r>
       <w:r>
         <w:rPr>
@@ -669,7 +657,7 @@
               <w:rPr>
                 <w:rFonts w:ascii="Cambria Math" w:eastAsiaTheme="minorEastAsia" w:hAnsi="Cambria Math"/>
               </w:rPr>
-              <m:t>T</m:t>
+              <m:t>H</m:t>
             </m:r>
           </m:e>
           <m:sub>
@@ -837,12 +825,6 @@
         <w:rPr>
           <w:rFonts w:eastAsiaTheme="minorEastAsia"/>
         </w:rPr>
-        <w:t xml:space="preserve"> both</w:t>
-      </w:r>
-      <w:r>
-        <w:rPr>
-          <w:rFonts w:eastAsiaTheme="minorEastAsia"/>
-        </w:rPr>
         <w:t xml:space="preserve"> </w:t>
       </w:r>
       <w:r>
@@ -892,38 +874,100 @@
     </w:p>
     <w:p>
       <w:pPr>
-        <w:rPr>
-          <w:rFonts w:eastAsiaTheme="minorEastAsia"/>
-        </w:rPr>
+        <w:pStyle w:val="Heading2"/>
       </w:pPr>
       <w:r>
+        <w:t>Bilinear transform</w:t>
+      </w:r>
+    </w:p>
+    <w:p>
+      <w:pPr>
+        <w:jc w:val="both"/>
+        <w:rPr>
+          <w:rFonts w:eastAsiaTheme="minorEastAsia"/>
+        </w:rPr>
+      </w:pPr>
+      <w:r>
         <w:t xml:space="preserve">The </w:t>
       </w:r>
       <m:oMath>
-        <m:r>
+        <w:hyperlink r:id="rId9" w:history="1">
+          <m:r>
+            <w:rPr>
+              <w:rStyle w:val="Hyperlink"/>
+              <w:rFonts w:ascii="Cambria Math" w:hAnsi="Cambria Math"/>
+            </w:rPr>
+            <m:t>z</m:t>
+          </m:r>
+        </w:hyperlink>
+      </m:oMath>
+      <w:r>
+        <w:rPr>
+          <w:rStyle w:val="Hyperlink"/>
+          <w:rFonts w:eastAsiaTheme="minorEastAsia"/>
+        </w:rPr>
+        <w:t>-tran</w:t>
+      </w:r>
+      <w:r>
+        <w:rPr>
+          <w:rStyle w:val="Hyperlink"/>
+          <w:rFonts w:eastAsiaTheme="minorEastAsia"/>
+        </w:rPr>
+        <w:t>s</w:t>
+      </w:r>
+      <w:r>
+        <w:rPr>
+          <w:rStyle w:val="Hyperlink"/>
+          <w:rFonts w:eastAsiaTheme="minorEastAsia"/>
+        </w:rPr>
+        <w:t>form</w:t>
+      </w:r>
+      <w:r>
+        <w:rPr>
+          <w:rFonts w:eastAsiaTheme="minorEastAsia"/>
+        </w:rPr>
+        <w:t xml:space="preserve"> is the discrete-time </w:t>
+      </w:r>
+      <w:r>
+        <w:rPr>
+          <w:rFonts w:eastAsiaTheme="minorEastAsia"/>
+        </w:rPr>
+        <w:t>counterpart</w:t>
+      </w:r>
+      <w:r>
+        <w:rPr>
+          <w:rFonts w:eastAsiaTheme="minorEastAsia"/>
+        </w:rPr>
+        <w:t xml:space="preserve"> of the </w:t>
+      </w:r>
+      <w:hyperlink r:id="rId10" w:history="1">
+        <w:r>
           <w:rPr>
-            <w:rFonts w:ascii="Cambria Math" w:hAnsi="Cambria Math"/>
+            <w:rStyle w:val="Hyperlink"/>
+            <w:rFonts w:eastAsiaTheme="minorEastAsia"/>
           </w:rPr>
-          <m:t>z</m:t>
-        </m:r>
-      </m:oMath>
-      <w:r>
-        <w:rPr>
-          <w:rFonts w:eastAsiaTheme="minorEastAsia"/>
-        </w:rPr>
-        <w:t xml:space="preserve">-transform is the discrete-time </w:t>
-      </w:r>
-      <w:r>
-        <w:rPr>
-          <w:rFonts w:eastAsiaTheme="minorEastAsia"/>
-        </w:rPr>
-        <w:t>counterpart</w:t>
-      </w:r>
-      <w:r>
-        <w:rPr>
-          <w:rFonts w:eastAsiaTheme="minorEastAsia"/>
-        </w:rPr>
-        <w:t xml:space="preserve"> of the Laplace transform, where</w:t>
+          <w:t>Laplace</w:t>
+        </w:r>
+        <w:r>
+          <w:rPr>
+            <w:rStyle w:val="Hyperlink"/>
+            <w:rFonts w:eastAsiaTheme="minorEastAsia"/>
+          </w:rPr>
+          <w:t xml:space="preserve"> </w:t>
+        </w:r>
+        <w:r>
+          <w:rPr>
+            <w:rStyle w:val="Hyperlink"/>
+            <w:rFonts w:eastAsiaTheme="minorEastAsia"/>
+          </w:rPr>
+          <w:t>transform</w:t>
+        </w:r>
+      </w:hyperlink>
+      <w:r>
+        <w:rPr>
+          <w:rFonts w:eastAsiaTheme="minorEastAsia"/>
+        </w:rPr>
+        <w:t>, where</w:t>
       </w:r>
       <w:r>
         <w:rPr>
@@ -950,7 +994,13 @@
             <w:rPr>
               <w:rFonts w:ascii="Cambria Math" w:eastAsiaTheme="minorEastAsia" w:hAnsi="Cambria Math"/>
             </w:rPr>
-            <m:t>z=</m:t>
+            <m:t>z</m:t>
+          </m:r>
+          <m:r>
+            <w:rPr>
+              <w:rFonts w:ascii="Cambria Math" w:eastAsiaTheme="minorEastAsia" w:hAnsi="Cambria Math"/>
+            </w:rPr>
+            <m:t>≔</m:t>
           </m:r>
           <m:sSup>
             <m:sSupPr>
@@ -1095,20 +1145,31 @@
         <w:rPr>
           <w:rFonts w:eastAsiaTheme="minorEastAsia"/>
         </w:rPr>
-        <w:t xml:space="preserve"> first-order</w:t>
-      </w:r>
+        <w:t xml:space="preserve"> </w:t>
+      </w:r>
+      <w:proofErr w:type="gramStart"/>
+      <w:r>
+        <w:rPr>
+          <w:rFonts w:eastAsiaTheme="minorEastAsia"/>
+        </w:rPr>
+        <w:t>first-order</w:t>
+      </w:r>
+      <w:proofErr w:type="gramEnd"/>
       <w:r>
         <w:rPr>
           <w:rFonts w:eastAsiaTheme="minorEastAsia"/>
         </w:rPr>
         <w:t xml:space="preserve">, </w:t>
       </w:r>
-      <w:r>
-        <w:rPr>
-          <w:rFonts w:eastAsiaTheme="minorEastAsia"/>
-        </w:rPr>
-        <w:t>Taylor-series</w:t>
-      </w:r>
+      <w:hyperlink r:id="rId11" w:history="1">
+        <w:r>
+          <w:rPr>
+            <w:rStyle w:val="Hyperlink"/>
+            <w:rFonts w:eastAsiaTheme="minorEastAsia"/>
+          </w:rPr>
+          <w:t>Maclaurin-series</w:t>
+        </w:r>
+      </w:hyperlink>
       <w:r>
         <w:rPr>
           <w:rFonts w:eastAsiaTheme="minorEastAsia"/>
@@ -1167,7 +1228,19 @@
         <w:rPr>
           <w:rFonts w:eastAsiaTheme="minorEastAsia"/>
         </w:rPr>
-        <w:t>. Therefore, …</w:t>
+        <w:t xml:space="preserve">. </w:t>
+      </w:r>
+      <w:r>
+        <w:rPr>
+          <w:rFonts w:eastAsiaTheme="minorEastAsia"/>
+        </w:rPr>
+        <w:t>Thus</w:t>
+      </w:r>
+      <w:r>
+        <w:rPr>
+          <w:rFonts w:eastAsiaTheme="minorEastAsia"/>
+        </w:rPr>
+        <w:t>, …</w:t>
       </w:r>
     </w:p>
     <w:p>
@@ -1206,19 +1279,7 @@
                 <w:rPr>
                   <w:rFonts w:ascii="Cambria Math" w:hAnsi="Cambria Math"/>
                 </w:rPr>
-                <m:t>1</m:t>
-              </m:r>
-              <m:r>
-                <w:rPr>
-                  <w:rFonts w:ascii="Cambria Math" w:hAnsi="Cambria Math"/>
-                </w:rPr>
-                <m:t>-</m:t>
-              </m:r>
-              <m:r>
-                <w:rPr>
-                  <w:rFonts w:ascii="Cambria Math" w:hAnsi="Cambria Math"/>
-                </w:rPr>
-                <m:t>sT/2</m:t>
+                <m:t>1-sT/2</m:t>
               </m:r>
             </m:den>
           </m:f>
@@ -1302,7 +1363,10 @@
         <w:t xml:space="preserve"> result is known as the</w:t>
       </w:r>
       <w:r>
-        <w:t xml:space="preserve"> bilinear transform</w:t>
+        <w:t xml:space="preserve"> </w:t>
+      </w:r>
+      <w:r>
+        <w:t>bilinear transform</w:t>
       </w:r>
       <w:r>
         <w:t xml:space="preserve">: replacing </w:t>
@@ -1385,16 +1449,46 @@
         <w:t xml:space="preserve">a </w:t>
       </w:r>
       <w:r>
-        <w:t xml:space="preserve">continuous-time transfer function to be converted to discrete </w:t>
-      </w:r>
-      <w:r>
-        <w:t>time.</w:t>
-      </w:r>
-      <w:r>
-        <w:t xml:space="preserve"> Unfortunately, that transformation causes a “warping”</w:t>
-      </w:r>
-      <w:r>
-        <w:t xml:space="preserve"> of the frequencies.</w:t>
+        <w:t xml:space="preserve">continuous-time transfer function to be converted </w:t>
+      </w:r>
+      <w:r>
+        <w:t>into a</w:t>
+      </w:r>
+      <w:r>
+        <w:t xml:space="preserve"> discrete</w:t>
+      </w:r>
+      <w:r>
+        <w:t>-</w:t>
+      </w:r>
+      <w:r>
+        <w:t>time</w:t>
+      </w:r>
+      <w:r>
+        <w:t xml:space="preserve"> one</w:t>
+      </w:r>
+      <w:r>
+        <w:t>.</w:t>
+      </w:r>
+      <w:r>
+        <w:t xml:space="preserve"> Unfortunately, that transformation</w:t>
+      </w:r>
+      <w:r>
+        <w:t xml:space="preserve"> </w:t>
+      </w:r>
+      <w:r>
+        <w:t>causes a “warping”</w:t>
+      </w:r>
+      <w:r>
+        <w:t xml:space="preserve"> of the frequencies</w:t>
+      </w:r>
+      <w:r>
+        <w:t>—</w:t>
+      </w:r>
+      <w:r>
+        <w:t>because, after all, it’s based on an approximation</w:t>
+      </w:r>
+      <w:r>
+        <w:t>.</w:t>
       </w:r>
       <w:r>
         <w:t xml:space="preserve"> For example, </w:t>
@@ -1417,7 +1511,7 @@
               <w:rPr>
                 <w:rFonts w:ascii="Cambria Math" w:eastAsiaTheme="minorEastAsia" w:hAnsi="Cambria Math"/>
               </w:rPr>
-              <m:t>T</m:t>
+              <m:t>H</m:t>
             </m:r>
           </m:e>
           <m:sub>
@@ -1457,6 +1551,12 @@
       <w:r>
         <w:rPr>
           <w:rFonts w:eastAsiaTheme="minorEastAsia"/>
+        </w:rPr>
+        <w:t xml:space="preserve">consequent </w:t>
+      </w:r>
+      <w:r>
+        <w:rPr>
+          <w:rFonts w:eastAsiaTheme="minorEastAsia"/>
           <w:i/>
           <w:iCs/>
         </w:rPr>
@@ -1466,19 +1566,7 @@
         <w:rPr>
           <w:rFonts w:eastAsiaTheme="minorEastAsia"/>
         </w:rPr>
-        <w:t xml:space="preserve"> </w:t>
-      </w:r>
-      <w:r>
-        <w:rPr>
-          <w:rFonts w:eastAsiaTheme="minorEastAsia"/>
-        </w:rPr>
-        <w:t xml:space="preserve">(i.e., discrete-time) </w:t>
-      </w:r>
-      <w:r>
-        <w:rPr>
-          <w:rFonts w:eastAsiaTheme="minorEastAsia"/>
-        </w:rPr>
-        <w:t xml:space="preserve">filter will show that </w:t>
+        <w:t xml:space="preserve"> filter will show that </w:t>
       </w:r>
       <m:oMath>
         <m:sSub>
@@ -1518,7 +1606,19 @@
         <w:rPr>
           <w:rFonts w:eastAsiaTheme="minorEastAsia"/>
         </w:rPr>
-        <w:t xml:space="preserve">specified for the </w:t>
+        <w:t>specified for the</w:t>
+      </w:r>
+      <w:r>
+        <w:rPr>
+          <w:rFonts w:eastAsiaTheme="minorEastAsia"/>
+        </w:rPr>
+        <w:t xml:space="preserve"> original,</w:t>
+      </w:r>
+      <w:r>
+        <w:rPr>
+          <w:rFonts w:eastAsiaTheme="minorEastAsia"/>
+        </w:rPr>
+        <w:t xml:space="preserve"> </w:t>
       </w:r>
       <w:r>
         <w:rPr>
@@ -1538,12 +1638,6 @@
         <w:rPr>
           <w:rFonts w:eastAsiaTheme="minorEastAsia"/>
         </w:rPr>
-        <w:t xml:space="preserve">(i.e., continuous-time) </w:t>
-      </w:r>
-      <w:r>
-        <w:rPr>
-          <w:rFonts w:eastAsiaTheme="minorEastAsia"/>
-        </w:rPr>
         <w:t>filter</w:t>
       </w:r>
       <w:r>
@@ -1568,7 +1662,19 @@
         <w:rPr>
           <w:rFonts w:eastAsiaTheme="minorEastAsia"/>
         </w:rPr>
-        <w:t xml:space="preserve">Obviously, that is </w:t>
+        <w:t>Obviously, that</w:t>
+      </w:r>
+      <w:r>
+        <w:rPr>
+          <w:rFonts w:eastAsiaTheme="minorEastAsia"/>
+        </w:rPr>
+        <w:t>’</w:t>
+      </w:r>
+      <w:r>
+        <w:rPr>
+          <w:rFonts w:eastAsiaTheme="minorEastAsia"/>
+        </w:rPr>
+        <w:t xml:space="preserve">s </w:t>
       </w:r>
       <w:r>
         <w:rPr>
@@ -1595,6 +1701,1657 @@
         <w:t>.</w:t>
       </w:r>
     </w:p>
+    <w:p>
+      <w:pPr>
+        <w:pStyle w:val="Heading2"/>
+        <w:rPr>
+          <w:rFonts w:eastAsiaTheme="minorEastAsia"/>
+        </w:rPr>
+      </w:pPr>
+      <w:r>
+        <w:rPr>
+          <w:rFonts w:eastAsiaTheme="minorEastAsia"/>
+        </w:rPr>
+        <w:t>F</w:t>
+      </w:r>
+      <w:r>
+        <w:rPr>
+          <w:rFonts w:eastAsiaTheme="minorEastAsia"/>
+        </w:rPr>
+        <w:t>requency prewarping</w:t>
+      </w:r>
+    </w:p>
+    <w:p>
+      <w:pPr>
+        <w:rPr>
+          <w:rFonts w:eastAsiaTheme="minorEastAsia"/>
+        </w:rPr>
+      </w:pPr>
+      <w:r>
+        <w:t xml:space="preserve">Let </w:t>
+      </w:r>
+      <m:oMath>
+        <m:sSub>
+          <m:sSubPr>
+            <m:ctrlPr>
+              <w:rPr>
+                <w:rFonts w:ascii="Cambria Math" w:hAnsi="Cambria Math"/>
+                <w:i/>
+              </w:rPr>
+            </m:ctrlPr>
+          </m:sSubPr>
+          <m:e>
+            <m:r>
+              <w:rPr>
+                <w:rFonts w:ascii="Cambria Math" w:hAnsi="Cambria Math"/>
+              </w:rPr>
+              <m:t>H</m:t>
+            </m:r>
+          </m:e>
+          <m:sub>
+            <m:r>
+              <w:rPr>
+                <w:rFonts w:ascii="Cambria Math" w:hAnsi="Cambria Math"/>
+              </w:rPr>
+              <m:t>a</m:t>
+            </m:r>
+          </m:sub>
+        </m:sSub>
+        <m:r>
+          <w:rPr>
+            <w:rFonts w:ascii="Cambria Math" w:hAnsi="Cambria Math"/>
+          </w:rPr>
+          <m:t>(s)</m:t>
+        </m:r>
+      </m:oMath>
+      <w:r>
+        <w:rPr>
+          <w:rFonts w:eastAsiaTheme="minorEastAsia"/>
+        </w:rPr>
+        <w:t xml:space="preserve"> and </w:t>
+      </w:r>
+      <m:oMath>
+        <m:sSub>
+          <m:sSubPr>
+            <m:ctrlPr>
+              <w:rPr>
+                <w:rFonts w:ascii="Cambria Math" w:eastAsiaTheme="minorEastAsia" w:hAnsi="Cambria Math"/>
+                <w:i/>
+              </w:rPr>
+            </m:ctrlPr>
+          </m:sSubPr>
+          <m:e>
+            <m:r>
+              <w:rPr>
+                <w:rFonts w:ascii="Cambria Math" w:eastAsiaTheme="minorEastAsia" w:hAnsi="Cambria Math"/>
+              </w:rPr>
+              <m:t>H</m:t>
+            </m:r>
+          </m:e>
+          <m:sub>
+            <m:r>
+              <w:rPr>
+                <w:rFonts w:ascii="Cambria Math" w:eastAsiaTheme="minorEastAsia" w:hAnsi="Cambria Math"/>
+              </w:rPr>
+              <m:t>d</m:t>
+            </m:r>
+          </m:sub>
+        </m:sSub>
+        <m:d>
+          <m:dPr>
+            <m:ctrlPr>
+              <w:rPr>
+                <w:rFonts w:ascii="Cambria Math" w:eastAsiaTheme="minorEastAsia" w:hAnsi="Cambria Math"/>
+                <w:i/>
+              </w:rPr>
+            </m:ctrlPr>
+          </m:dPr>
+          <m:e>
+            <m:r>
+              <w:rPr>
+                <w:rFonts w:ascii="Cambria Math" w:eastAsiaTheme="minorEastAsia" w:hAnsi="Cambria Math"/>
+              </w:rPr>
+              <m:t>z</m:t>
+            </m:r>
+          </m:e>
+        </m:d>
+      </m:oMath>
+      <w:r>
+        <w:rPr>
+          <w:rFonts w:eastAsiaTheme="minorEastAsia"/>
+        </w:rPr>
+        <w:t xml:space="preserve"> </w:t>
+      </w:r>
+      <w:r>
+        <w:rPr>
+          <w:rFonts w:eastAsiaTheme="minorEastAsia"/>
+        </w:rPr>
+        <w:t xml:space="preserve">respectively </w:t>
+      </w:r>
+      <w:r>
+        <w:rPr>
+          <w:rFonts w:eastAsiaTheme="minorEastAsia"/>
+        </w:rPr>
+        <w:t xml:space="preserve">represent the transfer functions of </w:t>
+      </w:r>
+      <w:r>
+        <w:rPr>
+          <w:rFonts w:eastAsiaTheme="minorEastAsia"/>
+        </w:rPr>
+        <w:t xml:space="preserve">1) </w:t>
+      </w:r>
+      <w:r>
+        <w:rPr>
+          <w:rFonts w:eastAsiaTheme="minorEastAsia"/>
+        </w:rPr>
+        <w:t xml:space="preserve">an analog filter and </w:t>
+      </w:r>
+      <w:r>
+        <w:rPr>
+          <w:rFonts w:eastAsiaTheme="minorEastAsia"/>
+        </w:rPr>
+        <w:t xml:space="preserve">2) </w:t>
+      </w:r>
+      <w:r>
+        <w:rPr>
+          <w:rFonts w:eastAsiaTheme="minorEastAsia"/>
+        </w:rPr>
+        <w:t>its</w:t>
+      </w:r>
+      <w:r>
+        <w:rPr>
+          <w:rFonts w:eastAsiaTheme="minorEastAsia"/>
+        </w:rPr>
+        <w:t xml:space="preserve"> </w:t>
+      </w:r>
+      <w:r>
+        <w:rPr>
+          <w:rFonts w:eastAsiaTheme="minorEastAsia"/>
+        </w:rPr>
+        <w:t>equivalent</w:t>
+      </w:r>
+      <w:r>
+        <w:rPr>
+          <w:rFonts w:eastAsiaTheme="minorEastAsia"/>
+        </w:rPr>
+        <w:t xml:space="preserve"> digital </w:t>
+      </w:r>
+      <w:r>
+        <w:rPr>
+          <w:rFonts w:eastAsiaTheme="minorEastAsia"/>
+        </w:rPr>
+        <w:t>version</w:t>
+      </w:r>
+      <w:r>
+        <w:rPr>
+          <w:rFonts w:eastAsiaTheme="minorEastAsia"/>
+        </w:rPr>
+        <w:t>,</w:t>
+      </w:r>
+      <w:r>
+        <w:rPr>
+          <w:rFonts w:eastAsiaTheme="minorEastAsia"/>
+        </w:rPr>
+        <w:t xml:space="preserve"> constructed using the bilinear </w:t>
+      </w:r>
+      <w:r>
+        <w:rPr>
+          <w:rFonts w:eastAsiaTheme="minorEastAsia"/>
+        </w:rPr>
+        <w:t>transform</w:t>
+      </w:r>
+      <w:r>
+        <w:rPr>
+          <w:rFonts w:eastAsiaTheme="minorEastAsia"/>
+        </w:rPr>
+        <w:t>. Then, the</w:t>
+      </w:r>
+      <w:r>
+        <w:rPr>
+          <w:rFonts w:eastAsiaTheme="minorEastAsia"/>
+        </w:rPr>
+        <w:t>ir</w:t>
+      </w:r>
+      <w:r>
+        <w:rPr>
+          <w:rFonts w:eastAsiaTheme="minorEastAsia"/>
+        </w:rPr>
+        <w:t xml:space="preserve"> </w:t>
+      </w:r>
+      <w:r>
+        <w:rPr>
+          <w:rFonts w:eastAsiaTheme="minorEastAsia"/>
+        </w:rPr>
+        <w:t>respective frequency</w:t>
+      </w:r>
+      <w:r>
+        <w:rPr>
+          <w:rFonts w:eastAsiaTheme="minorEastAsia"/>
+        </w:rPr>
+        <w:t xml:space="preserve"> response</w:t>
+      </w:r>
+      <w:r>
+        <w:rPr>
+          <w:rFonts w:eastAsiaTheme="minorEastAsia"/>
+        </w:rPr>
+        <w:t>s</w:t>
+      </w:r>
+      <w:r>
+        <w:rPr>
+          <w:rFonts w:eastAsiaTheme="minorEastAsia"/>
+        </w:rPr>
+        <w:t xml:space="preserve"> </w:t>
+      </w:r>
+      <w:r>
+        <w:rPr>
+          <w:rFonts w:eastAsiaTheme="minorEastAsia"/>
+        </w:rPr>
+        <w:t>are</w:t>
+      </w:r>
+      <w:r>
+        <w:rPr>
+          <w:rFonts w:eastAsiaTheme="minorEastAsia"/>
+        </w:rPr>
+        <w:t xml:space="preserve"> obtained by evaluati</w:t>
+      </w:r>
+      <w:r>
+        <w:rPr>
+          <w:rFonts w:eastAsiaTheme="minorEastAsia"/>
+        </w:rPr>
+        <w:t>ng</w:t>
+      </w:r>
+      <w:r>
+        <w:rPr>
+          <w:rFonts w:eastAsiaTheme="minorEastAsia"/>
+        </w:rPr>
+        <w:t xml:space="preserve"> </w:t>
+      </w:r>
+      <m:oMath>
+        <m:sSub>
+          <m:sSubPr>
+            <m:ctrlPr>
+              <w:rPr>
+                <w:rFonts w:ascii="Cambria Math" w:hAnsi="Cambria Math"/>
+                <w:i/>
+              </w:rPr>
+            </m:ctrlPr>
+          </m:sSubPr>
+          <m:e>
+            <m:r>
+              <w:rPr>
+                <w:rFonts w:ascii="Cambria Math" w:hAnsi="Cambria Math"/>
+              </w:rPr>
+              <m:t>H</m:t>
+            </m:r>
+          </m:e>
+          <m:sub>
+            <m:r>
+              <w:rPr>
+                <w:rFonts w:ascii="Cambria Math" w:hAnsi="Cambria Math"/>
+              </w:rPr>
+              <m:t>a</m:t>
+            </m:r>
+          </m:sub>
+        </m:sSub>
+        <m:r>
+          <w:rPr>
+            <w:rFonts w:ascii="Cambria Math" w:hAnsi="Cambria Math"/>
+          </w:rPr>
+          <m:t>(s</m:t>
+        </m:r>
+        <m:r>
+          <w:rPr>
+            <w:rFonts w:ascii="Cambria Math" w:hAnsi="Cambria Math"/>
+          </w:rPr>
+          <m:t>=</m:t>
+        </m:r>
+        <m:r>
+          <w:rPr>
+            <w:rFonts w:ascii="Cambria Math" w:hAnsi="Cambria Math"/>
+          </w:rPr>
+          <m:t>j</m:t>
+        </m:r>
+        <m:sSub>
+          <m:sSubPr>
+            <m:ctrlPr>
+              <w:rPr>
+                <w:rFonts w:ascii="Cambria Math" w:hAnsi="Cambria Math"/>
+                <w:i/>
+              </w:rPr>
+            </m:ctrlPr>
+          </m:sSubPr>
+          <m:e>
+            <m:r>
+              <w:rPr>
+                <w:rFonts w:ascii="Cambria Math" w:hAnsi="Cambria Math"/>
+              </w:rPr>
+              <m:t>ω</m:t>
+            </m:r>
+          </m:e>
+          <m:sub>
+            <m:r>
+              <w:rPr>
+                <w:rFonts w:ascii="Cambria Math" w:hAnsi="Cambria Math"/>
+              </w:rPr>
+              <m:t>a</m:t>
+            </m:r>
+          </m:sub>
+        </m:sSub>
+        <m:r>
+          <w:rPr>
+            <w:rFonts w:ascii="Cambria Math" w:hAnsi="Cambria Math"/>
+          </w:rPr>
+          <m:t>)</m:t>
+        </m:r>
+      </m:oMath>
+      <w:r>
+        <w:rPr>
+          <w:rFonts w:eastAsiaTheme="minorEastAsia"/>
+        </w:rPr>
+        <w:t xml:space="preserve"> and</w:t>
+      </w:r>
+      <w:r>
+        <w:rPr>
+          <w:rFonts w:eastAsiaTheme="minorEastAsia"/>
+        </w:rPr>
+        <w:t>—employing a previous definition—</w:t>
+      </w:r>
+      <m:oMath>
+        <m:sSub>
+          <m:sSubPr>
+            <m:ctrlPr>
+              <w:rPr>
+                <w:rFonts w:ascii="Cambria Math" w:eastAsiaTheme="minorEastAsia" w:hAnsi="Cambria Math"/>
+                <w:i/>
+              </w:rPr>
+            </m:ctrlPr>
+          </m:sSubPr>
+          <m:e>
+            <m:r>
+              <w:rPr>
+                <w:rFonts w:ascii="Cambria Math" w:eastAsiaTheme="minorEastAsia" w:hAnsi="Cambria Math"/>
+              </w:rPr>
+              <m:t>H</m:t>
+            </m:r>
+          </m:e>
+          <m:sub>
+            <m:r>
+              <w:rPr>
+                <w:rFonts w:ascii="Cambria Math" w:eastAsiaTheme="minorEastAsia" w:hAnsi="Cambria Math"/>
+              </w:rPr>
+              <m:t>d</m:t>
+            </m:r>
+          </m:sub>
+        </m:sSub>
+        <m:d>
+          <m:dPr>
+            <m:ctrlPr>
+              <w:rPr>
+                <w:rFonts w:ascii="Cambria Math" w:eastAsiaTheme="minorEastAsia" w:hAnsi="Cambria Math"/>
+                <w:i/>
+              </w:rPr>
+            </m:ctrlPr>
+          </m:dPr>
+          <m:e>
+            <m:r>
+              <w:rPr>
+                <w:rFonts w:ascii="Cambria Math" w:eastAsiaTheme="minorEastAsia" w:hAnsi="Cambria Math"/>
+              </w:rPr>
+              <m:t>z</m:t>
+            </m:r>
+            <m:r>
+              <w:rPr>
+                <w:rFonts w:ascii="Cambria Math" w:eastAsiaTheme="minorEastAsia" w:hAnsi="Cambria Math"/>
+              </w:rPr>
+              <m:t>=</m:t>
+            </m:r>
+            <m:sSup>
+              <m:sSupPr>
+                <m:ctrlPr>
+                  <w:rPr>
+                    <w:rFonts w:ascii="Cambria Math" w:eastAsiaTheme="minorEastAsia" w:hAnsi="Cambria Math"/>
+                    <w:i/>
+                  </w:rPr>
+                </m:ctrlPr>
+              </m:sSupPr>
+              <m:e>
+                <m:r>
+                  <w:rPr>
+                    <w:rFonts w:ascii="Cambria Math" w:eastAsiaTheme="minorEastAsia" w:hAnsi="Cambria Math"/>
+                  </w:rPr>
+                  <m:t>e</m:t>
+                </m:r>
+              </m:e>
+              <m:sup>
+                <m:r>
+                  <w:rPr>
+                    <w:rFonts w:ascii="Cambria Math" w:eastAsiaTheme="minorEastAsia" w:hAnsi="Cambria Math"/>
+                  </w:rPr>
+                  <m:t>j</m:t>
+                </m:r>
+                <m:sSub>
+                  <m:sSubPr>
+                    <m:ctrlPr>
+                      <w:rPr>
+                        <w:rFonts w:ascii="Cambria Math" w:eastAsiaTheme="minorEastAsia" w:hAnsi="Cambria Math"/>
+                        <w:i/>
+                      </w:rPr>
+                    </m:ctrlPr>
+                  </m:sSubPr>
+                  <m:e>
+                    <m:r>
+                      <w:rPr>
+                        <w:rFonts w:ascii="Cambria Math" w:eastAsiaTheme="minorEastAsia" w:hAnsi="Cambria Math"/>
+                      </w:rPr>
+                      <m:t>ω</m:t>
+                    </m:r>
+                  </m:e>
+                  <m:sub>
+                    <m:r>
+                      <w:rPr>
+                        <w:rFonts w:ascii="Cambria Math" w:eastAsiaTheme="minorEastAsia" w:hAnsi="Cambria Math"/>
+                      </w:rPr>
+                      <m:t>d</m:t>
+                    </m:r>
+                  </m:sub>
+                </m:sSub>
+                <m:r>
+                  <w:rPr>
+                    <w:rFonts w:ascii="Cambria Math" w:eastAsiaTheme="minorEastAsia" w:hAnsi="Cambria Math"/>
+                  </w:rPr>
+                  <m:t>T</m:t>
+                </m:r>
+              </m:sup>
+            </m:sSup>
+          </m:e>
+        </m:d>
+      </m:oMath>
+      <w:r>
+        <w:rPr>
+          <w:rFonts w:eastAsiaTheme="minorEastAsia"/>
+        </w:rPr>
+        <w:t xml:space="preserve">, </w:t>
+      </w:r>
+      <w:r>
+        <w:rPr>
+          <w:rFonts w:eastAsiaTheme="minorEastAsia"/>
+        </w:rPr>
+        <w:t xml:space="preserve">where </w:t>
+      </w:r>
+      <m:oMath>
+        <m:sSub>
+          <m:sSubPr>
+            <m:ctrlPr>
+              <w:rPr>
+                <w:rFonts w:ascii="Cambria Math" w:hAnsi="Cambria Math"/>
+                <w:i/>
+              </w:rPr>
+            </m:ctrlPr>
+          </m:sSubPr>
+          <m:e>
+            <m:r>
+              <w:rPr>
+                <w:rFonts w:ascii="Cambria Math" w:hAnsi="Cambria Math"/>
+              </w:rPr>
+              <m:t>ω</m:t>
+            </m:r>
+          </m:e>
+          <m:sub>
+            <m:r>
+              <w:rPr>
+                <w:rFonts w:ascii="Cambria Math" w:hAnsi="Cambria Math"/>
+              </w:rPr>
+              <m:t>a</m:t>
+            </m:r>
+          </m:sub>
+        </m:sSub>
+        <m:r>
+          <w:rPr>
+            <w:rFonts w:ascii="Cambria Math" w:hAnsi="Cambria Math"/>
+          </w:rPr>
+          <m:t>≔</m:t>
+        </m:r>
+      </m:oMath>
+      <w:r>
+        <w:rPr>
+          <w:rFonts w:eastAsiaTheme="minorEastAsia"/>
+        </w:rPr>
+        <w:t xml:space="preserve"> </w:t>
+      </w:r>
+      <m:oMath>
+        <m:r>
+          <w:rPr>
+            <w:rFonts w:ascii="Cambria Math" w:eastAsiaTheme="minorEastAsia" w:hAnsi="Cambria Math"/>
+          </w:rPr>
+          <m:t>s</m:t>
+        </m:r>
+      </m:oMath>
+      <w:r>
+        <w:rPr>
+          <w:rFonts w:eastAsiaTheme="minorEastAsia"/>
+        </w:rPr>
+        <w:t xml:space="preserve">-domain frequency (rad/s) that maps to </w:t>
+      </w:r>
+      <m:oMath>
+        <m:sSub>
+          <m:sSubPr>
+            <m:ctrlPr>
+              <w:rPr>
+                <w:rFonts w:ascii="Cambria Math" w:eastAsiaTheme="minorEastAsia" w:hAnsi="Cambria Math"/>
+                <w:i/>
+              </w:rPr>
+            </m:ctrlPr>
+          </m:sSubPr>
+          <m:e>
+            <m:r>
+              <w:rPr>
+                <w:rFonts w:ascii="Cambria Math" w:eastAsiaTheme="minorEastAsia" w:hAnsi="Cambria Math"/>
+              </w:rPr>
+              <m:t>ω</m:t>
+            </m:r>
+          </m:e>
+          <m:sub>
+            <m:r>
+              <w:rPr>
+                <w:rFonts w:ascii="Cambria Math" w:eastAsiaTheme="minorEastAsia" w:hAnsi="Cambria Math"/>
+              </w:rPr>
+              <m:t>d</m:t>
+            </m:r>
+          </m:sub>
+        </m:sSub>
+      </m:oMath>
+      <w:r>
+        <w:rPr>
+          <w:rFonts w:eastAsiaTheme="minorEastAsia"/>
+        </w:rPr>
+        <w:t xml:space="preserve"> (rad/s) in the </w:t>
+      </w:r>
+      <m:oMath>
+        <m:r>
+          <w:rPr>
+            <w:rFonts w:ascii="Cambria Math" w:eastAsiaTheme="minorEastAsia" w:hAnsi="Cambria Math"/>
+          </w:rPr>
+          <m:t>z</m:t>
+        </m:r>
+      </m:oMath>
+      <w:r>
+        <w:rPr>
+          <w:rFonts w:eastAsiaTheme="minorEastAsia"/>
+        </w:rPr>
+        <w:t xml:space="preserve"> domain</w:t>
+      </w:r>
+      <w:r>
+        <w:rPr>
+          <w:rFonts w:eastAsiaTheme="minorEastAsia"/>
+        </w:rPr>
+        <w:t>.</w:t>
+      </w:r>
+      <w:r>
+        <w:rPr>
+          <w:rFonts w:eastAsiaTheme="minorEastAsia"/>
+        </w:rPr>
+        <w:t xml:space="preserve"> </w:t>
+      </w:r>
+      <w:r>
+        <w:rPr>
+          <w:rFonts w:eastAsiaTheme="minorEastAsia"/>
+        </w:rPr>
+        <w:t xml:space="preserve">Equating the two frequency responses yields </w:t>
+      </w:r>
+      <w:r>
+        <w:rPr>
+          <w:rFonts w:eastAsiaTheme="minorEastAsia"/>
+        </w:rPr>
+        <w:t>…</w:t>
+      </w:r>
+    </w:p>
+    <w:p>
+      <w:pPr>
+        <w:rPr>
+          <w:rFonts w:eastAsiaTheme="minorEastAsia"/>
+        </w:rPr>
+      </w:pPr>
+      <m:oMathPara>
+        <m:oMath>
+          <m:sSub>
+            <m:sSubPr>
+              <m:ctrlPr>
+                <w:rPr>
+                  <w:rFonts w:ascii="Cambria Math" w:eastAsiaTheme="minorEastAsia" w:hAnsi="Cambria Math"/>
+                  <w:i/>
+                </w:rPr>
+              </m:ctrlPr>
+            </m:sSubPr>
+            <m:e>
+              <m:r>
+                <w:rPr>
+                  <w:rFonts w:ascii="Cambria Math" w:eastAsiaTheme="minorEastAsia" w:hAnsi="Cambria Math"/>
+                </w:rPr>
+                <m:t>H</m:t>
+              </m:r>
+            </m:e>
+            <m:sub>
+              <m:r>
+                <w:rPr>
+                  <w:rFonts w:ascii="Cambria Math" w:eastAsiaTheme="minorEastAsia" w:hAnsi="Cambria Math"/>
+                </w:rPr>
+                <m:t>d</m:t>
+              </m:r>
+            </m:sub>
+          </m:sSub>
+          <m:d>
+            <m:dPr>
+              <m:ctrlPr>
+                <w:rPr>
+                  <w:rFonts w:ascii="Cambria Math" w:eastAsiaTheme="minorEastAsia" w:hAnsi="Cambria Math"/>
+                  <w:i/>
+                </w:rPr>
+              </m:ctrlPr>
+            </m:dPr>
+            <m:e>
+              <m:r>
+                <w:rPr>
+                  <w:rFonts w:ascii="Cambria Math" w:eastAsiaTheme="minorEastAsia" w:hAnsi="Cambria Math"/>
+                </w:rPr>
+                <m:t>z</m:t>
+              </m:r>
+            </m:e>
+          </m:d>
+          <m:r>
+            <w:rPr>
+              <w:rFonts w:ascii="Cambria Math" w:hAnsi="Cambria Math"/>
+            </w:rPr>
+            <m:t>=</m:t>
+          </m:r>
+          <m:sSub>
+            <m:sSubPr>
+              <m:ctrlPr>
+                <w:rPr>
+                  <w:rFonts w:ascii="Cambria Math" w:eastAsiaTheme="minorEastAsia" w:hAnsi="Cambria Math"/>
+                  <w:i/>
+                </w:rPr>
+              </m:ctrlPr>
+            </m:sSubPr>
+            <m:e>
+              <m:r>
+                <w:rPr>
+                  <w:rFonts w:ascii="Cambria Math" w:eastAsiaTheme="minorEastAsia" w:hAnsi="Cambria Math"/>
+                </w:rPr>
+                <m:t>H</m:t>
+              </m:r>
+            </m:e>
+            <m:sub>
+              <m:r>
+                <w:rPr>
+                  <w:rFonts w:ascii="Cambria Math" w:eastAsiaTheme="minorEastAsia" w:hAnsi="Cambria Math"/>
+                </w:rPr>
+                <m:t>a</m:t>
+              </m:r>
+            </m:sub>
+          </m:sSub>
+          <m:d>
+            <m:dPr>
+              <m:ctrlPr>
+                <w:rPr>
+                  <w:rFonts w:ascii="Cambria Math" w:eastAsiaTheme="minorEastAsia" w:hAnsi="Cambria Math"/>
+                  <w:i/>
+                </w:rPr>
+              </m:ctrlPr>
+            </m:dPr>
+            <m:e>
+              <m:f>
+                <m:fPr>
+                  <m:ctrlPr>
+                    <w:rPr>
+                      <w:rFonts w:ascii="Cambria Math" w:hAnsi="Cambria Math"/>
+                      <w:i/>
+                    </w:rPr>
+                  </m:ctrlPr>
+                </m:fPr>
+                <m:num>
+                  <m:r>
+                    <w:rPr>
+                      <w:rFonts w:ascii="Cambria Math" w:hAnsi="Cambria Math"/>
+                    </w:rPr>
+                    <m:t>2</m:t>
+                  </m:r>
+                </m:num>
+                <m:den>
+                  <m:r>
+                    <w:rPr>
+                      <w:rFonts w:ascii="Cambria Math" w:hAnsi="Cambria Math"/>
+                    </w:rPr>
+                    <m:t>T</m:t>
+                  </m:r>
+                </m:den>
+              </m:f>
+              <m:f>
+                <m:fPr>
+                  <m:ctrlPr>
+                    <w:rPr>
+                      <w:rFonts w:ascii="Cambria Math" w:hAnsi="Cambria Math"/>
+                      <w:i/>
+                    </w:rPr>
+                  </m:ctrlPr>
+                </m:fPr>
+                <m:num>
+                  <m:r>
+                    <w:rPr>
+                      <w:rFonts w:ascii="Cambria Math" w:hAnsi="Cambria Math"/>
+                    </w:rPr>
+                    <m:t>z-1</m:t>
+                  </m:r>
+                </m:num>
+                <m:den>
+                  <m:r>
+                    <w:rPr>
+                      <w:rFonts w:ascii="Cambria Math" w:hAnsi="Cambria Math"/>
+                    </w:rPr>
+                    <m:t>z+1</m:t>
+                  </m:r>
+                </m:den>
+              </m:f>
+              <m:ctrlPr>
+                <w:rPr>
+                  <w:rFonts w:ascii="Cambria Math" w:hAnsi="Cambria Math"/>
+                  <w:i/>
+                </w:rPr>
+              </m:ctrlPr>
+            </m:e>
+          </m:d>
+          <m:r>
+            <w:rPr>
+              <w:rFonts w:ascii="Cambria Math" w:hAnsi="Cambria Math"/>
+            </w:rPr>
+            <m:t>→</m:t>
+          </m:r>
+          <m:sSub>
+            <m:sSubPr>
+              <m:ctrlPr>
+                <w:rPr>
+                  <w:rFonts w:ascii="Cambria Math" w:eastAsiaTheme="minorEastAsia" w:hAnsi="Cambria Math"/>
+                  <w:i/>
+                </w:rPr>
+              </m:ctrlPr>
+            </m:sSubPr>
+            <m:e>
+              <m:r>
+                <w:rPr>
+                  <w:rFonts w:ascii="Cambria Math" w:eastAsiaTheme="minorEastAsia" w:hAnsi="Cambria Math"/>
+                </w:rPr>
+                <m:t>H</m:t>
+              </m:r>
+            </m:e>
+            <m:sub>
+              <m:r>
+                <w:rPr>
+                  <w:rFonts w:ascii="Cambria Math" w:eastAsiaTheme="minorEastAsia" w:hAnsi="Cambria Math"/>
+                </w:rPr>
+                <m:t>d</m:t>
+              </m:r>
+            </m:sub>
+          </m:sSub>
+          <m:d>
+            <m:dPr>
+              <m:ctrlPr>
+                <w:rPr>
+                  <w:rFonts w:ascii="Cambria Math" w:eastAsiaTheme="minorEastAsia" w:hAnsi="Cambria Math"/>
+                  <w:i/>
+                </w:rPr>
+              </m:ctrlPr>
+            </m:dPr>
+            <m:e>
+              <m:sSup>
+                <m:sSupPr>
+                  <m:ctrlPr>
+                    <w:rPr>
+                      <w:rFonts w:ascii="Cambria Math" w:eastAsiaTheme="minorEastAsia" w:hAnsi="Cambria Math"/>
+                      <w:i/>
+                    </w:rPr>
+                  </m:ctrlPr>
+                </m:sSupPr>
+                <m:e>
+                  <m:r>
+                    <w:rPr>
+                      <w:rFonts w:ascii="Cambria Math" w:eastAsiaTheme="minorEastAsia" w:hAnsi="Cambria Math"/>
+                    </w:rPr>
+                    <m:t>e</m:t>
+                  </m:r>
+                </m:e>
+                <m:sup>
+                  <m:r>
+                    <w:rPr>
+                      <w:rFonts w:ascii="Cambria Math" w:eastAsiaTheme="minorEastAsia" w:hAnsi="Cambria Math"/>
+                    </w:rPr>
+                    <m:t>j</m:t>
+                  </m:r>
+                  <m:sSub>
+                    <m:sSubPr>
+                      <m:ctrlPr>
+                        <w:rPr>
+                          <w:rFonts w:ascii="Cambria Math" w:eastAsiaTheme="minorEastAsia" w:hAnsi="Cambria Math"/>
+                          <w:i/>
+                        </w:rPr>
+                      </m:ctrlPr>
+                    </m:sSubPr>
+                    <m:e>
+                      <m:r>
+                        <w:rPr>
+                          <w:rFonts w:ascii="Cambria Math" w:eastAsiaTheme="minorEastAsia" w:hAnsi="Cambria Math"/>
+                        </w:rPr>
+                        <m:t>ω</m:t>
+                      </m:r>
+                    </m:e>
+                    <m:sub>
+                      <m:r>
+                        <w:rPr>
+                          <w:rFonts w:ascii="Cambria Math" w:eastAsiaTheme="minorEastAsia" w:hAnsi="Cambria Math"/>
+                        </w:rPr>
+                        <m:t>d</m:t>
+                      </m:r>
+                    </m:sub>
+                  </m:sSub>
+                  <m:r>
+                    <w:rPr>
+                      <w:rFonts w:ascii="Cambria Math" w:eastAsiaTheme="minorEastAsia" w:hAnsi="Cambria Math"/>
+                    </w:rPr>
+                    <m:t>T</m:t>
+                  </m:r>
+                </m:sup>
+              </m:sSup>
+            </m:e>
+          </m:d>
+          <m:r>
+            <w:rPr>
+              <w:rFonts w:ascii="Cambria Math" w:eastAsiaTheme="minorEastAsia" w:hAnsi="Cambria Math"/>
+            </w:rPr>
+            <m:t>=</m:t>
+          </m:r>
+          <m:sSub>
+            <m:sSubPr>
+              <m:ctrlPr>
+                <w:rPr>
+                  <w:rFonts w:ascii="Cambria Math" w:eastAsiaTheme="minorEastAsia" w:hAnsi="Cambria Math"/>
+                  <w:i/>
+                </w:rPr>
+              </m:ctrlPr>
+            </m:sSubPr>
+            <m:e>
+              <m:r>
+                <w:rPr>
+                  <w:rFonts w:ascii="Cambria Math" w:eastAsiaTheme="minorEastAsia" w:hAnsi="Cambria Math"/>
+                </w:rPr>
+                <m:t>H</m:t>
+              </m:r>
+            </m:e>
+            <m:sub>
+              <m:r>
+                <w:rPr>
+                  <w:rFonts w:ascii="Cambria Math" w:eastAsiaTheme="minorEastAsia" w:hAnsi="Cambria Math"/>
+                </w:rPr>
+                <m:t>a</m:t>
+              </m:r>
+            </m:sub>
+          </m:sSub>
+          <m:d>
+            <m:dPr>
+              <m:ctrlPr>
+                <w:rPr>
+                  <w:rFonts w:ascii="Cambria Math" w:eastAsiaTheme="minorEastAsia" w:hAnsi="Cambria Math"/>
+                  <w:i/>
+                </w:rPr>
+              </m:ctrlPr>
+            </m:dPr>
+            <m:e>
+              <m:f>
+                <m:fPr>
+                  <m:ctrlPr>
+                    <w:rPr>
+                      <w:rFonts w:ascii="Cambria Math" w:hAnsi="Cambria Math"/>
+                      <w:i/>
+                    </w:rPr>
+                  </m:ctrlPr>
+                </m:fPr>
+                <m:num>
+                  <m:r>
+                    <w:rPr>
+                      <w:rFonts w:ascii="Cambria Math" w:hAnsi="Cambria Math"/>
+                    </w:rPr>
+                    <m:t>2</m:t>
+                  </m:r>
+                </m:num>
+                <m:den>
+                  <m:r>
+                    <w:rPr>
+                      <w:rFonts w:ascii="Cambria Math" w:hAnsi="Cambria Math"/>
+                    </w:rPr>
+                    <m:t>T</m:t>
+                  </m:r>
+                </m:den>
+              </m:f>
+              <m:f>
+                <m:fPr>
+                  <m:ctrlPr>
+                    <w:rPr>
+                      <w:rFonts w:ascii="Cambria Math" w:hAnsi="Cambria Math"/>
+                      <w:i/>
+                    </w:rPr>
+                  </m:ctrlPr>
+                </m:fPr>
+                <m:num>
+                  <m:sSup>
+                    <m:sSupPr>
+                      <m:ctrlPr>
+                        <w:rPr>
+                          <w:rFonts w:ascii="Cambria Math" w:eastAsiaTheme="minorEastAsia" w:hAnsi="Cambria Math"/>
+                          <w:i/>
+                        </w:rPr>
+                      </m:ctrlPr>
+                    </m:sSupPr>
+                    <m:e>
+                      <m:r>
+                        <w:rPr>
+                          <w:rFonts w:ascii="Cambria Math" w:eastAsiaTheme="minorEastAsia" w:hAnsi="Cambria Math"/>
+                        </w:rPr>
+                        <m:t>e</m:t>
+                      </m:r>
+                    </m:e>
+                    <m:sup>
+                      <m:r>
+                        <w:rPr>
+                          <w:rFonts w:ascii="Cambria Math" w:eastAsiaTheme="minorEastAsia" w:hAnsi="Cambria Math"/>
+                        </w:rPr>
+                        <m:t>j</m:t>
+                      </m:r>
+                      <m:sSub>
+                        <m:sSubPr>
+                          <m:ctrlPr>
+                            <w:rPr>
+                              <w:rFonts w:ascii="Cambria Math" w:eastAsiaTheme="minorEastAsia" w:hAnsi="Cambria Math"/>
+                              <w:i/>
+                            </w:rPr>
+                          </m:ctrlPr>
+                        </m:sSubPr>
+                        <m:e>
+                          <m:r>
+                            <w:rPr>
+                              <w:rFonts w:ascii="Cambria Math" w:eastAsiaTheme="minorEastAsia" w:hAnsi="Cambria Math"/>
+                            </w:rPr>
+                            <m:t>ω</m:t>
+                          </m:r>
+                        </m:e>
+                        <m:sub>
+                          <m:r>
+                            <w:rPr>
+                              <w:rFonts w:ascii="Cambria Math" w:eastAsiaTheme="minorEastAsia" w:hAnsi="Cambria Math"/>
+                            </w:rPr>
+                            <m:t>d</m:t>
+                          </m:r>
+                        </m:sub>
+                      </m:sSub>
+                      <m:r>
+                        <w:rPr>
+                          <w:rFonts w:ascii="Cambria Math" w:eastAsiaTheme="minorEastAsia" w:hAnsi="Cambria Math"/>
+                        </w:rPr>
+                        <m:t>T</m:t>
+                      </m:r>
+                    </m:sup>
+                  </m:sSup>
+                  <m:r>
+                    <w:rPr>
+                      <w:rFonts w:ascii="Cambria Math" w:hAnsi="Cambria Math"/>
+                    </w:rPr>
+                    <m:t>-1</m:t>
+                  </m:r>
+                </m:num>
+                <m:den>
+                  <m:sSup>
+                    <m:sSupPr>
+                      <m:ctrlPr>
+                        <w:rPr>
+                          <w:rFonts w:ascii="Cambria Math" w:eastAsiaTheme="minorEastAsia" w:hAnsi="Cambria Math"/>
+                          <w:i/>
+                        </w:rPr>
+                      </m:ctrlPr>
+                    </m:sSupPr>
+                    <m:e>
+                      <m:r>
+                        <w:rPr>
+                          <w:rFonts w:ascii="Cambria Math" w:eastAsiaTheme="minorEastAsia" w:hAnsi="Cambria Math"/>
+                        </w:rPr>
+                        <m:t>e</m:t>
+                      </m:r>
+                    </m:e>
+                    <m:sup>
+                      <m:r>
+                        <w:rPr>
+                          <w:rFonts w:ascii="Cambria Math" w:eastAsiaTheme="minorEastAsia" w:hAnsi="Cambria Math"/>
+                        </w:rPr>
+                        <m:t>j</m:t>
+                      </m:r>
+                      <m:sSub>
+                        <m:sSubPr>
+                          <m:ctrlPr>
+                            <w:rPr>
+                              <w:rFonts w:ascii="Cambria Math" w:eastAsiaTheme="minorEastAsia" w:hAnsi="Cambria Math"/>
+                              <w:i/>
+                            </w:rPr>
+                          </m:ctrlPr>
+                        </m:sSubPr>
+                        <m:e>
+                          <m:r>
+                            <w:rPr>
+                              <w:rFonts w:ascii="Cambria Math" w:eastAsiaTheme="minorEastAsia" w:hAnsi="Cambria Math"/>
+                            </w:rPr>
+                            <m:t>ω</m:t>
+                          </m:r>
+                        </m:e>
+                        <m:sub>
+                          <m:r>
+                            <w:rPr>
+                              <w:rFonts w:ascii="Cambria Math" w:eastAsiaTheme="minorEastAsia" w:hAnsi="Cambria Math"/>
+                            </w:rPr>
+                            <m:t>d</m:t>
+                          </m:r>
+                        </m:sub>
+                      </m:sSub>
+                      <m:r>
+                        <w:rPr>
+                          <w:rFonts w:ascii="Cambria Math" w:eastAsiaTheme="minorEastAsia" w:hAnsi="Cambria Math"/>
+                        </w:rPr>
+                        <m:t>T</m:t>
+                      </m:r>
+                    </m:sup>
+                  </m:sSup>
+                  <m:r>
+                    <w:rPr>
+                      <w:rFonts w:ascii="Cambria Math" w:hAnsi="Cambria Math"/>
+                    </w:rPr>
+                    <m:t>+1</m:t>
+                  </m:r>
+                </m:den>
+              </m:f>
+              <m:ctrlPr>
+                <w:rPr>
+                  <w:rFonts w:ascii="Cambria Math" w:hAnsi="Cambria Math"/>
+                  <w:i/>
+                </w:rPr>
+              </m:ctrlPr>
+            </m:e>
+          </m:d>
+          <m:r>
+            <w:rPr>
+              <w:rFonts w:ascii="Cambria Math" w:hAnsi="Cambria Math"/>
+            </w:rPr>
+            <m:t>=</m:t>
+          </m:r>
+          <m:r>
+            <w:rPr>
+              <w:rFonts w:ascii="Cambria Math" w:hAnsi="Cambria Math"/>
+            </w:rPr>
+            <m:t>…=</m:t>
+          </m:r>
+          <m:sSub>
+            <m:sSubPr>
+              <m:ctrlPr>
+                <w:rPr>
+                  <w:rFonts w:ascii="Cambria Math" w:eastAsiaTheme="minorEastAsia" w:hAnsi="Cambria Math"/>
+                  <w:i/>
+                </w:rPr>
+              </m:ctrlPr>
+            </m:sSubPr>
+            <m:e>
+              <m:r>
+                <w:rPr>
+                  <w:rFonts w:ascii="Cambria Math" w:eastAsiaTheme="minorEastAsia" w:hAnsi="Cambria Math"/>
+                </w:rPr>
+                <m:t>H</m:t>
+              </m:r>
+            </m:e>
+            <m:sub>
+              <m:r>
+                <w:rPr>
+                  <w:rFonts w:ascii="Cambria Math" w:eastAsiaTheme="minorEastAsia" w:hAnsi="Cambria Math"/>
+                </w:rPr>
+                <m:t>a</m:t>
+              </m:r>
+            </m:sub>
+          </m:sSub>
+          <m:d>
+            <m:dPr>
+              <m:ctrlPr>
+                <w:rPr>
+                  <w:rFonts w:ascii="Cambria Math" w:eastAsiaTheme="minorEastAsia" w:hAnsi="Cambria Math"/>
+                  <w:i/>
+                </w:rPr>
+              </m:ctrlPr>
+            </m:dPr>
+            <m:e>
+              <m:r>
+                <w:rPr>
+                  <w:rFonts w:ascii="Cambria Math" w:eastAsiaTheme="minorEastAsia" w:hAnsi="Cambria Math"/>
+                </w:rPr>
+                <m:t>j</m:t>
+              </m:r>
+              <m:f>
+                <m:fPr>
+                  <m:ctrlPr>
+                    <w:rPr>
+                      <w:rFonts w:ascii="Cambria Math" w:eastAsiaTheme="minorEastAsia" w:hAnsi="Cambria Math"/>
+                      <w:i/>
+                    </w:rPr>
+                  </m:ctrlPr>
+                </m:fPr>
+                <m:num>
+                  <m:r>
+                    <w:rPr>
+                      <w:rFonts w:ascii="Cambria Math" w:eastAsiaTheme="minorEastAsia" w:hAnsi="Cambria Math"/>
+                    </w:rPr>
+                    <m:t>2</m:t>
+                  </m:r>
+                </m:num>
+                <m:den>
+                  <m:r>
+                    <w:rPr>
+                      <w:rFonts w:ascii="Cambria Math" w:eastAsiaTheme="minorEastAsia" w:hAnsi="Cambria Math"/>
+                    </w:rPr>
+                    <m:t>T</m:t>
+                  </m:r>
+                </m:den>
+              </m:f>
+              <m:func>
+                <m:funcPr>
+                  <m:ctrlPr>
+                    <w:rPr>
+                      <w:rFonts w:ascii="Cambria Math" w:eastAsiaTheme="minorEastAsia" w:hAnsi="Cambria Math"/>
+                      <w:i/>
+                    </w:rPr>
+                  </m:ctrlPr>
+                </m:funcPr>
+                <m:fName>
+                  <m:r>
+                    <m:rPr>
+                      <m:sty m:val="p"/>
+                    </m:rPr>
+                    <w:rPr>
+                      <w:rFonts w:ascii="Cambria Math" w:eastAsiaTheme="minorEastAsia" w:hAnsi="Cambria Math"/>
+                    </w:rPr>
+                    <m:t>tan</m:t>
+                  </m:r>
+                </m:fName>
+                <m:e>
+                  <m:f>
+                    <m:fPr>
+                      <m:ctrlPr>
+                        <w:rPr>
+                          <w:rFonts w:ascii="Cambria Math" w:eastAsiaTheme="minorEastAsia" w:hAnsi="Cambria Math"/>
+                          <w:i/>
+                        </w:rPr>
+                      </m:ctrlPr>
+                    </m:fPr>
+                    <m:num>
+                      <m:sSub>
+                        <m:sSubPr>
+                          <m:ctrlPr>
+                            <w:rPr>
+                              <w:rFonts w:ascii="Cambria Math" w:eastAsiaTheme="minorEastAsia" w:hAnsi="Cambria Math"/>
+                              <w:i/>
+                            </w:rPr>
+                          </m:ctrlPr>
+                        </m:sSubPr>
+                        <m:e>
+                          <m:r>
+                            <w:rPr>
+                              <w:rFonts w:ascii="Cambria Math" w:eastAsiaTheme="minorEastAsia" w:hAnsi="Cambria Math"/>
+                            </w:rPr>
+                            <m:t>ω</m:t>
+                          </m:r>
+                        </m:e>
+                        <m:sub>
+                          <m:r>
+                            <w:rPr>
+                              <w:rFonts w:ascii="Cambria Math" w:eastAsiaTheme="minorEastAsia" w:hAnsi="Cambria Math"/>
+                            </w:rPr>
+                            <m:t>d</m:t>
+                          </m:r>
+                        </m:sub>
+                      </m:sSub>
+                      <m:r>
+                        <w:rPr>
+                          <w:rFonts w:ascii="Cambria Math" w:eastAsiaTheme="minorEastAsia" w:hAnsi="Cambria Math"/>
+                        </w:rPr>
+                        <m:t>T</m:t>
+                      </m:r>
+                    </m:num>
+                    <m:den>
+                      <m:r>
+                        <w:rPr>
+                          <w:rFonts w:ascii="Cambria Math" w:eastAsiaTheme="minorEastAsia" w:hAnsi="Cambria Math"/>
+                        </w:rPr>
+                        <m:t>2</m:t>
+                      </m:r>
+                    </m:den>
+                  </m:f>
+                </m:e>
+              </m:func>
+            </m:e>
+          </m:d>
+        </m:oMath>
+      </m:oMathPara>
+    </w:p>
+    <w:p>
+      <w:pPr>
+        <w:rPr>
+          <w:rFonts w:eastAsiaTheme="minorEastAsia"/>
+        </w:rPr>
+      </w:pPr>
+      <w:r>
+        <w:rPr>
+          <w:rFonts w:eastAsiaTheme="minorEastAsia"/>
+        </w:rPr>
+        <w:t>(Refer to</w:t>
+      </w:r>
+      <w:r>
+        <w:rPr>
+          <w:rFonts w:eastAsiaTheme="minorEastAsia"/>
+        </w:rPr>
+        <w:t xml:space="preserve"> </w:t>
+      </w:r>
+      <w:hyperlink r:id="rId12" w:anchor="Frequency_warping" w:history="1">
+        <w:r>
+          <w:rPr>
+            <w:rStyle w:val="Hyperlink"/>
+            <w:rFonts w:eastAsiaTheme="minorEastAsia"/>
+          </w:rPr>
+          <w:t>Wikipedia</w:t>
+        </w:r>
+      </w:hyperlink>
+      <w:r>
+        <w:rPr>
+          <w:rFonts w:eastAsiaTheme="minorEastAsia"/>
+        </w:rPr>
+        <w:t xml:space="preserve"> </w:t>
+      </w:r>
+      <w:r>
+        <w:rPr>
+          <w:rFonts w:eastAsiaTheme="minorEastAsia"/>
+        </w:rPr>
+        <w:t>for the “redacted” mathematical manipulation.)</w:t>
+      </w:r>
+      <w:r>
+        <w:rPr>
+          <w:rFonts w:eastAsiaTheme="minorEastAsia"/>
+        </w:rPr>
+        <w:t xml:space="preserve"> Therefore, …</w:t>
+      </w:r>
+    </w:p>
+    <w:p>
+      <m:oMathPara>
+        <m:oMath>
+          <m:sSub>
+            <m:sSubPr>
+              <m:ctrlPr>
+                <w:rPr>
+                  <w:rFonts w:ascii="Cambria Math" w:hAnsi="Cambria Math"/>
+                  <w:i/>
+                </w:rPr>
+              </m:ctrlPr>
+            </m:sSubPr>
+            <m:e>
+              <m:r>
+                <w:rPr>
+                  <w:rFonts w:ascii="Cambria Math" w:hAnsi="Cambria Math"/>
+                </w:rPr>
+                <m:t>H</m:t>
+              </m:r>
+            </m:e>
+            <m:sub>
+              <m:r>
+                <w:rPr>
+                  <w:rFonts w:ascii="Cambria Math" w:hAnsi="Cambria Math"/>
+                </w:rPr>
+                <m:t>a</m:t>
+              </m:r>
+            </m:sub>
+          </m:sSub>
+          <m:d>
+            <m:dPr>
+              <m:ctrlPr>
+                <w:rPr>
+                  <w:rFonts w:ascii="Cambria Math" w:hAnsi="Cambria Math"/>
+                  <w:i/>
+                </w:rPr>
+              </m:ctrlPr>
+            </m:dPr>
+            <m:e>
+              <m:r>
+                <w:rPr>
+                  <w:rFonts w:ascii="Cambria Math" w:hAnsi="Cambria Math"/>
+                </w:rPr>
+                <m:t>j</m:t>
+              </m:r>
+              <m:sSub>
+                <m:sSubPr>
+                  <m:ctrlPr>
+                    <w:rPr>
+                      <w:rFonts w:ascii="Cambria Math" w:hAnsi="Cambria Math"/>
+                      <w:i/>
+                    </w:rPr>
+                  </m:ctrlPr>
+                </m:sSubPr>
+                <m:e>
+                  <m:r>
+                    <w:rPr>
+                      <w:rFonts w:ascii="Cambria Math" w:hAnsi="Cambria Math"/>
+                    </w:rPr>
+                    <m:t>ω</m:t>
+                  </m:r>
+                </m:e>
+                <m:sub>
+                  <m:r>
+                    <w:rPr>
+                      <w:rFonts w:ascii="Cambria Math" w:hAnsi="Cambria Math"/>
+                    </w:rPr>
+                    <m:t>a</m:t>
+                  </m:r>
+                </m:sub>
+              </m:sSub>
+            </m:e>
+          </m:d>
+          <m:r>
+            <w:rPr>
+              <w:rFonts w:ascii="Cambria Math" w:eastAsiaTheme="minorEastAsia" w:hAnsi="Cambria Math"/>
+            </w:rPr>
+            <m:t>=</m:t>
+          </m:r>
+          <m:sSub>
+            <m:sSubPr>
+              <m:ctrlPr>
+                <w:rPr>
+                  <w:rFonts w:ascii="Cambria Math" w:eastAsiaTheme="minorEastAsia" w:hAnsi="Cambria Math"/>
+                  <w:i/>
+                </w:rPr>
+              </m:ctrlPr>
+            </m:sSubPr>
+            <m:e>
+              <m:r>
+                <w:rPr>
+                  <w:rFonts w:ascii="Cambria Math" w:eastAsiaTheme="minorEastAsia" w:hAnsi="Cambria Math"/>
+                </w:rPr>
+                <m:t>H</m:t>
+              </m:r>
+            </m:e>
+            <m:sub>
+              <m:r>
+                <w:rPr>
+                  <w:rFonts w:ascii="Cambria Math" w:eastAsiaTheme="minorEastAsia" w:hAnsi="Cambria Math"/>
+                </w:rPr>
+                <m:t>a</m:t>
+              </m:r>
+            </m:sub>
+          </m:sSub>
+          <m:d>
+            <m:dPr>
+              <m:ctrlPr>
+                <w:rPr>
+                  <w:rFonts w:ascii="Cambria Math" w:eastAsiaTheme="minorEastAsia" w:hAnsi="Cambria Math"/>
+                  <w:i/>
+                </w:rPr>
+              </m:ctrlPr>
+            </m:dPr>
+            <m:e>
+              <m:r>
+                <w:rPr>
+                  <w:rFonts w:ascii="Cambria Math" w:eastAsiaTheme="minorEastAsia" w:hAnsi="Cambria Math"/>
+                </w:rPr>
+                <m:t>j</m:t>
+              </m:r>
+              <m:f>
+                <m:fPr>
+                  <m:ctrlPr>
+                    <w:rPr>
+                      <w:rFonts w:ascii="Cambria Math" w:eastAsiaTheme="minorEastAsia" w:hAnsi="Cambria Math"/>
+                      <w:i/>
+                    </w:rPr>
+                  </m:ctrlPr>
+                </m:fPr>
+                <m:num>
+                  <m:r>
+                    <w:rPr>
+                      <w:rFonts w:ascii="Cambria Math" w:eastAsiaTheme="minorEastAsia" w:hAnsi="Cambria Math"/>
+                    </w:rPr>
+                    <m:t>2</m:t>
+                  </m:r>
+                </m:num>
+                <m:den>
+                  <m:r>
+                    <w:rPr>
+                      <w:rFonts w:ascii="Cambria Math" w:eastAsiaTheme="minorEastAsia" w:hAnsi="Cambria Math"/>
+                    </w:rPr>
+                    <m:t>T</m:t>
+                  </m:r>
+                </m:den>
+              </m:f>
+              <m:func>
+                <m:funcPr>
+                  <m:ctrlPr>
+                    <w:rPr>
+                      <w:rFonts w:ascii="Cambria Math" w:eastAsiaTheme="minorEastAsia" w:hAnsi="Cambria Math"/>
+                      <w:i/>
+                    </w:rPr>
+                  </m:ctrlPr>
+                </m:funcPr>
+                <m:fName>
+                  <m:r>
+                    <m:rPr>
+                      <m:sty m:val="p"/>
+                    </m:rPr>
+                    <w:rPr>
+                      <w:rFonts w:ascii="Cambria Math" w:eastAsiaTheme="minorEastAsia" w:hAnsi="Cambria Math"/>
+                    </w:rPr>
+                    <m:t>tan</m:t>
+                  </m:r>
+                </m:fName>
+                <m:e>
+                  <m:f>
+                    <m:fPr>
+                      <m:ctrlPr>
+                        <w:rPr>
+                          <w:rFonts w:ascii="Cambria Math" w:eastAsiaTheme="minorEastAsia" w:hAnsi="Cambria Math"/>
+                          <w:i/>
+                        </w:rPr>
+                      </m:ctrlPr>
+                    </m:fPr>
+                    <m:num>
+                      <m:sSub>
+                        <m:sSubPr>
+                          <m:ctrlPr>
+                            <w:rPr>
+                              <w:rFonts w:ascii="Cambria Math" w:eastAsiaTheme="minorEastAsia" w:hAnsi="Cambria Math"/>
+                              <w:i/>
+                            </w:rPr>
+                          </m:ctrlPr>
+                        </m:sSubPr>
+                        <m:e>
+                          <m:r>
+                            <w:rPr>
+                              <w:rFonts w:ascii="Cambria Math" w:eastAsiaTheme="minorEastAsia" w:hAnsi="Cambria Math"/>
+                            </w:rPr>
+                            <m:t>ω</m:t>
+                          </m:r>
+                        </m:e>
+                        <m:sub>
+                          <m:r>
+                            <w:rPr>
+                              <w:rFonts w:ascii="Cambria Math" w:eastAsiaTheme="minorEastAsia" w:hAnsi="Cambria Math"/>
+                            </w:rPr>
+                            <m:t>d</m:t>
+                          </m:r>
+                        </m:sub>
+                      </m:sSub>
+                      <m:r>
+                        <w:rPr>
+                          <w:rFonts w:ascii="Cambria Math" w:eastAsiaTheme="minorEastAsia" w:hAnsi="Cambria Math"/>
+                        </w:rPr>
+                        <m:t>T</m:t>
+                      </m:r>
+                    </m:num>
+                    <m:den>
+                      <m:r>
+                        <w:rPr>
+                          <w:rFonts w:ascii="Cambria Math" w:eastAsiaTheme="minorEastAsia" w:hAnsi="Cambria Math"/>
+                        </w:rPr>
+                        <m:t>2</m:t>
+                      </m:r>
+                    </m:den>
+                  </m:f>
+                </m:e>
+              </m:func>
+            </m:e>
+          </m:d>
+          <m:r>
+            <w:rPr>
+              <w:rFonts w:ascii="Cambria Math" w:eastAsiaTheme="minorEastAsia" w:hAnsi="Cambria Math"/>
+            </w:rPr>
+            <m:t>∴</m:t>
+          </m:r>
+          <m:sSub>
+            <m:sSubPr>
+              <m:ctrlPr>
+                <w:rPr>
+                  <w:rFonts w:ascii="Cambria Math" w:hAnsi="Cambria Math"/>
+                  <w:i/>
+                </w:rPr>
+              </m:ctrlPr>
+            </m:sSubPr>
+            <m:e>
+              <m:r>
+                <w:rPr>
+                  <w:rFonts w:ascii="Cambria Math" w:hAnsi="Cambria Math"/>
+                </w:rPr>
+                <m:t>ω</m:t>
+              </m:r>
+            </m:e>
+            <m:sub>
+              <m:r>
+                <w:rPr>
+                  <w:rFonts w:ascii="Cambria Math" w:hAnsi="Cambria Math"/>
+                </w:rPr>
+                <m:t>a</m:t>
+              </m:r>
+            </m:sub>
+          </m:sSub>
+          <m:r>
+            <w:rPr>
+              <w:rFonts w:ascii="Cambria Math" w:hAnsi="Cambria Math"/>
+            </w:rPr>
+            <m:t>=</m:t>
+          </m:r>
+          <m:f>
+            <m:fPr>
+              <m:ctrlPr>
+                <w:rPr>
+                  <w:rFonts w:ascii="Cambria Math" w:eastAsiaTheme="minorEastAsia" w:hAnsi="Cambria Math"/>
+                  <w:i/>
+                </w:rPr>
+              </m:ctrlPr>
+            </m:fPr>
+            <m:num>
+              <m:r>
+                <w:rPr>
+                  <w:rFonts w:ascii="Cambria Math" w:eastAsiaTheme="minorEastAsia" w:hAnsi="Cambria Math"/>
+                </w:rPr>
+                <m:t>2</m:t>
+              </m:r>
+            </m:num>
+            <m:den>
+              <m:r>
+                <w:rPr>
+                  <w:rFonts w:ascii="Cambria Math" w:eastAsiaTheme="minorEastAsia" w:hAnsi="Cambria Math"/>
+                </w:rPr>
+                <m:t>T</m:t>
+              </m:r>
+            </m:den>
+          </m:f>
+          <m:func>
+            <m:funcPr>
+              <m:ctrlPr>
+                <w:rPr>
+                  <w:rFonts w:ascii="Cambria Math" w:eastAsiaTheme="minorEastAsia" w:hAnsi="Cambria Math"/>
+                  <w:i/>
+                </w:rPr>
+              </m:ctrlPr>
+            </m:funcPr>
+            <m:fName>
+              <m:r>
+                <m:rPr>
+                  <m:sty m:val="p"/>
+                </m:rPr>
+                <w:rPr>
+                  <w:rFonts w:ascii="Cambria Math" w:eastAsiaTheme="minorEastAsia" w:hAnsi="Cambria Math"/>
+                </w:rPr>
+                <m:t>tan</m:t>
+              </m:r>
+            </m:fName>
+            <m:e>
+              <m:f>
+                <m:fPr>
+                  <m:ctrlPr>
+                    <w:rPr>
+                      <w:rFonts w:ascii="Cambria Math" w:eastAsiaTheme="minorEastAsia" w:hAnsi="Cambria Math"/>
+                      <w:i/>
+                    </w:rPr>
+                  </m:ctrlPr>
+                </m:fPr>
+                <m:num>
+                  <m:sSub>
+                    <m:sSubPr>
+                      <m:ctrlPr>
+                        <w:rPr>
+                          <w:rFonts w:ascii="Cambria Math" w:eastAsiaTheme="minorEastAsia" w:hAnsi="Cambria Math"/>
+                          <w:i/>
+                        </w:rPr>
+                      </m:ctrlPr>
+                    </m:sSubPr>
+                    <m:e>
+                      <m:r>
+                        <w:rPr>
+                          <w:rFonts w:ascii="Cambria Math" w:eastAsiaTheme="minorEastAsia" w:hAnsi="Cambria Math"/>
+                        </w:rPr>
+                        <m:t>ω</m:t>
+                      </m:r>
+                    </m:e>
+                    <m:sub>
+                      <m:r>
+                        <w:rPr>
+                          <w:rFonts w:ascii="Cambria Math" w:eastAsiaTheme="minorEastAsia" w:hAnsi="Cambria Math"/>
+                        </w:rPr>
+                        <m:t>d</m:t>
+                      </m:r>
+                    </m:sub>
+                  </m:sSub>
+                  <m:r>
+                    <w:rPr>
+                      <w:rFonts w:ascii="Cambria Math" w:eastAsiaTheme="minorEastAsia" w:hAnsi="Cambria Math"/>
+                    </w:rPr>
+                    <m:t>T</m:t>
+                  </m:r>
+                </m:num>
+                <m:den>
+                  <m:r>
+                    <w:rPr>
+                      <w:rFonts w:ascii="Cambria Math" w:eastAsiaTheme="minorEastAsia" w:hAnsi="Cambria Math"/>
+                    </w:rPr>
+                    <m:t>2</m:t>
+                  </m:r>
+                </m:den>
+              </m:f>
+            </m:e>
+          </m:func>
+        </m:oMath>
+      </m:oMathPara>
+    </w:p>
+    <w:p/>
     <w:p>
       <w:pPr>
         <w:rPr>
@@ -1641,24 +3398,24 @@
           <w:numId w:val="2"/>
         </w:numPr>
       </w:pPr>
-      <w:hyperlink r:id="rId9" w:anchor="mw_8d43fd06-fbf3-4108-be26-62642fa7af82" w:history="1">
+      <w:hyperlink r:id="rId13" w:anchor="mw_8d43fd06-fbf3-4108-be26-62642fa7af82" w:history="1">
         <w:r>
           <w:rPr>
             <w:rStyle w:val="Hyperlink"/>
           </w:rPr>
-          <w:t>https://www.mathworks.com/help</w:t>
+          <w:t>https://www.mathworks.com/help/sign</w:t>
         </w:r>
         <w:r>
           <w:rPr>
             <w:rStyle w:val="Hyperlink"/>
           </w:rPr>
-          <w:t>/</w:t>
+          <w:t>a</w:t>
         </w:r>
         <w:r>
           <w:rPr>
             <w:rStyle w:val="Hyperlink"/>
           </w:rPr>
-          <w:t>signal/ref/bilinear.html#mw_8d43fd06-fbf3-4108-be26-62642fa7af82</w:t>
+          <w:t>l/ref/bilinear.html#mw_8d43fd06-fbf3-4108-be26-62642fa7af82</w:t>
         </w:r>
       </w:hyperlink>
       <w:r>
@@ -1673,31 +3430,28 @@
           <w:numId w:val="2"/>
         </w:numPr>
       </w:pPr>
-      <w:hyperlink r:id="rId10" w:history="1">
+      <w:hyperlink r:id="rId14" w:history="1">
         <w:r>
           <w:rPr>
             <w:rStyle w:val="Hyperlink"/>
           </w:rPr>
-          <w:t>https://en.wikipedia.org/wiki/B</w:t>
+          <w:t>https://en.wikipedia.org/wiki/Bili</w:t>
         </w:r>
         <w:r>
           <w:rPr>
             <w:rStyle w:val="Hyperlink"/>
           </w:rPr>
-          <w:t>i</w:t>
+          <w:t>n</w:t>
         </w:r>
         <w:r>
           <w:rPr>
             <w:rStyle w:val="Hyperlink"/>
           </w:rPr>
-          <w:t>linear_transform</w:t>
+          <w:t>ear_transform</w:t>
         </w:r>
       </w:hyperlink>
       <w:r>
-        <w:t xml:space="preserve"> </w:t>
-      </w:r>
-      <w:r>
-        <w:t>(accessed 4/22/22)</w:t>
+        <w:t xml:space="preserve"> (accessed 4/22/22)</w:t>
       </w:r>
     </w:p>
     <w:p/>
@@ -1711,43 +3465,7 @@
         <w:rPr>
           <w:rFonts w:eastAsiaTheme="minorEastAsia"/>
         </w:rPr>
-        <w:t xml:space="preserve">TODO: Change notation </w:t>
-      </w:r>
-      <w:r>
-        <w:rPr>
-          <w:rFonts w:eastAsiaTheme="minorEastAsia"/>
-        </w:rPr>
-        <w:t>of transfer function (</w:t>
-      </w:r>
-      <w:r>
-        <w:rPr>
-          <w:rFonts w:eastAsiaTheme="minorEastAsia"/>
-        </w:rPr>
-        <w:t xml:space="preserve">in both </w:t>
-      </w:r>
-      <w:r>
-        <w:rPr>
-          <w:rFonts w:eastAsiaTheme="minorEastAsia"/>
-        </w:rPr>
-        <w:t xml:space="preserve">white </w:t>
-      </w:r>
-      <w:r>
-        <w:rPr>
-          <w:rFonts w:eastAsiaTheme="minorEastAsia"/>
-        </w:rPr>
-        <w:t>papers</w:t>
-      </w:r>
-      <w:r>
-        <w:rPr>
-          <w:rFonts w:eastAsiaTheme="minorEastAsia"/>
-        </w:rPr>
-        <w:t xml:space="preserve">) </w:t>
-      </w:r>
-      <w:r>
-        <w:rPr>
-          <w:rFonts w:eastAsiaTheme="minorEastAsia"/>
-        </w:rPr>
-        <w:t xml:space="preserve">so </w:t>
+        <w:t xml:space="preserve">TODO: Change notation of transfer function (in both white papers) so </w:t>
       </w:r>
       <m:oMath>
         <m:r>
@@ -2429,6 +4147,28 @@
       <w:szCs w:val="32"/>
     </w:rPr>
   </w:style>
+  <w:style w:type="paragraph" w:styleId="Heading2">
+    <w:name w:val="heading 2"/>
+    <w:basedOn w:val="Normal"/>
+    <w:next w:val="Normal"/>
+    <w:link w:val="Heading2Char"/>
+    <w:uiPriority w:val="9"/>
+    <w:unhideWhenUsed/>
+    <w:qFormat/>
+    <w:rsid w:val="00964307"/>
+    <w:pPr>
+      <w:keepNext/>
+      <w:keepLines/>
+      <w:spacing w:before="40" w:after="0"/>
+      <w:outlineLvl w:val="1"/>
+    </w:pPr>
+    <w:rPr>
+      <w:rFonts w:asciiTheme="majorHAnsi" w:eastAsiaTheme="majorEastAsia" w:hAnsiTheme="majorHAnsi" w:cstheme="majorBidi"/>
+      <w:color w:val="2F5496" w:themeColor="accent1" w:themeShade="BF"/>
+      <w:sz w:val="26"/>
+      <w:szCs w:val="26"/>
+    </w:rPr>
+  </w:style>
   <w:style w:type="character" w:default="1" w:styleId="DefaultParagraphFont">
     <w:name w:val="Default Paragraph Font"/>
     <w:uiPriority w:val="1"/>
@@ -2588,6 +4328,19 @@
     <w:rPr>
       <w:color w:val="954F72" w:themeColor="followedHyperlink"/>
       <w:u w:val="single"/>
+    </w:rPr>
+  </w:style>
+  <w:style w:type="character" w:customStyle="1" w:styleId="Heading2Char">
+    <w:name w:val="Heading 2 Char"/>
+    <w:basedOn w:val="DefaultParagraphFont"/>
+    <w:link w:val="Heading2"/>
+    <w:uiPriority w:val="9"/>
+    <w:rsid w:val="00964307"/>
+    <w:rPr>
+      <w:rFonts w:asciiTheme="majorHAnsi" w:eastAsiaTheme="majorEastAsia" w:hAnsiTheme="majorHAnsi" w:cstheme="majorBidi"/>
+      <w:color w:val="2F5496" w:themeColor="accent1" w:themeShade="BF"/>
+      <w:sz w:val="26"/>
+      <w:szCs w:val="26"/>
     </w:rPr>
   </w:style>
 </w:styles>

</xml_diff>

<commit_message>
Improved frequency prewarping section. Not quite done with section, though.
</commit_message>
<xml_diff>
--- a/biquad_notch_filter/doc/COMING_SOON_digital_implementation.docx
+++ b/biquad_notch_filter/doc/COMING_SOON_digital_implementation.docx
@@ -906,21 +906,7 @@
           <w:rStyle w:val="Hyperlink"/>
           <w:rFonts w:eastAsiaTheme="minorEastAsia"/>
         </w:rPr>
-        <w:t>-tran</w:t>
-      </w:r>
-      <w:r>
-        <w:rPr>
-          <w:rStyle w:val="Hyperlink"/>
-          <w:rFonts w:eastAsiaTheme="minorEastAsia"/>
-        </w:rPr>
-        <w:t>s</w:t>
-      </w:r>
-      <w:r>
-        <w:rPr>
-          <w:rStyle w:val="Hyperlink"/>
-          <w:rFonts w:eastAsiaTheme="minorEastAsia"/>
-        </w:rPr>
-        <w:t>form</w:t>
+        <w:t>-transform</w:t>
       </w:r>
       <w:r>
         <w:rPr>
@@ -946,21 +932,7 @@
             <w:rStyle w:val="Hyperlink"/>
             <w:rFonts w:eastAsiaTheme="minorEastAsia"/>
           </w:rPr>
-          <w:t>Laplace</w:t>
-        </w:r>
-        <w:r>
-          <w:rPr>
-            <w:rStyle w:val="Hyperlink"/>
-            <w:rFonts w:eastAsiaTheme="minorEastAsia"/>
-          </w:rPr>
-          <w:t xml:space="preserve"> </w:t>
-        </w:r>
-        <w:r>
-          <w:rPr>
-            <w:rStyle w:val="Hyperlink"/>
-            <w:rFonts w:eastAsiaTheme="minorEastAsia"/>
-          </w:rPr>
-          <w:t>transform</w:t>
+          <w:t>Laplace transform</w:t>
         </w:r>
       </w:hyperlink>
       <w:r>
@@ -994,13 +966,7 @@
             <w:rPr>
               <w:rFonts w:ascii="Cambria Math" w:eastAsiaTheme="minorEastAsia" w:hAnsi="Cambria Math"/>
             </w:rPr>
-            <m:t>z</m:t>
-          </m:r>
-          <m:r>
-            <w:rPr>
-              <w:rFonts w:ascii="Cambria Math" w:eastAsiaTheme="minorEastAsia" w:hAnsi="Cambria Math"/>
-            </w:rPr>
-            <m:t>≔</m:t>
+            <m:t>z≔</m:t>
           </m:r>
           <m:sSup>
             <m:sSupPr>
@@ -1145,16 +1111,8 @@
         <w:rPr>
           <w:rFonts w:eastAsiaTheme="minorEastAsia"/>
         </w:rPr>
-        <w:t xml:space="preserve"> </w:t>
-      </w:r>
-      <w:proofErr w:type="gramStart"/>
-      <w:r>
-        <w:rPr>
-          <w:rFonts w:eastAsiaTheme="minorEastAsia"/>
-        </w:rPr>
-        <w:t>first-order</w:t>
-      </w:r>
-      <w:proofErr w:type="gramEnd"/>
+        <w:t xml:space="preserve"> first-order</w:t>
+      </w:r>
       <w:r>
         <w:rPr>
           <w:rFonts w:eastAsiaTheme="minorEastAsia"/>
@@ -1449,52 +1407,64 @@
         <w:t xml:space="preserve">a </w:t>
       </w:r>
       <w:r>
-        <w:t xml:space="preserve">continuous-time transfer function to be converted </w:t>
-      </w:r>
-      <w:r>
-        <w:t>into a</w:t>
-      </w:r>
-      <w:r>
-        <w:t xml:space="preserve"> discrete</w:t>
-      </w:r>
-      <w:r>
-        <w:t>-</w:t>
-      </w:r>
-      <w:r>
-        <w:t>time</w:t>
-      </w:r>
-      <w:r>
-        <w:t xml:space="preserve"> one</w:t>
+        <w:t xml:space="preserve">transfer function to be converted from </w:t>
+      </w:r>
+      <w:r>
+        <w:t>continuous</w:t>
+      </w:r>
+      <w:r>
+        <w:t xml:space="preserve"> </w:t>
+      </w:r>
+      <w:r>
+        <w:t xml:space="preserve">time </w:t>
+      </w:r>
+      <w:r>
+        <w:t xml:space="preserve">to </w:t>
+      </w:r>
+      <w:r>
+        <w:t>discrete</w:t>
+      </w:r>
+      <w:r>
+        <w:t xml:space="preserve"> </w:t>
+      </w:r>
+      <w:r>
+        <w:t>time.</w:t>
+      </w:r>
+      <w:r>
+        <w:t xml:space="preserve"> Unfortunately, that transformation</w:t>
+      </w:r>
+      <w:r>
+        <w:t xml:space="preserve"> </w:t>
+      </w:r>
+      <w:r>
+        <w:t>causes a “warping”</w:t>
+      </w:r>
+      <w:r>
+        <w:t xml:space="preserve"> of the frequencies</w:t>
+      </w:r>
+      <w:r>
+        <w:t>—because, after all, it’s based on an approximation</w:t>
+      </w:r>
+      <w:r>
+        <w:t xml:space="preserve"> (notably, a nonlinear one)</w:t>
       </w:r>
       <w:r>
         <w:t>.</w:t>
       </w:r>
       <w:r>
-        <w:t xml:space="preserve"> Unfortunately, that transformation</w:t>
-      </w:r>
-      <w:r>
-        <w:t xml:space="preserve"> </w:t>
-      </w:r>
-      <w:r>
-        <w:t>causes a “warping”</w:t>
-      </w:r>
-      <w:r>
-        <w:t xml:space="preserve"> of the frequencies</w:t>
-      </w:r>
-      <w:r>
-        <w:t>—</w:t>
-      </w:r>
-      <w:r>
-        <w:t>because, after all, it’s based on an approximation</w:t>
-      </w:r>
-      <w:r>
-        <w:t>.</w:t>
-      </w:r>
-      <w:r>
         <w:t xml:space="preserve"> For example, </w:t>
       </w:r>
       <w:r>
-        <w:t xml:space="preserve">upon applying the bilinear transform to </w:t>
+        <w:t>upon bilinear</w:t>
+      </w:r>
+      <w:r>
+        <w:t xml:space="preserve">ly </w:t>
+      </w:r>
+      <w:r>
+        <w:t>transform</w:t>
+      </w:r>
+      <w:r>
+        <w:t xml:space="preserve">ing </w:t>
       </w:r>
       <m:oMath>
         <m:sSub>
@@ -1552,7 +1522,19 @@
         <w:rPr>
           <w:rFonts w:eastAsiaTheme="minorEastAsia"/>
         </w:rPr>
-        <w:t xml:space="preserve">consequent </w:t>
+        <w:t>consequent</w:t>
+      </w:r>
+      <w:r>
+        <w:rPr>
+          <w:rFonts w:eastAsiaTheme="minorEastAsia"/>
+        </w:rPr>
+        <w:t>,</w:t>
+      </w:r>
+      <w:r>
+        <w:rPr>
+          <w:rFonts w:eastAsiaTheme="minorEastAsia"/>
+        </w:rPr>
+        <w:t xml:space="preserve"> </w:t>
       </w:r>
       <w:r>
         <w:rPr>
@@ -1566,7 +1548,19 @@
         <w:rPr>
           <w:rFonts w:eastAsiaTheme="minorEastAsia"/>
         </w:rPr>
-        <w:t xml:space="preserve"> filter will show that </w:t>
+        <w:t xml:space="preserve"> filter w</w:t>
+      </w:r>
+      <w:r>
+        <w:rPr>
+          <w:rFonts w:eastAsiaTheme="minorEastAsia"/>
+        </w:rPr>
+        <w:t>ould</w:t>
+      </w:r>
+      <w:r>
+        <w:rPr>
+          <w:rFonts w:eastAsiaTheme="minorEastAsia"/>
+        </w:rPr>
+        <w:t xml:space="preserve"> show that </w:t>
       </w:r>
       <m:oMath>
         <m:sSub>
@@ -1656,7 +1650,19 @@
         <w:rPr>
           <w:rFonts w:eastAsiaTheme="minorEastAsia"/>
         </w:rPr>
-        <w:t xml:space="preserve">. </w:t>
+        <w:t>.</w:t>
+      </w:r>
+      <w:r>
+        <w:rPr>
+          <w:rFonts w:eastAsiaTheme="minorEastAsia"/>
+        </w:rPr>
+        <w:t xml:space="preserve"> (Try it for yourself!)</w:t>
+      </w:r>
+      <w:r>
+        <w:rPr>
+          <w:rFonts w:eastAsiaTheme="minorEastAsia"/>
+        </w:rPr>
+        <w:t xml:space="preserve"> </w:t>
       </w:r>
       <w:r>
         <w:rPr>
@@ -1686,7 +1692,25 @@
         <w:rPr>
           <w:rFonts w:eastAsiaTheme="minorEastAsia"/>
         </w:rPr>
-        <w:t xml:space="preserve">. Thankfully, it can be remedied via </w:t>
+        <w:t>, as the frequency the filter was designed to “notch out” won’t properly be attenuated</w:t>
+      </w:r>
+      <w:r>
+        <w:rPr>
+          <w:rFonts w:eastAsiaTheme="minorEastAsia"/>
+        </w:rPr>
+        <w:t xml:space="preserve">. Thankfully, </w:t>
+      </w:r>
+      <w:r>
+        <w:rPr>
+          <w:rFonts w:eastAsiaTheme="minorEastAsia"/>
+        </w:rPr>
+        <w:t>that predicament</w:t>
+      </w:r>
+      <w:r>
+        <w:rPr>
+          <w:rFonts w:eastAsiaTheme="minorEastAsia"/>
+        </w:rPr>
+        <w:t xml:space="preserve"> can be remedied via </w:t>
       </w:r>
       <w:r>
         <w:rPr>
@@ -1712,24 +1736,22 @@
         <w:rPr>
           <w:rFonts w:eastAsiaTheme="minorEastAsia"/>
         </w:rPr>
-        <w:t>F</w:t>
-      </w:r>
-      <w:r>
-        <w:rPr>
-          <w:rFonts w:eastAsiaTheme="minorEastAsia"/>
-        </w:rPr>
-        <w:t>requency prewarping</w:t>
+        <w:t>Frequency prewarping</w:t>
       </w:r>
     </w:p>
     <w:p>
-      <w:pPr>
-        <w:rPr>
-          <w:rFonts w:eastAsiaTheme="minorEastAsia"/>
-        </w:rPr>
-      </w:pPr>
-      <w:r>
-        <w:t xml:space="preserve">Let </w:t>
-      </w:r>
+      <w:r>
+        <w:t>Let …</w:t>
+      </w:r>
+    </w:p>
+    <w:p>
+      <w:pPr>
+        <w:pStyle w:val="ListParagraph"/>
+        <w:numPr>
+          <w:ilvl w:val="0"/>
+          <w:numId w:val="4"/>
+        </w:numPr>
+      </w:pPr>
       <m:oMath>
         <m:sSub>
           <m:sSubPr>
@@ -1754,6 +1776,79 @@
                 <w:rFonts w:ascii="Cambria Math" w:hAnsi="Cambria Math"/>
               </w:rPr>
               <m:t>a</m:t>
+            </m:r>
+          </m:sub>
+        </m:sSub>
+        <m:d>
+          <m:dPr>
+            <m:ctrlPr>
+              <w:rPr>
+                <w:rFonts w:ascii="Cambria Math" w:hAnsi="Cambria Math"/>
+                <w:i/>
+              </w:rPr>
+            </m:ctrlPr>
+          </m:dPr>
+          <m:e>
+            <m:r>
+              <w:rPr>
+                <w:rFonts w:ascii="Cambria Math" w:hAnsi="Cambria Math"/>
+              </w:rPr>
+              <m:t>s</m:t>
+            </m:r>
+          </m:e>
+        </m:d>
+      </m:oMath>
+      <w:r>
+        <w:rPr>
+          <w:rFonts w:eastAsiaTheme="minorEastAsia"/>
+        </w:rPr>
+        <w:t xml:space="preserve"> be a</w:t>
+      </w:r>
+      <w:r>
+        <w:rPr>
+          <w:rFonts w:eastAsiaTheme="minorEastAsia"/>
+        </w:rPr>
+        <w:t>n arbitrary</w:t>
+      </w:r>
+      <w:r>
+        <w:rPr>
+          <w:rFonts w:eastAsiaTheme="minorEastAsia"/>
+        </w:rPr>
+        <w:t xml:space="preserve"> (continuous-time) transfer function</w:t>
+      </w:r>
+    </w:p>
+    <w:p>
+      <w:pPr>
+        <w:pStyle w:val="ListParagraph"/>
+        <w:numPr>
+          <w:ilvl w:val="0"/>
+          <w:numId w:val="4"/>
+        </w:numPr>
+      </w:pPr>
+      <m:oMath>
+        <m:sSub>
+          <m:sSubPr>
+            <m:ctrlPr>
+              <w:rPr>
+                <w:rFonts w:ascii="Cambria Math" w:hAnsi="Cambria Math"/>
+                <w:i/>
+              </w:rPr>
+            </m:ctrlPr>
+          </m:sSubPr>
+          <m:e>
+            <m:r>
+              <w:rPr>
+                <w:rFonts w:ascii="Cambria Math" w:hAnsi="Cambria Math"/>
+              </w:rPr>
+              <m:t>H</m:t>
+            </m:r>
+          </m:e>
+          <m:sub>
+            <m:r>
+              <w:rPr>
+                <w:rFonts w:ascii="Cambria Math" w:hAnsi="Cambria Math"/>
+              </w:rPr>
+              <m:t>d</m:t>
             </m:r>
           </m:sub>
         </m:sSub>
@@ -1761,21 +1856,39 @@
           <w:rPr>
             <w:rFonts w:ascii="Cambria Math" w:hAnsi="Cambria Math"/>
           </w:rPr>
-          <m:t>(s)</m:t>
+          <m:t>(z)</m:t>
         </m:r>
       </m:oMath>
       <w:r>
         <w:rPr>
           <w:rFonts w:eastAsiaTheme="minorEastAsia"/>
         </w:rPr>
-        <w:t xml:space="preserve"> and </w:t>
+        <w:t xml:space="preserve"> be the bilinearly transformed </w:t>
+      </w:r>
+      <w:r>
+        <w:rPr>
+          <w:rFonts w:eastAsiaTheme="minorEastAsia"/>
+        </w:rPr>
+        <w:t xml:space="preserve">(discrete-time) </w:t>
+      </w:r>
+      <w:r>
+        <w:rPr>
+          <w:rFonts w:eastAsiaTheme="minorEastAsia"/>
+        </w:rPr>
+        <w:t xml:space="preserve">equivalent </w:t>
+      </w:r>
+      <w:r>
+        <w:rPr>
+          <w:rFonts w:eastAsiaTheme="minorEastAsia"/>
+        </w:rPr>
+        <w:t xml:space="preserve">of </w:t>
       </w:r>
       <m:oMath>
         <m:sSub>
           <m:sSubPr>
             <m:ctrlPr>
               <w:rPr>
-                <w:rFonts w:ascii="Cambria Math" w:eastAsiaTheme="minorEastAsia" w:hAnsi="Cambria Math"/>
+                <w:rFonts w:ascii="Cambria Math" w:hAnsi="Cambria Math"/>
                 <w:i/>
               </w:rPr>
             </m:ctrlPr>
@@ -1783,7 +1896,7 @@
           <m:e>
             <m:r>
               <w:rPr>
-                <w:rFonts w:ascii="Cambria Math" w:eastAsiaTheme="minorEastAsia" w:hAnsi="Cambria Math"/>
+                <w:rFonts w:ascii="Cambria Math" w:hAnsi="Cambria Math"/>
               </w:rPr>
               <m:t>H</m:t>
             </m:r>
@@ -1791,9 +1904,9 @@
           <m:sub>
             <m:r>
               <w:rPr>
-                <w:rFonts w:ascii="Cambria Math" w:eastAsiaTheme="minorEastAsia" w:hAnsi="Cambria Math"/>
-              </w:rPr>
-              <m:t>d</m:t>
+                <w:rFonts w:ascii="Cambria Math" w:hAnsi="Cambria Math"/>
+              </w:rPr>
+              <m:t>a</m:t>
             </m:r>
           </m:sub>
         </m:sSub>
@@ -1801,7 +1914,7 @@
           <m:dPr>
             <m:ctrlPr>
               <w:rPr>
-                <w:rFonts w:ascii="Cambria Math" w:eastAsiaTheme="minorEastAsia" w:hAnsi="Cambria Math"/>
+                <w:rFonts w:ascii="Cambria Math" w:hAnsi="Cambria Math"/>
                 <w:i/>
               </w:rPr>
             </m:ctrlPr>
@@ -1809,162 +1922,55 @@
           <m:e>
             <m:r>
               <w:rPr>
-                <w:rFonts w:ascii="Cambria Math" w:eastAsiaTheme="minorEastAsia" w:hAnsi="Cambria Math"/>
-              </w:rPr>
-              <m:t>z</m:t>
+                <w:rFonts w:ascii="Cambria Math" w:hAnsi="Cambria Math"/>
+              </w:rPr>
+              <m:t>s</m:t>
             </m:r>
           </m:e>
         </m:d>
       </m:oMath>
-      <w:r>
-        <w:rPr>
-          <w:rFonts w:eastAsiaTheme="minorEastAsia"/>
-        </w:rPr>
-        <w:t xml:space="preserve"> </w:t>
-      </w:r>
-      <w:r>
-        <w:rPr>
-          <w:rFonts w:eastAsiaTheme="minorEastAsia"/>
-        </w:rPr>
-        <w:t xml:space="preserve">respectively </w:t>
-      </w:r>
-      <w:r>
-        <w:rPr>
-          <w:rFonts w:eastAsiaTheme="minorEastAsia"/>
-        </w:rPr>
-        <w:t xml:space="preserve">represent the transfer functions of </w:t>
-      </w:r>
-      <w:r>
-        <w:rPr>
-          <w:rFonts w:eastAsiaTheme="minorEastAsia"/>
-        </w:rPr>
-        <w:t xml:space="preserve">1) </w:t>
-      </w:r>
-      <w:r>
-        <w:rPr>
-          <w:rFonts w:eastAsiaTheme="minorEastAsia"/>
-        </w:rPr>
-        <w:t xml:space="preserve">an analog filter and </w:t>
-      </w:r>
-      <w:r>
-        <w:rPr>
-          <w:rFonts w:eastAsiaTheme="minorEastAsia"/>
-        </w:rPr>
-        <w:t xml:space="preserve">2) </w:t>
-      </w:r>
-      <w:r>
-        <w:rPr>
-          <w:rFonts w:eastAsiaTheme="minorEastAsia"/>
-        </w:rPr>
-        <w:t>its</w:t>
-      </w:r>
-      <w:r>
-        <w:rPr>
-          <w:rFonts w:eastAsiaTheme="minorEastAsia"/>
-        </w:rPr>
-        <w:t xml:space="preserve"> </w:t>
-      </w:r>
-      <w:r>
-        <w:rPr>
-          <w:rFonts w:eastAsiaTheme="minorEastAsia"/>
-        </w:rPr>
-        <w:t>equivalent</w:t>
-      </w:r>
-      <w:r>
-        <w:rPr>
-          <w:rFonts w:eastAsiaTheme="minorEastAsia"/>
-        </w:rPr>
-        <w:t xml:space="preserve"> digital </w:t>
-      </w:r>
-      <w:r>
-        <w:rPr>
-          <w:rFonts w:eastAsiaTheme="minorEastAsia"/>
-        </w:rPr>
-        <w:t>version</w:t>
-      </w:r>
-      <w:r>
-        <w:rPr>
-          <w:rFonts w:eastAsiaTheme="minorEastAsia"/>
-        </w:rPr>
-        <w:t>,</w:t>
-      </w:r>
-      <w:r>
-        <w:rPr>
-          <w:rFonts w:eastAsiaTheme="minorEastAsia"/>
-        </w:rPr>
-        <w:t xml:space="preserve"> constructed using the bilinear </w:t>
-      </w:r>
-      <w:r>
-        <w:rPr>
-          <w:rFonts w:eastAsiaTheme="minorEastAsia"/>
-        </w:rPr>
-        <w:t>transform</w:t>
-      </w:r>
-      <w:r>
-        <w:rPr>
-          <w:rFonts w:eastAsiaTheme="minorEastAsia"/>
-        </w:rPr>
-        <w:t>. Then, the</w:t>
-      </w:r>
-      <w:r>
-        <w:rPr>
-          <w:rFonts w:eastAsiaTheme="minorEastAsia"/>
-        </w:rPr>
-        <w:t>ir</w:t>
-      </w:r>
-      <w:r>
-        <w:rPr>
-          <w:rFonts w:eastAsiaTheme="minorEastAsia"/>
-        </w:rPr>
-        <w:t xml:space="preserve"> </w:t>
-      </w:r>
-      <w:r>
-        <w:rPr>
-          <w:rFonts w:eastAsiaTheme="minorEastAsia"/>
-        </w:rPr>
-        <w:t>respective frequency</w:t>
-      </w:r>
-      <w:r>
-        <w:rPr>
-          <w:rFonts w:eastAsiaTheme="minorEastAsia"/>
-        </w:rPr>
-        <w:t xml:space="preserve"> response</w:t>
-      </w:r>
-      <w:r>
-        <w:rPr>
-          <w:rFonts w:eastAsiaTheme="minorEastAsia"/>
-        </w:rPr>
-        <w:t>s</w:t>
-      </w:r>
-      <w:r>
-        <w:rPr>
-          <w:rFonts w:eastAsiaTheme="minorEastAsia"/>
-        </w:rPr>
-        <w:t xml:space="preserve"> </w:t>
-      </w:r>
-      <w:r>
-        <w:rPr>
-          <w:rFonts w:eastAsiaTheme="minorEastAsia"/>
-        </w:rPr>
-        <w:t>are</w:t>
-      </w:r>
-      <w:r>
-        <w:rPr>
-          <w:rFonts w:eastAsiaTheme="minorEastAsia"/>
-        </w:rPr>
-        <w:t xml:space="preserve"> obtained by evaluati</w:t>
-      </w:r>
-      <w:r>
-        <w:rPr>
-          <w:rFonts w:eastAsiaTheme="minorEastAsia"/>
-        </w:rPr>
-        <w:t>ng</w:t>
-      </w:r>
-      <w:r>
-        <w:rPr>
-          <w:rFonts w:eastAsiaTheme="minorEastAsia"/>
-        </w:rPr>
-        <w:t xml:space="preserve"> </w:t>
+    </w:p>
+    <w:p>
+      <w:pPr>
+        <w:pStyle w:val="ListParagraph"/>
+        <w:numPr>
+          <w:ilvl w:val="0"/>
+          <w:numId w:val="4"/>
+        </w:numPr>
+      </w:pPr>
+      <m:oMath>
+        <m:sSub>
+          <m:sSubPr>
+            <m:ctrlPr>
+              <w:rPr>
+                <w:rFonts w:ascii="Cambria Math" w:hAnsi="Cambria Math"/>
+                <w:i/>
+              </w:rPr>
+            </m:ctrlPr>
+          </m:sSubPr>
+          <m:e>
+            <m:r>
+              <w:rPr>
+                <w:rFonts w:ascii="Cambria Math" w:hAnsi="Cambria Math"/>
+              </w:rPr>
+              <m:t>ω</m:t>
+            </m:r>
+          </m:e>
+          <m:sub>
+            <m:r>
+              <w:rPr>
+                <w:rFonts w:ascii="Cambria Math" w:hAnsi="Cambria Math"/>
+              </w:rPr>
+              <m:t>a</m:t>
+            </m:r>
+          </m:sub>
+        </m:sSub>
+      </m:oMath>
+      <w:r>
+        <w:rPr>
+          <w:rFonts w:eastAsiaTheme="minorEastAsia"/>
+        </w:rPr>
+        <w:t xml:space="preserve"> be the defining (analog) frequency of </w:t>
       </w:r>
       <m:oMath>
         <m:sSub>
@@ -1990,6 +1996,350 @@
                 <w:rFonts w:ascii="Cambria Math" w:hAnsi="Cambria Math"/>
               </w:rPr>
               <m:t>a</m:t>
+            </m:r>
+          </m:sub>
+        </m:sSub>
+        <m:d>
+          <m:dPr>
+            <m:ctrlPr>
+              <w:rPr>
+                <w:rFonts w:ascii="Cambria Math" w:hAnsi="Cambria Math"/>
+                <w:i/>
+              </w:rPr>
+            </m:ctrlPr>
+          </m:dPr>
+          <m:e>
+            <m:r>
+              <w:rPr>
+                <w:rFonts w:ascii="Cambria Math" w:hAnsi="Cambria Math"/>
+              </w:rPr>
+              <m:t>s</m:t>
+            </m:r>
+          </m:e>
+        </m:d>
+      </m:oMath>
+      <w:r>
+        <w:rPr>
+          <w:rFonts w:eastAsiaTheme="minorEastAsia"/>
+        </w:rPr>
+        <w:t>—e.g., the center frequency of a notch filter</w:t>
+      </w:r>
+    </w:p>
+    <w:p>
+      <w:pPr>
+        <w:pStyle w:val="ListParagraph"/>
+        <w:numPr>
+          <w:ilvl w:val="0"/>
+          <w:numId w:val="4"/>
+        </w:numPr>
+      </w:pPr>
+      <m:oMath>
+        <m:sSub>
+          <m:sSubPr>
+            <m:ctrlPr>
+              <w:rPr>
+                <w:rFonts w:ascii="Cambria Math" w:hAnsi="Cambria Math"/>
+                <w:i/>
+              </w:rPr>
+            </m:ctrlPr>
+          </m:sSubPr>
+          <m:e>
+            <m:r>
+              <w:rPr>
+                <w:rFonts w:ascii="Cambria Math" w:hAnsi="Cambria Math"/>
+              </w:rPr>
+              <m:t>ω</m:t>
+            </m:r>
+          </m:e>
+          <m:sub>
+            <m:r>
+              <w:rPr>
+                <w:rFonts w:ascii="Cambria Math" w:hAnsi="Cambria Math"/>
+              </w:rPr>
+              <m:t>d</m:t>
+            </m:r>
+          </m:sub>
+        </m:sSub>
+      </m:oMath>
+      <w:r>
+        <w:rPr>
+          <w:rFonts w:eastAsiaTheme="minorEastAsia"/>
+        </w:rPr>
+        <w:t xml:space="preserve"> be the warped (digital) frequency corresponding to </w:t>
+      </w:r>
+      <m:oMath>
+        <m:sSub>
+          <m:sSubPr>
+            <m:ctrlPr>
+              <w:rPr>
+                <w:rFonts w:ascii="Cambria Math" w:hAnsi="Cambria Math"/>
+                <w:i/>
+              </w:rPr>
+            </m:ctrlPr>
+          </m:sSubPr>
+          <m:e>
+            <m:r>
+              <w:rPr>
+                <w:rFonts w:ascii="Cambria Math" w:hAnsi="Cambria Math"/>
+              </w:rPr>
+              <m:t>ω</m:t>
+            </m:r>
+          </m:e>
+          <m:sub>
+            <m:r>
+              <w:rPr>
+                <w:rFonts w:ascii="Cambria Math" w:hAnsi="Cambria Math"/>
+              </w:rPr>
+              <m:t>a</m:t>
+            </m:r>
+          </m:sub>
+        </m:sSub>
+      </m:oMath>
+    </w:p>
+    <w:p>
+      <w:pPr>
+        <w:rPr>
+          <w:rFonts w:eastAsiaTheme="minorEastAsia"/>
+        </w:rPr>
+      </w:pPr>
+      <w:r>
+        <w:rPr>
+          <w:rFonts w:eastAsiaTheme="minorEastAsia"/>
+        </w:rPr>
+        <w:t>The object</w:t>
+      </w:r>
+      <w:r>
+        <w:rPr>
+          <w:rFonts w:eastAsiaTheme="minorEastAsia"/>
+        </w:rPr>
+        <w:t>ive</w:t>
+      </w:r>
+      <w:r>
+        <w:rPr>
+          <w:rFonts w:eastAsiaTheme="minorEastAsia"/>
+        </w:rPr>
+        <w:t xml:space="preserve"> is to determine the </w:t>
+      </w:r>
+      <w:r>
+        <w:rPr>
+          <w:rFonts w:eastAsiaTheme="minorEastAsia"/>
+        </w:rPr>
+        <w:t xml:space="preserve">relationship between </w:t>
+      </w:r>
+      <m:oMath>
+        <m:sSub>
+          <m:sSubPr>
+            <m:ctrlPr>
+              <w:rPr>
+                <w:rFonts w:ascii="Cambria Math" w:hAnsi="Cambria Math"/>
+                <w:i/>
+              </w:rPr>
+            </m:ctrlPr>
+          </m:sSubPr>
+          <m:e>
+            <m:r>
+              <w:rPr>
+                <w:rFonts w:ascii="Cambria Math" w:hAnsi="Cambria Math"/>
+              </w:rPr>
+              <m:t>ω</m:t>
+            </m:r>
+          </m:e>
+          <m:sub>
+            <m:r>
+              <w:rPr>
+                <w:rFonts w:ascii="Cambria Math" w:hAnsi="Cambria Math"/>
+              </w:rPr>
+              <m:t>a</m:t>
+            </m:r>
+          </m:sub>
+        </m:sSub>
+      </m:oMath>
+      <w:r>
+        <w:rPr>
+          <w:rFonts w:eastAsiaTheme="minorEastAsia"/>
+        </w:rPr>
+        <w:t xml:space="preserve"> and</w:t>
+      </w:r>
+      <w:r>
+        <w:rPr>
+          <w:rFonts w:eastAsiaTheme="minorEastAsia"/>
+        </w:rPr>
+        <w:t xml:space="preserve"> </w:t>
+      </w:r>
+      <m:oMath>
+        <m:sSub>
+          <m:sSubPr>
+            <m:ctrlPr>
+              <w:rPr>
+                <w:rFonts w:ascii="Cambria Math" w:hAnsi="Cambria Math"/>
+                <w:i/>
+              </w:rPr>
+            </m:ctrlPr>
+          </m:sSubPr>
+          <m:e>
+            <m:r>
+              <w:rPr>
+                <w:rFonts w:ascii="Cambria Math" w:hAnsi="Cambria Math"/>
+              </w:rPr>
+              <m:t>ω</m:t>
+            </m:r>
+          </m:e>
+          <m:sub>
+            <m:r>
+              <w:rPr>
+                <w:rFonts w:ascii="Cambria Math" w:hAnsi="Cambria Math"/>
+              </w:rPr>
+              <m:t>d</m:t>
+            </m:r>
+          </m:sub>
+        </m:sSub>
+      </m:oMath>
+      <w:r>
+        <w:rPr>
+          <w:rFonts w:eastAsiaTheme="minorEastAsia"/>
+        </w:rPr>
+        <w:t xml:space="preserve"> that </w:t>
+      </w:r>
+      <w:r>
+        <w:rPr>
+          <w:rFonts w:eastAsiaTheme="minorEastAsia"/>
+        </w:rPr>
+        <w:t>makes</w:t>
+      </w:r>
+      <w:r>
+        <w:rPr>
+          <w:rFonts w:eastAsiaTheme="minorEastAsia"/>
+        </w:rPr>
+        <w:t xml:space="preserve"> the frequency responses of </w:t>
+      </w:r>
+      <m:oMath>
+        <m:sSub>
+          <m:sSubPr>
+            <m:ctrlPr>
+              <w:rPr>
+                <w:rFonts w:ascii="Cambria Math" w:hAnsi="Cambria Math"/>
+                <w:i/>
+              </w:rPr>
+            </m:ctrlPr>
+          </m:sSubPr>
+          <m:e>
+            <m:r>
+              <w:rPr>
+                <w:rFonts w:ascii="Cambria Math" w:hAnsi="Cambria Math"/>
+              </w:rPr>
+              <m:t>H</m:t>
+            </m:r>
+          </m:e>
+          <m:sub>
+            <m:r>
+              <w:rPr>
+                <w:rFonts w:ascii="Cambria Math" w:hAnsi="Cambria Math"/>
+              </w:rPr>
+              <m:t>a</m:t>
+            </m:r>
+          </m:sub>
+        </m:sSub>
+        <m:d>
+          <m:dPr>
+            <m:ctrlPr>
+              <w:rPr>
+                <w:rFonts w:ascii="Cambria Math" w:hAnsi="Cambria Math"/>
+                <w:i/>
+              </w:rPr>
+            </m:ctrlPr>
+          </m:dPr>
+          <m:e>
+            <m:r>
+              <w:rPr>
+                <w:rFonts w:ascii="Cambria Math" w:hAnsi="Cambria Math"/>
+              </w:rPr>
+              <m:t>s</m:t>
+            </m:r>
+          </m:e>
+        </m:d>
+      </m:oMath>
+      <w:r>
+        <w:rPr>
+          <w:rFonts w:eastAsiaTheme="minorEastAsia"/>
+        </w:rPr>
+        <w:t xml:space="preserve"> </w:t>
+      </w:r>
+      <w:r>
+        <w:rPr>
+          <w:rFonts w:eastAsiaTheme="minorEastAsia"/>
+        </w:rPr>
+        <w:t xml:space="preserve">evaluated at </w:t>
+      </w:r>
+      <m:oMath>
+        <m:r>
+          <w:rPr>
+            <w:rFonts w:ascii="Cambria Math" w:eastAsiaTheme="minorEastAsia" w:hAnsi="Cambria Math"/>
+          </w:rPr>
+          <m:t>j</m:t>
+        </m:r>
+        <m:sSub>
+          <m:sSubPr>
+            <m:ctrlPr>
+              <w:rPr>
+                <w:rFonts w:ascii="Cambria Math" w:hAnsi="Cambria Math"/>
+                <w:i/>
+              </w:rPr>
+            </m:ctrlPr>
+          </m:sSubPr>
+          <m:e>
+            <m:r>
+              <w:rPr>
+                <w:rFonts w:ascii="Cambria Math" w:hAnsi="Cambria Math"/>
+              </w:rPr>
+              <m:t>ω</m:t>
+            </m:r>
+          </m:e>
+          <m:sub>
+            <m:r>
+              <w:rPr>
+                <w:rFonts w:ascii="Cambria Math" w:hAnsi="Cambria Math"/>
+              </w:rPr>
+              <m:t>a</m:t>
+            </m:r>
+          </m:sub>
+        </m:sSub>
+      </m:oMath>
+      <w:r>
+        <w:rPr>
+          <w:rFonts w:eastAsiaTheme="minorEastAsia"/>
+        </w:rPr>
+        <w:t xml:space="preserve"> </w:t>
+      </w:r>
+      <w:r>
+        <w:rPr>
+          <w:rFonts w:eastAsiaTheme="minorEastAsia"/>
+        </w:rPr>
+        <w:t xml:space="preserve">and </w:t>
+      </w:r>
+      <m:oMath>
+        <m:sSub>
+          <m:sSubPr>
+            <m:ctrlPr>
+              <w:rPr>
+                <w:rFonts w:ascii="Cambria Math" w:hAnsi="Cambria Math"/>
+                <w:i/>
+              </w:rPr>
+            </m:ctrlPr>
+          </m:sSubPr>
+          <m:e>
+            <m:r>
+              <w:rPr>
+                <w:rFonts w:ascii="Cambria Math" w:hAnsi="Cambria Math"/>
+              </w:rPr>
+              <m:t>H</m:t>
+            </m:r>
+          </m:e>
+          <m:sub>
+            <m:r>
+              <w:rPr>
+                <w:rFonts w:ascii="Cambria Math" w:hAnsi="Cambria Math"/>
+              </w:rPr>
+              <m:t>d</m:t>
             </m:r>
           </m:sub>
         </m:sSub>
@@ -1997,274 +2347,104 @@
           <w:rPr>
             <w:rFonts w:ascii="Cambria Math" w:hAnsi="Cambria Math"/>
           </w:rPr>
-          <m:t>(s</m:t>
+          <m:t>(z)</m:t>
         </m:r>
-        <m:r>
-          <w:rPr>
-            <w:rFonts w:ascii="Cambria Math" w:hAnsi="Cambria Math"/>
-          </w:rPr>
-          <m:t>=</m:t>
-        </m:r>
-        <m:r>
-          <w:rPr>
-            <w:rFonts w:ascii="Cambria Math" w:hAnsi="Cambria Math"/>
-          </w:rPr>
-          <m:t>j</m:t>
-        </m:r>
-        <m:sSub>
-          <m:sSubPr>
+      </m:oMath>
+      <w:r>
+        <w:rPr>
+          <w:rFonts w:eastAsiaTheme="minorEastAsia"/>
+        </w:rPr>
+        <w:t xml:space="preserve"> </w:t>
+      </w:r>
+      <w:r>
+        <w:rPr>
+          <w:rFonts w:eastAsiaTheme="minorEastAsia"/>
+        </w:rPr>
+        <w:t xml:space="preserve">evaluated at </w:t>
+      </w:r>
+      <m:oMath>
+        <m:sSup>
+          <m:sSupPr>
             <m:ctrlPr>
               <w:rPr>
-                <w:rFonts w:ascii="Cambria Math" w:hAnsi="Cambria Math"/>
+                <w:rFonts w:ascii="Cambria Math" w:eastAsiaTheme="minorEastAsia" w:hAnsi="Cambria Math"/>
                 <w:i/>
               </w:rPr>
             </m:ctrlPr>
-          </m:sSubPr>
+          </m:sSupPr>
           <m:e>
             <m:r>
               <w:rPr>
-                <w:rFonts w:ascii="Cambria Math" w:hAnsi="Cambria Math"/>
-              </w:rPr>
-              <m:t>ω</m:t>
+                <w:rFonts w:ascii="Cambria Math" w:eastAsiaTheme="minorEastAsia" w:hAnsi="Cambria Math"/>
+              </w:rPr>
+              <m:t>e</m:t>
             </m:r>
           </m:e>
-          <m:sub>
+          <m:sup>
             <m:r>
               <w:rPr>
-                <w:rFonts w:ascii="Cambria Math" w:hAnsi="Cambria Math"/>
-              </w:rPr>
-              <m:t>a</m:t>
+                <w:rFonts w:ascii="Cambria Math" w:eastAsiaTheme="minorEastAsia" w:hAnsi="Cambria Math"/>
+              </w:rPr>
+              <m:t>j</m:t>
             </m:r>
-          </m:sub>
-        </m:sSub>
-        <m:r>
-          <w:rPr>
-            <w:rFonts w:ascii="Cambria Math" w:hAnsi="Cambria Math"/>
-          </w:rPr>
-          <m:t>)</m:t>
-        </m:r>
-      </m:oMath>
-      <w:r>
-        <w:rPr>
-          <w:rFonts w:eastAsiaTheme="minorEastAsia"/>
-        </w:rPr>
-        <w:t xml:space="preserve"> and</w:t>
-      </w:r>
-      <w:r>
-        <w:rPr>
-          <w:rFonts w:eastAsiaTheme="minorEastAsia"/>
-        </w:rPr>
-        <w:t>—employing a previous definition—</w:t>
-      </w:r>
-      <m:oMath>
-        <m:sSub>
-          <m:sSubPr>
-            <m:ctrlPr>
-              <w:rPr>
-                <w:rFonts w:ascii="Cambria Math" w:eastAsiaTheme="minorEastAsia" w:hAnsi="Cambria Math"/>
-                <w:i/>
-              </w:rPr>
-            </m:ctrlPr>
-          </m:sSubPr>
-          <m:e>
-            <m:r>
-              <w:rPr>
-                <w:rFonts w:ascii="Cambria Math" w:eastAsiaTheme="minorEastAsia" w:hAnsi="Cambria Math"/>
-              </w:rPr>
-              <m:t>H</m:t>
-            </m:r>
-          </m:e>
-          <m:sub>
-            <m:r>
-              <w:rPr>
-                <w:rFonts w:ascii="Cambria Math" w:eastAsiaTheme="minorEastAsia" w:hAnsi="Cambria Math"/>
-              </w:rPr>
-              <m:t>d</m:t>
-            </m:r>
-          </m:sub>
-        </m:sSub>
-        <m:d>
-          <m:dPr>
-            <m:ctrlPr>
-              <w:rPr>
-                <w:rFonts w:ascii="Cambria Math" w:eastAsiaTheme="minorEastAsia" w:hAnsi="Cambria Math"/>
-                <w:i/>
-              </w:rPr>
-            </m:ctrlPr>
-          </m:dPr>
-          <m:e>
-            <m:r>
-              <w:rPr>
-                <w:rFonts w:ascii="Cambria Math" w:eastAsiaTheme="minorEastAsia" w:hAnsi="Cambria Math"/>
-              </w:rPr>
-              <m:t>z</m:t>
-            </m:r>
-            <m:r>
-              <w:rPr>
-                <w:rFonts w:ascii="Cambria Math" w:eastAsiaTheme="minorEastAsia" w:hAnsi="Cambria Math"/>
-              </w:rPr>
-              <m:t>=</m:t>
-            </m:r>
-            <m:sSup>
-              <m:sSupPr>
+            <m:sSub>
+              <m:sSubPr>
                 <m:ctrlPr>
                   <w:rPr>
                     <w:rFonts w:ascii="Cambria Math" w:eastAsiaTheme="minorEastAsia" w:hAnsi="Cambria Math"/>
                     <w:i/>
                   </w:rPr>
                 </m:ctrlPr>
-              </m:sSupPr>
+              </m:sSubPr>
               <m:e>
                 <m:r>
                   <w:rPr>
                     <w:rFonts w:ascii="Cambria Math" w:eastAsiaTheme="minorEastAsia" w:hAnsi="Cambria Math"/>
                   </w:rPr>
-                  <m:t>e</m:t>
+                  <m:t>ω</m:t>
                 </m:r>
               </m:e>
-              <m:sup>
+              <m:sub>
                 <m:r>
                   <w:rPr>
                     <w:rFonts w:ascii="Cambria Math" w:eastAsiaTheme="minorEastAsia" w:hAnsi="Cambria Math"/>
                   </w:rPr>
-                  <m:t>j</m:t>
+                  <m:t>d</m:t>
                 </m:r>
-                <m:sSub>
-                  <m:sSubPr>
-                    <m:ctrlPr>
-                      <w:rPr>
-                        <w:rFonts w:ascii="Cambria Math" w:eastAsiaTheme="minorEastAsia" w:hAnsi="Cambria Math"/>
-                        <w:i/>
-                      </w:rPr>
-                    </m:ctrlPr>
-                  </m:sSubPr>
-                  <m:e>
-                    <m:r>
-                      <w:rPr>
-                        <w:rFonts w:ascii="Cambria Math" w:eastAsiaTheme="minorEastAsia" w:hAnsi="Cambria Math"/>
-                      </w:rPr>
-                      <m:t>ω</m:t>
-                    </m:r>
-                  </m:e>
-                  <m:sub>
-                    <m:r>
-                      <w:rPr>
-                        <w:rFonts w:ascii="Cambria Math" w:eastAsiaTheme="minorEastAsia" w:hAnsi="Cambria Math"/>
-                      </w:rPr>
-                      <m:t>d</m:t>
-                    </m:r>
-                  </m:sub>
-                </m:sSub>
-                <m:r>
-                  <w:rPr>
-                    <w:rFonts w:ascii="Cambria Math" w:eastAsiaTheme="minorEastAsia" w:hAnsi="Cambria Math"/>
-                  </w:rPr>
-                  <m:t>T</m:t>
-                </m:r>
-              </m:sup>
-            </m:sSup>
-          </m:e>
-        </m:d>
+              </m:sub>
+            </m:sSub>
+            <m:r>
+              <w:rPr>
+                <w:rFonts w:ascii="Cambria Math" w:eastAsiaTheme="minorEastAsia" w:hAnsi="Cambria Math"/>
+              </w:rPr>
+              <m:t>T</m:t>
+            </m:r>
+          </m:sup>
+        </m:sSup>
       </m:oMath>
       <w:r>
         <w:rPr>
           <w:rFonts w:eastAsiaTheme="minorEastAsia"/>
         </w:rPr>
-        <w:t xml:space="preserve">, </w:t>
-      </w:r>
-      <w:r>
-        <w:rPr>
-          <w:rFonts w:eastAsiaTheme="minorEastAsia"/>
-        </w:rPr>
-        <w:t xml:space="preserve">where </w:t>
-      </w:r>
-      <m:oMath>
-        <m:sSub>
-          <m:sSubPr>
-            <m:ctrlPr>
-              <w:rPr>
-                <w:rFonts w:ascii="Cambria Math" w:hAnsi="Cambria Math"/>
-                <w:i/>
-              </w:rPr>
-            </m:ctrlPr>
-          </m:sSubPr>
-          <m:e>
-            <m:r>
-              <w:rPr>
-                <w:rFonts w:ascii="Cambria Math" w:hAnsi="Cambria Math"/>
-              </w:rPr>
-              <m:t>ω</m:t>
-            </m:r>
-          </m:e>
-          <m:sub>
-            <m:r>
-              <w:rPr>
-                <w:rFonts w:ascii="Cambria Math" w:hAnsi="Cambria Math"/>
-              </w:rPr>
-              <m:t>a</m:t>
-            </m:r>
-          </m:sub>
-        </m:sSub>
-        <m:r>
-          <w:rPr>
-            <w:rFonts w:ascii="Cambria Math" w:hAnsi="Cambria Math"/>
-          </w:rPr>
-          <m:t>≔</m:t>
-        </m:r>
-      </m:oMath>
-      <w:r>
-        <w:rPr>
-          <w:rFonts w:eastAsiaTheme="minorEastAsia"/>
-        </w:rPr>
-        <w:t xml:space="preserve"> </w:t>
-      </w:r>
-      <m:oMath>
-        <m:r>
-          <w:rPr>
-            <w:rFonts w:ascii="Cambria Math" w:eastAsiaTheme="minorEastAsia" w:hAnsi="Cambria Math"/>
-          </w:rPr>
-          <m:t>s</m:t>
-        </m:r>
-      </m:oMath>
-      <w:r>
-        <w:rPr>
-          <w:rFonts w:eastAsiaTheme="minorEastAsia"/>
-        </w:rPr>
-        <w:t xml:space="preserve">-domain frequency (rad/s) that maps to </w:t>
-      </w:r>
-      <m:oMath>
-        <m:sSub>
-          <m:sSubPr>
-            <m:ctrlPr>
-              <w:rPr>
-                <w:rFonts w:ascii="Cambria Math" w:eastAsiaTheme="minorEastAsia" w:hAnsi="Cambria Math"/>
-                <w:i/>
-              </w:rPr>
-            </m:ctrlPr>
-          </m:sSubPr>
-          <m:e>
-            <m:r>
-              <w:rPr>
-                <w:rFonts w:ascii="Cambria Math" w:eastAsiaTheme="minorEastAsia" w:hAnsi="Cambria Math"/>
-              </w:rPr>
-              <m:t>ω</m:t>
-            </m:r>
-          </m:e>
-          <m:sub>
-            <m:r>
-              <w:rPr>
-                <w:rFonts w:ascii="Cambria Math" w:eastAsiaTheme="minorEastAsia" w:hAnsi="Cambria Math"/>
-              </w:rPr>
-              <m:t>d</m:t>
-            </m:r>
-          </m:sub>
-        </m:sSub>
-      </m:oMath>
-      <w:r>
-        <w:rPr>
-          <w:rFonts w:eastAsiaTheme="minorEastAsia"/>
-        </w:rPr>
-        <w:t xml:space="preserve"> (rad/s) in the </w:t>
+        <w:t>—</w:t>
+      </w:r>
+      <w:r>
+        <w:rPr>
+          <w:rFonts w:eastAsiaTheme="minorEastAsia"/>
+        </w:rPr>
+        <w:t xml:space="preserve">recalling the previous </w:t>
+      </w:r>
+      <w:r>
+        <w:rPr>
+          <w:rFonts w:eastAsiaTheme="minorEastAsia"/>
+        </w:rPr>
+        <w:t>definition</w:t>
+      </w:r>
+      <w:r>
+        <w:rPr>
+          <w:rFonts w:eastAsiaTheme="minorEastAsia"/>
+        </w:rPr>
+        <w:t xml:space="preserve"> of </w:t>
       </w:r>
       <m:oMath>
         <m:r>
@@ -2278,31 +2458,13 @@
         <w:rPr>
           <w:rFonts w:eastAsiaTheme="minorEastAsia"/>
         </w:rPr>
-        <w:t xml:space="preserve"> domain</w:t>
-      </w:r>
-      <w:r>
-        <w:rPr>
-          <w:rFonts w:eastAsiaTheme="minorEastAsia"/>
-        </w:rPr>
-        <w:t>.</w:t>
-      </w:r>
-      <w:r>
-        <w:rPr>
-          <w:rFonts w:eastAsiaTheme="minorEastAsia"/>
-        </w:rPr>
-        <w:t xml:space="preserve"> </w:t>
-      </w:r>
-      <w:r>
-        <w:rPr>
-          <w:rFonts w:eastAsiaTheme="minorEastAsia"/>
-        </w:rPr>
-        <w:t xml:space="preserve">Equating the two frequency responses yields </w:t>
-      </w:r>
-      <w:r>
-        <w:rPr>
-          <w:rFonts w:eastAsiaTheme="minorEastAsia"/>
-        </w:rPr>
-        <w:t>…</w:t>
+        <w:t>—equal</w:t>
+      </w:r>
+      <w:r>
+        <w:rPr>
+          <w:rFonts w:eastAsiaTheme="minorEastAsia"/>
+        </w:rPr>
+        <w:t>, i.e., …</w:t>
       </w:r>
     </w:p>
     <w:p>
@@ -2317,7 +2479,7 @@
             <m:sSubPr>
               <m:ctrlPr>
                 <w:rPr>
-                  <w:rFonts w:ascii="Cambria Math" w:eastAsiaTheme="minorEastAsia" w:hAnsi="Cambria Math"/>
+                  <w:rFonts w:ascii="Cambria Math" w:hAnsi="Cambria Math"/>
                   <w:i/>
                 </w:rPr>
               </m:ctrlPr>
@@ -2325,7 +2487,7 @@
             <m:e>
               <m:r>
                 <w:rPr>
-                  <w:rFonts w:ascii="Cambria Math" w:eastAsiaTheme="minorEastAsia" w:hAnsi="Cambria Math"/>
+                  <w:rFonts w:ascii="Cambria Math" w:hAnsi="Cambria Math"/>
                 </w:rPr>
                 <m:t>H</m:t>
               </m:r>
@@ -2333,9 +2495,9 @@
             <m:sub>
               <m:r>
                 <w:rPr>
-                  <w:rFonts w:ascii="Cambria Math" w:eastAsiaTheme="minorEastAsia" w:hAnsi="Cambria Math"/>
-                </w:rPr>
-                <m:t>d</m:t>
+                  <w:rFonts w:ascii="Cambria Math" w:hAnsi="Cambria Math"/>
+                </w:rPr>
+                <m:t>a</m:t>
               </m:r>
             </m:sub>
           </m:sSub>
@@ -2343,7 +2505,7 @@
             <m:dPr>
               <m:ctrlPr>
                 <w:rPr>
-                  <w:rFonts w:ascii="Cambria Math" w:eastAsiaTheme="minorEastAsia" w:hAnsi="Cambria Math"/>
+                  <w:rFonts w:ascii="Cambria Math" w:hAnsi="Cambria Math"/>
                   <w:i/>
                 </w:rPr>
               </m:ctrlPr>
@@ -2351,10 +2513,48 @@
             <m:e>
               <m:r>
                 <w:rPr>
+                  <w:rFonts w:ascii="Cambria Math" w:hAnsi="Cambria Math"/>
+                </w:rPr>
+                <m:t>s</m:t>
+              </m:r>
+              <m:r>
+                <w:rPr>
+                  <w:rFonts w:ascii="Cambria Math" w:hAnsi="Cambria Math"/>
+                </w:rPr>
+                <m:t>=</m:t>
+              </m:r>
+              <m:r>
+                <w:rPr>
                   <w:rFonts w:ascii="Cambria Math" w:eastAsiaTheme="minorEastAsia" w:hAnsi="Cambria Math"/>
                 </w:rPr>
-                <m:t>z</m:t>
+                <m:t>j</m:t>
               </m:r>
+              <m:sSub>
+                <m:sSubPr>
+                  <m:ctrlPr>
+                    <w:rPr>
+                      <w:rFonts w:ascii="Cambria Math" w:hAnsi="Cambria Math"/>
+                      <w:i/>
+                    </w:rPr>
+                  </m:ctrlPr>
+                </m:sSubPr>
+                <m:e>
+                  <m:r>
+                    <w:rPr>
+                      <w:rFonts w:ascii="Cambria Math" w:hAnsi="Cambria Math"/>
+                    </w:rPr>
+                    <m:t>ω</m:t>
+                  </m:r>
+                </m:e>
+                <m:sub>
+                  <m:r>
+                    <w:rPr>
+                      <w:rFonts w:ascii="Cambria Math" w:hAnsi="Cambria Math"/>
+                    </w:rPr>
+                    <m:t>a</m:t>
+                  </m:r>
+                </m:sub>
+              </m:sSub>
             </m:e>
           </m:d>
           <m:r>
@@ -2367,6 +2567,132 @@
             <m:sSubPr>
               <m:ctrlPr>
                 <w:rPr>
+                  <w:rFonts w:ascii="Cambria Math" w:hAnsi="Cambria Math"/>
+                  <w:i/>
+                </w:rPr>
+              </m:ctrlPr>
+            </m:sSubPr>
+            <m:e>
+              <m:r>
+                <w:rPr>
+                  <w:rFonts w:ascii="Cambria Math" w:hAnsi="Cambria Math"/>
+                </w:rPr>
+                <m:t>H</m:t>
+              </m:r>
+            </m:e>
+            <m:sub>
+              <m:r>
+                <w:rPr>
+                  <w:rFonts w:ascii="Cambria Math" w:hAnsi="Cambria Math"/>
+                </w:rPr>
+                <m:t>d</m:t>
+              </m:r>
+            </m:sub>
+          </m:sSub>
+          <m:r>
+            <w:rPr>
+              <w:rFonts w:ascii="Cambria Math" w:hAnsi="Cambria Math"/>
+            </w:rPr>
+            <m:t>(z</m:t>
+          </m:r>
+          <m:r>
+            <w:rPr>
+              <w:rFonts w:ascii="Cambria Math" w:hAnsi="Cambria Math"/>
+            </w:rPr>
+            <m:t>=</m:t>
+          </m:r>
+          <m:sSup>
+            <m:sSupPr>
+              <m:ctrlPr>
+                <w:rPr>
+                  <w:rFonts w:ascii="Cambria Math" w:eastAsiaTheme="minorEastAsia" w:hAnsi="Cambria Math"/>
+                  <w:i/>
+                </w:rPr>
+              </m:ctrlPr>
+            </m:sSupPr>
+            <m:e>
+              <m:r>
+                <w:rPr>
+                  <w:rFonts w:ascii="Cambria Math" w:eastAsiaTheme="minorEastAsia" w:hAnsi="Cambria Math"/>
+                </w:rPr>
+                <m:t>e</m:t>
+              </m:r>
+            </m:e>
+            <m:sup>
+              <m:r>
+                <w:rPr>
+                  <w:rFonts w:ascii="Cambria Math" w:eastAsiaTheme="minorEastAsia" w:hAnsi="Cambria Math"/>
+                </w:rPr>
+                <m:t>j</m:t>
+              </m:r>
+              <m:sSub>
+                <m:sSubPr>
+                  <m:ctrlPr>
+                    <w:rPr>
+                      <w:rFonts w:ascii="Cambria Math" w:eastAsiaTheme="minorEastAsia" w:hAnsi="Cambria Math"/>
+                      <w:i/>
+                    </w:rPr>
+                  </m:ctrlPr>
+                </m:sSubPr>
+                <m:e>
+                  <m:r>
+                    <w:rPr>
+                      <w:rFonts w:ascii="Cambria Math" w:eastAsiaTheme="minorEastAsia" w:hAnsi="Cambria Math"/>
+                    </w:rPr>
+                    <m:t>ω</m:t>
+                  </m:r>
+                </m:e>
+                <m:sub>
+                  <m:r>
+                    <w:rPr>
+                      <w:rFonts w:ascii="Cambria Math" w:eastAsiaTheme="minorEastAsia" w:hAnsi="Cambria Math"/>
+                    </w:rPr>
+                    <m:t>d</m:t>
+                  </m:r>
+                </m:sub>
+              </m:sSub>
+              <m:r>
+                <w:rPr>
+                  <w:rFonts w:ascii="Cambria Math" w:eastAsiaTheme="minorEastAsia" w:hAnsi="Cambria Math"/>
+                </w:rPr>
+                <m:t>T</m:t>
+              </m:r>
+            </m:sup>
+          </m:sSup>
+          <m:r>
+            <w:rPr>
+              <w:rFonts w:ascii="Cambria Math" w:hAnsi="Cambria Math"/>
+            </w:rPr>
+            <m:t>)</m:t>
+          </m:r>
+        </m:oMath>
+      </m:oMathPara>
+    </w:p>
+    <w:p>
+      <w:pPr>
+        <w:rPr>
+          <w:rFonts w:eastAsiaTheme="minorEastAsia"/>
+        </w:rPr>
+      </w:pPr>
+      <w:r>
+        <w:rPr>
+          <w:rFonts w:eastAsiaTheme="minorEastAsia"/>
+        </w:rPr>
+        <w:t>Employing the bilinear transform yields …</w:t>
+      </w:r>
+    </w:p>
+    <w:p>
+      <w:pPr>
+        <w:rPr>
+          <w:rFonts w:eastAsiaTheme="minorEastAsia"/>
+        </w:rPr>
+      </w:pPr>
+      <m:oMathPara>
+        <m:oMath>
+          <m:sSub>
+            <m:sSubPr>
+              <m:ctrlPr>
+                <w:rPr>
                   <w:rFonts w:ascii="Cambria Math" w:eastAsiaTheme="minorEastAsia" w:hAnsi="Cambria Math"/>
                   <w:i/>
                 </w:rPr>
@@ -2463,7 +2789,7 @@
             <w:rPr>
               <w:rFonts w:ascii="Cambria Math" w:hAnsi="Cambria Math"/>
             </w:rPr>
-            <m:t>→</m:t>
+            <m:t>=</m:t>
           </m:r>
           <m:sSub>
             <m:sSubPr>
@@ -2561,12 +2887,42 @@
               </m:sSup>
             </m:e>
           </m:d>
-          <m:r>
-            <w:rPr>
-              <w:rFonts w:ascii="Cambria Math" w:eastAsiaTheme="minorEastAsia" w:hAnsi="Cambria Math"/>
-            </w:rPr>
-            <m:t>=</m:t>
-          </m:r>
+        </m:oMath>
+      </m:oMathPara>
+    </w:p>
+    <w:p>
+      <w:pPr>
+        <w:rPr>
+          <w:rFonts w:eastAsiaTheme="minorEastAsia"/>
+        </w:rPr>
+      </w:pPr>
+      <w:r>
+        <w:rPr>
+          <w:rFonts w:eastAsiaTheme="minorEastAsia"/>
+        </w:rPr>
+        <w:t xml:space="preserve">Where </w:t>
+      </w:r>
+      <w:r>
+        <w:rPr>
+          <w:rFonts w:eastAsiaTheme="minorEastAsia"/>
+        </w:rPr>
+        <w:t xml:space="preserve">the left-hand side equals </w:t>
+      </w:r>
+      <w:r>
+        <w:rPr>
+          <w:rFonts w:eastAsiaTheme="minorEastAsia"/>
+        </w:rPr>
+        <w:t>…</w:t>
+      </w:r>
+    </w:p>
+    <w:p>
+      <w:pPr>
+        <w:rPr>
+          <w:rFonts w:eastAsiaTheme="minorEastAsia"/>
+        </w:rPr>
+      </w:pPr>
+      <m:oMathPara>
+        <m:oMath>
           <m:sSub>
             <m:sSubPr>
               <m:ctrlPr>
@@ -2783,13 +3139,7 @@
             <w:rPr>
               <w:rFonts w:ascii="Cambria Math" w:hAnsi="Cambria Math"/>
             </w:rPr>
-            <m:t>=</m:t>
-          </m:r>
-          <m:r>
-            <w:rPr>
-              <w:rFonts w:ascii="Cambria Math" w:hAnsi="Cambria Math"/>
-            </w:rPr>
-            <m:t>…=</m:t>
+            <m:t>=…=</m:t>
           </m:r>
           <m:sSub>
             <m:sSubPr>
@@ -2976,7 +3326,43 @@
         <w:rPr>
           <w:rFonts w:eastAsiaTheme="minorEastAsia"/>
         </w:rPr>
-        <w:t>for the “redacted” mathematical manipulation.)</w:t>
+        <w:t xml:space="preserve">for the redacted </w:t>
+      </w:r>
+      <w:r>
+        <w:rPr>
+          <w:rFonts w:eastAsiaTheme="minorEastAsia"/>
+        </w:rPr>
+        <w:t>“</w:t>
+      </w:r>
+      <w:r>
+        <w:rPr>
+          <w:rFonts w:eastAsiaTheme="minorEastAsia"/>
+        </w:rPr>
+        <w:t xml:space="preserve">mathematical </w:t>
+      </w:r>
+      <w:r>
+        <w:rPr>
+          <w:rFonts w:eastAsiaTheme="minorEastAsia"/>
+        </w:rPr>
+        <w:t>magic</w:t>
+      </w:r>
+      <w:r>
+        <w:rPr>
+          <w:rFonts w:eastAsiaTheme="minorEastAsia"/>
+        </w:rPr>
+        <w:t>.</w:t>
+      </w:r>
+      <w:r>
+        <w:rPr>
+          <w:rFonts w:eastAsiaTheme="minorEastAsia"/>
+        </w:rPr>
+        <w:t>”</w:t>
+      </w:r>
+      <w:r>
+        <w:rPr>
+          <w:rFonts w:eastAsiaTheme="minorEastAsia"/>
+        </w:rPr>
+        <w:t>)</w:t>
       </w:r>
       <w:r>
         <w:rPr>
@@ -3398,24 +3784,12 @@
           <w:numId w:val="2"/>
         </w:numPr>
       </w:pPr>
-      <w:hyperlink r:id="rId13" w:anchor="mw_8d43fd06-fbf3-4108-be26-62642fa7af82" w:history="1">
+      <w:hyperlink r:id="rId13" w:history="1">
         <w:r>
           <w:rPr>
             <w:rStyle w:val="Hyperlink"/>
           </w:rPr>
-          <w:t>https://www.mathworks.com/help/sign</w:t>
-        </w:r>
-        <w:r>
-          <w:rPr>
-            <w:rStyle w:val="Hyperlink"/>
-          </w:rPr>
-          <w:t>a</w:t>
-        </w:r>
-        <w:r>
-          <w:rPr>
-            <w:rStyle w:val="Hyperlink"/>
-          </w:rPr>
-          <w:t>l/ref/bilinear.html#mw_8d43fd06-fbf3-4108-be26-62642fa7af82</w:t>
+          <w:t>https://en.wikipedia.org/wiki/Bilinear_transform</w:t>
         </w:r>
       </w:hyperlink>
       <w:r>
@@ -3435,24 +3809,29 @@
           <w:rPr>
             <w:rStyle w:val="Hyperlink"/>
           </w:rPr>
-          <w:t>https://en.wikipedia.org/wiki/Bili</w:t>
+          <w:t>https://www.mathworks.com/help/signal/ref/bilinear.html#mw_8d43fd06-fbf3-4108-be26-62642fa7af82</w:t>
         </w:r>
+      </w:hyperlink>
+      <w:r>
+        <w:t xml:space="preserve"> (accessed 4/22/22)</w:t>
+      </w:r>
+    </w:p>
+    <w:p>
+      <w:pPr>
+        <w:pStyle w:val="ListParagraph"/>
+        <w:numPr>
+          <w:ilvl w:val="0"/>
+          <w:numId w:val="2"/>
+        </w:numPr>
+      </w:pPr>
+      <w:hyperlink r:id="rId15" w:history="1">
         <w:r>
           <w:rPr>
             <w:rStyle w:val="Hyperlink"/>
           </w:rPr>
-          <w:t>n</w:t>
-        </w:r>
-        <w:r>
-          <w:rPr>
-            <w:rStyle w:val="Hyperlink"/>
-          </w:rPr>
-          <w:t>ear_transform</w:t>
+          <w:t>https://youtu.be/NRbGPgcLhU0</w:t>
         </w:r>
       </w:hyperlink>
-      <w:r>
-        <w:t xml:space="preserve"> (accessed 4/22/22)</w:t>
-      </w:r>
     </w:p>
     <w:p/>
     <w:p>
@@ -3495,10 +3874,10 @@
 <file path=word/numbering.xml><?xml version="1.0" encoding="utf-8"?>
 <w:numbering xmlns:wpc="http://schemas.microsoft.com/office/word/2010/wordprocessingCanvas" xmlns:cx="http://schemas.microsoft.com/office/drawing/2014/chartex" xmlns:cx1="http://schemas.microsoft.com/office/drawing/2015/9/8/chartex" xmlns:cx2="http://schemas.microsoft.com/office/drawing/2015/10/21/chartex" xmlns:cx3="http://schemas.microsoft.com/office/drawing/2016/5/9/chartex" xmlns:cx4="http://schemas.microsoft.com/office/drawing/2016/5/10/chartex" xmlns:cx5="http://schemas.microsoft.com/office/drawing/2016/5/11/chartex" xmlns:cx6="http://schemas.microsoft.com/office/drawing/2016/5/12/chartex" xmlns:cx7="http://schemas.microsoft.com/office/drawing/2016/5/13/chartex" xmlns:cx8="http://schemas.microsoft.com/office/drawing/2016/5/14/chartex" xmlns:mc="http://schemas.openxmlformats.org/markup-compatibility/2006" xmlns:aink="http://schemas.microsoft.com/office/drawing/2016/ink" xmlns:am3d="http://schemas.microsoft.com/office/drawing/2017/model3d" xmlns:o="urn:schemas-microsoft-com:office:office" xmlns:r="http://schemas.openxmlformats.org/officeDocument/2006/relationships" xmlns:m="http://schemas.openxmlformats.org/officeDocument/2006/math" xmlns:v="urn:schemas-microsoft-com:vml" xmlns:wp14="http://schemas.microsoft.com/office/word/2010/wordprocessingDrawing" xmlns:wp="http://schemas.openxmlformats.org/drawingml/2006/wordprocessingDrawing" xmlns:w10="urn:schemas-microsoft-com:office:word" xmlns:w="http://schemas.openxmlformats.org/wordprocessingml/2006/main" xmlns:w14="http://schemas.microsoft.com/office/word/2010/wordml" xmlns:w15="http://schemas.microsoft.com/office/word/2012/wordml" xmlns:w16cex="http://schemas.microsoft.com/office/word/2018/wordml/cex" xmlns:w16cid="http://schemas.microsoft.com/office/word/2016/wordml/cid" xmlns:w16="http://schemas.microsoft.com/office/word/2018/wordml" xmlns:w16sdtdh="http://schemas.microsoft.com/office/word/2020/wordml/sdtdatahash" xmlns:w16se="http://schemas.microsoft.com/office/word/2015/wordml/symex" xmlns:wpg="http://schemas.microsoft.com/office/word/2010/wordprocessingGroup" xmlns:wpi="http://schemas.microsoft.com/office/word/2010/wordprocessingInk" xmlns:wne="http://schemas.microsoft.com/office/word/2006/wordml" xmlns:wps="http://schemas.microsoft.com/office/word/2010/wordprocessingShape" mc:Ignorable="w14 w15 w16se w16cid w16 w16cex w16sdtdh wp14">
   <w:abstractNum w:abstractNumId="0" w15:restartNumberingAfterBreak="0">
-    <w:nsid w:val="3E383816"/>
+    <w:nsid w:val="18E82F31"/>
     <w:multiLevelType w:val="hybridMultilevel"/>
-    <w:tmpl w:val="EE70D03C"/>
-    <w:lvl w:ilvl="0" w:tplc="281C26B2">
+    <w:tmpl w:val="AC0AAF20"/>
+    <w:lvl w:ilvl="0" w:tplc="4FACF1B0">
       <w:numFmt w:val="bullet"/>
       <w:lvlText w:val=""/>
       <w:lvlJc w:val="left"/>
@@ -3607,10 +3986,10 @@
     </w:lvl>
   </w:abstractNum>
   <w:abstractNum w:abstractNumId="1" w15:restartNumberingAfterBreak="0">
-    <w:nsid w:val="51697F14"/>
+    <w:nsid w:val="3AEB11C2"/>
     <w:multiLevelType w:val="hybridMultilevel"/>
-    <w:tmpl w:val="989640DE"/>
-    <w:lvl w:ilvl="0" w:tplc="338E24D6">
+    <w:tmpl w:val="16A63364"/>
+    <w:lvl w:ilvl="0" w:tplc="586EDD8E">
       <w:numFmt w:val="bullet"/>
       <w:lvlText w:val=""/>
       <w:lvlJc w:val="left"/>
@@ -3718,11 +4097,241 @@
       </w:rPr>
     </w:lvl>
   </w:abstractNum>
+  <w:abstractNum w:abstractNumId="2" w15:restartNumberingAfterBreak="0">
+    <w:nsid w:val="3E383816"/>
+    <w:multiLevelType w:val="hybridMultilevel"/>
+    <w:tmpl w:val="EE70D03C"/>
+    <w:lvl w:ilvl="0" w:tplc="281C26B2">
+      <w:numFmt w:val="bullet"/>
+      <w:lvlText w:val=""/>
+      <w:lvlJc w:val="left"/>
+      <w:pPr>
+        <w:ind w:left="720" w:hanging="360"/>
+      </w:pPr>
+      <w:rPr>
+        <w:rFonts w:ascii="Symbol" w:eastAsiaTheme="minorEastAsia" w:hAnsi="Symbol" w:cstheme="minorBidi" w:hint="default"/>
+      </w:rPr>
+    </w:lvl>
+    <w:lvl w:ilvl="1" w:tplc="04090003" w:tentative="1">
+      <w:start w:val="1"/>
+      <w:numFmt w:val="bullet"/>
+      <w:lvlText w:val="o"/>
+      <w:lvlJc w:val="left"/>
+      <w:pPr>
+        <w:ind w:left="1440" w:hanging="360"/>
+      </w:pPr>
+      <w:rPr>
+        <w:rFonts w:ascii="Courier New" w:hAnsi="Courier New" w:cs="Courier New" w:hint="default"/>
+      </w:rPr>
+    </w:lvl>
+    <w:lvl w:ilvl="2" w:tplc="04090005" w:tentative="1">
+      <w:start w:val="1"/>
+      <w:numFmt w:val="bullet"/>
+      <w:lvlText w:val=""/>
+      <w:lvlJc w:val="left"/>
+      <w:pPr>
+        <w:ind w:left="2160" w:hanging="360"/>
+      </w:pPr>
+      <w:rPr>
+        <w:rFonts w:ascii="Wingdings" w:hAnsi="Wingdings" w:hint="default"/>
+      </w:rPr>
+    </w:lvl>
+    <w:lvl w:ilvl="3" w:tplc="04090001" w:tentative="1">
+      <w:start w:val="1"/>
+      <w:numFmt w:val="bullet"/>
+      <w:lvlText w:val=""/>
+      <w:lvlJc w:val="left"/>
+      <w:pPr>
+        <w:ind w:left="2880" w:hanging="360"/>
+      </w:pPr>
+      <w:rPr>
+        <w:rFonts w:ascii="Symbol" w:hAnsi="Symbol" w:hint="default"/>
+      </w:rPr>
+    </w:lvl>
+    <w:lvl w:ilvl="4" w:tplc="04090003" w:tentative="1">
+      <w:start w:val="1"/>
+      <w:numFmt w:val="bullet"/>
+      <w:lvlText w:val="o"/>
+      <w:lvlJc w:val="left"/>
+      <w:pPr>
+        <w:ind w:left="3600" w:hanging="360"/>
+      </w:pPr>
+      <w:rPr>
+        <w:rFonts w:ascii="Courier New" w:hAnsi="Courier New" w:cs="Courier New" w:hint="default"/>
+      </w:rPr>
+    </w:lvl>
+    <w:lvl w:ilvl="5" w:tplc="04090005" w:tentative="1">
+      <w:start w:val="1"/>
+      <w:numFmt w:val="bullet"/>
+      <w:lvlText w:val=""/>
+      <w:lvlJc w:val="left"/>
+      <w:pPr>
+        <w:ind w:left="4320" w:hanging="360"/>
+      </w:pPr>
+      <w:rPr>
+        <w:rFonts w:ascii="Wingdings" w:hAnsi="Wingdings" w:hint="default"/>
+      </w:rPr>
+    </w:lvl>
+    <w:lvl w:ilvl="6" w:tplc="04090001" w:tentative="1">
+      <w:start w:val="1"/>
+      <w:numFmt w:val="bullet"/>
+      <w:lvlText w:val=""/>
+      <w:lvlJc w:val="left"/>
+      <w:pPr>
+        <w:ind w:left="5040" w:hanging="360"/>
+      </w:pPr>
+      <w:rPr>
+        <w:rFonts w:ascii="Symbol" w:hAnsi="Symbol" w:hint="default"/>
+      </w:rPr>
+    </w:lvl>
+    <w:lvl w:ilvl="7" w:tplc="04090003" w:tentative="1">
+      <w:start w:val="1"/>
+      <w:numFmt w:val="bullet"/>
+      <w:lvlText w:val="o"/>
+      <w:lvlJc w:val="left"/>
+      <w:pPr>
+        <w:ind w:left="5760" w:hanging="360"/>
+      </w:pPr>
+      <w:rPr>
+        <w:rFonts w:ascii="Courier New" w:hAnsi="Courier New" w:cs="Courier New" w:hint="default"/>
+      </w:rPr>
+    </w:lvl>
+    <w:lvl w:ilvl="8" w:tplc="04090005" w:tentative="1">
+      <w:start w:val="1"/>
+      <w:numFmt w:val="bullet"/>
+      <w:lvlText w:val=""/>
+      <w:lvlJc w:val="left"/>
+      <w:pPr>
+        <w:ind w:left="6480" w:hanging="360"/>
+      </w:pPr>
+      <w:rPr>
+        <w:rFonts w:ascii="Wingdings" w:hAnsi="Wingdings" w:hint="default"/>
+      </w:rPr>
+    </w:lvl>
+  </w:abstractNum>
+  <w:abstractNum w:abstractNumId="3" w15:restartNumberingAfterBreak="0">
+    <w:nsid w:val="51697F14"/>
+    <w:multiLevelType w:val="hybridMultilevel"/>
+    <w:tmpl w:val="989640DE"/>
+    <w:lvl w:ilvl="0" w:tplc="338E24D6">
+      <w:numFmt w:val="bullet"/>
+      <w:lvlText w:val=""/>
+      <w:lvlJc w:val="left"/>
+      <w:pPr>
+        <w:ind w:left="720" w:hanging="360"/>
+      </w:pPr>
+      <w:rPr>
+        <w:rFonts w:ascii="Symbol" w:eastAsiaTheme="minorHAnsi" w:hAnsi="Symbol" w:cstheme="minorBidi" w:hint="default"/>
+      </w:rPr>
+    </w:lvl>
+    <w:lvl w:ilvl="1" w:tplc="04090003" w:tentative="1">
+      <w:start w:val="1"/>
+      <w:numFmt w:val="bullet"/>
+      <w:lvlText w:val="o"/>
+      <w:lvlJc w:val="left"/>
+      <w:pPr>
+        <w:ind w:left="1440" w:hanging="360"/>
+      </w:pPr>
+      <w:rPr>
+        <w:rFonts w:ascii="Courier New" w:hAnsi="Courier New" w:cs="Courier New" w:hint="default"/>
+      </w:rPr>
+    </w:lvl>
+    <w:lvl w:ilvl="2" w:tplc="04090005" w:tentative="1">
+      <w:start w:val="1"/>
+      <w:numFmt w:val="bullet"/>
+      <w:lvlText w:val=""/>
+      <w:lvlJc w:val="left"/>
+      <w:pPr>
+        <w:ind w:left="2160" w:hanging="360"/>
+      </w:pPr>
+      <w:rPr>
+        <w:rFonts w:ascii="Wingdings" w:hAnsi="Wingdings" w:hint="default"/>
+      </w:rPr>
+    </w:lvl>
+    <w:lvl w:ilvl="3" w:tplc="04090001" w:tentative="1">
+      <w:start w:val="1"/>
+      <w:numFmt w:val="bullet"/>
+      <w:lvlText w:val=""/>
+      <w:lvlJc w:val="left"/>
+      <w:pPr>
+        <w:ind w:left="2880" w:hanging="360"/>
+      </w:pPr>
+      <w:rPr>
+        <w:rFonts w:ascii="Symbol" w:hAnsi="Symbol" w:hint="default"/>
+      </w:rPr>
+    </w:lvl>
+    <w:lvl w:ilvl="4" w:tplc="04090003" w:tentative="1">
+      <w:start w:val="1"/>
+      <w:numFmt w:val="bullet"/>
+      <w:lvlText w:val="o"/>
+      <w:lvlJc w:val="left"/>
+      <w:pPr>
+        <w:ind w:left="3600" w:hanging="360"/>
+      </w:pPr>
+      <w:rPr>
+        <w:rFonts w:ascii="Courier New" w:hAnsi="Courier New" w:cs="Courier New" w:hint="default"/>
+      </w:rPr>
+    </w:lvl>
+    <w:lvl w:ilvl="5" w:tplc="04090005" w:tentative="1">
+      <w:start w:val="1"/>
+      <w:numFmt w:val="bullet"/>
+      <w:lvlText w:val=""/>
+      <w:lvlJc w:val="left"/>
+      <w:pPr>
+        <w:ind w:left="4320" w:hanging="360"/>
+      </w:pPr>
+      <w:rPr>
+        <w:rFonts w:ascii="Wingdings" w:hAnsi="Wingdings" w:hint="default"/>
+      </w:rPr>
+    </w:lvl>
+    <w:lvl w:ilvl="6" w:tplc="04090001" w:tentative="1">
+      <w:start w:val="1"/>
+      <w:numFmt w:val="bullet"/>
+      <w:lvlText w:val=""/>
+      <w:lvlJc w:val="left"/>
+      <w:pPr>
+        <w:ind w:left="5040" w:hanging="360"/>
+      </w:pPr>
+      <w:rPr>
+        <w:rFonts w:ascii="Symbol" w:hAnsi="Symbol" w:hint="default"/>
+      </w:rPr>
+    </w:lvl>
+    <w:lvl w:ilvl="7" w:tplc="04090003" w:tentative="1">
+      <w:start w:val="1"/>
+      <w:numFmt w:val="bullet"/>
+      <w:lvlText w:val="o"/>
+      <w:lvlJc w:val="left"/>
+      <w:pPr>
+        <w:ind w:left="5760" w:hanging="360"/>
+      </w:pPr>
+      <w:rPr>
+        <w:rFonts w:ascii="Courier New" w:hAnsi="Courier New" w:cs="Courier New" w:hint="default"/>
+      </w:rPr>
+    </w:lvl>
+    <w:lvl w:ilvl="8" w:tplc="04090005" w:tentative="1">
+      <w:start w:val="1"/>
+      <w:numFmt w:val="bullet"/>
+      <w:lvlText w:val=""/>
+      <w:lvlJc w:val="left"/>
+      <w:pPr>
+        <w:ind w:left="6480" w:hanging="360"/>
+      </w:pPr>
+      <w:rPr>
+        <w:rFonts w:ascii="Wingdings" w:hAnsi="Wingdings" w:hint="default"/>
+      </w:rPr>
+    </w:lvl>
+  </w:abstractNum>
   <w:num w:numId="1" w16cid:durableId="1641036817">
-    <w:abstractNumId w:val="1"/>
+    <w:abstractNumId w:val="3"/>
   </w:num>
   <w:num w:numId="2" w16cid:durableId="1556970597">
+    <w:abstractNumId w:val="2"/>
+  </w:num>
+  <w:num w:numId="3" w16cid:durableId="829178518">
     <w:abstractNumId w:val="0"/>
+  </w:num>
+  <w:num w:numId="4" w16cid:durableId="567346620">
+    <w:abstractNumId w:val="1"/>
   </w:num>
 </w:numbering>
 </file>

</xml_diff>

<commit_message>
Finished 'frequency prewarping' section
</commit_message>
<xml_diff>
--- a/biquad_notch_filter/doc/COMING_SOON_digital_implementation.docx
+++ b/biquad_notch_filter/doc/COMING_SOON_digital_implementation.docx
@@ -1869,13 +1869,7 @@
         <w:rPr>
           <w:rFonts w:eastAsiaTheme="minorEastAsia"/>
         </w:rPr>
-        <w:t xml:space="preserve">(discrete-time) </w:t>
-      </w:r>
-      <w:r>
-        <w:rPr>
-          <w:rFonts w:eastAsiaTheme="minorEastAsia"/>
-        </w:rPr>
-        <w:t xml:space="preserve">equivalent </w:t>
+        <w:t xml:space="preserve">(discrete-time) equivalent </w:t>
       </w:r>
       <w:r>
         <w:rPr>
@@ -2515,13 +2509,7 @@
                 <w:rPr>
                   <w:rFonts w:ascii="Cambria Math" w:hAnsi="Cambria Math"/>
                 </w:rPr>
-                <m:t>s</m:t>
-              </m:r>
-              <m:r>
-                <w:rPr>
-                  <w:rFonts w:ascii="Cambria Math" w:hAnsi="Cambria Math"/>
-                </w:rPr>
-                <m:t>=</m:t>
+                <m:t>s=</m:t>
               </m:r>
               <m:r>
                 <w:rPr>
@@ -2593,13 +2581,7 @@
             <w:rPr>
               <w:rFonts w:ascii="Cambria Math" w:hAnsi="Cambria Math"/>
             </w:rPr>
-            <m:t>(z</m:t>
-          </m:r>
-          <m:r>
-            <w:rPr>
-              <w:rFonts w:ascii="Cambria Math" w:hAnsi="Cambria Math"/>
-            </w:rPr>
-            <m:t>=</m:t>
+            <m:t>(z=</m:t>
           </m:r>
           <m:sSup>
             <m:sSupPr>
@@ -3230,58 +3212,70 @@
                   </m:r>
                 </m:fName>
                 <m:e>
-                  <m:f>
-                    <m:fPr>
+                  <m:d>
+                    <m:dPr>
                       <m:ctrlPr>
                         <w:rPr>
                           <w:rFonts w:ascii="Cambria Math" w:eastAsiaTheme="minorEastAsia" w:hAnsi="Cambria Math"/>
                           <w:i/>
                         </w:rPr>
                       </m:ctrlPr>
-                    </m:fPr>
-                    <m:num>
-                      <m:sSub>
-                        <m:sSubPr>
+                    </m:dPr>
+                    <m:e>
+                      <m:f>
+                        <m:fPr>
                           <m:ctrlPr>
                             <w:rPr>
                               <w:rFonts w:ascii="Cambria Math" w:eastAsiaTheme="minorEastAsia" w:hAnsi="Cambria Math"/>
                               <w:i/>
                             </w:rPr>
                           </m:ctrlPr>
-                        </m:sSubPr>
-                        <m:e>
+                        </m:fPr>
+                        <m:num>
+                          <m:sSub>
+                            <m:sSubPr>
+                              <m:ctrlPr>
+                                <w:rPr>
+                                  <w:rFonts w:ascii="Cambria Math" w:eastAsiaTheme="minorEastAsia" w:hAnsi="Cambria Math"/>
+                                  <w:i/>
+                                </w:rPr>
+                              </m:ctrlPr>
+                            </m:sSubPr>
+                            <m:e>
+                              <m:r>
+                                <w:rPr>
+                                  <w:rFonts w:ascii="Cambria Math" w:eastAsiaTheme="minorEastAsia" w:hAnsi="Cambria Math"/>
+                                </w:rPr>
+                                <m:t>ω</m:t>
+                              </m:r>
+                            </m:e>
+                            <m:sub>
+                              <m:r>
+                                <w:rPr>
+                                  <w:rFonts w:ascii="Cambria Math" w:eastAsiaTheme="minorEastAsia" w:hAnsi="Cambria Math"/>
+                                </w:rPr>
+                                <m:t>d</m:t>
+                              </m:r>
+                            </m:sub>
+                          </m:sSub>
                           <m:r>
                             <w:rPr>
                               <w:rFonts w:ascii="Cambria Math" w:eastAsiaTheme="minorEastAsia" w:hAnsi="Cambria Math"/>
                             </w:rPr>
-                            <m:t>ω</m:t>
+                            <m:t>T</m:t>
                           </m:r>
-                        </m:e>
-                        <m:sub>
+                        </m:num>
+                        <m:den>
                           <m:r>
                             <w:rPr>
                               <w:rFonts w:ascii="Cambria Math" w:eastAsiaTheme="minorEastAsia" w:hAnsi="Cambria Math"/>
                             </w:rPr>
-                            <m:t>d</m:t>
+                            <m:t>2</m:t>
                           </m:r>
-                        </m:sub>
-                      </m:sSub>
-                      <m:r>
-                        <w:rPr>
-                          <w:rFonts w:ascii="Cambria Math" w:eastAsiaTheme="minorEastAsia" w:hAnsi="Cambria Math"/>
-                        </w:rPr>
-                        <m:t>T</m:t>
-                      </m:r>
-                    </m:num>
-                    <m:den>
-                      <m:r>
-                        <w:rPr>
-                          <w:rFonts w:ascii="Cambria Math" w:eastAsiaTheme="minorEastAsia" w:hAnsi="Cambria Math"/>
-                        </w:rPr>
-                        <m:t>2</m:t>
-                      </m:r>
-                    </m:den>
-                  </m:f>
+                        </m:den>
+                      </m:f>
+                    </m:e>
+                  </m:d>
                 </m:e>
               </m:func>
             </m:e>
@@ -3313,7 +3307,21 @@
             <w:rStyle w:val="Hyperlink"/>
             <w:rFonts w:eastAsiaTheme="minorEastAsia"/>
           </w:rPr>
-          <w:t>Wikipedia</w:t>
+          <w:t>Wikipe</w:t>
+        </w:r>
+        <w:r>
+          <w:rPr>
+            <w:rStyle w:val="Hyperlink"/>
+            <w:rFonts w:eastAsiaTheme="minorEastAsia"/>
+          </w:rPr>
+          <w:t>d</w:t>
+        </w:r>
+        <w:r>
+          <w:rPr>
+            <w:rStyle w:val="Hyperlink"/>
+            <w:rFonts w:eastAsiaTheme="minorEastAsia"/>
+          </w:rPr>
+          <w:t>ia</w:t>
         </w:r>
       </w:hyperlink>
       <w:r>
@@ -3372,6 +3380,11 @@
       </w:r>
     </w:p>
     <w:p>
+      <w:pPr>
+        <w:rPr>
+          <w:rFonts w:eastAsiaTheme="minorEastAsia"/>
+        </w:rPr>
+      </w:pPr>
       <m:oMathPara>
         <m:oMath>
           <m:sSub>
@@ -3538,6 +3551,169 @@
                     <m:t>tan</m:t>
                   </m:r>
                 </m:fName>
+                <m:e>
+                  <m:d>
+                    <m:dPr>
+                      <m:ctrlPr>
+                        <w:rPr>
+                          <w:rFonts w:ascii="Cambria Math" w:eastAsiaTheme="minorEastAsia" w:hAnsi="Cambria Math"/>
+                          <w:i/>
+                        </w:rPr>
+                      </m:ctrlPr>
+                    </m:dPr>
+                    <m:e>
+                      <m:f>
+                        <m:fPr>
+                          <m:ctrlPr>
+                            <w:rPr>
+                              <w:rFonts w:ascii="Cambria Math" w:eastAsiaTheme="minorEastAsia" w:hAnsi="Cambria Math"/>
+                              <w:i/>
+                            </w:rPr>
+                          </m:ctrlPr>
+                        </m:fPr>
+                        <m:num>
+                          <m:sSub>
+                            <m:sSubPr>
+                              <m:ctrlPr>
+                                <w:rPr>
+                                  <w:rFonts w:ascii="Cambria Math" w:eastAsiaTheme="minorEastAsia" w:hAnsi="Cambria Math"/>
+                                  <w:i/>
+                                </w:rPr>
+                              </m:ctrlPr>
+                            </m:sSubPr>
+                            <m:e>
+                              <m:r>
+                                <w:rPr>
+                                  <w:rFonts w:ascii="Cambria Math" w:eastAsiaTheme="minorEastAsia" w:hAnsi="Cambria Math"/>
+                                </w:rPr>
+                                <m:t>ω</m:t>
+                              </m:r>
+                            </m:e>
+                            <m:sub>
+                              <m:r>
+                                <w:rPr>
+                                  <w:rFonts w:ascii="Cambria Math" w:eastAsiaTheme="minorEastAsia" w:hAnsi="Cambria Math"/>
+                                </w:rPr>
+                                <m:t>d</m:t>
+                              </m:r>
+                            </m:sub>
+                          </m:sSub>
+                          <m:r>
+                            <w:rPr>
+                              <w:rFonts w:ascii="Cambria Math" w:eastAsiaTheme="minorEastAsia" w:hAnsi="Cambria Math"/>
+                            </w:rPr>
+                            <m:t>T</m:t>
+                          </m:r>
+                        </m:num>
+                        <m:den>
+                          <m:r>
+                            <w:rPr>
+                              <w:rFonts w:ascii="Cambria Math" w:eastAsiaTheme="minorEastAsia" w:hAnsi="Cambria Math"/>
+                            </w:rPr>
+                            <m:t>2</m:t>
+                          </m:r>
+                        </m:den>
+                      </m:f>
+                    </m:e>
+                  </m:d>
+                </m:e>
+              </m:func>
+            </m:e>
+          </m:d>
+          <m:r>
+            <w:rPr>
+              <w:rFonts w:ascii="Cambria Math" w:eastAsiaTheme="minorEastAsia" w:hAnsi="Cambria Math"/>
+            </w:rPr>
+            <m:t>∴</m:t>
+          </m:r>
+          <m:sSub>
+            <m:sSubPr>
+              <m:ctrlPr>
+                <w:rPr>
+                  <w:rFonts w:ascii="Cambria Math" w:hAnsi="Cambria Math"/>
+                  <w:i/>
+                </w:rPr>
+              </m:ctrlPr>
+            </m:sSubPr>
+            <m:e>
+              <m:r>
+                <w:rPr>
+                  <w:rFonts w:ascii="Cambria Math" w:hAnsi="Cambria Math"/>
+                </w:rPr>
+                <m:t>ω</m:t>
+              </m:r>
+            </m:e>
+            <m:sub>
+              <m:r>
+                <w:rPr>
+                  <w:rFonts w:ascii="Cambria Math" w:hAnsi="Cambria Math"/>
+                </w:rPr>
+                <m:t>a</m:t>
+              </m:r>
+            </m:sub>
+          </m:sSub>
+          <m:r>
+            <w:rPr>
+              <w:rFonts w:ascii="Cambria Math" w:hAnsi="Cambria Math"/>
+            </w:rPr>
+            <m:t>=</m:t>
+          </m:r>
+          <m:f>
+            <m:fPr>
+              <m:ctrlPr>
+                <w:rPr>
+                  <w:rFonts w:ascii="Cambria Math" w:eastAsiaTheme="minorEastAsia" w:hAnsi="Cambria Math"/>
+                  <w:i/>
+                </w:rPr>
+              </m:ctrlPr>
+            </m:fPr>
+            <m:num>
+              <m:r>
+                <w:rPr>
+                  <w:rFonts w:ascii="Cambria Math" w:eastAsiaTheme="minorEastAsia" w:hAnsi="Cambria Math"/>
+                </w:rPr>
+                <m:t>2</m:t>
+              </m:r>
+            </m:num>
+            <m:den>
+              <m:r>
+                <w:rPr>
+                  <w:rFonts w:ascii="Cambria Math" w:eastAsiaTheme="minorEastAsia" w:hAnsi="Cambria Math"/>
+                </w:rPr>
+                <m:t>T</m:t>
+              </m:r>
+            </m:den>
+          </m:f>
+          <m:func>
+            <m:funcPr>
+              <m:ctrlPr>
+                <w:rPr>
+                  <w:rFonts w:ascii="Cambria Math" w:eastAsiaTheme="minorEastAsia" w:hAnsi="Cambria Math"/>
+                  <w:i/>
+                </w:rPr>
+              </m:ctrlPr>
+            </m:funcPr>
+            <m:fName>
+              <m:r>
+                <m:rPr>
+                  <m:sty m:val="p"/>
+                </m:rPr>
+                <w:rPr>
+                  <w:rFonts w:ascii="Cambria Math" w:eastAsiaTheme="minorEastAsia" w:hAnsi="Cambria Math"/>
+                </w:rPr>
+                <m:t>tan</m:t>
+              </m:r>
+            </m:fName>
+            <m:e>
+              <m:d>
+                <m:dPr>
+                  <m:ctrlPr>
+                    <w:rPr>
+                      <w:rFonts w:ascii="Cambria Math" w:eastAsiaTheme="minorEastAsia" w:hAnsi="Cambria Math"/>
+                      <w:i/>
+                    </w:rPr>
+                  </m:ctrlPr>
+                </m:dPr>
                 <m:e>
                   <m:f>
                     <m:fPr>
@@ -3592,20 +3768,20 @@
                     </m:den>
                   </m:f>
                 </m:e>
-              </m:func>
+              </m:d>
             </m:e>
-          </m:d>
+          </m:func>
           <m:r>
             <w:rPr>
               <w:rFonts w:ascii="Cambria Math" w:eastAsiaTheme="minorEastAsia" w:hAnsi="Cambria Math"/>
             </w:rPr>
-            <m:t>∴</m:t>
+            <m:t>→</m:t>
           </m:r>
           <m:sSub>
             <m:sSubPr>
               <m:ctrlPr>
                 <w:rPr>
-                  <w:rFonts w:ascii="Cambria Math" w:hAnsi="Cambria Math"/>
+                  <w:rFonts w:ascii="Cambria Math" w:eastAsiaTheme="minorEastAsia" w:hAnsi="Cambria Math"/>
                   <w:i/>
                 </w:rPr>
               </m:ctrlPr>
@@ -3613,7 +3789,7 @@
             <m:e>
               <m:r>
                 <w:rPr>
-                  <w:rFonts w:ascii="Cambria Math" w:hAnsi="Cambria Math"/>
+                  <w:rFonts w:ascii="Cambria Math" w:eastAsiaTheme="minorEastAsia" w:hAnsi="Cambria Math"/>
                 </w:rPr>
                 <m:t>ω</m:t>
               </m:r>
@@ -3621,15 +3797,15 @@
             <m:sub>
               <m:r>
                 <w:rPr>
-                  <w:rFonts w:ascii="Cambria Math" w:hAnsi="Cambria Math"/>
-                </w:rPr>
-                <m:t>a</m:t>
+                  <w:rFonts w:ascii="Cambria Math" w:eastAsiaTheme="minorEastAsia" w:hAnsi="Cambria Math"/>
+                </w:rPr>
+                <m:t>d</m:t>
               </m:r>
             </m:sub>
           </m:sSub>
           <m:r>
             <w:rPr>
-              <w:rFonts w:ascii="Cambria Math" w:hAnsi="Cambria Math"/>
+              <w:rFonts w:ascii="Cambria Math" w:eastAsiaTheme="minorEastAsia" w:hAnsi="Cambria Math"/>
             </w:rPr>
             <m:t>=</m:t>
           </m:r>
@@ -3669,27 +3845,1065 @@
               </m:ctrlPr>
             </m:funcPr>
             <m:fName>
-              <m:r>
-                <m:rPr>
-                  <m:sty m:val="p"/>
-                </m:rPr>
-                <w:rPr>
-                  <w:rFonts w:ascii="Cambria Math" w:eastAsiaTheme="minorEastAsia" w:hAnsi="Cambria Math"/>
-                </w:rPr>
-                <m:t>tan</m:t>
-              </m:r>
+              <m:sSup>
+                <m:sSupPr>
+                  <m:ctrlPr>
+                    <w:rPr>
+                      <w:rFonts w:ascii="Cambria Math" w:eastAsiaTheme="minorEastAsia" w:hAnsi="Cambria Math"/>
+                    </w:rPr>
+                  </m:ctrlPr>
+                </m:sSupPr>
+                <m:e>
+                  <m:r>
+                    <m:rPr>
+                      <m:sty m:val="p"/>
+                    </m:rPr>
+                    <w:rPr>
+                      <w:rFonts w:ascii="Cambria Math" w:eastAsiaTheme="minorEastAsia" w:hAnsi="Cambria Math"/>
+                    </w:rPr>
+                    <m:t>tan</m:t>
+                  </m:r>
+                </m:e>
+                <m:sup>
+                  <m:r>
+                    <m:rPr>
+                      <m:sty m:val="p"/>
+                    </m:rPr>
+                    <w:rPr>
+                      <w:rFonts w:ascii="Cambria Math" w:eastAsiaTheme="minorEastAsia" w:hAnsi="Cambria Math"/>
+                    </w:rPr>
+                    <m:t>-1</m:t>
+                  </m:r>
+                </m:sup>
+              </m:sSup>
             </m:fName>
             <m:e>
+              <m:d>
+                <m:dPr>
+                  <m:ctrlPr>
+                    <w:rPr>
+                      <w:rFonts w:ascii="Cambria Math" w:eastAsiaTheme="minorEastAsia" w:hAnsi="Cambria Math"/>
+                      <w:i/>
+                    </w:rPr>
+                  </m:ctrlPr>
+                </m:dPr>
+                <m:e>
+                  <m:f>
+                    <m:fPr>
+                      <m:ctrlPr>
+                        <w:rPr>
+                          <w:rFonts w:ascii="Cambria Math" w:hAnsi="Cambria Math"/>
+                          <w:i/>
+                        </w:rPr>
+                      </m:ctrlPr>
+                    </m:fPr>
+                    <m:num>
+                      <m:sSub>
+                        <m:sSubPr>
+                          <m:ctrlPr>
+                            <w:rPr>
+                              <w:rFonts w:ascii="Cambria Math" w:hAnsi="Cambria Math"/>
+                              <w:i/>
+                            </w:rPr>
+                          </m:ctrlPr>
+                        </m:sSubPr>
+                        <m:e>
+                          <m:r>
+                            <w:rPr>
+                              <w:rFonts w:ascii="Cambria Math" w:hAnsi="Cambria Math"/>
+                            </w:rPr>
+                            <m:t>ω</m:t>
+                          </m:r>
+                        </m:e>
+                        <m:sub>
+                          <m:r>
+                            <w:rPr>
+                              <w:rFonts w:ascii="Cambria Math" w:hAnsi="Cambria Math"/>
+                            </w:rPr>
+                            <m:t>a</m:t>
+                          </m:r>
+                        </m:sub>
+                      </m:sSub>
+                      <m:r>
+                        <w:rPr>
+                          <w:rFonts w:ascii="Cambria Math" w:hAnsi="Cambria Math"/>
+                        </w:rPr>
+                        <m:t>T</m:t>
+                      </m:r>
+                    </m:num>
+                    <m:den>
+                      <m:r>
+                        <w:rPr>
+                          <w:rFonts w:ascii="Cambria Math" w:hAnsi="Cambria Math"/>
+                        </w:rPr>
+                        <m:t>2</m:t>
+                      </m:r>
+                    </m:den>
+                  </m:f>
+                  <m:ctrlPr>
+                    <w:rPr>
+                      <w:rFonts w:ascii="Cambria Math" w:hAnsi="Cambria Math"/>
+                      <w:i/>
+                    </w:rPr>
+                  </m:ctrlPr>
+                </m:e>
+              </m:d>
+            </m:e>
+          </m:func>
+        </m:oMath>
+      </m:oMathPara>
+    </w:p>
+    <w:p>
+      <w:pPr>
+        <w:rPr>
+          <w:rFonts w:eastAsiaTheme="minorEastAsia"/>
+        </w:rPr>
+      </w:pPr>
+      <w:r>
+        <w:rPr>
+          <w:rFonts w:eastAsiaTheme="minorEastAsia"/>
+        </w:rPr>
+        <w:t xml:space="preserve">Clearly, </w:t>
+      </w:r>
+      <m:oMath>
+        <m:sSub>
+          <m:sSubPr>
+            <m:ctrlPr>
+              <w:rPr>
+                <w:rFonts w:ascii="Cambria Math" w:eastAsiaTheme="minorEastAsia" w:hAnsi="Cambria Math"/>
+                <w:i/>
+              </w:rPr>
+            </m:ctrlPr>
+          </m:sSubPr>
+          <m:e>
+            <m:r>
+              <w:rPr>
+                <w:rFonts w:ascii="Cambria Math" w:eastAsiaTheme="minorEastAsia" w:hAnsi="Cambria Math"/>
+              </w:rPr>
+              <m:t>ω</m:t>
+            </m:r>
+          </m:e>
+          <m:sub>
+            <m:r>
+              <w:rPr>
+                <w:rFonts w:ascii="Cambria Math" w:eastAsiaTheme="minorEastAsia" w:hAnsi="Cambria Math"/>
+              </w:rPr>
+              <m:t>a</m:t>
+            </m:r>
+          </m:sub>
+        </m:sSub>
+        <m:r>
+          <w:rPr>
+            <w:rFonts w:ascii="Cambria Math" w:eastAsiaTheme="minorEastAsia" w:hAnsi="Cambria Math"/>
+          </w:rPr>
+          <m:t>≠</m:t>
+        </m:r>
+        <m:sSub>
+          <m:sSubPr>
+            <m:ctrlPr>
+              <w:rPr>
+                <w:rFonts w:ascii="Cambria Math" w:eastAsiaTheme="minorEastAsia" w:hAnsi="Cambria Math"/>
+                <w:i/>
+              </w:rPr>
+            </m:ctrlPr>
+          </m:sSubPr>
+          <m:e>
+            <m:r>
+              <w:rPr>
+                <w:rFonts w:ascii="Cambria Math" w:eastAsiaTheme="minorEastAsia" w:hAnsi="Cambria Math"/>
+              </w:rPr>
+              <m:t>ω</m:t>
+            </m:r>
+          </m:e>
+          <m:sub>
+            <m:r>
+              <w:rPr>
+                <w:rFonts w:ascii="Cambria Math" w:eastAsiaTheme="minorEastAsia" w:hAnsi="Cambria Math"/>
+              </w:rPr>
+              <m:t>d</m:t>
+            </m:r>
+          </m:sub>
+        </m:sSub>
+      </m:oMath>
+      <w:r>
+        <w:rPr>
+          <w:rFonts w:eastAsiaTheme="minorEastAsia"/>
+        </w:rPr>
+        <w:t>: the former</w:t>
+      </w:r>
+      <w:r>
+        <w:rPr>
+          <w:rFonts w:eastAsiaTheme="minorEastAsia"/>
+        </w:rPr>
+        <w:t xml:space="preserve"> does indeed </w:t>
+      </w:r>
+      <w:r>
+        <w:rPr>
+          <w:rFonts w:eastAsiaTheme="minorEastAsia"/>
+        </w:rPr>
+        <w:t xml:space="preserve">get </w:t>
+      </w:r>
+      <w:r>
+        <w:rPr>
+          <w:rFonts w:eastAsiaTheme="minorEastAsia"/>
+        </w:rPr>
+        <w:t>“</w:t>
+      </w:r>
+      <w:r>
+        <w:rPr>
+          <w:rFonts w:eastAsiaTheme="minorEastAsia"/>
+        </w:rPr>
+        <w:t>warped</w:t>
+      </w:r>
+      <w:r>
+        <w:rPr>
+          <w:rFonts w:eastAsiaTheme="minorEastAsia"/>
+        </w:rPr>
+        <w:t>”</w:t>
+      </w:r>
+      <w:r>
+        <w:rPr>
+          <w:rFonts w:eastAsiaTheme="minorEastAsia"/>
+        </w:rPr>
+        <w:t xml:space="preserve"> </w:t>
+      </w:r>
+      <w:r>
+        <w:rPr>
+          <w:rFonts w:eastAsiaTheme="minorEastAsia"/>
+        </w:rPr>
+        <w:t xml:space="preserve">(into the latter) </w:t>
+      </w:r>
+      <w:r>
+        <w:rPr>
+          <w:rFonts w:eastAsiaTheme="minorEastAsia"/>
+        </w:rPr>
+        <w:t xml:space="preserve">upon application of the bilinear transform. </w:t>
+      </w:r>
+      <w:r>
+        <w:rPr>
+          <w:rFonts w:eastAsiaTheme="minorEastAsia"/>
+        </w:rPr>
+        <w:t xml:space="preserve">But, in practice, </w:t>
+      </w:r>
+      <w:r>
+        <w:rPr>
+          <w:rFonts w:eastAsiaTheme="minorEastAsia"/>
+        </w:rPr>
+        <w:t xml:space="preserve">those two frequencies </w:t>
+      </w:r>
+      <w:r>
+        <w:rPr>
+          <w:rFonts w:eastAsiaTheme="minorEastAsia"/>
+          <w:i/>
+          <w:iCs/>
+        </w:rPr>
+        <w:t>should</w:t>
+      </w:r>
+      <w:r>
+        <w:rPr>
+          <w:rFonts w:eastAsiaTheme="minorEastAsia"/>
+        </w:rPr>
+        <w:t xml:space="preserve"> be identical: the defining frequency </w:t>
+      </w:r>
+      <w:r>
+        <w:rPr>
+          <w:rFonts w:eastAsiaTheme="minorEastAsia"/>
+        </w:rPr>
+        <w:t xml:space="preserve">that </w:t>
+      </w:r>
+      <w:r>
+        <w:rPr>
+          <w:rFonts w:eastAsiaTheme="minorEastAsia"/>
+        </w:rPr>
+        <w:t xml:space="preserve">the design of </w:t>
+      </w:r>
+      <w:r>
+        <w:rPr>
+          <w:rFonts w:eastAsiaTheme="minorEastAsia"/>
+        </w:rPr>
+        <w:t xml:space="preserve">the </w:t>
+      </w:r>
+      <w:r>
+        <w:rPr>
+          <w:rFonts w:eastAsiaTheme="minorEastAsia"/>
+        </w:rPr>
+        <w:t xml:space="preserve">initial </w:t>
+      </w:r>
+      <w:r>
+        <w:rPr>
+          <w:rFonts w:eastAsiaTheme="minorEastAsia"/>
+        </w:rPr>
+        <w:t xml:space="preserve">transfer function </w:t>
+      </w:r>
+      <w:r>
+        <w:rPr>
+          <w:rFonts w:eastAsiaTheme="minorEastAsia"/>
+        </w:rPr>
+        <w:t xml:space="preserve">is </w:t>
+      </w:r>
+      <w:r>
+        <w:rPr>
+          <w:rFonts w:eastAsiaTheme="minorEastAsia"/>
+        </w:rPr>
+        <w:t>established on</w:t>
+      </w:r>
+      <w:r>
+        <w:rPr>
+          <w:rFonts w:eastAsiaTheme="minorEastAsia"/>
+        </w:rPr>
+        <w:t xml:space="preserve"> </w:t>
+      </w:r>
+      <w:r>
+        <w:rPr>
+          <w:rFonts w:eastAsiaTheme="minorEastAsia"/>
+        </w:rPr>
+        <w:t>(</w:t>
+      </w:r>
+      <w:r>
+        <w:rPr>
+          <w:rFonts w:eastAsiaTheme="minorEastAsia"/>
+        </w:rPr>
+        <w:t xml:space="preserve">in the </w:t>
+      </w:r>
+      <m:oMath>
+        <m:r>
+          <w:rPr>
+            <w:rFonts w:ascii="Cambria Math" w:eastAsiaTheme="minorEastAsia" w:hAnsi="Cambria Math"/>
+          </w:rPr>
+          <m:t>s</m:t>
+        </m:r>
+      </m:oMath>
+      <w:r>
+        <w:rPr>
+          <w:rFonts w:eastAsiaTheme="minorEastAsia"/>
+        </w:rPr>
+        <w:t xml:space="preserve"> </w:t>
+      </w:r>
+      <w:r>
+        <w:rPr>
+          <w:rFonts w:eastAsiaTheme="minorEastAsia"/>
+        </w:rPr>
+        <w:t>domain</w:t>
+      </w:r>
+      <w:r>
+        <w:rPr>
+          <w:rFonts w:eastAsiaTheme="minorEastAsia"/>
+        </w:rPr>
+        <w:t>)</w:t>
+      </w:r>
+      <w:r>
+        <w:rPr>
+          <w:rFonts w:eastAsiaTheme="minorEastAsia"/>
+        </w:rPr>
+        <w:t xml:space="preserve"> </w:t>
+      </w:r>
+      <w:r>
+        <w:rPr>
+          <w:rFonts w:eastAsiaTheme="minorEastAsia"/>
+          <w:i/>
+          <w:iCs/>
+        </w:rPr>
+        <w:t>should</w:t>
+      </w:r>
+      <w:r>
+        <w:rPr>
+          <w:rFonts w:eastAsiaTheme="minorEastAsia"/>
+        </w:rPr>
+        <w:t xml:space="preserve"> be accurately represented in the </w:t>
+      </w:r>
+      <m:oMath>
+        <m:r>
+          <w:rPr>
+            <w:rFonts w:ascii="Cambria Math" w:eastAsiaTheme="minorEastAsia" w:hAnsi="Cambria Math"/>
+          </w:rPr>
+          <m:t>z</m:t>
+        </m:r>
+      </m:oMath>
+      <w:r>
+        <w:rPr>
+          <w:rFonts w:eastAsiaTheme="minorEastAsia"/>
+        </w:rPr>
+        <w:t xml:space="preserve"> domain.</w:t>
+      </w:r>
+      <w:r>
+        <w:rPr>
+          <w:rFonts w:eastAsiaTheme="minorEastAsia"/>
+        </w:rPr>
+        <w:t xml:space="preserve"> So, what if the bilinear transform could be multiplied by a constant</w:t>
+      </w:r>
+      <w:r>
+        <w:rPr>
+          <w:rFonts w:eastAsiaTheme="minorEastAsia"/>
+        </w:rPr>
+        <w:t xml:space="preserve">, </w:t>
+      </w:r>
+      <m:oMath>
+        <m:r>
+          <w:rPr>
+            <w:rFonts w:ascii="Cambria Math" w:eastAsiaTheme="minorEastAsia" w:hAnsi="Cambria Math"/>
+          </w:rPr>
+          <m:t>K</m:t>
+        </m:r>
+      </m:oMath>
+      <w:r>
+        <w:rPr>
+          <w:rFonts w:eastAsiaTheme="minorEastAsia"/>
+        </w:rPr>
+        <w:t xml:space="preserve">, </w:t>
+      </w:r>
+      <w:r>
+        <w:rPr>
+          <w:rFonts w:eastAsiaTheme="minorEastAsia"/>
+        </w:rPr>
+        <w:t xml:space="preserve">that </w:t>
+      </w:r>
+      <w:r>
+        <w:rPr>
+          <w:rFonts w:eastAsiaTheme="minorEastAsia"/>
+          <w:i/>
+          <w:iCs/>
+        </w:rPr>
+        <w:t>pre</w:t>
+      </w:r>
+      <w:r>
+        <w:rPr>
+          <w:rFonts w:eastAsiaTheme="minorEastAsia"/>
+        </w:rPr>
+        <w:t xml:space="preserve">warps </w:t>
+      </w:r>
+      <w:r>
+        <w:rPr>
+          <w:rFonts w:eastAsiaTheme="minorEastAsia"/>
+        </w:rPr>
+        <w:t>the analog frequencies</w:t>
+      </w:r>
+      <w:r>
+        <w:rPr>
+          <w:rFonts w:eastAsiaTheme="minorEastAsia"/>
+        </w:rPr>
+        <w:t xml:space="preserve"> such that, </w:t>
+      </w:r>
+      <w:r>
+        <w:rPr>
+          <w:rFonts w:eastAsiaTheme="minorEastAsia"/>
+        </w:rPr>
+        <w:t>upon</w:t>
+      </w:r>
+      <w:r>
+        <w:rPr>
+          <w:rFonts w:eastAsiaTheme="minorEastAsia"/>
+        </w:rPr>
+        <w:t xml:space="preserve"> digitization of </w:t>
+      </w:r>
+      <m:oMath>
+        <m:sSub>
+          <m:sSubPr>
+            <m:ctrlPr>
+              <w:rPr>
+                <w:rFonts w:ascii="Cambria Math" w:hAnsi="Cambria Math"/>
+                <w:i/>
+              </w:rPr>
+            </m:ctrlPr>
+          </m:sSubPr>
+          <m:e>
+            <m:r>
+              <w:rPr>
+                <w:rFonts w:ascii="Cambria Math" w:hAnsi="Cambria Math"/>
+              </w:rPr>
+              <m:t>H</m:t>
+            </m:r>
+          </m:e>
+          <m:sub>
+            <m:r>
+              <w:rPr>
+                <w:rFonts w:ascii="Cambria Math" w:hAnsi="Cambria Math"/>
+              </w:rPr>
+              <m:t>a</m:t>
+            </m:r>
+          </m:sub>
+        </m:sSub>
+        <m:d>
+          <m:dPr>
+            <m:ctrlPr>
+              <w:rPr>
+                <w:rFonts w:ascii="Cambria Math" w:hAnsi="Cambria Math"/>
+                <w:i/>
+              </w:rPr>
+            </m:ctrlPr>
+          </m:dPr>
+          <m:e>
+            <m:r>
+              <w:rPr>
+                <w:rFonts w:ascii="Cambria Math" w:hAnsi="Cambria Math"/>
+              </w:rPr>
+              <m:t>s</m:t>
+            </m:r>
+          </m:e>
+        </m:d>
+      </m:oMath>
+      <w:r>
+        <w:rPr>
+          <w:rFonts w:eastAsiaTheme="minorEastAsia"/>
+        </w:rPr>
+        <w:t>,</w:t>
+      </w:r>
+      <w:r>
+        <w:rPr>
+          <w:rFonts w:eastAsiaTheme="minorEastAsia"/>
+        </w:rPr>
+        <w:t xml:space="preserve"> 1)</w:t>
+      </w:r>
+      <w:r>
+        <w:rPr>
+          <w:rFonts w:eastAsiaTheme="minorEastAsia"/>
+        </w:rPr>
+        <w:t xml:space="preserve"> </w:t>
+      </w:r>
+      <m:oMath>
+        <m:sSub>
+          <m:sSubPr>
+            <m:ctrlPr>
+              <w:rPr>
+                <w:rFonts w:ascii="Cambria Math" w:hAnsi="Cambria Math"/>
+                <w:i/>
+              </w:rPr>
+            </m:ctrlPr>
+          </m:sSubPr>
+          <m:e>
+            <m:r>
+              <w:rPr>
+                <w:rFonts w:ascii="Cambria Math" w:hAnsi="Cambria Math"/>
+              </w:rPr>
+              <m:t>ω</m:t>
+            </m:r>
+          </m:e>
+          <m:sub>
+            <m:r>
+              <w:rPr>
+                <w:rFonts w:ascii="Cambria Math" w:hAnsi="Cambria Math"/>
+              </w:rPr>
+              <m:t>a</m:t>
+            </m:r>
+          </m:sub>
+        </m:sSub>
+        <m:r>
+          <w:rPr>
+            <w:rFonts w:ascii="Cambria Math" w:hAnsi="Cambria Math"/>
+          </w:rPr>
+          <m:t>=</m:t>
+        </m:r>
+        <m:sSub>
+          <m:sSubPr>
+            <m:ctrlPr>
+              <w:rPr>
+                <w:rFonts w:ascii="Cambria Math" w:hAnsi="Cambria Math"/>
+                <w:i/>
+              </w:rPr>
+            </m:ctrlPr>
+          </m:sSubPr>
+          <m:e>
+            <m:r>
+              <w:rPr>
+                <w:rFonts w:ascii="Cambria Math" w:hAnsi="Cambria Math"/>
+              </w:rPr>
+              <m:t>ω</m:t>
+            </m:r>
+          </m:e>
+          <m:sub>
+            <m:r>
+              <w:rPr>
+                <w:rFonts w:ascii="Cambria Math" w:hAnsi="Cambria Math"/>
+              </w:rPr>
+              <m:t>d</m:t>
+            </m:r>
+          </m:sub>
+        </m:sSub>
+        <m:r>
+          <w:rPr>
+            <w:rFonts w:ascii="Cambria Math" w:hAnsi="Cambria Math"/>
+          </w:rPr>
+          <m:t>=</m:t>
+        </m:r>
+        <m:sSub>
+          <m:sSubPr>
+            <m:ctrlPr>
+              <w:rPr>
+                <w:rFonts w:ascii="Cambria Math" w:eastAsiaTheme="minorEastAsia" w:hAnsi="Cambria Math"/>
+                <w:i/>
+              </w:rPr>
+            </m:ctrlPr>
+          </m:sSubPr>
+          <m:e>
+            <m:r>
+              <w:rPr>
+                <w:rFonts w:ascii="Cambria Math" w:hAnsi="Cambria Math"/>
+              </w:rPr>
+              <m:t>ω</m:t>
+            </m:r>
+            <m:ctrlPr>
+              <w:rPr>
+                <w:rFonts w:ascii="Cambria Math" w:hAnsi="Cambria Math"/>
+                <w:i/>
+              </w:rPr>
+            </m:ctrlPr>
+          </m:e>
+          <m:sub>
+            <m:r>
+              <w:rPr>
+                <w:rFonts w:ascii="Cambria Math" w:eastAsiaTheme="minorEastAsia" w:hAnsi="Cambria Math"/>
+              </w:rPr>
+              <m:t>0</m:t>
+            </m:r>
+          </m:sub>
+        </m:sSub>
+      </m:oMath>
+      <w:r>
+        <w:rPr>
+          <w:rFonts w:eastAsiaTheme="minorEastAsia"/>
+        </w:rPr>
+        <w:t xml:space="preserve">, </w:t>
+      </w:r>
+      <w:r>
+        <w:rPr>
+          <w:rFonts w:eastAsiaTheme="minorEastAsia"/>
+        </w:rPr>
+        <w:t>and</w:t>
+      </w:r>
+      <w:r>
+        <w:rPr>
+          <w:rFonts w:eastAsiaTheme="minorEastAsia"/>
+        </w:rPr>
+        <w:t xml:space="preserve"> 2)</w:t>
+      </w:r>
+      <w:r>
+        <w:rPr>
+          <w:rFonts w:eastAsiaTheme="minorEastAsia"/>
+        </w:rPr>
+        <w:t xml:space="preserve"> </w:t>
+      </w:r>
+      <w:r>
+        <w:rPr>
+          <w:rFonts w:eastAsiaTheme="minorEastAsia"/>
+        </w:rPr>
+        <w:t xml:space="preserve">the frequency-response equality—i.e., </w:t>
+      </w:r>
+      <m:oMath>
+        <m:sSub>
+          <m:sSubPr>
+            <m:ctrlPr>
+              <w:rPr>
+                <w:rFonts w:ascii="Cambria Math" w:hAnsi="Cambria Math"/>
+                <w:i/>
+              </w:rPr>
+            </m:ctrlPr>
+          </m:sSubPr>
+          <m:e>
+            <m:r>
+              <w:rPr>
+                <w:rFonts w:ascii="Cambria Math" w:hAnsi="Cambria Math"/>
+              </w:rPr>
+              <m:t>H</m:t>
+            </m:r>
+          </m:e>
+          <m:sub>
+            <m:r>
+              <w:rPr>
+                <w:rFonts w:ascii="Cambria Math" w:hAnsi="Cambria Math"/>
+              </w:rPr>
+              <m:t>a</m:t>
+            </m:r>
+          </m:sub>
+        </m:sSub>
+        <m:d>
+          <m:dPr>
+            <m:ctrlPr>
+              <w:rPr>
+                <w:rFonts w:ascii="Cambria Math" w:hAnsi="Cambria Math"/>
+                <w:i/>
+              </w:rPr>
+            </m:ctrlPr>
+          </m:dPr>
+          <m:e>
+            <m:r>
+              <w:rPr>
+                <w:rFonts w:ascii="Cambria Math" w:hAnsi="Cambria Math"/>
+              </w:rPr>
+              <m:t>s</m:t>
+            </m:r>
+            <m:r>
+              <w:rPr>
+                <w:rFonts w:ascii="Cambria Math" w:hAnsi="Cambria Math"/>
+              </w:rPr>
+              <m:t>=j</m:t>
+            </m:r>
+            <m:sSub>
+              <m:sSubPr>
+                <m:ctrlPr>
+                  <w:rPr>
+                    <w:rFonts w:ascii="Cambria Math" w:hAnsi="Cambria Math"/>
+                    <w:i/>
+                  </w:rPr>
+                </m:ctrlPr>
+              </m:sSubPr>
+              <m:e>
+                <m:r>
+                  <w:rPr>
+                    <w:rFonts w:ascii="Cambria Math" w:hAnsi="Cambria Math"/>
+                  </w:rPr>
+                  <m:t>ω</m:t>
+                </m:r>
+              </m:e>
+              <m:sub>
+                <m:r>
+                  <w:rPr>
+                    <w:rFonts w:ascii="Cambria Math" w:hAnsi="Cambria Math"/>
+                  </w:rPr>
+                  <m:t>0</m:t>
+                </m:r>
+              </m:sub>
+            </m:sSub>
+          </m:e>
+        </m:d>
+        <m:r>
+          <w:rPr>
+            <w:rFonts w:ascii="Cambria Math" w:eastAsiaTheme="minorEastAsia" w:hAnsi="Cambria Math"/>
+          </w:rPr>
+          <m:t>=</m:t>
+        </m:r>
+        <m:sSub>
+          <m:sSubPr>
+            <m:ctrlPr>
+              <w:rPr>
+                <w:rFonts w:ascii="Cambria Math" w:hAnsi="Cambria Math"/>
+                <w:i/>
+              </w:rPr>
+            </m:ctrlPr>
+          </m:sSubPr>
+          <m:e>
+            <m:r>
+              <w:rPr>
+                <w:rFonts w:ascii="Cambria Math" w:hAnsi="Cambria Math"/>
+              </w:rPr>
+              <m:t>H</m:t>
+            </m:r>
+          </m:e>
+          <m:sub>
+            <m:r>
+              <w:rPr>
+                <w:rFonts w:ascii="Cambria Math" w:hAnsi="Cambria Math"/>
+              </w:rPr>
+              <m:t>d</m:t>
+            </m:r>
+          </m:sub>
+        </m:sSub>
+        <m:r>
+          <w:rPr>
+            <w:rFonts w:ascii="Cambria Math" w:hAnsi="Cambria Math"/>
+          </w:rPr>
+          <m:t>(z=</m:t>
+        </m:r>
+        <m:sSup>
+          <m:sSupPr>
+            <m:ctrlPr>
+              <w:rPr>
+                <w:rFonts w:ascii="Cambria Math" w:eastAsiaTheme="minorEastAsia" w:hAnsi="Cambria Math"/>
+                <w:i/>
+              </w:rPr>
+            </m:ctrlPr>
+          </m:sSupPr>
+          <m:e>
+            <m:r>
+              <w:rPr>
+                <w:rFonts w:ascii="Cambria Math" w:eastAsiaTheme="minorEastAsia" w:hAnsi="Cambria Math"/>
+              </w:rPr>
+              <m:t>e</m:t>
+            </m:r>
+          </m:e>
+          <m:sup>
+            <m:r>
+              <w:rPr>
+                <w:rFonts w:ascii="Cambria Math" w:eastAsiaTheme="minorEastAsia" w:hAnsi="Cambria Math"/>
+              </w:rPr>
+              <m:t>j</m:t>
+            </m:r>
+            <m:sSub>
+              <m:sSubPr>
+                <m:ctrlPr>
+                  <w:rPr>
+                    <w:rFonts w:ascii="Cambria Math" w:eastAsiaTheme="minorEastAsia" w:hAnsi="Cambria Math"/>
+                    <w:i/>
+                  </w:rPr>
+                </m:ctrlPr>
+              </m:sSubPr>
+              <m:e>
+                <m:r>
+                  <w:rPr>
+                    <w:rFonts w:ascii="Cambria Math" w:eastAsiaTheme="minorEastAsia" w:hAnsi="Cambria Math"/>
+                  </w:rPr>
+                  <m:t>ω</m:t>
+                </m:r>
+              </m:e>
+              <m:sub>
+                <m:r>
+                  <w:rPr>
+                    <w:rFonts w:ascii="Cambria Math" w:eastAsiaTheme="minorEastAsia" w:hAnsi="Cambria Math"/>
+                  </w:rPr>
+                  <m:t>0</m:t>
+                </m:r>
+              </m:sub>
+            </m:sSub>
+            <m:r>
+              <w:rPr>
+                <w:rFonts w:ascii="Cambria Math" w:eastAsiaTheme="minorEastAsia" w:hAnsi="Cambria Math"/>
+              </w:rPr>
+              <m:t>T</m:t>
+            </m:r>
+          </m:sup>
+        </m:sSup>
+        <m:r>
+          <w:rPr>
+            <w:rFonts w:ascii="Cambria Math" w:hAnsi="Cambria Math"/>
+          </w:rPr>
+          <m:t>)</m:t>
+        </m:r>
+      </m:oMath>
+      <w:r>
+        <w:rPr>
+          <w:rFonts w:eastAsiaTheme="minorEastAsia"/>
+        </w:rPr>
+        <w:t>—is maintained</w:t>
+      </w:r>
+      <w:r>
+        <w:rPr>
+          <w:rFonts w:eastAsiaTheme="minorEastAsia"/>
+        </w:rPr>
+        <w:t>?</w:t>
+      </w:r>
+      <w:r>
+        <w:rPr>
+          <w:rFonts w:eastAsiaTheme="minorEastAsia"/>
+        </w:rPr>
+        <w:t xml:space="preserve"> </w:t>
+      </w:r>
+      <w:r>
+        <w:rPr>
+          <w:rFonts w:eastAsiaTheme="minorEastAsia"/>
+        </w:rPr>
+        <w:t>If that were possible</w:t>
+      </w:r>
+      <w:r>
+        <w:rPr>
+          <w:rFonts w:eastAsiaTheme="minorEastAsia"/>
+        </w:rPr>
+        <w:t xml:space="preserve"> (hint: it is)</w:t>
+      </w:r>
+      <w:r>
+        <w:rPr>
+          <w:rFonts w:eastAsiaTheme="minorEastAsia"/>
+        </w:rPr>
+        <w:t>, then</w:t>
+      </w:r>
+      <w:r>
+        <w:rPr>
+          <w:rFonts w:eastAsiaTheme="minorEastAsia"/>
+        </w:rPr>
+        <w:t>,</w:t>
+      </w:r>
+      <w:r>
+        <w:rPr>
+          <w:rFonts w:eastAsiaTheme="minorEastAsia"/>
+        </w:rPr>
+        <w:t xml:space="preserve"> </w:t>
+      </w:r>
+      <w:r>
+        <w:rPr>
+          <w:rFonts w:eastAsiaTheme="minorEastAsia"/>
+        </w:rPr>
+        <w:t xml:space="preserve">similar to above, </w:t>
+      </w:r>
+      <w:r>
+        <w:rPr>
+          <w:rFonts w:eastAsiaTheme="minorEastAsia"/>
+        </w:rPr>
+        <w:t>…</w:t>
+      </w:r>
+    </w:p>
+    <w:p>
+      <w:pPr>
+        <w:rPr>
+          <w:rFonts w:eastAsiaTheme="minorEastAsia"/>
+        </w:rPr>
+      </w:pPr>
+      <m:oMathPara>
+        <m:oMath>
+          <m:sSub>
+            <m:sSubPr>
+              <m:ctrlPr>
+                <w:rPr>
+                  <w:rFonts w:ascii="Cambria Math" w:eastAsiaTheme="minorEastAsia" w:hAnsi="Cambria Math"/>
+                  <w:i/>
+                </w:rPr>
+              </m:ctrlPr>
+            </m:sSubPr>
+            <m:e>
+              <m:r>
+                <w:rPr>
+                  <w:rFonts w:ascii="Cambria Math" w:eastAsiaTheme="minorEastAsia" w:hAnsi="Cambria Math"/>
+                </w:rPr>
+                <m:t>H</m:t>
+              </m:r>
+            </m:e>
+            <m:sub>
+              <m:r>
+                <w:rPr>
+                  <w:rFonts w:ascii="Cambria Math" w:eastAsiaTheme="minorEastAsia" w:hAnsi="Cambria Math"/>
+                </w:rPr>
+                <m:t>a</m:t>
+              </m:r>
+            </m:sub>
+          </m:sSub>
+          <m:d>
+            <m:dPr>
+              <m:ctrlPr>
+                <w:rPr>
+                  <w:rFonts w:ascii="Cambria Math" w:eastAsiaTheme="minorEastAsia" w:hAnsi="Cambria Math"/>
+                  <w:i/>
+                </w:rPr>
+              </m:ctrlPr>
+            </m:dPr>
+            <m:e>
+              <m:r>
+                <w:rPr>
+                  <w:rFonts w:ascii="Cambria Math" w:eastAsiaTheme="minorEastAsia" w:hAnsi="Cambria Math"/>
+                </w:rPr>
+                <m:t>K</m:t>
+              </m:r>
               <m:f>
                 <m:fPr>
                   <m:ctrlPr>
                     <w:rPr>
-                      <w:rFonts w:ascii="Cambria Math" w:eastAsiaTheme="minorEastAsia" w:hAnsi="Cambria Math"/>
+                      <w:rFonts w:ascii="Cambria Math" w:hAnsi="Cambria Math"/>
                       <w:i/>
                     </w:rPr>
                   </m:ctrlPr>
                 </m:fPr>
                 <m:num>
+                  <m:r>
+                    <w:rPr>
+                      <w:rFonts w:ascii="Cambria Math" w:hAnsi="Cambria Math"/>
+                    </w:rPr>
+                    <m:t>2</m:t>
+                  </m:r>
+                </m:num>
+                <m:den>
+                  <m:r>
+                    <w:rPr>
+                      <w:rFonts w:ascii="Cambria Math" w:hAnsi="Cambria Math"/>
+                    </w:rPr>
+                    <m:t>T</m:t>
+                  </m:r>
+                </m:den>
+              </m:f>
+              <m:f>
+                <m:fPr>
+                  <m:ctrlPr>
+                    <w:rPr>
+                      <w:rFonts w:ascii="Cambria Math" w:hAnsi="Cambria Math"/>
+                      <w:i/>
+                    </w:rPr>
+                  </m:ctrlPr>
+                </m:fPr>
+                <m:num>
+                  <m:r>
+                    <w:rPr>
+                      <w:rFonts w:ascii="Cambria Math" w:hAnsi="Cambria Math"/>
+                    </w:rPr>
+                    <m:t>z-1</m:t>
+                  </m:r>
+                </m:num>
+                <m:den>
+                  <m:r>
+                    <w:rPr>
+                      <w:rFonts w:ascii="Cambria Math" w:hAnsi="Cambria Math"/>
+                    </w:rPr>
+                    <m:t>z+1</m:t>
+                  </m:r>
+                </m:den>
+              </m:f>
+              <m:ctrlPr>
+                <w:rPr>
+                  <w:rFonts w:ascii="Cambria Math" w:hAnsi="Cambria Math"/>
+                  <w:i/>
+                </w:rPr>
+              </m:ctrlPr>
+            </m:e>
+          </m:d>
+          <m:r>
+            <w:rPr>
+              <w:rFonts w:ascii="Cambria Math" w:hAnsi="Cambria Math"/>
+            </w:rPr>
+            <m:t>=</m:t>
+          </m:r>
+          <m:sSub>
+            <m:sSubPr>
+              <m:ctrlPr>
+                <w:rPr>
+                  <w:rFonts w:ascii="Cambria Math" w:eastAsiaTheme="minorEastAsia" w:hAnsi="Cambria Math"/>
+                  <w:i/>
+                </w:rPr>
+              </m:ctrlPr>
+            </m:sSubPr>
+            <m:e>
+              <m:r>
+                <w:rPr>
+                  <w:rFonts w:ascii="Cambria Math" w:eastAsiaTheme="minorEastAsia" w:hAnsi="Cambria Math"/>
+                </w:rPr>
+                <m:t>H</m:t>
+              </m:r>
+            </m:e>
+            <m:sub>
+              <m:r>
+                <w:rPr>
+                  <w:rFonts w:ascii="Cambria Math" w:eastAsiaTheme="minorEastAsia" w:hAnsi="Cambria Math"/>
+                </w:rPr>
+                <m:t>d</m:t>
+              </m:r>
+            </m:sub>
+          </m:sSub>
+          <m:d>
+            <m:dPr>
+              <m:ctrlPr>
+                <w:rPr>
+                  <w:rFonts w:ascii="Cambria Math" w:eastAsiaTheme="minorEastAsia" w:hAnsi="Cambria Math"/>
+                  <w:i/>
+                </w:rPr>
+              </m:ctrlPr>
+            </m:dPr>
+            <m:e>
+              <m:sSup>
+                <m:sSupPr>
+                  <m:ctrlPr>
+                    <w:rPr>
+                      <w:rFonts w:ascii="Cambria Math" w:eastAsiaTheme="minorEastAsia" w:hAnsi="Cambria Math"/>
+                      <w:i/>
+                    </w:rPr>
+                  </m:ctrlPr>
+                </m:sSupPr>
+                <m:e>
+                  <m:r>
+                    <w:rPr>
+                      <w:rFonts w:ascii="Cambria Math" w:eastAsiaTheme="minorEastAsia" w:hAnsi="Cambria Math"/>
+                    </w:rPr>
+                    <m:t>e</m:t>
+                  </m:r>
+                </m:e>
+                <m:sup>
+                  <m:r>
+                    <w:rPr>
+                      <w:rFonts w:ascii="Cambria Math" w:eastAsiaTheme="minorEastAsia" w:hAnsi="Cambria Math"/>
+                    </w:rPr>
+                    <m:t>j</m:t>
+                  </m:r>
                   <m:sSub>
                     <m:sSubPr>
                       <m:ctrlPr>
@@ -3712,7 +4926,7 @@
                         <w:rPr>
                           <w:rFonts w:ascii="Cambria Math" w:eastAsiaTheme="minorEastAsia" w:hAnsi="Cambria Math"/>
                         </w:rPr>
-                        <m:t>d</m:t>
+                        <m:t>0</m:t>
                       </m:r>
                     </m:sub>
                   </m:sSub>
@@ -3722,22 +4936,424 @@
                     </w:rPr>
                     <m:t>T</m:t>
                   </m:r>
+                </m:sup>
+              </m:sSup>
+            </m:e>
+          </m:d>
+        </m:oMath>
+      </m:oMathPara>
+    </w:p>
+    <w:p>
+      <w:pPr>
+        <w:rPr>
+          <w:rFonts w:eastAsiaTheme="minorEastAsia"/>
+        </w:rPr>
+      </w:pPr>
+      <w:r>
+        <w:rPr>
+          <w:rFonts w:eastAsiaTheme="minorEastAsia"/>
+        </w:rPr>
+        <w:t>Where the left-hand side equals …</w:t>
+      </w:r>
+    </w:p>
+    <w:p>
+      <w:pPr>
+        <w:rPr>
+          <w:rFonts w:eastAsiaTheme="minorEastAsia"/>
+        </w:rPr>
+      </w:pPr>
+      <m:oMathPara>
+        <m:oMath>
+          <m:sSub>
+            <m:sSubPr>
+              <m:ctrlPr>
+                <w:rPr>
+                  <w:rFonts w:ascii="Cambria Math" w:eastAsiaTheme="minorEastAsia" w:hAnsi="Cambria Math"/>
+                  <w:i/>
+                </w:rPr>
+              </m:ctrlPr>
+            </m:sSubPr>
+            <m:e>
+              <m:r>
+                <w:rPr>
+                  <w:rFonts w:ascii="Cambria Math" w:eastAsiaTheme="minorEastAsia" w:hAnsi="Cambria Math"/>
+                </w:rPr>
+                <m:t>H</m:t>
+              </m:r>
+            </m:e>
+            <m:sub>
+              <m:r>
+                <w:rPr>
+                  <w:rFonts w:ascii="Cambria Math" w:eastAsiaTheme="minorEastAsia" w:hAnsi="Cambria Math"/>
+                </w:rPr>
+                <m:t>a</m:t>
+              </m:r>
+            </m:sub>
+          </m:sSub>
+          <m:d>
+            <m:dPr>
+              <m:ctrlPr>
+                <w:rPr>
+                  <w:rFonts w:ascii="Cambria Math" w:eastAsiaTheme="minorEastAsia" w:hAnsi="Cambria Math"/>
+                  <w:i/>
+                </w:rPr>
+              </m:ctrlPr>
+            </m:dPr>
+            <m:e>
+              <m:r>
+                <w:rPr>
+                  <w:rFonts w:ascii="Cambria Math" w:eastAsiaTheme="minorEastAsia" w:hAnsi="Cambria Math"/>
+                </w:rPr>
+                <m:t>K</m:t>
+              </m:r>
+              <m:f>
+                <m:fPr>
+                  <m:ctrlPr>
+                    <w:rPr>
+                      <w:rFonts w:ascii="Cambria Math" w:hAnsi="Cambria Math"/>
+                      <w:i/>
+                    </w:rPr>
+                  </m:ctrlPr>
+                </m:fPr>
+                <m:num>
+                  <m:r>
+                    <w:rPr>
+                      <w:rFonts w:ascii="Cambria Math" w:hAnsi="Cambria Math"/>
+                    </w:rPr>
+                    <m:t>2</m:t>
+                  </m:r>
                 </m:num>
                 <m:den>
                   <m:r>
                     <w:rPr>
-                      <w:rFonts w:ascii="Cambria Math" w:eastAsiaTheme="minorEastAsia" w:hAnsi="Cambria Math"/>
-                    </w:rPr>
-                    <m:t>2</m:t>
+                      <w:rFonts w:ascii="Cambria Math" w:hAnsi="Cambria Math"/>
+                    </w:rPr>
+                    <m:t>T</m:t>
                   </m:r>
                 </m:den>
               </m:f>
+              <m:f>
+                <m:fPr>
+                  <m:ctrlPr>
+                    <w:rPr>
+                      <w:rFonts w:ascii="Cambria Math" w:hAnsi="Cambria Math"/>
+                      <w:i/>
+                    </w:rPr>
+                  </m:ctrlPr>
+                </m:fPr>
+                <m:num>
+                  <m:sSup>
+                    <m:sSupPr>
+                      <m:ctrlPr>
+                        <w:rPr>
+                          <w:rFonts w:ascii="Cambria Math" w:eastAsiaTheme="minorEastAsia" w:hAnsi="Cambria Math"/>
+                          <w:i/>
+                        </w:rPr>
+                      </m:ctrlPr>
+                    </m:sSupPr>
+                    <m:e>
+                      <m:r>
+                        <w:rPr>
+                          <w:rFonts w:ascii="Cambria Math" w:eastAsiaTheme="minorEastAsia" w:hAnsi="Cambria Math"/>
+                        </w:rPr>
+                        <m:t>e</m:t>
+                      </m:r>
+                    </m:e>
+                    <m:sup>
+                      <m:r>
+                        <w:rPr>
+                          <w:rFonts w:ascii="Cambria Math" w:eastAsiaTheme="minorEastAsia" w:hAnsi="Cambria Math"/>
+                        </w:rPr>
+                        <m:t>j</m:t>
+                      </m:r>
+                      <m:sSub>
+                        <m:sSubPr>
+                          <m:ctrlPr>
+                            <w:rPr>
+                              <w:rFonts w:ascii="Cambria Math" w:eastAsiaTheme="minorEastAsia" w:hAnsi="Cambria Math"/>
+                              <w:i/>
+                            </w:rPr>
+                          </m:ctrlPr>
+                        </m:sSubPr>
+                        <m:e>
+                          <m:r>
+                            <w:rPr>
+                              <w:rFonts w:ascii="Cambria Math" w:eastAsiaTheme="minorEastAsia" w:hAnsi="Cambria Math"/>
+                            </w:rPr>
+                            <m:t>ω</m:t>
+                          </m:r>
+                        </m:e>
+                        <m:sub>
+                          <m:r>
+                            <w:rPr>
+                              <w:rFonts w:ascii="Cambria Math" w:eastAsiaTheme="minorEastAsia" w:hAnsi="Cambria Math"/>
+                            </w:rPr>
+                            <m:t>0</m:t>
+                          </m:r>
+                        </m:sub>
+                      </m:sSub>
+                      <m:r>
+                        <w:rPr>
+                          <w:rFonts w:ascii="Cambria Math" w:eastAsiaTheme="minorEastAsia" w:hAnsi="Cambria Math"/>
+                        </w:rPr>
+                        <m:t>T</m:t>
+                      </m:r>
+                    </m:sup>
+                  </m:sSup>
+                  <m:r>
+                    <w:rPr>
+                      <w:rFonts w:ascii="Cambria Math" w:hAnsi="Cambria Math"/>
+                    </w:rPr>
+                    <m:t>-1</m:t>
+                  </m:r>
+                </m:num>
+                <m:den>
+                  <m:sSup>
+                    <m:sSupPr>
+                      <m:ctrlPr>
+                        <w:rPr>
+                          <w:rFonts w:ascii="Cambria Math" w:eastAsiaTheme="minorEastAsia" w:hAnsi="Cambria Math"/>
+                          <w:i/>
+                        </w:rPr>
+                      </m:ctrlPr>
+                    </m:sSupPr>
+                    <m:e>
+                      <m:r>
+                        <w:rPr>
+                          <w:rFonts w:ascii="Cambria Math" w:eastAsiaTheme="minorEastAsia" w:hAnsi="Cambria Math"/>
+                        </w:rPr>
+                        <m:t>e</m:t>
+                      </m:r>
+                    </m:e>
+                    <m:sup>
+                      <m:r>
+                        <w:rPr>
+                          <w:rFonts w:ascii="Cambria Math" w:eastAsiaTheme="minorEastAsia" w:hAnsi="Cambria Math"/>
+                        </w:rPr>
+                        <m:t>j</m:t>
+                      </m:r>
+                      <m:sSub>
+                        <m:sSubPr>
+                          <m:ctrlPr>
+                            <w:rPr>
+                              <w:rFonts w:ascii="Cambria Math" w:eastAsiaTheme="minorEastAsia" w:hAnsi="Cambria Math"/>
+                              <w:i/>
+                            </w:rPr>
+                          </m:ctrlPr>
+                        </m:sSubPr>
+                        <m:e>
+                          <m:r>
+                            <w:rPr>
+                              <w:rFonts w:ascii="Cambria Math" w:eastAsiaTheme="minorEastAsia" w:hAnsi="Cambria Math"/>
+                            </w:rPr>
+                            <m:t>ω</m:t>
+                          </m:r>
+                        </m:e>
+                        <m:sub>
+                          <m:r>
+                            <w:rPr>
+                              <w:rFonts w:ascii="Cambria Math" w:eastAsiaTheme="minorEastAsia" w:hAnsi="Cambria Math"/>
+                            </w:rPr>
+                            <m:t>0</m:t>
+                          </m:r>
+                        </m:sub>
+                      </m:sSub>
+                      <m:r>
+                        <w:rPr>
+                          <w:rFonts w:ascii="Cambria Math" w:eastAsiaTheme="minorEastAsia" w:hAnsi="Cambria Math"/>
+                        </w:rPr>
+                        <m:t>T</m:t>
+                      </m:r>
+                    </m:sup>
+                  </m:sSup>
+                  <m:r>
+                    <w:rPr>
+                      <w:rFonts w:ascii="Cambria Math" w:hAnsi="Cambria Math"/>
+                    </w:rPr>
+                    <m:t>+1</m:t>
+                  </m:r>
+                </m:den>
+              </m:f>
+              <m:ctrlPr>
+                <w:rPr>
+                  <w:rFonts w:ascii="Cambria Math" w:hAnsi="Cambria Math"/>
+                  <w:i/>
+                </w:rPr>
+              </m:ctrlPr>
             </m:e>
-          </m:func>
+          </m:d>
+          <m:r>
+            <w:rPr>
+              <w:rFonts w:ascii="Cambria Math" w:hAnsi="Cambria Math"/>
+            </w:rPr>
+            <m:t>=…=</m:t>
+          </m:r>
+          <m:sSub>
+            <m:sSubPr>
+              <m:ctrlPr>
+                <w:rPr>
+                  <w:rFonts w:ascii="Cambria Math" w:eastAsiaTheme="minorEastAsia" w:hAnsi="Cambria Math"/>
+                  <w:i/>
+                </w:rPr>
+              </m:ctrlPr>
+            </m:sSubPr>
+            <m:e>
+              <m:r>
+                <w:rPr>
+                  <w:rFonts w:ascii="Cambria Math" w:eastAsiaTheme="minorEastAsia" w:hAnsi="Cambria Math"/>
+                </w:rPr>
+                <m:t>H</m:t>
+              </m:r>
+            </m:e>
+            <m:sub>
+              <m:r>
+                <w:rPr>
+                  <w:rFonts w:ascii="Cambria Math" w:eastAsiaTheme="minorEastAsia" w:hAnsi="Cambria Math"/>
+                </w:rPr>
+                <m:t>a</m:t>
+              </m:r>
+            </m:sub>
+          </m:sSub>
+          <m:d>
+            <m:dPr>
+              <m:ctrlPr>
+                <w:rPr>
+                  <w:rFonts w:ascii="Cambria Math" w:eastAsiaTheme="minorEastAsia" w:hAnsi="Cambria Math"/>
+                  <w:i/>
+                </w:rPr>
+              </m:ctrlPr>
+            </m:dPr>
+            <m:e>
+              <m:r>
+                <w:rPr>
+                  <w:rFonts w:ascii="Cambria Math" w:eastAsiaTheme="minorEastAsia" w:hAnsi="Cambria Math"/>
+                </w:rPr>
+                <m:t>j</m:t>
+              </m:r>
+              <m:r>
+                <w:rPr>
+                  <w:rFonts w:ascii="Cambria Math" w:eastAsiaTheme="minorEastAsia" w:hAnsi="Cambria Math"/>
+                </w:rPr>
+                <m:t>K</m:t>
+              </m:r>
+              <m:f>
+                <m:fPr>
+                  <m:ctrlPr>
+                    <w:rPr>
+                      <w:rFonts w:ascii="Cambria Math" w:eastAsiaTheme="minorEastAsia" w:hAnsi="Cambria Math"/>
+                      <w:i/>
+                    </w:rPr>
+                  </m:ctrlPr>
+                </m:fPr>
+                <m:num>
+                  <m:r>
+                    <w:rPr>
+                      <w:rFonts w:ascii="Cambria Math" w:eastAsiaTheme="minorEastAsia" w:hAnsi="Cambria Math"/>
+                    </w:rPr>
+                    <m:t>2</m:t>
+                  </m:r>
+                </m:num>
+                <m:den>
+                  <m:r>
+                    <w:rPr>
+                      <w:rFonts w:ascii="Cambria Math" w:eastAsiaTheme="minorEastAsia" w:hAnsi="Cambria Math"/>
+                    </w:rPr>
+                    <m:t>T</m:t>
+                  </m:r>
+                </m:den>
+              </m:f>
+              <m:func>
+                <m:funcPr>
+                  <m:ctrlPr>
+                    <w:rPr>
+                      <w:rFonts w:ascii="Cambria Math" w:eastAsiaTheme="minorEastAsia" w:hAnsi="Cambria Math"/>
+                      <w:i/>
+                    </w:rPr>
+                  </m:ctrlPr>
+                </m:funcPr>
+                <m:fName>
+                  <m:r>
+                    <m:rPr>
+                      <m:sty m:val="p"/>
+                    </m:rPr>
+                    <w:rPr>
+                      <w:rFonts w:ascii="Cambria Math" w:eastAsiaTheme="minorEastAsia" w:hAnsi="Cambria Math"/>
+                    </w:rPr>
+                    <m:t>tan</m:t>
+                  </m:r>
+                </m:fName>
+                <m:e>
+                  <m:d>
+                    <m:dPr>
+                      <m:ctrlPr>
+                        <w:rPr>
+                          <w:rFonts w:ascii="Cambria Math" w:eastAsiaTheme="minorEastAsia" w:hAnsi="Cambria Math"/>
+                          <w:i/>
+                        </w:rPr>
+                      </m:ctrlPr>
+                    </m:dPr>
+                    <m:e>
+                      <m:f>
+                        <m:fPr>
+                          <m:ctrlPr>
+                            <w:rPr>
+                              <w:rFonts w:ascii="Cambria Math" w:eastAsiaTheme="minorEastAsia" w:hAnsi="Cambria Math"/>
+                              <w:i/>
+                            </w:rPr>
+                          </m:ctrlPr>
+                        </m:fPr>
+                        <m:num>
+                          <m:sSub>
+                            <m:sSubPr>
+                              <m:ctrlPr>
+                                <w:rPr>
+                                  <w:rFonts w:ascii="Cambria Math" w:eastAsiaTheme="minorEastAsia" w:hAnsi="Cambria Math"/>
+                                  <w:i/>
+                                </w:rPr>
+                              </m:ctrlPr>
+                            </m:sSubPr>
+                            <m:e>
+                              <m:r>
+                                <w:rPr>
+                                  <w:rFonts w:ascii="Cambria Math" w:eastAsiaTheme="minorEastAsia" w:hAnsi="Cambria Math"/>
+                                </w:rPr>
+                                <m:t>ω</m:t>
+                              </m:r>
+                            </m:e>
+                            <m:sub>
+                              <m:r>
+                                <w:rPr>
+                                  <w:rFonts w:ascii="Cambria Math" w:eastAsiaTheme="minorEastAsia" w:hAnsi="Cambria Math"/>
+                                </w:rPr>
+                                <m:t>0</m:t>
+                              </m:r>
+                            </m:sub>
+                          </m:sSub>
+                          <m:r>
+                            <w:rPr>
+                              <w:rFonts w:ascii="Cambria Math" w:eastAsiaTheme="minorEastAsia" w:hAnsi="Cambria Math"/>
+                            </w:rPr>
+                            <m:t>T</m:t>
+                          </m:r>
+                        </m:num>
+                        <m:den>
+                          <m:r>
+                            <w:rPr>
+                              <w:rFonts w:ascii="Cambria Math" w:eastAsiaTheme="minorEastAsia" w:hAnsi="Cambria Math"/>
+                            </w:rPr>
+                            <m:t>2</m:t>
+                          </m:r>
+                        </m:den>
+                      </m:f>
+                    </m:e>
+                  </m:d>
+                </m:e>
+              </m:func>
+            </m:e>
+          </m:d>
         </m:oMath>
       </m:oMathPara>
     </w:p>
-    <w:p/>
     <w:p>
       <w:pPr>
         <w:rPr>
@@ -3748,14 +5364,1079 @@
         <w:rPr>
           <w:rFonts w:eastAsiaTheme="minorEastAsia"/>
         </w:rPr>
-        <w:t xml:space="preserve">TODO: </w:t>
-      </w:r>
-      <w:r>
-        <w:rPr>
-          <w:rFonts w:eastAsiaTheme="minorEastAsia"/>
-        </w:rPr>
-        <w:t>Add more information about frequency prewarping and necessary equation</w:t>
-      </w:r>
+        <w:t>Therefore, …</w:t>
+      </w:r>
+    </w:p>
+    <w:p>
+      <w:pPr>
+        <w:rPr>
+          <w:rFonts w:eastAsiaTheme="minorEastAsia"/>
+        </w:rPr>
+      </w:pPr>
+      <m:oMathPara>
+        <m:oMath>
+          <m:sSub>
+            <m:sSubPr>
+              <m:ctrlPr>
+                <w:rPr>
+                  <w:rFonts w:ascii="Cambria Math" w:hAnsi="Cambria Math"/>
+                  <w:i/>
+                </w:rPr>
+              </m:ctrlPr>
+            </m:sSubPr>
+            <m:e>
+              <m:r>
+                <w:rPr>
+                  <w:rFonts w:ascii="Cambria Math" w:hAnsi="Cambria Math"/>
+                </w:rPr>
+                <m:t>H</m:t>
+              </m:r>
+            </m:e>
+            <m:sub>
+              <m:r>
+                <w:rPr>
+                  <w:rFonts w:ascii="Cambria Math" w:hAnsi="Cambria Math"/>
+                </w:rPr>
+                <m:t>a</m:t>
+              </m:r>
+            </m:sub>
+          </m:sSub>
+          <m:d>
+            <m:dPr>
+              <m:ctrlPr>
+                <w:rPr>
+                  <w:rFonts w:ascii="Cambria Math" w:hAnsi="Cambria Math"/>
+                  <w:i/>
+                </w:rPr>
+              </m:ctrlPr>
+            </m:dPr>
+            <m:e>
+              <m:r>
+                <w:rPr>
+                  <w:rFonts w:ascii="Cambria Math" w:hAnsi="Cambria Math"/>
+                </w:rPr>
+                <m:t>j</m:t>
+              </m:r>
+              <m:sSub>
+                <m:sSubPr>
+                  <m:ctrlPr>
+                    <w:rPr>
+                      <w:rFonts w:ascii="Cambria Math" w:hAnsi="Cambria Math"/>
+                      <w:i/>
+                    </w:rPr>
+                  </m:ctrlPr>
+                </m:sSubPr>
+                <m:e>
+                  <m:r>
+                    <w:rPr>
+                      <w:rFonts w:ascii="Cambria Math" w:hAnsi="Cambria Math"/>
+                    </w:rPr>
+                    <m:t>ω</m:t>
+                  </m:r>
+                </m:e>
+                <m:sub>
+                  <m:r>
+                    <w:rPr>
+                      <w:rFonts w:ascii="Cambria Math" w:hAnsi="Cambria Math"/>
+                    </w:rPr>
+                    <m:t>0</m:t>
+                  </m:r>
+                </m:sub>
+              </m:sSub>
+            </m:e>
+          </m:d>
+          <m:r>
+            <w:rPr>
+              <w:rFonts w:ascii="Cambria Math" w:eastAsiaTheme="minorEastAsia" w:hAnsi="Cambria Math"/>
+            </w:rPr>
+            <m:t>=</m:t>
+          </m:r>
+          <m:sSub>
+            <m:sSubPr>
+              <m:ctrlPr>
+                <w:rPr>
+                  <w:rFonts w:ascii="Cambria Math" w:eastAsiaTheme="minorEastAsia" w:hAnsi="Cambria Math"/>
+                  <w:i/>
+                </w:rPr>
+              </m:ctrlPr>
+            </m:sSubPr>
+            <m:e>
+              <m:r>
+                <w:rPr>
+                  <w:rFonts w:ascii="Cambria Math" w:eastAsiaTheme="minorEastAsia" w:hAnsi="Cambria Math"/>
+                </w:rPr>
+                <m:t>H</m:t>
+              </m:r>
+            </m:e>
+            <m:sub>
+              <m:r>
+                <w:rPr>
+                  <w:rFonts w:ascii="Cambria Math" w:eastAsiaTheme="minorEastAsia" w:hAnsi="Cambria Math"/>
+                </w:rPr>
+                <m:t>a</m:t>
+              </m:r>
+            </m:sub>
+          </m:sSub>
+          <m:d>
+            <m:dPr>
+              <m:ctrlPr>
+                <w:rPr>
+                  <w:rFonts w:ascii="Cambria Math" w:eastAsiaTheme="minorEastAsia" w:hAnsi="Cambria Math"/>
+                  <w:i/>
+                </w:rPr>
+              </m:ctrlPr>
+            </m:dPr>
+            <m:e>
+              <m:r>
+                <w:rPr>
+                  <w:rFonts w:ascii="Cambria Math" w:eastAsiaTheme="minorEastAsia" w:hAnsi="Cambria Math"/>
+                </w:rPr>
+                <m:t>j</m:t>
+              </m:r>
+              <m:r>
+                <w:rPr>
+                  <w:rFonts w:ascii="Cambria Math" w:eastAsiaTheme="minorEastAsia" w:hAnsi="Cambria Math"/>
+                </w:rPr>
+                <m:t>K</m:t>
+              </m:r>
+              <m:f>
+                <m:fPr>
+                  <m:ctrlPr>
+                    <w:rPr>
+                      <w:rFonts w:ascii="Cambria Math" w:eastAsiaTheme="minorEastAsia" w:hAnsi="Cambria Math"/>
+                      <w:i/>
+                    </w:rPr>
+                  </m:ctrlPr>
+                </m:fPr>
+                <m:num>
+                  <m:r>
+                    <w:rPr>
+                      <w:rFonts w:ascii="Cambria Math" w:eastAsiaTheme="minorEastAsia" w:hAnsi="Cambria Math"/>
+                    </w:rPr>
+                    <m:t>2</m:t>
+                  </m:r>
+                </m:num>
+                <m:den>
+                  <m:r>
+                    <w:rPr>
+                      <w:rFonts w:ascii="Cambria Math" w:eastAsiaTheme="minorEastAsia" w:hAnsi="Cambria Math"/>
+                    </w:rPr>
+                    <m:t>T</m:t>
+                  </m:r>
+                </m:den>
+              </m:f>
+              <m:func>
+                <m:funcPr>
+                  <m:ctrlPr>
+                    <w:rPr>
+                      <w:rFonts w:ascii="Cambria Math" w:eastAsiaTheme="minorEastAsia" w:hAnsi="Cambria Math"/>
+                      <w:i/>
+                    </w:rPr>
+                  </m:ctrlPr>
+                </m:funcPr>
+                <m:fName>
+                  <m:r>
+                    <m:rPr>
+                      <m:sty m:val="p"/>
+                    </m:rPr>
+                    <w:rPr>
+                      <w:rFonts w:ascii="Cambria Math" w:eastAsiaTheme="minorEastAsia" w:hAnsi="Cambria Math"/>
+                    </w:rPr>
+                    <m:t>tan</m:t>
+                  </m:r>
+                </m:fName>
+                <m:e>
+                  <m:d>
+                    <m:dPr>
+                      <m:ctrlPr>
+                        <w:rPr>
+                          <w:rFonts w:ascii="Cambria Math" w:eastAsiaTheme="minorEastAsia" w:hAnsi="Cambria Math"/>
+                          <w:i/>
+                        </w:rPr>
+                      </m:ctrlPr>
+                    </m:dPr>
+                    <m:e>
+                      <m:f>
+                        <m:fPr>
+                          <m:ctrlPr>
+                            <w:rPr>
+                              <w:rFonts w:ascii="Cambria Math" w:eastAsiaTheme="minorEastAsia" w:hAnsi="Cambria Math"/>
+                              <w:i/>
+                            </w:rPr>
+                          </m:ctrlPr>
+                        </m:fPr>
+                        <m:num>
+                          <m:sSub>
+                            <m:sSubPr>
+                              <m:ctrlPr>
+                                <w:rPr>
+                                  <w:rFonts w:ascii="Cambria Math" w:eastAsiaTheme="minorEastAsia" w:hAnsi="Cambria Math"/>
+                                  <w:i/>
+                                </w:rPr>
+                              </m:ctrlPr>
+                            </m:sSubPr>
+                            <m:e>
+                              <m:r>
+                                <w:rPr>
+                                  <w:rFonts w:ascii="Cambria Math" w:eastAsiaTheme="minorEastAsia" w:hAnsi="Cambria Math"/>
+                                </w:rPr>
+                                <m:t>ω</m:t>
+                              </m:r>
+                            </m:e>
+                            <m:sub>
+                              <m:r>
+                                <w:rPr>
+                                  <w:rFonts w:ascii="Cambria Math" w:eastAsiaTheme="minorEastAsia" w:hAnsi="Cambria Math"/>
+                                </w:rPr>
+                                <m:t>0</m:t>
+                              </m:r>
+                            </m:sub>
+                          </m:sSub>
+                          <m:r>
+                            <w:rPr>
+                              <w:rFonts w:ascii="Cambria Math" w:eastAsiaTheme="minorEastAsia" w:hAnsi="Cambria Math"/>
+                            </w:rPr>
+                            <m:t>T</m:t>
+                          </m:r>
+                        </m:num>
+                        <m:den>
+                          <m:r>
+                            <w:rPr>
+                              <w:rFonts w:ascii="Cambria Math" w:eastAsiaTheme="minorEastAsia" w:hAnsi="Cambria Math"/>
+                            </w:rPr>
+                            <m:t>2</m:t>
+                          </m:r>
+                        </m:den>
+                      </m:f>
+                    </m:e>
+                  </m:d>
+                </m:e>
+              </m:func>
+            </m:e>
+          </m:d>
+          <m:r>
+            <w:rPr>
+              <w:rFonts w:ascii="Cambria Math" w:eastAsiaTheme="minorEastAsia" w:hAnsi="Cambria Math"/>
+            </w:rPr>
+            <m:t>∴</m:t>
+          </m:r>
+          <m:sSub>
+            <m:sSubPr>
+              <m:ctrlPr>
+                <w:rPr>
+                  <w:rFonts w:ascii="Cambria Math" w:hAnsi="Cambria Math"/>
+                  <w:i/>
+                </w:rPr>
+              </m:ctrlPr>
+            </m:sSubPr>
+            <m:e>
+              <m:r>
+                <w:rPr>
+                  <w:rFonts w:ascii="Cambria Math" w:hAnsi="Cambria Math"/>
+                </w:rPr>
+                <m:t>ω</m:t>
+              </m:r>
+            </m:e>
+            <m:sub>
+              <m:r>
+                <w:rPr>
+                  <w:rFonts w:ascii="Cambria Math" w:hAnsi="Cambria Math"/>
+                </w:rPr>
+                <m:t>0</m:t>
+              </m:r>
+            </m:sub>
+          </m:sSub>
+          <m:r>
+            <w:rPr>
+              <w:rFonts w:ascii="Cambria Math" w:hAnsi="Cambria Math"/>
+            </w:rPr>
+            <m:t>=</m:t>
+          </m:r>
+          <m:r>
+            <w:rPr>
+              <w:rFonts w:ascii="Cambria Math" w:hAnsi="Cambria Math"/>
+            </w:rPr>
+            <m:t>K</m:t>
+          </m:r>
+          <m:f>
+            <m:fPr>
+              <m:ctrlPr>
+                <w:rPr>
+                  <w:rFonts w:ascii="Cambria Math" w:eastAsiaTheme="minorEastAsia" w:hAnsi="Cambria Math"/>
+                  <w:i/>
+                </w:rPr>
+              </m:ctrlPr>
+            </m:fPr>
+            <m:num>
+              <m:r>
+                <w:rPr>
+                  <w:rFonts w:ascii="Cambria Math" w:eastAsiaTheme="minorEastAsia" w:hAnsi="Cambria Math"/>
+                </w:rPr>
+                <m:t>2</m:t>
+              </m:r>
+            </m:num>
+            <m:den>
+              <m:r>
+                <w:rPr>
+                  <w:rFonts w:ascii="Cambria Math" w:eastAsiaTheme="minorEastAsia" w:hAnsi="Cambria Math"/>
+                </w:rPr>
+                <m:t>T</m:t>
+              </m:r>
+            </m:den>
+          </m:f>
+          <m:func>
+            <m:funcPr>
+              <m:ctrlPr>
+                <w:rPr>
+                  <w:rFonts w:ascii="Cambria Math" w:eastAsiaTheme="minorEastAsia" w:hAnsi="Cambria Math"/>
+                  <w:i/>
+                </w:rPr>
+              </m:ctrlPr>
+            </m:funcPr>
+            <m:fName>
+              <m:r>
+                <m:rPr>
+                  <m:sty m:val="p"/>
+                </m:rPr>
+                <w:rPr>
+                  <w:rFonts w:ascii="Cambria Math" w:eastAsiaTheme="minorEastAsia" w:hAnsi="Cambria Math"/>
+                </w:rPr>
+                <m:t>tan</m:t>
+              </m:r>
+            </m:fName>
+            <m:e>
+              <m:d>
+                <m:dPr>
+                  <m:ctrlPr>
+                    <w:rPr>
+                      <w:rFonts w:ascii="Cambria Math" w:eastAsiaTheme="minorEastAsia" w:hAnsi="Cambria Math"/>
+                      <w:i/>
+                    </w:rPr>
+                  </m:ctrlPr>
+                </m:dPr>
+                <m:e>
+                  <m:f>
+                    <m:fPr>
+                      <m:ctrlPr>
+                        <w:rPr>
+                          <w:rFonts w:ascii="Cambria Math" w:eastAsiaTheme="minorEastAsia" w:hAnsi="Cambria Math"/>
+                          <w:i/>
+                        </w:rPr>
+                      </m:ctrlPr>
+                    </m:fPr>
+                    <m:num>
+                      <m:sSub>
+                        <m:sSubPr>
+                          <m:ctrlPr>
+                            <w:rPr>
+                              <w:rFonts w:ascii="Cambria Math" w:eastAsiaTheme="minorEastAsia" w:hAnsi="Cambria Math"/>
+                              <w:i/>
+                            </w:rPr>
+                          </m:ctrlPr>
+                        </m:sSubPr>
+                        <m:e>
+                          <m:r>
+                            <w:rPr>
+                              <w:rFonts w:ascii="Cambria Math" w:eastAsiaTheme="minorEastAsia" w:hAnsi="Cambria Math"/>
+                            </w:rPr>
+                            <m:t>ω</m:t>
+                          </m:r>
+                        </m:e>
+                        <m:sub>
+                          <m:r>
+                            <w:rPr>
+                              <w:rFonts w:ascii="Cambria Math" w:eastAsiaTheme="minorEastAsia" w:hAnsi="Cambria Math"/>
+                            </w:rPr>
+                            <m:t>0</m:t>
+                          </m:r>
+                        </m:sub>
+                      </m:sSub>
+                      <m:r>
+                        <w:rPr>
+                          <w:rFonts w:ascii="Cambria Math" w:eastAsiaTheme="minorEastAsia" w:hAnsi="Cambria Math"/>
+                        </w:rPr>
+                        <m:t>T</m:t>
+                      </m:r>
+                    </m:num>
+                    <m:den>
+                      <m:r>
+                        <w:rPr>
+                          <w:rFonts w:ascii="Cambria Math" w:eastAsiaTheme="minorEastAsia" w:hAnsi="Cambria Math"/>
+                        </w:rPr>
+                        <m:t>2</m:t>
+                      </m:r>
+                    </m:den>
+                  </m:f>
+                </m:e>
+              </m:d>
+            </m:e>
+          </m:func>
+          <m:r>
+            <w:rPr>
+              <w:rFonts w:ascii="Cambria Math" w:eastAsiaTheme="minorEastAsia" w:hAnsi="Cambria Math"/>
+            </w:rPr>
+            <m:t>→</m:t>
+          </m:r>
+          <m:r>
+            <w:rPr>
+              <w:rFonts w:ascii="Cambria Math" w:eastAsiaTheme="minorEastAsia" w:hAnsi="Cambria Math"/>
+            </w:rPr>
+            <m:t>K</m:t>
+          </m:r>
+          <m:r>
+            <w:rPr>
+              <w:rFonts w:ascii="Cambria Math" w:eastAsiaTheme="minorEastAsia" w:hAnsi="Cambria Math"/>
+            </w:rPr>
+            <m:t>=</m:t>
+          </m:r>
+          <m:f>
+            <m:fPr>
+              <m:ctrlPr>
+                <w:rPr>
+                  <w:rFonts w:ascii="Cambria Math" w:eastAsiaTheme="minorEastAsia" w:hAnsi="Cambria Math"/>
+                  <w:i/>
+                </w:rPr>
+              </m:ctrlPr>
+            </m:fPr>
+            <m:num>
+              <m:sSub>
+                <m:sSubPr>
+                  <m:ctrlPr>
+                    <w:rPr>
+                      <w:rFonts w:ascii="Cambria Math" w:eastAsiaTheme="minorEastAsia" w:hAnsi="Cambria Math"/>
+                      <w:i/>
+                    </w:rPr>
+                  </m:ctrlPr>
+                </m:sSubPr>
+                <m:e>
+                  <m:r>
+                    <w:rPr>
+                      <w:rFonts w:ascii="Cambria Math" w:eastAsiaTheme="minorEastAsia" w:hAnsi="Cambria Math"/>
+                    </w:rPr>
+                    <m:t>ω</m:t>
+                  </m:r>
+                </m:e>
+                <m:sub>
+                  <m:r>
+                    <w:rPr>
+                      <w:rFonts w:ascii="Cambria Math" w:eastAsiaTheme="minorEastAsia" w:hAnsi="Cambria Math"/>
+                    </w:rPr>
+                    <m:t>0</m:t>
+                  </m:r>
+                </m:sub>
+              </m:sSub>
+              <m:r>
+                <w:rPr>
+                  <w:rFonts w:ascii="Cambria Math" w:eastAsiaTheme="minorEastAsia" w:hAnsi="Cambria Math"/>
+                </w:rPr>
+                <m:t>T</m:t>
+              </m:r>
+            </m:num>
+            <m:den>
+              <m:r>
+                <w:rPr>
+                  <w:rFonts w:ascii="Cambria Math" w:eastAsiaTheme="minorEastAsia" w:hAnsi="Cambria Math"/>
+                </w:rPr>
+                <m:t>2</m:t>
+              </m:r>
+              <m:func>
+                <m:funcPr>
+                  <m:ctrlPr>
+                    <w:rPr>
+                      <w:rFonts w:ascii="Cambria Math" w:eastAsiaTheme="minorEastAsia" w:hAnsi="Cambria Math"/>
+                      <w:i/>
+                    </w:rPr>
+                  </m:ctrlPr>
+                </m:funcPr>
+                <m:fName>
+                  <m:r>
+                    <m:rPr>
+                      <m:sty m:val="p"/>
+                    </m:rPr>
+                    <w:rPr>
+                      <w:rFonts w:ascii="Cambria Math" w:eastAsiaTheme="minorEastAsia" w:hAnsi="Cambria Math"/>
+                    </w:rPr>
+                    <m:t>tan</m:t>
+                  </m:r>
+                </m:fName>
+                <m:e>
+                  <m:d>
+                    <m:dPr>
+                      <m:ctrlPr>
+                        <w:rPr>
+                          <w:rFonts w:ascii="Cambria Math" w:eastAsiaTheme="minorEastAsia" w:hAnsi="Cambria Math"/>
+                          <w:i/>
+                        </w:rPr>
+                      </m:ctrlPr>
+                    </m:dPr>
+                    <m:e>
+                      <m:f>
+                        <m:fPr>
+                          <m:ctrlPr>
+                            <w:rPr>
+                              <w:rFonts w:ascii="Cambria Math" w:eastAsiaTheme="minorEastAsia" w:hAnsi="Cambria Math"/>
+                              <w:i/>
+                            </w:rPr>
+                          </m:ctrlPr>
+                        </m:fPr>
+                        <m:num>
+                          <m:sSub>
+                            <m:sSubPr>
+                              <m:ctrlPr>
+                                <w:rPr>
+                                  <w:rFonts w:ascii="Cambria Math" w:eastAsiaTheme="minorEastAsia" w:hAnsi="Cambria Math"/>
+                                  <w:i/>
+                                </w:rPr>
+                              </m:ctrlPr>
+                            </m:sSubPr>
+                            <m:e>
+                              <m:r>
+                                <w:rPr>
+                                  <w:rFonts w:ascii="Cambria Math" w:eastAsiaTheme="minorEastAsia" w:hAnsi="Cambria Math"/>
+                                </w:rPr>
+                                <m:t>ω</m:t>
+                              </m:r>
+                            </m:e>
+                            <m:sub>
+                              <m:r>
+                                <w:rPr>
+                                  <w:rFonts w:ascii="Cambria Math" w:eastAsiaTheme="minorEastAsia" w:hAnsi="Cambria Math"/>
+                                </w:rPr>
+                                <m:t>0</m:t>
+                              </m:r>
+                            </m:sub>
+                          </m:sSub>
+                          <m:r>
+                            <w:rPr>
+                              <w:rFonts w:ascii="Cambria Math" w:eastAsiaTheme="minorEastAsia" w:hAnsi="Cambria Math"/>
+                            </w:rPr>
+                            <m:t>T</m:t>
+                          </m:r>
+                        </m:num>
+                        <m:den>
+                          <m:r>
+                            <w:rPr>
+                              <w:rFonts w:ascii="Cambria Math" w:eastAsiaTheme="minorEastAsia" w:hAnsi="Cambria Math"/>
+                            </w:rPr>
+                            <m:t>2</m:t>
+                          </m:r>
+                        </m:den>
+                      </m:f>
+                    </m:e>
+                  </m:d>
+                </m:e>
+              </m:func>
+            </m:den>
+          </m:f>
+        </m:oMath>
+      </m:oMathPara>
+    </w:p>
+    <w:p>
+      <w:pPr>
+        <w:rPr>
+          <w:rFonts w:eastAsiaTheme="minorEastAsia"/>
+        </w:rPr>
+      </w:pPr>
+      <w:r>
+        <w:rPr>
+          <w:rFonts w:eastAsiaTheme="minorEastAsia"/>
+        </w:rPr>
+        <w:t xml:space="preserve">Consequently, the bilinear transform </w:t>
+      </w:r>
+      <w:r>
+        <w:rPr>
+          <w:rFonts w:eastAsiaTheme="minorEastAsia"/>
+          <w:i/>
+          <w:iCs/>
+        </w:rPr>
+        <w:t xml:space="preserve">with frequency prewarping </w:t>
+      </w:r>
+      <w:r>
+        <w:rPr>
+          <w:rFonts w:eastAsiaTheme="minorEastAsia"/>
+        </w:rPr>
+        <w:t>is given by …</w:t>
+      </w:r>
+    </w:p>
+    <w:p>
+      <w:pPr>
+        <w:rPr>
+          <w:rFonts w:eastAsiaTheme="minorEastAsia"/>
+        </w:rPr>
+      </w:pPr>
+      <m:oMathPara>
+        <m:oMath>
+          <m:r>
+            <w:rPr>
+              <w:rFonts w:ascii="Cambria Math" w:hAnsi="Cambria Math"/>
+            </w:rPr>
+            <m:t>s≈</m:t>
+          </m:r>
+          <m:r>
+            <w:rPr>
+              <w:rFonts w:ascii="Cambria Math" w:hAnsi="Cambria Math"/>
+            </w:rPr>
+            <m:t>K</m:t>
+          </m:r>
+          <m:f>
+            <m:fPr>
+              <m:ctrlPr>
+                <w:rPr>
+                  <w:rFonts w:ascii="Cambria Math" w:hAnsi="Cambria Math"/>
+                  <w:i/>
+                </w:rPr>
+              </m:ctrlPr>
+            </m:fPr>
+            <m:num>
+              <m:r>
+                <w:rPr>
+                  <w:rFonts w:ascii="Cambria Math" w:hAnsi="Cambria Math"/>
+                </w:rPr>
+                <m:t>2</m:t>
+              </m:r>
+            </m:num>
+            <m:den>
+              <m:r>
+                <w:rPr>
+                  <w:rFonts w:ascii="Cambria Math" w:hAnsi="Cambria Math"/>
+                </w:rPr>
+                <m:t>T</m:t>
+              </m:r>
+            </m:den>
+          </m:f>
+          <m:f>
+            <m:fPr>
+              <m:ctrlPr>
+                <w:rPr>
+                  <w:rFonts w:ascii="Cambria Math" w:hAnsi="Cambria Math"/>
+                  <w:i/>
+                </w:rPr>
+              </m:ctrlPr>
+            </m:fPr>
+            <m:num>
+              <m:r>
+                <w:rPr>
+                  <w:rFonts w:ascii="Cambria Math" w:hAnsi="Cambria Math"/>
+                </w:rPr>
+                <m:t>z-1</m:t>
+              </m:r>
+            </m:num>
+            <m:den>
+              <m:r>
+                <w:rPr>
+                  <w:rFonts w:ascii="Cambria Math" w:hAnsi="Cambria Math"/>
+                </w:rPr>
+                <m:t>z+1</m:t>
+              </m:r>
+            </m:den>
+          </m:f>
+          <m:r>
+            <w:rPr>
+              <w:rFonts w:ascii="Cambria Math" w:hAnsi="Cambria Math"/>
+            </w:rPr>
+            <m:t>=</m:t>
+          </m:r>
+          <m:f>
+            <m:fPr>
+              <m:ctrlPr>
+                <w:rPr>
+                  <w:rFonts w:ascii="Cambria Math" w:eastAsiaTheme="minorEastAsia" w:hAnsi="Cambria Math"/>
+                  <w:i/>
+                </w:rPr>
+              </m:ctrlPr>
+            </m:fPr>
+            <m:num>
+              <m:sSub>
+                <m:sSubPr>
+                  <m:ctrlPr>
+                    <w:rPr>
+                      <w:rFonts w:ascii="Cambria Math" w:eastAsiaTheme="minorEastAsia" w:hAnsi="Cambria Math"/>
+                      <w:i/>
+                    </w:rPr>
+                  </m:ctrlPr>
+                </m:sSubPr>
+                <m:e>
+                  <m:r>
+                    <w:rPr>
+                      <w:rFonts w:ascii="Cambria Math" w:eastAsiaTheme="minorEastAsia" w:hAnsi="Cambria Math"/>
+                    </w:rPr>
+                    <m:t>ω</m:t>
+                  </m:r>
+                </m:e>
+                <m:sub>
+                  <m:r>
+                    <w:rPr>
+                      <w:rFonts w:ascii="Cambria Math" w:eastAsiaTheme="minorEastAsia" w:hAnsi="Cambria Math"/>
+                    </w:rPr>
+                    <m:t>0</m:t>
+                  </m:r>
+                </m:sub>
+              </m:sSub>
+            </m:num>
+            <m:den>
+              <m:func>
+                <m:funcPr>
+                  <m:ctrlPr>
+                    <w:rPr>
+                      <w:rFonts w:ascii="Cambria Math" w:eastAsiaTheme="minorEastAsia" w:hAnsi="Cambria Math"/>
+                      <w:i/>
+                    </w:rPr>
+                  </m:ctrlPr>
+                </m:funcPr>
+                <m:fName>
+                  <m:r>
+                    <m:rPr>
+                      <m:sty m:val="p"/>
+                    </m:rPr>
+                    <w:rPr>
+                      <w:rFonts w:ascii="Cambria Math" w:eastAsiaTheme="minorEastAsia" w:hAnsi="Cambria Math"/>
+                    </w:rPr>
+                    <m:t>tan</m:t>
+                  </m:r>
+                </m:fName>
+                <m:e>
+                  <m:d>
+                    <m:dPr>
+                      <m:ctrlPr>
+                        <w:rPr>
+                          <w:rFonts w:ascii="Cambria Math" w:eastAsiaTheme="minorEastAsia" w:hAnsi="Cambria Math"/>
+                          <w:i/>
+                        </w:rPr>
+                      </m:ctrlPr>
+                    </m:dPr>
+                    <m:e>
+                      <m:f>
+                        <m:fPr>
+                          <m:ctrlPr>
+                            <w:rPr>
+                              <w:rFonts w:ascii="Cambria Math" w:eastAsiaTheme="minorEastAsia" w:hAnsi="Cambria Math"/>
+                              <w:i/>
+                            </w:rPr>
+                          </m:ctrlPr>
+                        </m:fPr>
+                        <m:num>
+                          <m:sSub>
+                            <m:sSubPr>
+                              <m:ctrlPr>
+                                <w:rPr>
+                                  <w:rFonts w:ascii="Cambria Math" w:eastAsiaTheme="minorEastAsia" w:hAnsi="Cambria Math"/>
+                                  <w:i/>
+                                </w:rPr>
+                              </m:ctrlPr>
+                            </m:sSubPr>
+                            <m:e>
+                              <m:r>
+                                <w:rPr>
+                                  <w:rFonts w:ascii="Cambria Math" w:eastAsiaTheme="minorEastAsia" w:hAnsi="Cambria Math"/>
+                                </w:rPr>
+                                <m:t>ω</m:t>
+                              </m:r>
+                            </m:e>
+                            <m:sub>
+                              <m:r>
+                                <w:rPr>
+                                  <w:rFonts w:ascii="Cambria Math" w:eastAsiaTheme="minorEastAsia" w:hAnsi="Cambria Math"/>
+                                </w:rPr>
+                                <m:t>0</m:t>
+                              </m:r>
+                            </m:sub>
+                          </m:sSub>
+                          <m:r>
+                            <w:rPr>
+                              <w:rFonts w:ascii="Cambria Math" w:eastAsiaTheme="minorEastAsia" w:hAnsi="Cambria Math"/>
+                            </w:rPr>
+                            <m:t>T</m:t>
+                          </m:r>
+                        </m:num>
+                        <m:den>
+                          <m:r>
+                            <w:rPr>
+                              <w:rFonts w:ascii="Cambria Math" w:eastAsiaTheme="minorEastAsia" w:hAnsi="Cambria Math"/>
+                            </w:rPr>
+                            <m:t>2</m:t>
+                          </m:r>
+                        </m:den>
+                      </m:f>
+                    </m:e>
+                  </m:d>
+                </m:e>
+              </m:func>
+            </m:den>
+          </m:f>
+          <m:f>
+            <m:fPr>
+              <m:ctrlPr>
+                <w:rPr>
+                  <w:rFonts w:ascii="Cambria Math" w:hAnsi="Cambria Math"/>
+                  <w:i/>
+                </w:rPr>
+              </m:ctrlPr>
+            </m:fPr>
+            <m:num>
+              <m:r>
+                <w:rPr>
+                  <w:rFonts w:ascii="Cambria Math" w:hAnsi="Cambria Math"/>
+                </w:rPr>
+                <m:t>z-1</m:t>
+              </m:r>
+            </m:num>
+            <m:den>
+              <m:r>
+                <w:rPr>
+                  <w:rFonts w:ascii="Cambria Math" w:hAnsi="Cambria Math"/>
+                </w:rPr>
+                <m:t>z+1</m:t>
+              </m:r>
+            </m:den>
+          </m:f>
+        </m:oMath>
+      </m:oMathPara>
+    </w:p>
+    <w:p>
+      <w:pPr>
+        <w:rPr>
+          <w:rFonts w:eastAsiaTheme="minorEastAsia"/>
+        </w:rPr>
+      </w:pPr>
+      <w:r>
+        <w:rPr>
+          <w:rFonts w:eastAsiaTheme="minorEastAsia"/>
+        </w:rPr>
+        <w:lastRenderedPageBreak/>
+        <w:t xml:space="preserve">That is, </w:t>
+      </w:r>
+      <w:r>
+        <w:t xml:space="preserve">replacing </w:t>
+      </w:r>
+      <m:oMath>
+        <m:r>
+          <w:rPr>
+            <w:rFonts w:ascii="Cambria Math" w:hAnsi="Cambria Math"/>
+          </w:rPr>
+          <m:t>s</m:t>
+        </m:r>
+      </m:oMath>
+      <w:r>
+        <w:rPr>
+          <w:rFonts w:eastAsiaTheme="minorEastAsia"/>
+        </w:rPr>
+        <w:t xml:space="preserve"> with</w:t>
+      </w:r>
+      <w:r>
+        <w:rPr>
+          <w:rFonts w:eastAsiaTheme="minorEastAsia"/>
+        </w:rPr>
+        <w:t xml:space="preserve"> </w:t>
+      </w:r>
+      <m:oMath>
+        <m:f>
+          <m:fPr>
+            <m:ctrlPr>
+              <w:rPr>
+                <w:rFonts w:ascii="Cambria Math" w:eastAsiaTheme="minorEastAsia" w:hAnsi="Cambria Math"/>
+                <w:i/>
+              </w:rPr>
+            </m:ctrlPr>
+          </m:fPr>
+          <m:num>
+            <m:sSub>
+              <m:sSubPr>
+                <m:ctrlPr>
+                  <w:rPr>
+                    <w:rFonts w:ascii="Cambria Math" w:eastAsiaTheme="minorEastAsia" w:hAnsi="Cambria Math"/>
+                    <w:i/>
+                  </w:rPr>
+                </m:ctrlPr>
+              </m:sSubPr>
+              <m:e>
+                <m:r>
+                  <w:rPr>
+                    <w:rFonts w:ascii="Cambria Math" w:eastAsiaTheme="minorEastAsia" w:hAnsi="Cambria Math"/>
+                  </w:rPr>
+                  <m:t>ω</m:t>
+                </m:r>
+              </m:e>
+              <m:sub>
+                <m:r>
+                  <w:rPr>
+                    <w:rFonts w:ascii="Cambria Math" w:eastAsiaTheme="minorEastAsia" w:hAnsi="Cambria Math"/>
+                  </w:rPr>
+                  <m:t>0</m:t>
+                </m:r>
+              </m:sub>
+            </m:sSub>
+          </m:num>
+          <m:den>
+            <m:func>
+              <m:funcPr>
+                <m:ctrlPr>
+                  <w:rPr>
+                    <w:rFonts w:ascii="Cambria Math" w:eastAsiaTheme="minorEastAsia" w:hAnsi="Cambria Math"/>
+                    <w:i/>
+                  </w:rPr>
+                </m:ctrlPr>
+              </m:funcPr>
+              <m:fName>
+                <m:r>
+                  <m:rPr>
+                    <m:sty m:val="p"/>
+                  </m:rPr>
+                  <w:rPr>
+                    <w:rFonts w:ascii="Cambria Math" w:eastAsiaTheme="minorEastAsia" w:hAnsi="Cambria Math"/>
+                  </w:rPr>
+                  <m:t>tan</m:t>
+                </m:r>
+              </m:fName>
+              <m:e>
+                <m:d>
+                  <m:dPr>
+                    <m:ctrlPr>
+                      <w:rPr>
+                        <w:rFonts w:ascii="Cambria Math" w:eastAsiaTheme="minorEastAsia" w:hAnsi="Cambria Math"/>
+                        <w:i/>
+                      </w:rPr>
+                    </m:ctrlPr>
+                  </m:dPr>
+                  <m:e>
+                    <m:sSub>
+                      <m:sSubPr>
+                        <m:ctrlPr>
+                          <w:rPr>
+                            <w:rFonts w:ascii="Cambria Math" w:eastAsiaTheme="minorEastAsia" w:hAnsi="Cambria Math"/>
+                            <w:i/>
+                          </w:rPr>
+                        </m:ctrlPr>
+                      </m:sSubPr>
+                      <m:e>
+                        <m:r>
+                          <w:rPr>
+                            <w:rFonts w:ascii="Cambria Math" w:eastAsiaTheme="minorEastAsia" w:hAnsi="Cambria Math"/>
+                          </w:rPr>
+                          <m:t>ω</m:t>
+                        </m:r>
+                      </m:e>
+                      <m:sub>
+                        <m:r>
+                          <w:rPr>
+                            <w:rFonts w:ascii="Cambria Math" w:eastAsiaTheme="minorEastAsia" w:hAnsi="Cambria Math"/>
+                          </w:rPr>
+                          <m:t>0</m:t>
+                        </m:r>
+                      </m:sub>
+                    </m:sSub>
+                    <m:r>
+                      <w:rPr>
+                        <w:rFonts w:ascii="Cambria Math" w:eastAsiaTheme="minorEastAsia" w:hAnsi="Cambria Math"/>
+                      </w:rPr>
+                      <m:t>T</m:t>
+                    </m:r>
+                    <m:r>
+                      <w:rPr>
+                        <w:rFonts w:ascii="Cambria Math" w:eastAsiaTheme="minorEastAsia" w:hAnsi="Cambria Math"/>
+                      </w:rPr>
+                      <m:t>/2</m:t>
+                    </m:r>
+                  </m:e>
+                </m:d>
+              </m:e>
+            </m:func>
+          </m:den>
+        </m:f>
+        <m:f>
+          <m:fPr>
+            <m:ctrlPr>
+              <w:rPr>
+                <w:rFonts w:ascii="Cambria Math" w:hAnsi="Cambria Math"/>
+                <w:i/>
+              </w:rPr>
+            </m:ctrlPr>
+          </m:fPr>
+          <m:num>
+            <m:r>
+              <w:rPr>
+                <w:rFonts w:ascii="Cambria Math" w:hAnsi="Cambria Math"/>
+              </w:rPr>
+              <m:t>z-1</m:t>
+            </m:r>
+          </m:num>
+          <m:den>
+            <m:r>
+              <w:rPr>
+                <w:rFonts w:ascii="Cambria Math" w:hAnsi="Cambria Math"/>
+              </w:rPr>
+              <m:t>z+1</m:t>
+            </m:r>
+          </m:den>
+        </m:f>
+      </m:oMath>
+      <w:r>
+        <w:t xml:space="preserve"> allows a transfer function to be converted from continuous time to discrete time</w:t>
+      </w:r>
+      <w:r>
+        <w:t xml:space="preserve"> </w:t>
+      </w:r>
+      <w:r>
+        <w:rPr>
+          <w:i/>
+          <w:iCs/>
+        </w:rPr>
+        <w:t>while avoiding warping of the defining frequency</w:t>
+      </w:r>
+      <w:r>
+        <w:rPr>
+          <w:i/>
+          <w:iCs/>
+        </w:rPr>
+        <w:t xml:space="preserve">, </w:t>
+      </w:r>
+      <m:oMath>
+        <m:sSub>
+          <m:sSubPr>
+            <m:ctrlPr>
+              <w:rPr>
+                <w:rFonts w:ascii="Cambria Math" w:eastAsiaTheme="minorEastAsia" w:hAnsi="Cambria Math"/>
+                <w:i/>
+              </w:rPr>
+            </m:ctrlPr>
+          </m:sSubPr>
+          <m:e>
+            <m:r>
+              <w:rPr>
+                <w:rFonts w:ascii="Cambria Math" w:eastAsiaTheme="minorEastAsia" w:hAnsi="Cambria Math"/>
+              </w:rPr>
+              <m:t>ω</m:t>
+            </m:r>
+          </m:e>
+          <m:sub>
+            <m:r>
+              <w:rPr>
+                <w:rFonts w:ascii="Cambria Math" w:eastAsiaTheme="minorEastAsia" w:hAnsi="Cambria Math"/>
+              </w:rPr>
+              <m:t>0</m:t>
+            </m:r>
+          </m:sub>
+        </m:sSub>
+      </m:oMath>
+      <w:r>
+        <w:rPr>
+          <w:rFonts w:eastAsiaTheme="minorEastAsia"/>
+          <w:i/>
+        </w:rPr>
+        <w:t xml:space="preserve"> (rad/s)</w:t>
+      </w:r>
+      <w:r>
+        <w:rPr>
+          <w:rFonts w:eastAsiaTheme="minorEastAsia"/>
+        </w:rPr>
+        <w:t>.</w:t>
+      </w:r>
+    </w:p>
+    <w:p>
+      <w:pPr>
+        <w:rPr>
+          <w:rFonts w:eastAsiaTheme="minorEastAsia"/>
+        </w:rPr>
+      </w:pPr>
     </w:p>
     <w:p>
       <w:pPr>
@@ -3789,11 +6470,17 @@
           <w:rPr>
             <w:rStyle w:val="Hyperlink"/>
           </w:rPr>
-          <w:t>https://en.wikipedia.org/wiki/Bilinear_transform</w:t>
+          <w:t>Bilinear transform — Wikipedia</w:t>
         </w:r>
       </w:hyperlink>
       <w:r>
-        <w:t xml:space="preserve"> (accessed 4/22/22)</w:t>
+        <w:t xml:space="preserve"> (accessed 4/22/</w:t>
+      </w:r>
+      <w:r>
+        <w:t>20</w:t>
+      </w:r>
+      <w:r>
+        <w:t>22)</w:t>
       </w:r>
     </w:p>
     <w:p>
@@ -3804,16 +6491,32 @@
           <w:numId w:val="2"/>
         </w:numPr>
       </w:pPr>
-      <w:hyperlink r:id="rId14" w:history="1">
+      <w:hyperlink r:id="rId14" w:anchor="mw_8d43fd06-fbf3-4108-be26-62642fa7af82" w:history="1">
+        <w:r>
+          <w:rPr>
+            <w:rStyle w:val="Hyperlink"/>
+            <w:rFonts w:ascii="Consolas" w:hAnsi="Consolas"/>
+          </w:rPr>
+          <w:t>bilinear</w:t>
+        </w:r>
         <w:r>
           <w:rPr>
             <w:rStyle w:val="Hyperlink"/>
           </w:rPr>
-          <w:t>https://www.mathworks.com/help/signal/ref/bilinear.html#mw_8d43fd06-fbf3-4108-be26-62642fa7af82</w:t>
+          <w:t xml:space="preserve"> &gt; Algorithms — Mathworks</w:t>
         </w:r>
       </w:hyperlink>
       <w:r>
-        <w:t xml:space="preserve"> (accessed 4/22/22)</w:t>
+        <w:t xml:space="preserve"> (accessed 4/22/</w:t>
+      </w:r>
+      <w:r>
+        <w:t>20</w:t>
+      </w:r>
+      <w:r>
+        <w:t>22)</w:t>
+      </w:r>
+      <w:r>
+        <w:t xml:space="preserve"> </w:t>
       </w:r>
     </w:p>
     <w:p>
@@ -3823,42 +6526,35 @@
           <w:ilvl w:val="0"/>
           <w:numId w:val="2"/>
         </w:numPr>
+        <w:rPr>
+          <w:rFonts w:eastAsiaTheme="minorEastAsia"/>
+        </w:rPr>
       </w:pPr>
       <w:hyperlink r:id="rId15" w:history="1">
         <w:r>
           <w:rPr>
             <w:rStyle w:val="Hyperlink"/>
           </w:rPr>
-          <w:t>https://youtu.be/NRbGPgcLhU0</w:t>
+          <w:t>Discrete control #6: z-plane wa</w:t>
+        </w:r>
+        <w:r>
+          <w:rPr>
+            <w:rStyle w:val="Hyperlink"/>
+          </w:rPr>
+          <w:t>r</w:t>
+        </w:r>
+        <w:r>
+          <w:rPr>
+            <w:rStyle w:val="Hyperlink"/>
+          </w:rPr>
+          <w:t>ping and the bilinear transform — Brian Douglas</w:t>
         </w:r>
       </w:hyperlink>
-    </w:p>
-    <w:p/>
-    <w:p>
-      <w:pPr>
-        <w:rPr>
-          <w:rFonts w:eastAsiaTheme="minorEastAsia"/>
-        </w:rPr>
-      </w:pPr>
-      <w:r>
-        <w:rPr>
-          <w:rFonts w:eastAsiaTheme="minorEastAsia"/>
-        </w:rPr>
-        <w:t xml:space="preserve">TODO: Change notation of transfer function (in both white papers) so </w:t>
-      </w:r>
-      <m:oMath>
-        <m:r>
-          <w:rPr>
-            <w:rFonts w:ascii="Cambria Math" w:eastAsiaTheme="minorEastAsia" w:hAnsi="Cambria Math"/>
-          </w:rPr>
-          <m:t>T</m:t>
-        </m:r>
-      </m:oMath>
-      <w:r>
-        <w:rPr>
-          <w:rFonts w:eastAsiaTheme="minorEastAsia"/>
-        </w:rPr>
-        <w:t xml:space="preserve"> is not confused between transfer function and sampling period</w:t>
+      <w:r>
+        <w:rPr>
+          <w:rFonts w:eastAsiaTheme="minorEastAsia"/>
+        </w:rPr>
+        <w:t xml:space="preserve"> </w:t>
       </w:r>
     </w:p>
     <w:sectPr>

</xml_diff>

<commit_message>
Finished derivation of filter coeffs
</commit_message>
<xml_diff>
--- a/biquad_notch_filter/doc/COMING_SOON_digital_implementation.docx
+++ b/biquad_notch_filter/doc/COMING_SOON_digital_implementation.docx
@@ -12626,7 +12626,19 @@
         <w:rPr>
           <w:rFonts w:eastAsiaTheme="minorEastAsia"/>
         </w:rPr>
-        <w:t xml:space="preserve">Which is simply the numerator/denominator of </w:t>
+        <w:t xml:space="preserve">Which is </w:t>
+      </w:r>
+      <w:r>
+        <w:rPr>
+          <w:rFonts w:eastAsiaTheme="minorEastAsia"/>
+        </w:rPr>
+        <w:t>merely</w:t>
+      </w:r>
+      <w:r>
+        <w:rPr>
+          <w:rFonts w:eastAsiaTheme="minorEastAsia"/>
+        </w:rPr>
+        <w:t xml:space="preserve"> the numerator/denominator of </w:t>
       </w:r>
       <m:oMath>
         <m:sSub>
@@ -15933,7 +15945,7 @@
             <w:rPr>
               <w:rFonts w:ascii="Cambria Math" w:eastAsiaTheme="minorEastAsia" w:hAnsi="Cambria Math"/>
             </w:rPr>
-            <m:t>-</m:t>
+            <m:t>+</m:t>
           </m:r>
           <m:d>
             <m:dPr>
@@ -15947,6 +15959,12 @@
               </m:ctrlPr>
             </m:dPr>
             <m:e>
+              <m:r>
+                <w:rPr>
+                  <w:rFonts w:ascii="Cambria Math" w:eastAsiaTheme="minorEastAsia" w:hAnsi="Cambria Math"/>
+                </w:rPr>
+                <m:t>-</m:t>
+              </m:r>
               <m:r>
                 <w:rPr>
                   <w:rFonts w:ascii="Cambria Math" w:eastAsiaTheme="minorEastAsia" w:hAnsi="Cambria Math"/>
@@ -16295,12 +16313,6 @@
               </m:func>
             </m:e>
           </m:d>
-          <m:r>
-            <w:rPr>
-              <w:rFonts w:ascii="Cambria Math" w:eastAsiaTheme="minorEastAsia" w:hAnsi="Cambria Math"/>
-            </w:rPr>
-            <m:t xml:space="preserve"> </m:t>
-          </m:r>
         </m:oMath>
       </m:oMathPara>
     </w:p>
@@ -16822,7 +16834,7 @@
             <w:rPr>
               <w:rFonts w:ascii="Cambria Math" w:eastAsiaTheme="minorEastAsia" w:hAnsi="Cambria Math"/>
             </w:rPr>
-            <m:t>-</m:t>
+            <m:t>+</m:t>
           </m:r>
           <m:d>
             <m:dPr>
@@ -16836,6 +16848,12 @@
               </m:ctrlPr>
             </m:dPr>
             <m:e>
+              <m:r>
+                <w:rPr>
+                  <w:rFonts w:ascii="Cambria Math" w:eastAsiaTheme="minorEastAsia" w:hAnsi="Cambria Math"/>
+                </w:rPr>
+                <m:t>-</m:t>
+              </m:r>
               <m:r>
                 <w:rPr>
                   <w:rFonts w:ascii="Cambria Math" w:eastAsiaTheme="minorEastAsia" w:hAnsi="Cambria Math"/>
@@ -17545,7 +17563,7 @@
             <w:rPr>
               <w:rFonts w:ascii="Cambria Math" w:eastAsiaTheme="minorEastAsia" w:hAnsi="Cambria Math"/>
             </w:rPr>
-            <m:t>-</m:t>
+            <m:t>+</m:t>
           </m:r>
           <m:d>
             <m:dPr>
@@ -17559,6 +17577,12 @@
               </m:ctrlPr>
             </m:dPr>
             <m:e>
+              <m:r>
+                <w:rPr>
+                  <w:rFonts w:ascii="Cambria Math" w:eastAsiaTheme="minorEastAsia" w:hAnsi="Cambria Math"/>
+                </w:rPr>
+                <m:t>-</m:t>
+              </m:r>
               <m:r>
                 <w:rPr>
                   <w:rFonts w:ascii="Cambria Math" w:eastAsiaTheme="minorEastAsia" w:hAnsi="Cambria Math"/>
@@ -17743,59 +17767,10 @@
         </w:rPr>
       </w:pPr>
       <w:r>
-        <w:t xml:space="preserve">Reconstructing </w:t>
-      </w:r>
-      <m:oMath>
-        <m:sSub>
-          <m:sSubPr>
-            <m:ctrlPr>
-              <w:rPr>
-                <w:rFonts w:ascii="Cambria Math" w:eastAsiaTheme="minorEastAsia" w:hAnsi="Cambria Math"/>
-                <w:i/>
-              </w:rPr>
-            </m:ctrlPr>
-          </m:sSubPr>
-          <m:e>
-            <m:r>
-              <w:rPr>
-                <w:rFonts w:ascii="Cambria Math" w:eastAsiaTheme="minorEastAsia" w:hAnsi="Cambria Math"/>
-              </w:rPr>
-              <m:t>H</m:t>
-            </m:r>
-          </m:e>
-          <m:sub>
-            <m:r>
-              <w:rPr>
-                <w:rFonts w:ascii="Cambria Math" w:eastAsiaTheme="minorEastAsia" w:hAnsi="Cambria Math"/>
-              </w:rPr>
-              <m:t>bn</m:t>
-            </m:r>
-          </m:sub>
-        </m:sSub>
-        <m:d>
-          <m:dPr>
-            <m:ctrlPr>
-              <w:rPr>
-                <w:rFonts w:ascii="Cambria Math" w:eastAsiaTheme="minorEastAsia" w:hAnsi="Cambria Math"/>
-                <w:i/>
-              </w:rPr>
-            </m:ctrlPr>
-          </m:dPr>
-          <m:e>
-            <m:r>
-              <w:rPr>
-                <w:rFonts w:ascii="Cambria Math" w:eastAsiaTheme="minorEastAsia" w:hAnsi="Cambria Math"/>
-              </w:rPr>
-              <m:t>z</m:t>
-            </m:r>
-          </m:e>
-        </m:d>
-      </m:oMath>
-      <w:r>
-        <w:rPr>
-          <w:rFonts w:eastAsiaTheme="minorEastAsia"/>
-        </w:rPr>
-        <w:t xml:space="preserve"> as …</w:t>
+        <w:rPr>
+          <w:rFonts w:eastAsiaTheme="minorEastAsia"/>
+        </w:rPr>
+        <w:t>Such that …</w:t>
       </w:r>
     </w:p>
     <w:p>
@@ -17820,7 +17795,7 @@
                 <w:rPr>
                   <w:rFonts w:ascii="Cambria Math" w:eastAsiaTheme="minorEastAsia" w:hAnsi="Cambria Math"/>
                 </w:rPr>
-                <m:t>H</m:t>
+                <m:t>P</m:t>
               </m:r>
             </m:e>
             <m:sub>
@@ -17866,6 +17841,535 @@
               </m:ctrlPr>
             </m:fPr>
             <m:num>
+              <m:r>
+                <w:rPr>
+                  <w:rFonts w:ascii="Cambria Math" w:eastAsiaTheme="minorEastAsia" w:hAnsi="Cambria Math"/>
+                </w:rPr>
+                <m:t>2</m:t>
+              </m:r>
+              <m:d>
+                <m:dPr>
+                  <m:begChr m:val="{"/>
+                  <m:endChr m:val="}"/>
+                  <m:ctrlPr>
+                    <w:rPr>
+                      <w:rFonts w:ascii="Cambria Math" w:eastAsiaTheme="minorEastAsia" w:hAnsi="Cambria Math"/>
+                      <w:i/>
+                    </w:rPr>
+                  </m:ctrlPr>
+                </m:dPr>
+                <m:e>
+                  <m:d>
+                    <m:dPr>
+                      <m:begChr m:val="["/>
+                      <m:endChr m:val="]"/>
+                      <m:ctrlPr>
+                        <w:rPr>
+                          <w:rFonts w:ascii="Cambria Math" w:eastAsiaTheme="minorEastAsia" w:hAnsi="Cambria Math"/>
+                          <w:i/>
+                        </w:rPr>
+                      </m:ctrlPr>
+                    </m:dPr>
+                    <m:e>
+                      <m:r>
+                        <w:rPr>
+                          <w:rFonts w:ascii="Cambria Math" w:eastAsiaTheme="minorEastAsia" w:hAnsi="Cambria Math"/>
+                        </w:rPr>
+                        <m:t>1+ζ</m:t>
+                      </m:r>
+                      <m:func>
+                        <m:funcPr>
+                          <m:ctrlPr>
+                            <w:rPr>
+                              <w:rFonts w:ascii="Cambria Math" w:eastAsiaTheme="minorEastAsia" w:hAnsi="Cambria Math"/>
+                              <w:i/>
+                            </w:rPr>
+                          </m:ctrlPr>
+                        </m:funcPr>
+                        <m:fName>
+                          <m:r>
+                            <m:rPr>
+                              <m:sty m:val="p"/>
+                            </m:rPr>
+                            <w:rPr>
+                              <w:rFonts w:ascii="Cambria Math" w:eastAsiaTheme="minorEastAsia" w:hAnsi="Cambria Math"/>
+                            </w:rPr>
+                            <m:t>sin</m:t>
+                          </m:r>
+                        </m:fName>
+                        <m:e>
+                          <m:d>
+                            <m:dPr>
+                              <m:ctrlPr>
+                                <w:rPr>
+                                  <w:rFonts w:ascii="Cambria Math" w:eastAsiaTheme="minorEastAsia" w:hAnsi="Cambria Math"/>
+                                  <w:i/>
+                                </w:rPr>
+                              </m:ctrlPr>
+                            </m:dPr>
+                            <m:e>
+                              <m:sSub>
+                                <m:sSubPr>
+                                  <m:ctrlPr>
+                                    <w:rPr>
+                                      <w:rFonts w:ascii="Cambria Math" w:eastAsiaTheme="minorEastAsia" w:hAnsi="Cambria Math"/>
+                                      <w:i/>
+                                    </w:rPr>
+                                  </m:ctrlPr>
+                                </m:sSubPr>
+                                <m:e>
+                                  <m:r>
+                                    <w:rPr>
+                                      <w:rFonts w:ascii="Cambria Math" w:eastAsiaTheme="minorEastAsia" w:hAnsi="Cambria Math"/>
+                                    </w:rPr>
+                                    <m:t>ω</m:t>
+                                  </m:r>
+                                </m:e>
+                                <m:sub>
+                                  <m:r>
+                                    <w:rPr>
+                                      <w:rFonts w:ascii="Cambria Math" w:eastAsiaTheme="minorEastAsia" w:hAnsi="Cambria Math"/>
+                                    </w:rPr>
+                                    <m:t>c</m:t>
+                                  </m:r>
+                                </m:sub>
+                              </m:sSub>
+                              <m:r>
+                                <w:rPr>
+                                  <w:rFonts w:ascii="Cambria Math" w:eastAsiaTheme="minorEastAsia" w:hAnsi="Cambria Math"/>
+                                </w:rPr>
+                                <m:t>T</m:t>
+                              </m:r>
+                            </m:e>
+                          </m:d>
+                        </m:e>
+                      </m:func>
+                    </m:e>
+                  </m:d>
+                  <m:sSup>
+                    <m:sSupPr>
+                      <m:ctrlPr>
+                        <w:rPr>
+                          <w:rFonts w:ascii="Cambria Math" w:eastAsiaTheme="minorEastAsia" w:hAnsi="Cambria Math"/>
+                          <w:i/>
+                        </w:rPr>
+                      </m:ctrlPr>
+                    </m:sSupPr>
+                    <m:e>
+                      <m:r>
+                        <w:rPr>
+                          <w:rFonts w:ascii="Cambria Math" w:eastAsiaTheme="minorEastAsia" w:hAnsi="Cambria Math"/>
+                        </w:rPr>
+                        <m:t>z</m:t>
+                      </m:r>
+                    </m:e>
+                    <m:sup>
+                      <m:r>
+                        <w:rPr>
+                          <w:rFonts w:ascii="Cambria Math" w:eastAsiaTheme="minorEastAsia" w:hAnsi="Cambria Math"/>
+                        </w:rPr>
+                        <m:t>2</m:t>
+                      </m:r>
+                    </m:sup>
+                  </m:sSup>
+                  <m:r>
+                    <w:rPr>
+                      <w:rFonts w:ascii="Cambria Math" w:eastAsiaTheme="minorEastAsia" w:hAnsi="Cambria Math"/>
+                    </w:rPr>
+                    <m:t>+</m:t>
+                  </m:r>
+                  <m:d>
+                    <m:dPr>
+                      <m:begChr m:val="["/>
+                      <m:endChr m:val="]"/>
+                      <m:ctrlPr>
+                        <w:rPr>
+                          <w:rFonts w:ascii="Cambria Math" w:eastAsiaTheme="minorEastAsia" w:hAnsi="Cambria Math"/>
+                          <w:i/>
+                        </w:rPr>
+                      </m:ctrlPr>
+                    </m:dPr>
+                    <m:e>
+                      <m:r>
+                        <w:rPr>
+                          <w:rFonts w:ascii="Cambria Math" w:eastAsiaTheme="minorEastAsia" w:hAnsi="Cambria Math"/>
+                        </w:rPr>
+                        <m:t>-2</m:t>
+                      </m:r>
+                      <m:func>
+                        <m:funcPr>
+                          <m:ctrlPr>
+                            <w:rPr>
+                              <w:rFonts w:ascii="Cambria Math" w:eastAsiaTheme="minorEastAsia" w:hAnsi="Cambria Math"/>
+                              <w:i/>
+                            </w:rPr>
+                          </m:ctrlPr>
+                        </m:funcPr>
+                        <m:fName>
+                          <m:r>
+                            <m:rPr>
+                              <m:sty m:val="p"/>
+                            </m:rPr>
+                            <w:rPr>
+                              <w:rFonts w:ascii="Cambria Math" w:eastAsiaTheme="minorEastAsia" w:hAnsi="Cambria Math"/>
+                            </w:rPr>
+                            <m:t>cos</m:t>
+                          </m:r>
+                        </m:fName>
+                        <m:e>
+                          <m:d>
+                            <m:dPr>
+                              <m:ctrlPr>
+                                <w:rPr>
+                                  <w:rFonts w:ascii="Cambria Math" w:eastAsiaTheme="minorEastAsia" w:hAnsi="Cambria Math"/>
+                                  <w:i/>
+                                </w:rPr>
+                              </m:ctrlPr>
+                            </m:dPr>
+                            <m:e>
+                              <m:sSub>
+                                <m:sSubPr>
+                                  <m:ctrlPr>
+                                    <w:rPr>
+                                      <w:rFonts w:ascii="Cambria Math" w:eastAsiaTheme="minorEastAsia" w:hAnsi="Cambria Math"/>
+                                      <w:i/>
+                                    </w:rPr>
+                                  </m:ctrlPr>
+                                </m:sSubPr>
+                                <m:e>
+                                  <m:r>
+                                    <w:rPr>
+                                      <w:rFonts w:ascii="Cambria Math" w:eastAsiaTheme="minorEastAsia" w:hAnsi="Cambria Math"/>
+                                    </w:rPr>
+                                    <m:t>ω</m:t>
+                                  </m:r>
+                                </m:e>
+                                <m:sub>
+                                  <m:r>
+                                    <w:rPr>
+                                      <w:rFonts w:ascii="Cambria Math" w:eastAsiaTheme="minorEastAsia" w:hAnsi="Cambria Math"/>
+                                    </w:rPr>
+                                    <m:t>c</m:t>
+                                  </m:r>
+                                </m:sub>
+                              </m:sSub>
+                              <m:r>
+                                <w:rPr>
+                                  <w:rFonts w:ascii="Cambria Math" w:eastAsiaTheme="minorEastAsia" w:hAnsi="Cambria Math"/>
+                                </w:rPr>
+                                <m:t>T</m:t>
+                              </m:r>
+                            </m:e>
+                          </m:d>
+                        </m:e>
+                      </m:func>
+                    </m:e>
+                  </m:d>
+                  <m:r>
+                    <w:rPr>
+                      <w:rFonts w:ascii="Cambria Math" w:eastAsiaTheme="minorEastAsia" w:hAnsi="Cambria Math"/>
+                    </w:rPr>
+                    <m:t>z+</m:t>
+                  </m:r>
+                  <m:d>
+                    <m:dPr>
+                      <m:begChr m:val="["/>
+                      <m:endChr m:val="]"/>
+                      <m:ctrlPr>
+                        <w:rPr>
+                          <w:rFonts w:ascii="Cambria Math" w:eastAsiaTheme="minorEastAsia" w:hAnsi="Cambria Math"/>
+                          <w:i/>
+                        </w:rPr>
+                      </m:ctrlPr>
+                    </m:dPr>
+                    <m:e>
+                      <m:r>
+                        <w:rPr>
+                          <w:rFonts w:ascii="Cambria Math" w:eastAsiaTheme="minorEastAsia" w:hAnsi="Cambria Math"/>
+                        </w:rPr>
+                        <m:t>1-ζ</m:t>
+                      </m:r>
+                      <m:func>
+                        <m:funcPr>
+                          <m:ctrlPr>
+                            <w:rPr>
+                              <w:rFonts w:ascii="Cambria Math" w:eastAsiaTheme="minorEastAsia" w:hAnsi="Cambria Math"/>
+                              <w:i/>
+                            </w:rPr>
+                          </m:ctrlPr>
+                        </m:funcPr>
+                        <m:fName>
+                          <m:r>
+                            <m:rPr>
+                              <m:sty m:val="p"/>
+                            </m:rPr>
+                            <w:rPr>
+                              <w:rFonts w:ascii="Cambria Math" w:eastAsiaTheme="minorEastAsia" w:hAnsi="Cambria Math"/>
+                            </w:rPr>
+                            <m:t>sin</m:t>
+                          </m:r>
+                        </m:fName>
+                        <m:e>
+                          <m:d>
+                            <m:dPr>
+                              <m:ctrlPr>
+                                <w:rPr>
+                                  <w:rFonts w:ascii="Cambria Math" w:eastAsiaTheme="minorEastAsia" w:hAnsi="Cambria Math"/>
+                                  <w:i/>
+                                </w:rPr>
+                              </m:ctrlPr>
+                            </m:dPr>
+                            <m:e>
+                              <m:sSub>
+                                <m:sSubPr>
+                                  <m:ctrlPr>
+                                    <w:rPr>
+                                      <w:rFonts w:ascii="Cambria Math" w:eastAsiaTheme="minorEastAsia" w:hAnsi="Cambria Math"/>
+                                      <w:i/>
+                                    </w:rPr>
+                                  </m:ctrlPr>
+                                </m:sSubPr>
+                                <m:e>
+                                  <m:r>
+                                    <w:rPr>
+                                      <w:rFonts w:ascii="Cambria Math" w:eastAsiaTheme="minorEastAsia" w:hAnsi="Cambria Math"/>
+                                    </w:rPr>
+                                    <m:t>ω</m:t>
+                                  </m:r>
+                                </m:e>
+                                <m:sub>
+                                  <m:r>
+                                    <w:rPr>
+                                      <w:rFonts w:ascii="Cambria Math" w:eastAsiaTheme="minorEastAsia" w:hAnsi="Cambria Math"/>
+                                    </w:rPr>
+                                    <m:t>c</m:t>
+                                  </m:r>
+                                </m:sub>
+                              </m:sSub>
+                              <m:r>
+                                <w:rPr>
+                                  <w:rFonts w:ascii="Cambria Math" w:eastAsiaTheme="minorEastAsia" w:hAnsi="Cambria Math"/>
+                                </w:rPr>
+                                <m:t>T</m:t>
+                              </m:r>
+                            </m:e>
+                          </m:d>
+                        </m:e>
+                      </m:func>
+                    </m:e>
+                  </m:d>
+                </m:e>
+              </m:d>
+            </m:num>
+            <m:den>
+              <m:r>
+                <w:rPr>
+                  <w:rFonts w:ascii="Cambria Math" w:eastAsiaTheme="minorEastAsia" w:hAnsi="Cambria Math"/>
+                </w:rPr>
+                <m:t>1+</m:t>
+              </m:r>
+              <m:func>
+                <m:funcPr>
+                  <m:ctrlPr>
+                    <w:rPr>
+                      <w:rFonts w:ascii="Cambria Math" w:eastAsiaTheme="minorEastAsia" w:hAnsi="Cambria Math"/>
+                      <w:i/>
+                    </w:rPr>
+                  </m:ctrlPr>
+                </m:funcPr>
+                <m:fName>
+                  <m:r>
+                    <m:rPr>
+                      <m:sty m:val="p"/>
+                    </m:rPr>
+                    <w:rPr>
+                      <w:rFonts w:ascii="Cambria Math" w:eastAsiaTheme="minorEastAsia" w:hAnsi="Cambria Math"/>
+                    </w:rPr>
+                    <m:t>cos</m:t>
+                  </m:r>
+                </m:fName>
+                <m:e>
+                  <m:d>
+                    <m:dPr>
+                      <m:ctrlPr>
+                        <w:rPr>
+                          <w:rFonts w:ascii="Cambria Math" w:eastAsiaTheme="minorEastAsia" w:hAnsi="Cambria Math"/>
+                          <w:i/>
+                        </w:rPr>
+                      </m:ctrlPr>
+                    </m:dPr>
+                    <m:e>
+                      <m:sSub>
+                        <m:sSubPr>
+                          <m:ctrlPr>
+                            <w:rPr>
+                              <w:rFonts w:ascii="Cambria Math" w:eastAsiaTheme="minorEastAsia" w:hAnsi="Cambria Math"/>
+                              <w:i/>
+                            </w:rPr>
+                          </m:ctrlPr>
+                        </m:sSubPr>
+                        <m:e>
+                          <m:r>
+                            <w:rPr>
+                              <w:rFonts w:ascii="Cambria Math" w:eastAsiaTheme="minorEastAsia" w:hAnsi="Cambria Math"/>
+                            </w:rPr>
+                            <m:t>ω</m:t>
+                          </m:r>
+                        </m:e>
+                        <m:sub>
+                          <m:r>
+                            <w:rPr>
+                              <w:rFonts w:ascii="Cambria Math" w:eastAsiaTheme="minorEastAsia" w:hAnsi="Cambria Math"/>
+                            </w:rPr>
+                            <m:t>c</m:t>
+                          </m:r>
+                        </m:sub>
+                      </m:sSub>
+                      <m:r>
+                        <w:rPr>
+                          <w:rFonts w:ascii="Cambria Math" w:eastAsiaTheme="minorEastAsia" w:hAnsi="Cambria Math"/>
+                        </w:rPr>
+                        <m:t>T</m:t>
+                      </m:r>
+                    </m:e>
+                  </m:d>
+                </m:e>
+              </m:func>
+            </m:den>
+          </m:f>
+        </m:oMath>
+      </m:oMathPara>
+    </w:p>
+    <w:p>
+      <w:pPr>
+        <w:rPr>
+          <w:rFonts w:eastAsiaTheme="minorEastAsia"/>
+        </w:rPr>
+      </w:pPr>
+      <w:r>
+        <w:t xml:space="preserve">Reconstructing </w:t>
+      </w:r>
+      <m:oMath>
+        <m:sSub>
+          <m:sSubPr>
+            <m:ctrlPr>
+              <w:rPr>
+                <w:rFonts w:ascii="Cambria Math" w:eastAsiaTheme="minorEastAsia" w:hAnsi="Cambria Math"/>
+                <w:i/>
+              </w:rPr>
+            </m:ctrlPr>
+          </m:sSubPr>
+          <m:e>
+            <m:r>
+              <w:rPr>
+                <w:rFonts w:ascii="Cambria Math" w:eastAsiaTheme="minorEastAsia" w:hAnsi="Cambria Math"/>
+              </w:rPr>
+              <m:t>H</m:t>
+            </m:r>
+          </m:e>
+          <m:sub>
+            <m:r>
+              <w:rPr>
+                <w:rFonts w:ascii="Cambria Math" w:eastAsiaTheme="minorEastAsia" w:hAnsi="Cambria Math"/>
+              </w:rPr>
+              <m:t>bn</m:t>
+            </m:r>
+          </m:sub>
+        </m:sSub>
+        <m:d>
+          <m:dPr>
+            <m:ctrlPr>
+              <w:rPr>
+                <w:rFonts w:ascii="Cambria Math" w:eastAsiaTheme="minorEastAsia" w:hAnsi="Cambria Math"/>
+                <w:i/>
+              </w:rPr>
+            </m:ctrlPr>
+          </m:dPr>
+          <m:e>
+            <m:r>
+              <w:rPr>
+                <w:rFonts w:ascii="Cambria Math" w:eastAsiaTheme="minorEastAsia" w:hAnsi="Cambria Math"/>
+              </w:rPr>
+              <m:t>z</m:t>
+            </m:r>
+          </m:e>
+        </m:d>
+      </m:oMath>
+      <w:r>
+        <w:rPr>
+          <w:rFonts w:eastAsiaTheme="minorEastAsia"/>
+        </w:rPr>
+        <w:t xml:space="preserve"> as …</w:t>
+      </w:r>
+    </w:p>
+    <w:p>
+      <w:pPr>
+        <w:rPr>
+          <w:rFonts w:eastAsiaTheme="minorEastAsia"/>
+        </w:rPr>
+      </w:pPr>
+      <m:oMathPara>
+        <m:oMath>
+          <m:sSub>
+            <m:sSubPr>
+              <m:ctrlPr>
+                <w:rPr>
+                  <w:rFonts w:ascii="Cambria Math" w:eastAsiaTheme="minorEastAsia" w:hAnsi="Cambria Math"/>
+                  <w:i/>
+                </w:rPr>
+              </m:ctrlPr>
+            </m:sSubPr>
+            <m:e>
+              <m:r>
+                <w:rPr>
+                  <w:rFonts w:ascii="Cambria Math" w:eastAsiaTheme="minorEastAsia" w:hAnsi="Cambria Math"/>
+                </w:rPr>
+                <m:t>H</m:t>
+              </m:r>
+            </m:e>
+            <m:sub>
+              <m:r>
+                <w:rPr>
+                  <w:rFonts w:ascii="Cambria Math" w:eastAsiaTheme="minorEastAsia" w:hAnsi="Cambria Math"/>
+                </w:rPr>
+                <m:t>bn</m:t>
+              </m:r>
+            </m:sub>
+          </m:sSub>
+          <m:d>
+            <m:dPr>
+              <m:ctrlPr>
+                <w:rPr>
+                  <w:rFonts w:ascii="Cambria Math" w:eastAsiaTheme="minorEastAsia" w:hAnsi="Cambria Math"/>
+                  <w:i/>
+                </w:rPr>
+              </m:ctrlPr>
+            </m:dPr>
+            <m:e>
+              <m:r>
+                <w:rPr>
+                  <w:rFonts w:ascii="Cambria Math" w:eastAsiaTheme="minorEastAsia" w:hAnsi="Cambria Math"/>
+                </w:rPr>
+                <m:t>z</m:t>
+              </m:r>
+            </m:e>
+          </m:d>
+          <m:r>
+            <w:rPr>
+              <w:rFonts w:ascii="Cambria Math" w:eastAsiaTheme="minorEastAsia" w:hAnsi="Cambria Math"/>
+            </w:rPr>
+            <m:t>=</m:t>
+          </m:r>
+          <m:f>
+            <m:fPr>
+              <m:ctrlPr>
+                <w:rPr>
+                  <w:rFonts w:ascii="Cambria Math" w:eastAsiaTheme="minorEastAsia" w:hAnsi="Cambria Math"/>
+                  <w:i/>
+                </w:rPr>
+              </m:ctrlPr>
+            </m:fPr>
+            <m:num>
               <m:sSub>
                 <m:sSubPr>
                   <m:ctrlPr>
@@ -17976,28 +18480,248 @@
                   </m:sSub>
                 </m:sub>
               </m:sSub>
+            </m:num>
+            <m:den>
+              <m:sSub>
+                <m:sSubPr>
+                  <m:ctrlPr>
+                    <w:rPr>
+                      <w:rFonts w:ascii="Cambria Math" w:eastAsiaTheme="minorEastAsia" w:hAnsi="Cambria Math"/>
+                      <w:i/>
+                    </w:rPr>
+                  </m:ctrlPr>
+                </m:sSubPr>
+                <m:e>
+                  <m:r>
+                    <w:rPr>
+                      <w:rFonts w:ascii="Cambria Math" w:eastAsiaTheme="minorEastAsia" w:hAnsi="Cambria Math"/>
+                    </w:rPr>
+                    <m:t>P</m:t>
+                  </m:r>
+                </m:e>
+                <m:sub>
+                  <m:r>
+                    <w:rPr>
+                      <w:rFonts w:ascii="Cambria Math" w:eastAsiaTheme="minorEastAsia" w:hAnsi="Cambria Math"/>
+                    </w:rPr>
+                    <m:t>bn</m:t>
+                  </m:r>
+                </m:sub>
+              </m:sSub>
+              <m:d>
+                <m:dPr>
+                  <m:ctrlPr>
+                    <w:rPr>
+                      <w:rFonts w:ascii="Cambria Math" w:eastAsiaTheme="minorEastAsia" w:hAnsi="Cambria Math"/>
+                      <w:i/>
+                    </w:rPr>
+                  </m:ctrlPr>
+                </m:dPr>
+                <m:e>
+                  <m:r>
+                    <w:rPr>
+                      <w:rFonts w:ascii="Cambria Math" w:eastAsiaTheme="minorEastAsia" w:hAnsi="Cambria Math"/>
+                    </w:rPr>
+                    <m:t>z</m:t>
+                  </m:r>
+                </m:e>
+              </m:d>
+              <m:sSub>
+                <m:sSubPr>
+                  <m:ctrlPr>
+                    <w:rPr>
+                      <w:rFonts w:ascii="Cambria Math" w:eastAsiaTheme="minorEastAsia" w:hAnsi="Cambria Math"/>
+                      <w:i/>
+                    </w:rPr>
+                  </m:ctrlPr>
+                </m:sSubPr>
+                <m:e>
+                  <m:d>
+                    <m:dPr>
+                      <m:begChr m:val=""/>
+                      <m:endChr m:val="|"/>
+                      <m:ctrlPr>
+                        <w:rPr>
+                          <w:rFonts w:ascii="Cambria Math" w:eastAsiaTheme="minorEastAsia" w:hAnsi="Cambria Math"/>
+                          <w:i/>
+                        </w:rPr>
+                      </m:ctrlPr>
+                    </m:dPr>
+                    <m:e>
+                      <m:r>
+                        <w:rPr>
+                          <w:rFonts w:ascii="Cambria Math" w:eastAsiaTheme="minorEastAsia" w:hAnsi="Cambria Math"/>
+                        </w:rPr>
+                        <m:t>​</m:t>
+                      </m:r>
+                    </m:e>
+                  </m:d>
+                </m:e>
+                <m:sub>
+                  <m:r>
+                    <w:rPr>
+                      <w:rFonts w:ascii="Cambria Math" w:eastAsiaTheme="minorEastAsia" w:hAnsi="Cambria Math"/>
+                    </w:rPr>
+                    <m:t>ζ=</m:t>
+                  </m:r>
+                  <m:sSub>
+                    <m:sSubPr>
+                      <m:ctrlPr>
+                        <w:rPr>
+                          <w:rFonts w:ascii="Cambria Math" w:eastAsiaTheme="minorEastAsia" w:hAnsi="Cambria Math"/>
+                          <w:i/>
+                        </w:rPr>
+                      </m:ctrlPr>
+                    </m:sSubPr>
+                    <m:e>
+                      <m:r>
+                        <w:rPr>
+                          <w:rFonts w:ascii="Cambria Math" w:eastAsiaTheme="minorEastAsia" w:hAnsi="Cambria Math"/>
+                        </w:rPr>
+                        <m:t>ζ</m:t>
+                      </m:r>
+                    </m:e>
+                    <m:sub>
+                      <m:r>
+                        <w:rPr>
+                          <w:rFonts w:ascii="Cambria Math" w:eastAsiaTheme="minorEastAsia" w:hAnsi="Cambria Math"/>
+                        </w:rPr>
+                        <m:t>den</m:t>
+                      </m:r>
+                    </m:sub>
+                  </m:sSub>
+                </m:sub>
+              </m:sSub>
+            </m:den>
+          </m:f>
+        </m:oMath>
+      </m:oMathPara>
+    </w:p>
+    <w:p>
+      <w:pPr>
+        <w:rPr>
+          <w:rFonts w:eastAsiaTheme="minorEastAsia"/>
+        </w:rPr>
+      </w:pPr>
+      <w:r>
+        <w:rPr>
+          <w:rFonts w:eastAsiaTheme="minorEastAsia"/>
+        </w:rPr>
+        <w:t>Yields …</w:t>
+      </w:r>
+    </w:p>
+    <w:p>
+      <w:pPr>
+        <w:rPr>
+          <w:rFonts w:eastAsiaTheme="minorEastAsia"/>
+        </w:rPr>
+      </w:pPr>
+      <m:oMathPara>
+        <m:oMath>
+          <m:sSub>
+            <m:sSubPr>
+              <m:ctrlPr>
+                <w:rPr>
+                  <w:rFonts w:ascii="Cambria Math" w:eastAsiaTheme="minorEastAsia" w:hAnsi="Cambria Math"/>
+                  <w:i/>
+                </w:rPr>
+              </m:ctrlPr>
+            </m:sSubPr>
+            <m:e>
               <m:r>
                 <w:rPr>
                   <w:rFonts w:ascii="Cambria Math" w:eastAsiaTheme="minorEastAsia" w:hAnsi="Cambria Math"/>
                 </w:rPr>
-                <m:t>∙</m:t>
+                <m:t>H</m:t>
               </m:r>
-              <m:f>
-                <m:fPr>
+            </m:e>
+            <m:sub>
+              <m:r>
+                <w:rPr>
+                  <w:rFonts w:ascii="Cambria Math" w:eastAsiaTheme="minorEastAsia" w:hAnsi="Cambria Math"/>
+                </w:rPr>
+                <m:t>bn</m:t>
+              </m:r>
+            </m:sub>
+          </m:sSub>
+          <m:d>
+            <m:dPr>
+              <m:ctrlPr>
+                <w:rPr>
+                  <w:rFonts w:ascii="Cambria Math" w:eastAsiaTheme="minorEastAsia" w:hAnsi="Cambria Math"/>
+                  <w:i/>
+                </w:rPr>
+              </m:ctrlPr>
+            </m:dPr>
+            <m:e>
+              <m:r>
+                <w:rPr>
+                  <w:rFonts w:ascii="Cambria Math" w:eastAsiaTheme="minorEastAsia" w:hAnsi="Cambria Math"/>
+                </w:rPr>
+                <m:t>z</m:t>
+              </m:r>
+            </m:e>
+          </m:d>
+          <m:r>
+            <w:rPr>
+              <w:rFonts w:ascii="Cambria Math" w:eastAsiaTheme="minorEastAsia" w:hAnsi="Cambria Math"/>
+            </w:rPr>
+            <m:t>=</m:t>
+          </m:r>
+          <m:f>
+            <m:fPr>
+              <m:ctrlPr>
+                <w:rPr>
+                  <w:rFonts w:ascii="Cambria Math" w:eastAsiaTheme="minorEastAsia" w:hAnsi="Cambria Math"/>
+                  <w:i/>
+                </w:rPr>
+              </m:ctrlPr>
+            </m:fPr>
+            <m:num>
+              <m:d>
+                <m:dPr>
+                  <m:begChr m:val="["/>
+                  <m:endChr m:val="]"/>
                   <m:ctrlPr>
                     <w:rPr>
                       <w:rFonts w:ascii="Cambria Math" w:eastAsiaTheme="minorEastAsia" w:hAnsi="Cambria Math"/>
                       <w:i/>
                     </w:rPr>
                   </m:ctrlPr>
-                </m:fPr>
-                <m:num>
+                </m:dPr>
+                <m:e>
                   <m:r>
                     <w:rPr>
                       <w:rFonts w:ascii="Cambria Math" w:eastAsiaTheme="minorEastAsia" w:hAnsi="Cambria Math"/>
                     </w:rPr>
                     <m:t>1+</m:t>
                   </m:r>
+                  <m:sSub>
+                    <m:sSubPr>
+                      <m:ctrlPr>
+                        <w:rPr>
+                          <w:rFonts w:ascii="Cambria Math" w:eastAsiaTheme="minorEastAsia" w:hAnsi="Cambria Math"/>
+                          <w:i/>
+                        </w:rPr>
+                      </m:ctrlPr>
+                    </m:sSubPr>
+                    <m:e>
+                      <m:r>
+                        <w:rPr>
+                          <w:rFonts w:ascii="Cambria Math" w:eastAsiaTheme="minorEastAsia" w:hAnsi="Cambria Math"/>
+                        </w:rPr>
+                        <m:t>ζ</m:t>
+                      </m:r>
+                    </m:e>
+                    <m:sub>
+                      <m:r>
+                        <w:rPr>
+                          <w:rFonts w:ascii="Cambria Math" w:eastAsiaTheme="minorEastAsia" w:hAnsi="Cambria Math"/>
+                        </w:rPr>
+                        <m:t>num</m:t>
+                      </m:r>
+                    </m:sub>
+                  </m:sSub>
                   <m:func>
                     <m:funcPr>
                       <m:ctrlPr>
@@ -18015,7 +18739,7 @@
                         <w:rPr>
                           <w:rFonts w:ascii="Cambria Math" w:eastAsiaTheme="minorEastAsia" w:hAnsi="Cambria Math"/>
                         </w:rPr>
-                        <m:t>cos</m:t>
+                        <m:t>sin</m:t>
                       </m:r>
                     </m:fName>
                     <m:e>
@@ -18065,46 +18789,44 @@
                       </m:d>
                     </m:e>
                   </m:func>
-                </m:num>
-                <m:den>
+                </m:e>
+              </m:d>
+              <m:sSup>
+                <m:sSupPr>
+                  <m:ctrlPr>
+                    <w:rPr>
+                      <w:rFonts w:ascii="Cambria Math" w:eastAsiaTheme="minorEastAsia" w:hAnsi="Cambria Math"/>
+                      <w:i/>
+                    </w:rPr>
+                  </m:ctrlPr>
+                </m:sSupPr>
+                <m:e>
+                  <m:r>
+                    <w:rPr>
+                      <w:rFonts w:ascii="Cambria Math" w:eastAsiaTheme="minorEastAsia" w:hAnsi="Cambria Math"/>
+                    </w:rPr>
+                    <m:t>z</m:t>
+                  </m:r>
+                </m:e>
+                <m:sup>
                   <m:r>
                     <w:rPr>
                       <w:rFonts w:ascii="Cambria Math" w:eastAsiaTheme="minorEastAsia" w:hAnsi="Cambria Math"/>
                     </w:rPr>
                     <m:t>2</m:t>
                   </m:r>
-                </m:den>
-              </m:f>
-            </m:num>
-            <m:den>
-              <m:sSub>
-                <m:sSubPr>
-                  <m:ctrlPr>
-                    <w:rPr>
-                      <w:rFonts w:ascii="Cambria Math" w:eastAsiaTheme="minorEastAsia" w:hAnsi="Cambria Math"/>
-                      <w:i/>
-                    </w:rPr>
-                  </m:ctrlPr>
-                </m:sSubPr>
-                <m:e>
-                  <m:r>
-                    <w:rPr>
-                      <w:rFonts w:ascii="Cambria Math" w:eastAsiaTheme="minorEastAsia" w:hAnsi="Cambria Math"/>
-                    </w:rPr>
-                    <m:t>P</m:t>
-                  </m:r>
-                </m:e>
-                <m:sub>
-                  <m:r>
-                    <w:rPr>
-                      <w:rFonts w:ascii="Cambria Math" w:eastAsiaTheme="minorEastAsia" w:hAnsi="Cambria Math"/>
-                    </w:rPr>
-                    <m:t>bn</m:t>
-                  </m:r>
-                </m:sub>
-              </m:sSub>
+                </m:sup>
+              </m:sSup>
+              <m:r>
+                <w:rPr>
+                  <w:rFonts w:ascii="Cambria Math" w:eastAsiaTheme="minorEastAsia" w:hAnsi="Cambria Math"/>
+                </w:rPr>
+                <m:t>+</m:t>
+              </m:r>
               <m:d>
                 <m:dPr>
+                  <m:begChr m:val="["/>
+                  <m:endChr m:val="]"/>
                   <m:ctrlPr>
                     <w:rPr>
                       <w:rFonts w:ascii="Cambria Math" w:eastAsiaTheme="minorEastAsia" w:hAnsi="Cambria Math"/>
@@ -18117,97 +18839,13 @@
                     <w:rPr>
                       <w:rFonts w:ascii="Cambria Math" w:eastAsiaTheme="minorEastAsia" w:hAnsi="Cambria Math"/>
                     </w:rPr>
-                    <m:t>z</m:t>
-                  </m:r>
-                </m:e>
-              </m:d>
-              <m:sSub>
-                <m:sSubPr>
-                  <m:ctrlPr>
-                    <w:rPr>
-                      <w:rFonts w:ascii="Cambria Math" w:eastAsiaTheme="minorEastAsia" w:hAnsi="Cambria Math"/>
-                      <w:i/>
-                    </w:rPr>
-                  </m:ctrlPr>
-                </m:sSubPr>
-                <m:e>
-                  <m:d>
-                    <m:dPr>
-                      <m:begChr m:val=""/>
-                      <m:endChr m:val="|"/>
-                      <m:ctrlPr>
-                        <w:rPr>
-                          <w:rFonts w:ascii="Cambria Math" w:eastAsiaTheme="minorEastAsia" w:hAnsi="Cambria Math"/>
-                          <w:i/>
-                        </w:rPr>
-                      </m:ctrlPr>
-                    </m:dPr>
-                    <m:e>
-                      <m:r>
-                        <w:rPr>
-                          <w:rFonts w:ascii="Cambria Math" w:eastAsiaTheme="minorEastAsia" w:hAnsi="Cambria Math"/>
-                        </w:rPr>
-                        <m:t>​</m:t>
-                      </m:r>
-                    </m:e>
-                  </m:d>
-                </m:e>
-                <m:sub>
-                  <m:r>
-                    <w:rPr>
-                      <w:rFonts w:ascii="Cambria Math" w:eastAsiaTheme="minorEastAsia" w:hAnsi="Cambria Math"/>
-                    </w:rPr>
-                    <m:t>ζ=</m:t>
-                  </m:r>
-                  <m:sSub>
-                    <m:sSubPr>
-                      <m:ctrlPr>
-                        <w:rPr>
-                          <w:rFonts w:ascii="Cambria Math" w:eastAsiaTheme="minorEastAsia" w:hAnsi="Cambria Math"/>
-                          <w:i/>
-                        </w:rPr>
-                      </m:ctrlPr>
-                    </m:sSubPr>
-                    <m:e>
-                      <m:r>
-                        <w:rPr>
-                          <w:rFonts w:ascii="Cambria Math" w:eastAsiaTheme="minorEastAsia" w:hAnsi="Cambria Math"/>
-                        </w:rPr>
-                        <m:t>ζ</m:t>
-                      </m:r>
-                    </m:e>
-                    <m:sub>
-                      <m:r>
-                        <w:rPr>
-                          <w:rFonts w:ascii="Cambria Math" w:eastAsiaTheme="minorEastAsia" w:hAnsi="Cambria Math"/>
-                        </w:rPr>
-                        <m:t>den</m:t>
-                      </m:r>
-                    </m:sub>
-                  </m:sSub>
-                </m:sub>
-              </m:sSub>
-              <m:r>
-                <w:rPr>
-                  <w:rFonts w:ascii="Cambria Math" w:eastAsiaTheme="minorEastAsia" w:hAnsi="Cambria Math"/>
-                </w:rPr>
-                <m:t>∙</m:t>
-              </m:r>
-              <m:f>
-                <m:fPr>
-                  <m:ctrlPr>
-                    <w:rPr>
-                      <w:rFonts w:ascii="Cambria Math" w:eastAsiaTheme="minorEastAsia" w:hAnsi="Cambria Math"/>
-                      <w:i/>
-                    </w:rPr>
-                  </m:ctrlPr>
-                </m:fPr>
-                <m:num>
-                  <m:r>
-                    <w:rPr>
-                      <w:rFonts w:ascii="Cambria Math" w:eastAsiaTheme="minorEastAsia" w:hAnsi="Cambria Math"/>
-                    </w:rPr>
-                    <m:t>1+</m:t>
+                    <m:t>-</m:t>
+                  </m:r>
+                  <m:r>
+                    <w:rPr>
+                      <w:rFonts w:ascii="Cambria Math" w:eastAsiaTheme="minorEastAsia" w:hAnsi="Cambria Math"/>
+                    </w:rPr>
+                    <m:t>2</m:t>
                   </m:r>
                   <m:func>
                     <m:funcPr>
@@ -18276,342 +18914,14 @@
                       </m:d>
                     </m:e>
                   </m:func>
-                </m:num>
-                <m:den>
-                  <m:r>
-                    <w:rPr>
-                      <w:rFonts w:ascii="Cambria Math" w:eastAsiaTheme="minorEastAsia" w:hAnsi="Cambria Math"/>
-                    </w:rPr>
-                    <m:t>2</m:t>
-                  </m:r>
-                </m:den>
-              </m:f>
-            </m:den>
-          </m:f>
-          <m:r>
-            <w:rPr>
-              <w:rFonts w:ascii="Cambria Math" w:eastAsiaTheme="minorEastAsia" w:hAnsi="Cambria Math"/>
-            </w:rPr>
-            <m:t>=</m:t>
-          </m:r>
-          <m:f>
-            <m:fPr>
-              <m:ctrlPr>
-                <w:rPr>
-                  <w:rFonts w:ascii="Cambria Math" w:eastAsiaTheme="minorEastAsia" w:hAnsi="Cambria Math"/>
-                  <w:i/>
-                </w:rPr>
-              </m:ctrlPr>
-            </m:fPr>
-            <m:num>
-              <m:sSub>
-                <m:sSubPr>
-                  <m:ctrlPr>
-                    <w:rPr>
-                      <w:rFonts w:ascii="Cambria Math" w:eastAsiaTheme="minorEastAsia" w:hAnsi="Cambria Math"/>
-                      <w:i/>
-                    </w:rPr>
-                  </m:ctrlPr>
-                </m:sSubPr>
-                <m:e>
-                  <m:r>
-                    <w:rPr>
-                      <w:rFonts w:ascii="Cambria Math" w:eastAsiaTheme="minorEastAsia" w:hAnsi="Cambria Math"/>
-                    </w:rPr>
-                    <m:t>P</m:t>
-                  </m:r>
-                </m:e>
-                <m:sub>
-                  <m:r>
-                    <w:rPr>
-                      <w:rFonts w:ascii="Cambria Math" w:eastAsiaTheme="minorEastAsia" w:hAnsi="Cambria Math"/>
-                    </w:rPr>
-                    <m:t>bn</m:t>
-                  </m:r>
-                </m:sub>
-              </m:sSub>
-              <m:d>
-                <m:dPr>
-                  <m:ctrlPr>
-                    <w:rPr>
-                      <w:rFonts w:ascii="Cambria Math" w:eastAsiaTheme="minorEastAsia" w:hAnsi="Cambria Math"/>
-                      <w:i/>
-                    </w:rPr>
-                  </m:ctrlPr>
-                </m:dPr>
-                <m:e>
-                  <m:r>
-                    <w:rPr>
-                      <w:rFonts w:ascii="Cambria Math" w:eastAsiaTheme="minorEastAsia" w:hAnsi="Cambria Math"/>
-                    </w:rPr>
-                    <m:t>z</m:t>
-                  </m:r>
                 </m:e>
               </m:d>
-              <m:sSub>
-                <m:sSubPr>
-                  <m:ctrlPr>
-                    <w:rPr>
-                      <w:rFonts w:ascii="Cambria Math" w:eastAsiaTheme="minorEastAsia" w:hAnsi="Cambria Math"/>
-                      <w:i/>
-                    </w:rPr>
-                  </m:ctrlPr>
-                </m:sSubPr>
-                <m:e>
-                  <m:d>
-                    <m:dPr>
-                      <m:begChr m:val=""/>
-                      <m:endChr m:val="|"/>
-                      <m:ctrlPr>
-                        <w:rPr>
-                          <w:rFonts w:ascii="Cambria Math" w:eastAsiaTheme="minorEastAsia" w:hAnsi="Cambria Math"/>
-                          <w:i/>
-                        </w:rPr>
-                      </m:ctrlPr>
-                    </m:dPr>
-                    <m:e>
-                      <m:r>
-                        <w:rPr>
-                          <w:rFonts w:ascii="Cambria Math" w:eastAsiaTheme="minorEastAsia" w:hAnsi="Cambria Math"/>
-                        </w:rPr>
-                        <m:t>​</m:t>
-                      </m:r>
-                    </m:e>
-                  </m:d>
-                </m:e>
-                <m:sub>
-                  <m:r>
-                    <w:rPr>
-                      <w:rFonts w:ascii="Cambria Math" w:eastAsiaTheme="minorEastAsia" w:hAnsi="Cambria Math"/>
-                    </w:rPr>
-                    <m:t>ζ=</m:t>
-                  </m:r>
-                  <m:sSub>
-                    <m:sSubPr>
-                      <m:ctrlPr>
-                        <w:rPr>
-                          <w:rFonts w:ascii="Cambria Math" w:eastAsiaTheme="minorEastAsia" w:hAnsi="Cambria Math"/>
-                          <w:i/>
-                        </w:rPr>
-                      </m:ctrlPr>
-                    </m:sSubPr>
-                    <m:e>
-                      <m:r>
-                        <w:rPr>
-                          <w:rFonts w:ascii="Cambria Math" w:eastAsiaTheme="minorEastAsia" w:hAnsi="Cambria Math"/>
-                        </w:rPr>
-                        <m:t>ζ</m:t>
-                      </m:r>
-                    </m:e>
-                    <m:sub>
-                      <m:r>
-                        <w:rPr>
-                          <w:rFonts w:ascii="Cambria Math" w:eastAsiaTheme="minorEastAsia" w:hAnsi="Cambria Math"/>
-                        </w:rPr>
-                        <m:t>num</m:t>
-                      </m:r>
-                    </m:sub>
-                  </m:sSub>
-                </m:sub>
-              </m:sSub>
-            </m:num>
-            <m:den>
-              <m:sSub>
-                <m:sSubPr>
-                  <m:ctrlPr>
-                    <w:rPr>
-                      <w:rFonts w:ascii="Cambria Math" w:eastAsiaTheme="minorEastAsia" w:hAnsi="Cambria Math"/>
-                      <w:i/>
-                    </w:rPr>
-                  </m:ctrlPr>
-                </m:sSubPr>
-                <m:e>
-                  <m:r>
-                    <w:rPr>
-                      <w:rFonts w:ascii="Cambria Math" w:eastAsiaTheme="minorEastAsia" w:hAnsi="Cambria Math"/>
-                    </w:rPr>
-                    <m:t>P</m:t>
-                  </m:r>
-                </m:e>
-                <m:sub>
-                  <m:r>
-                    <w:rPr>
-                      <w:rFonts w:ascii="Cambria Math" w:eastAsiaTheme="minorEastAsia" w:hAnsi="Cambria Math"/>
-                    </w:rPr>
-                    <m:t>bn</m:t>
-                  </m:r>
-                </m:sub>
-              </m:sSub>
-              <m:d>
-                <m:dPr>
-                  <m:ctrlPr>
-                    <w:rPr>
-                      <w:rFonts w:ascii="Cambria Math" w:eastAsiaTheme="minorEastAsia" w:hAnsi="Cambria Math"/>
-                      <w:i/>
-                    </w:rPr>
-                  </m:ctrlPr>
-                </m:dPr>
-                <m:e>
-                  <m:r>
-                    <w:rPr>
-                      <w:rFonts w:ascii="Cambria Math" w:eastAsiaTheme="minorEastAsia" w:hAnsi="Cambria Math"/>
-                    </w:rPr>
-                    <m:t>z</m:t>
-                  </m:r>
-                </m:e>
-              </m:d>
-              <m:sSub>
-                <m:sSubPr>
-                  <m:ctrlPr>
-                    <w:rPr>
-                      <w:rFonts w:ascii="Cambria Math" w:eastAsiaTheme="minorEastAsia" w:hAnsi="Cambria Math"/>
-                      <w:i/>
-                    </w:rPr>
-                  </m:ctrlPr>
-                </m:sSubPr>
-                <m:e>
-                  <m:d>
-                    <m:dPr>
-                      <m:begChr m:val=""/>
-                      <m:endChr m:val="|"/>
-                      <m:ctrlPr>
-                        <w:rPr>
-                          <w:rFonts w:ascii="Cambria Math" w:eastAsiaTheme="minorEastAsia" w:hAnsi="Cambria Math"/>
-                          <w:i/>
-                        </w:rPr>
-                      </m:ctrlPr>
-                    </m:dPr>
-                    <m:e>
-                      <m:r>
-                        <w:rPr>
-                          <w:rFonts w:ascii="Cambria Math" w:eastAsiaTheme="minorEastAsia" w:hAnsi="Cambria Math"/>
-                        </w:rPr>
-                        <m:t>​</m:t>
-                      </m:r>
-                    </m:e>
-                  </m:d>
-                </m:e>
-                <m:sub>
-                  <m:r>
-                    <w:rPr>
-                      <w:rFonts w:ascii="Cambria Math" w:eastAsiaTheme="minorEastAsia" w:hAnsi="Cambria Math"/>
-                    </w:rPr>
-                    <m:t>ζ=</m:t>
-                  </m:r>
-                  <m:sSub>
-                    <m:sSubPr>
-                      <m:ctrlPr>
-                        <w:rPr>
-                          <w:rFonts w:ascii="Cambria Math" w:eastAsiaTheme="minorEastAsia" w:hAnsi="Cambria Math"/>
-                          <w:i/>
-                        </w:rPr>
-                      </m:ctrlPr>
-                    </m:sSubPr>
-                    <m:e>
-                      <m:r>
-                        <w:rPr>
-                          <w:rFonts w:ascii="Cambria Math" w:eastAsiaTheme="minorEastAsia" w:hAnsi="Cambria Math"/>
-                        </w:rPr>
-                        <m:t>ζ</m:t>
-                      </m:r>
-                    </m:e>
-                    <m:sub>
-                      <m:r>
-                        <w:rPr>
-                          <w:rFonts w:ascii="Cambria Math" w:eastAsiaTheme="minorEastAsia" w:hAnsi="Cambria Math"/>
-                        </w:rPr>
-                        <m:t>den</m:t>
-                      </m:r>
-                    </m:sub>
-                  </m:sSub>
-                </m:sub>
-              </m:sSub>
-            </m:den>
-          </m:f>
-        </m:oMath>
-      </m:oMathPara>
-    </w:p>
-    <w:p>
-      <w:pPr>
-        <w:rPr>
-          <w:rFonts w:eastAsiaTheme="minorEastAsia"/>
-        </w:rPr>
-      </w:pPr>
-      <w:r>
-        <w:rPr>
-          <w:rFonts w:eastAsiaTheme="minorEastAsia"/>
-        </w:rPr>
-        <w:t>Yields …</w:t>
-      </w:r>
-    </w:p>
-    <w:p>
-      <w:pPr>
-        <w:rPr>
-          <w:rFonts w:eastAsiaTheme="minorEastAsia"/>
-        </w:rPr>
-      </w:pPr>
-      <m:oMathPara>
-        <m:oMath>
-          <m:sSub>
-            <m:sSubPr>
-              <m:ctrlPr>
-                <w:rPr>
-                  <w:rFonts w:ascii="Cambria Math" w:eastAsiaTheme="minorEastAsia" w:hAnsi="Cambria Math"/>
-                  <w:i/>
-                </w:rPr>
-              </m:ctrlPr>
-            </m:sSubPr>
-            <m:e>
               <m:r>
                 <w:rPr>
                   <w:rFonts w:ascii="Cambria Math" w:eastAsiaTheme="minorEastAsia" w:hAnsi="Cambria Math"/>
                 </w:rPr>
-                <m:t>H</m:t>
+                <m:t>z+</m:t>
               </m:r>
-            </m:e>
-            <m:sub>
-              <m:r>
-                <w:rPr>
-                  <w:rFonts w:ascii="Cambria Math" w:eastAsiaTheme="minorEastAsia" w:hAnsi="Cambria Math"/>
-                </w:rPr>
-                <m:t>bn</m:t>
-              </m:r>
-            </m:sub>
-          </m:sSub>
-          <m:d>
-            <m:dPr>
-              <m:ctrlPr>
-                <w:rPr>
-                  <w:rFonts w:ascii="Cambria Math" w:eastAsiaTheme="minorEastAsia" w:hAnsi="Cambria Math"/>
-                  <w:i/>
-                </w:rPr>
-              </m:ctrlPr>
-            </m:dPr>
-            <m:e>
-              <m:r>
-                <w:rPr>
-                  <w:rFonts w:ascii="Cambria Math" w:eastAsiaTheme="minorEastAsia" w:hAnsi="Cambria Math"/>
-                </w:rPr>
-                <m:t>z</m:t>
-              </m:r>
-            </m:e>
-          </m:d>
-          <m:r>
-            <w:rPr>
-              <w:rFonts w:ascii="Cambria Math" w:eastAsiaTheme="minorEastAsia" w:hAnsi="Cambria Math"/>
-            </w:rPr>
-            <m:t>=</m:t>
-          </m:r>
-          <m:f>
-            <m:fPr>
-              <m:ctrlPr>
-                <w:rPr>
-                  <w:rFonts w:ascii="Cambria Math" w:eastAsiaTheme="minorEastAsia" w:hAnsi="Cambria Math"/>
-                  <w:i/>
-                </w:rPr>
-              </m:ctrlPr>
-            </m:fPr>
-            <m:num>
               <m:d>
                 <m:dPr>
                   <m:begChr m:val="["/>
@@ -18628,7 +18938,7 @@
                     <w:rPr>
                       <w:rFonts w:ascii="Cambria Math" w:eastAsiaTheme="minorEastAsia" w:hAnsi="Cambria Math"/>
                     </w:rPr>
-                    <m:t>1+</m:t>
+                    <m:t>1-</m:t>
                   </m:r>
                   <m:sSub>
                     <m:sSubPr>
@@ -18725,38 +19035,8 @@
                   </m:func>
                 </m:e>
               </m:d>
-              <m:sSup>
-                <m:sSupPr>
-                  <m:ctrlPr>
-                    <w:rPr>
-                      <w:rFonts w:ascii="Cambria Math" w:eastAsiaTheme="minorEastAsia" w:hAnsi="Cambria Math"/>
-                      <w:i/>
-                    </w:rPr>
-                  </m:ctrlPr>
-                </m:sSupPr>
-                <m:e>
-                  <m:r>
-                    <w:rPr>
-                      <w:rFonts w:ascii="Cambria Math" w:eastAsiaTheme="minorEastAsia" w:hAnsi="Cambria Math"/>
-                    </w:rPr>
-                    <m:t>z</m:t>
-                  </m:r>
-                </m:e>
-                <m:sup>
-                  <m:r>
-                    <w:rPr>
-                      <w:rFonts w:ascii="Cambria Math" w:eastAsiaTheme="minorEastAsia" w:hAnsi="Cambria Math"/>
-                    </w:rPr>
-                    <m:t>2</m:t>
-                  </m:r>
-                </m:sup>
-              </m:sSup>
-              <m:r>
-                <w:rPr>
-                  <w:rFonts w:ascii="Cambria Math" w:eastAsiaTheme="minorEastAsia" w:hAnsi="Cambria Math"/>
-                </w:rPr>
-                <m:t>-</m:t>
-              </m:r>
+            </m:num>
+            <m:den>
               <m:d>
                 <m:dPr>
                   <m:begChr m:val="["/>
@@ -18773,8 +19053,34 @@
                     <w:rPr>
                       <w:rFonts w:ascii="Cambria Math" w:eastAsiaTheme="minorEastAsia" w:hAnsi="Cambria Math"/>
                     </w:rPr>
-                    <m:t>2</m:t>
-                  </m:r>
+                    <m:t>1+</m:t>
+                  </m:r>
+                  <m:sSub>
+                    <m:sSubPr>
+                      <m:ctrlPr>
+                        <w:rPr>
+                          <w:rFonts w:ascii="Cambria Math" w:eastAsiaTheme="minorEastAsia" w:hAnsi="Cambria Math"/>
+                          <w:i/>
+                        </w:rPr>
+                      </m:ctrlPr>
+                    </m:sSubPr>
+                    <m:e>
+                      <m:r>
+                        <w:rPr>
+                          <w:rFonts w:ascii="Cambria Math" w:eastAsiaTheme="minorEastAsia" w:hAnsi="Cambria Math"/>
+                        </w:rPr>
+                        <m:t>ζ</m:t>
+                      </m:r>
+                    </m:e>
+                    <m:sub>
+                      <m:r>
+                        <w:rPr>
+                          <w:rFonts w:ascii="Cambria Math" w:eastAsiaTheme="minorEastAsia" w:hAnsi="Cambria Math"/>
+                        </w:rPr>
+                        <m:t>den</m:t>
+                      </m:r>
+                    </m:sub>
+                  </m:sSub>
                   <m:func>
                     <m:funcPr>
                       <m:ctrlPr>
@@ -18792,7 +19098,7 @@
                         <w:rPr>
                           <w:rFonts w:ascii="Cambria Math" w:eastAsiaTheme="minorEastAsia" w:hAnsi="Cambria Math"/>
                         </w:rPr>
-                        <m:t>cos</m:t>
+                        <m:t>sin</m:t>
                       </m:r>
                     </m:fName>
                     <m:e>
@@ -18844,11 +19150,37 @@
                   </m:func>
                 </m:e>
               </m:d>
+              <m:sSup>
+                <m:sSupPr>
+                  <m:ctrlPr>
+                    <w:rPr>
+                      <w:rFonts w:ascii="Cambria Math" w:eastAsiaTheme="minorEastAsia" w:hAnsi="Cambria Math"/>
+                      <w:i/>
+                    </w:rPr>
+                  </m:ctrlPr>
+                </m:sSupPr>
+                <m:e>
+                  <m:r>
+                    <w:rPr>
+                      <w:rFonts w:ascii="Cambria Math" w:eastAsiaTheme="minorEastAsia" w:hAnsi="Cambria Math"/>
+                    </w:rPr>
+                    <m:t>z</m:t>
+                  </m:r>
+                </m:e>
+                <m:sup>
+                  <m:r>
+                    <w:rPr>
+                      <w:rFonts w:ascii="Cambria Math" w:eastAsiaTheme="minorEastAsia" w:hAnsi="Cambria Math"/>
+                    </w:rPr>
+                    <m:t>2</m:t>
+                  </m:r>
+                </m:sup>
+              </m:sSup>
               <m:r>
                 <w:rPr>
                   <w:rFonts w:ascii="Cambria Math" w:eastAsiaTheme="minorEastAsia" w:hAnsi="Cambria Math"/>
                 </w:rPr>
-                <m:t>z+</m:t>
+                <m:t>+</m:t>
               </m:r>
               <m:d>
                 <m:dPr>
@@ -18866,34 +19198,14 @@
                     <w:rPr>
                       <w:rFonts w:ascii="Cambria Math" w:eastAsiaTheme="minorEastAsia" w:hAnsi="Cambria Math"/>
                     </w:rPr>
-                    <m:t>1-</m:t>
-                  </m:r>
-                  <m:sSub>
-                    <m:sSubPr>
-                      <m:ctrlPr>
-                        <w:rPr>
-                          <w:rFonts w:ascii="Cambria Math" w:eastAsiaTheme="minorEastAsia" w:hAnsi="Cambria Math"/>
-                          <w:i/>
-                        </w:rPr>
-                      </m:ctrlPr>
-                    </m:sSubPr>
-                    <m:e>
-                      <m:r>
-                        <w:rPr>
-                          <w:rFonts w:ascii="Cambria Math" w:eastAsiaTheme="minorEastAsia" w:hAnsi="Cambria Math"/>
-                        </w:rPr>
-                        <m:t>ζ</m:t>
-                      </m:r>
-                    </m:e>
-                    <m:sub>
-                      <m:r>
-                        <w:rPr>
-                          <w:rFonts w:ascii="Cambria Math" w:eastAsiaTheme="minorEastAsia" w:hAnsi="Cambria Math"/>
-                        </w:rPr>
-                        <m:t>num</m:t>
-                      </m:r>
-                    </m:sub>
-                  </m:sSub>
+                    <m:t>-</m:t>
+                  </m:r>
+                  <m:r>
+                    <w:rPr>
+                      <w:rFonts w:ascii="Cambria Math" w:eastAsiaTheme="minorEastAsia" w:hAnsi="Cambria Math"/>
+                    </w:rPr>
+                    <m:t>2</m:t>
+                  </m:r>
                   <m:func>
                     <m:funcPr>
                       <m:ctrlPr>
@@ -18911,7 +19223,7 @@
                         <w:rPr>
                           <w:rFonts w:ascii="Cambria Math" w:eastAsiaTheme="minorEastAsia" w:hAnsi="Cambria Math"/>
                         </w:rPr>
-                        <m:t>sin</m:t>
+                        <m:t>cos</m:t>
                       </m:r>
                     </m:fName>
                     <m:e>
@@ -18963,8 +19275,12 @@
                   </m:func>
                 </m:e>
               </m:d>
-            </m:num>
-            <m:den>
+              <m:r>
+                <w:rPr>
+                  <w:rFonts w:ascii="Cambria Math" w:eastAsiaTheme="minorEastAsia" w:hAnsi="Cambria Math"/>
+                </w:rPr>
+                <m:t>z+</m:t>
+              </m:r>
               <m:d>
                 <m:dPr>
                   <m:begChr m:val="["/>
@@ -18981,7 +19297,7 @@
                     <w:rPr>
                       <w:rFonts w:ascii="Cambria Math" w:eastAsiaTheme="minorEastAsia" w:hAnsi="Cambria Math"/>
                     </w:rPr>
-                    <m:t>1+</m:t>
+                    <m:t>1-</m:t>
                   </m:r>
                   <m:sSub>
                     <m:sSubPr>
@@ -19078,6 +19394,156 @@
                   </m:func>
                 </m:e>
               </m:d>
+            </m:den>
+          </m:f>
+        </m:oMath>
+      </m:oMathPara>
+    </w:p>
+    <w:p>
+      <w:pPr>
+        <w:rPr>
+          <w:rFonts w:eastAsiaTheme="minorEastAsia"/>
+        </w:rPr>
+      </w:pPr>
+      <w:r>
+        <w:rPr>
+          <w:rFonts w:eastAsiaTheme="minorEastAsia"/>
+        </w:rPr>
+        <w:t>R</w:t>
+      </w:r>
+      <w:r>
+        <w:rPr>
+          <w:rFonts w:eastAsiaTheme="minorEastAsia"/>
+        </w:rPr>
+        <w:t>ewriting the above in standard form yields …</w:t>
+      </w:r>
+    </w:p>
+    <w:p>
+      <w:pPr>
+        <w:rPr>
+          <w:rFonts w:eastAsiaTheme="minorEastAsia"/>
+        </w:rPr>
+      </w:pPr>
+      <m:oMathPara>
+        <m:oMath>
+          <m:sSub>
+            <m:sSubPr>
+              <m:ctrlPr>
+                <w:rPr>
+                  <w:rFonts w:ascii="Cambria Math" w:eastAsiaTheme="minorEastAsia" w:hAnsi="Cambria Math"/>
+                  <w:i/>
+                </w:rPr>
+              </m:ctrlPr>
+            </m:sSubPr>
+            <m:e>
+              <m:r>
+                <w:rPr>
+                  <w:rFonts w:ascii="Cambria Math" w:eastAsiaTheme="minorEastAsia" w:hAnsi="Cambria Math"/>
+                </w:rPr>
+                <m:t>H</m:t>
+              </m:r>
+            </m:e>
+            <m:sub>
+              <m:r>
+                <w:rPr>
+                  <w:rFonts w:ascii="Cambria Math" w:eastAsiaTheme="minorEastAsia" w:hAnsi="Cambria Math"/>
+                </w:rPr>
+                <m:t>bn</m:t>
+              </m:r>
+            </m:sub>
+          </m:sSub>
+          <m:d>
+            <m:dPr>
+              <m:ctrlPr>
+                <w:rPr>
+                  <w:rFonts w:ascii="Cambria Math" w:eastAsiaTheme="minorEastAsia" w:hAnsi="Cambria Math"/>
+                  <w:i/>
+                </w:rPr>
+              </m:ctrlPr>
+            </m:dPr>
+            <m:e>
+              <m:r>
+                <w:rPr>
+                  <w:rFonts w:ascii="Cambria Math" w:eastAsiaTheme="minorEastAsia" w:hAnsi="Cambria Math"/>
+                </w:rPr>
+                <m:t>z</m:t>
+              </m:r>
+            </m:e>
+          </m:d>
+          <m:r>
+            <w:rPr>
+              <w:rFonts w:ascii="Cambria Math" w:eastAsiaTheme="minorEastAsia" w:hAnsi="Cambria Math"/>
+            </w:rPr>
+            <m:t>=</m:t>
+          </m:r>
+          <m:f>
+            <m:fPr>
+              <m:ctrlPr>
+                <w:rPr>
+                  <w:rFonts w:ascii="Cambria Math" w:eastAsiaTheme="minorEastAsia" w:hAnsi="Cambria Math"/>
+                  <w:i/>
+                </w:rPr>
+              </m:ctrlPr>
+            </m:fPr>
+            <m:num>
+              <m:sSub>
+                <m:sSubPr>
+                  <m:ctrlPr>
+                    <w:rPr>
+                      <w:rFonts w:ascii="Cambria Math" w:eastAsiaTheme="minorEastAsia" w:hAnsi="Cambria Math"/>
+                      <w:i/>
+                    </w:rPr>
+                  </m:ctrlPr>
+                </m:sSubPr>
+                <m:e>
+                  <m:r>
+                    <w:rPr>
+                      <w:rFonts w:ascii="Cambria Math" w:eastAsiaTheme="minorEastAsia" w:hAnsi="Cambria Math"/>
+                    </w:rPr>
+                    <m:t>β</m:t>
+                  </m:r>
+                </m:e>
+                <m:sub>
+                  <m:r>
+                    <w:rPr>
+                      <w:rFonts w:ascii="Cambria Math" w:eastAsiaTheme="minorEastAsia" w:hAnsi="Cambria Math"/>
+                    </w:rPr>
+                    <m:t>0</m:t>
+                  </m:r>
+                </m:sub>
+              </m:sSub>
+              <m:r>
+                <w:rPr>
+                  <w:rFonts w:ascii="Cambria Math" w:eastAsiaTheme="minorEastAsia" w:hAnsi="Cambria Math"/>
+                </w:rPr>
+                <m:t>+</m:t>
+              </m:r>
+              <m:sSub>
+                <m:sSubPr>
+                  <m:ctrlPr>
+                    <w:rPr>
+                      <w:rFonts w:ascii="Cambria Math" w:eastAsiaTheme="minorEastAsia" w:hAnsi="Cambria Math"/>
+                      <w:i/>
+                    </w:rPr>
+                  </m:ctrlPr>
+                </m:sSubPr>
+                <m:e>
+                  <m:r>
+                    <w:rPr>
+                      <w:rFonts w:ascii="Cambria Math" w:eastAsiaTheme="minorEastAsia" w:hAnsi="Cambria Math"/>
+                    </w:rPr>
+                    <m:t>β</m:t>
+                  </m:r>
+                </m:e>
+                <m:sub>
+                  <m:r>
+                    <w:rPr>
+                      <w:rFonts w:ascii="Cambria Math" w:eastAsiaTheme="minorEastAsia" w:hAnsi="Cambria Math"/>
+                    </w:rPr>
+                    <m:t>1</m:t>
+                  </m:r>
+                </m:sub>
+              </m:sSub>
               <m:sSup>
                 <m:sSupPr>
                   <m:ctrlPr>
@@ -19100,7 +19566,7 @@
                     <w:rPr>
                       <w:rFonts w:ascii="Cambria Math" w:eastAsiaTheme="minorEastAsia" w:hAnsi="Cambria Math"/>
                     </w:rPr>
-                    <m:t>2</m:t>
+                    <m:t>-1</m:t>
                   </m:r>
                 </m:sup>
               </m:sSup>
@@ -19108,8 +19574,222 @@
                 <w:rPr>
                   <w:rFonts w:ascii="Cambria Math" w:eastAsiaTheme="minorEastAsia" w:hAnsi="Cambria Math"/>
                 </w:rPr>
-                <m:t>-</m:t>
+                <m:t>+</m:t>
               </m:r>
+              <m:sSub>
+                <m:sSubPr>
+                  <m:ctrlPr>
+                    <w:rPr>
+                      <w:rFonts w:ascii="Cambria Math" w:eastAsiaTheme="minorEastAsia" w:hAnsi="Cambria Math"/>
+                      <w:i/>
+                    </w:rPr>
+                  </m:ctrlPr>
+                </m:sSubPr>
+                <m:e>
+                  <m:r>
+                    <w:rPr>
+                      <w:rFonts w:ascii="Cambria Math" w:eastAsiaTheme="minorEastAsia" w:hAnsi="Cambria Math"/>
+                    </w:rPr>
+                    <m:t>β</m:t>
+                  </m:r>
+                </m:e>
+                <m:sub>
+                  <m:r>
+                    <w:rPr>
+                      <w:rFonts w:ascii="Cambria Math" w:eastAsiaTheme="minorEastAsia" w:hAnsi="Cambria Math"/>
+                    </w:rPr>
+                    <m:t>2</m:t>
+                  </m:r>
+                </m:sub>
+              </m:sSub>
+              <m:sSup>
+                <m:sSupPr>
+                  <m:ctrlPr>
+                    <w:rPr>
+                      <w:rFonts w:ascii="Cambria Math" w:eastAsiaTheme="minorEastAsia" w:hAnsi="Cambria Math"/>
+                      <w:i/>
+                    </w:rPr>
+                  </m:ctrlPr>
+                </m:sSupPr>
+                <m:e>
+                  <m:r>
+                    <w:rPr>
+                      <w:rFonts w:ascii="Cambria Math" w:eastAsiaTheme="minorEastAsia" w:hAnsi="Cambria Math"/>
+                    </w:rPr>
+                    <m:t>z</m:t>
+                  </m:r>
+                </m:e>
+                <m:sup>
+                  <m:r>
+                    <w:rPr>
+                      <w:rFonts w:ascii="Cambria Math" w:eastAsiaTheme="minorEastAsia" w:hAnsi="Cambria Math"/>
+                    </w:rPr>
+                    <m:t>-2</m:t>
+                  </m:r>
+                </m:sup>
+              </m:sSup>
+            </m:num>
+            <m:den>
+              <m:sSub>
+                <m:sSubPr>
+                  <m:ctrlPr>
+                    <w:rPr>
+                      <w:rFonts w:ascii="Cambria Math" w:eastAsiaTheme="minorEastAsia" w:hAnsi="Cambria Math"/>
+                      <w:i/>
+                    </w:rPr>
+                  </m:ctrlPr>
+                </m:sSubPr>
+                <m:e>
+                  <m:r>
+                    <w:rPr>
+                      <w:rFonts w:ascii="Cambria Math" w:eastAsiaTheme="minorEastAsia" w:hAnsi="Cambria Math"/>
+                    </w:rPr>
+                    <m:t>α</m:t>
+                  </m:r>
+                </m:e>
+                <m:sub>
+                  <m:r>
+                    <w:rPr>
+                      <w:rFonts w:ascii="Cambria Math" w:eastAsiaTheme="minorEastAsia" w:hAnsi="Cambria Math"/>
+                    </w:rPr>
+                    <m:t>0</m:t>
+                  </m:r>
+                </m:sub>
+              </m:sSub>
+              <m:r>
+                <w:rPr>
+                  <w:rFonts w:ascii="Cambria Math" w:eastAsiaTheme="minorEastAsia" w:hAnsi="Cambria Math"/>
+                </w:rPr>
+                <m:t>+</m:t>
+              </m:r>
+              <m:sSub>
+                <m:sSubPr>
+                  <m:ctrlPr>
+                    <w:rPr>
+                      <w:rFonts w:ascii="Cambria Math" w:eastAsiaTheme="minorEastAsia" w:hAnsi="Cambria Math"/>
+                      <w:i/>
+                    </w:rPr>
+                  </m:ctrlPr>
+                </m:sSubPr>
+                <m:e>
+                  <m:r>
+                    <w:rPr>
+                      <w:rFonts w:ascii="Cambria Math" w:eastAsiaTheme="minorEastAsia" w:hAnsi="Cambria Math"/>
+                    </w:rPr>
+                    <m:t>α</m:t>
+                  </m:r>
+                </m:e>
+                <m:sub>
+                  <m:r>
+                    <w:rPr>
+                      <w:rFonts w:ascii="Cambria Math" w:eastAsiaTheme="minorEastAsia" w:hAnsi="Cambria Math"/>
+                    </w:rPr>
+                    <m:t>1</m:t>
+                  </m:r>
+                </m:sub>
+              </m:sSub>
+              <m:sSup>
+                <m:sSupPr>
+                  <m:ctrlPr>
+                    <w:rPr>
+                      <w:rFonts w:ascii="Cambria Math" w:eastAsiaTheme="minorEastAsia" w:hAnsi="Cambria Math"/>
+                      <w:i/>
+                    </w:rPr>
+                  </m:ctrlPr>
+                </m:sSupPr>
+                <m:e>
+                  <m:r>
+                    <w:rPr>
+                      <w:rFonts w:ascii="Cambria Math" w:eastAsiaTheme="minorEastAsia" w:hAnsi="Cambria Math"/>
+                    </w:rPr>
+                    <m:t>z</m:t>
+                  </m:r>
+                </m:e>
+                <m:sup>
+                  <m:r>
+                    <w:rPr>
+                      <w:rFonts w:ascii="Cambria Math" w:eastAsiaTheme="minorEastAsia" w:hAnsi="Cambria Math"/>
+                    </w:rPr>
+                    <m:t>-1</m:t>
+                  </m:r>
+                </m:sup>
+              </m:sSup>
+              <m:r>
+                <w:rPr>
+                  <w:rFonts w:ascii="Cambria Math" w:eastAsiaTheme="minorEastAsia" w:hAnsi="Cambria Math"/>
+                </w:rPr>
+                <m:t>+</m:t>
+              </m:r>
+              <m:sSub>
+                <m:sSubPr>
+                  <m:ctrlPr>
+                    <w:rPr>
+                      <w:rFonts w:ascii="Cambria Math" w:eastAsiaTheme="minorEastAsia" w:hAnsi="Cambria Math"/>
+                      <w:i/>
+                    </w:rPr>
+                  </m:ctrlPr>
+                </m:sSubPr>
+                <m:e>
+                  <m:r>
+                    <w:rPr>
+                      <w:rFonts w:ascii="Cambria Math" w:eastAsiaTheme="minorEastAsia" w:hAnsi="Cambria Math"/>
+                    </w:rPr>
+                    <m:t>α</m:t>
+                  </m:r>
+                </m:e>
+                <m:sub>
+                  <m:r>
+                    <w:rPr>
+                      <w:rFonts w:ascii="Cambria Math" w:eastAsiaTheme="minorEastAsia" w:hAnsi="Cambria Math"/>
+                    </w:rPr>
+                    <m:t>2</m:t>
+                  </m:r>
+                </m:sub>
+              </m:sSub>
+              <m:sSup>
+                <m:sSupPr>
+                  <m:ctrlPr>
+                    <w:rPr>
+                      <w:rFonts w:ascii="Cambria Math" w:eastAsiaTheme="minorEastAsia" w:hAnsi="Cambria Math"/>
+                      <w:i/>
+                    </w:rPr>
+                  </m:ctrlPr>
+                </m:sSupPr>
+                <m:e>
+                  <m:r>
+                    <w:rPr>
+                      <w:rFonts w:ascii="Cambria Math" w:eastAsiaTheme="minorEastAsia" w:hAnsi="Cambria Math"/>
+                    </w:rPr>
+                    <m:t>z</m:t>
+                  </m:r>
+                </m:e>
+                <m:sup>
+                  <m:r>
+                    <w:rPr>
+                      <w:rFonts w:ascii="Cambria Math" w:eastAsiaTheme="minorEastAsia" w:hAnsi="Cambria Math"/>
+                    </w:rPr>
+                    <m:t>-2</m:t>
+                  </m:r>
+                </m:sup>
+              </m:sSup>
+            </m:den>
+          </m:f>
+          <m:r>
+            <w:rPr>
+              <w:rFonts w:ascii="Cambria Math" w:eastAsiaTheme="minorEastAsia" w:hAnsi="Cambria Math"/>
+            </w:rPr>
+            <m:t>=</m:t>
+          </m:r>
+          <m:f>
+            <m:fPr>
+              <m:ctrlPr>
+                <w:rPr>
+                  <w:rFonts w:ascii="Cambria Math" w:eastAsiaTheme="minorEastAsia" w:hAnsi="Cambria Math"/>
+                  <w:i/>
+                </w:rPr>
+              </m:ctrlPr>
+            </m:fPr>
+            <m:num>
               <m:d>
                 <m:dPr>
                   <m:begChr m:val="["/>
@@ -19126,8 +19806,34 @@
                     <w:rPr>
                       <w:rFonts w:ascii="Cambria Math" w:eastAsiaTheme="minorEastAsia" w:hAnsi="Cambria Math"/>
                     </w:rPr>
-                    <m:t>2</m:t>
-                  </m:r>
+                    <m:t>1+</m:t>
+                  </m:r>
+                  <m:sSub>
+                    <m:sSubPr>
+                      <m:ctrlPr>
+                        <w:rPr>
+                          <w:rFonts w:ascii="Cambria Math" w:eastAsiaTheme="minorEastAsia" w:hAnsi="Cambria Math"/>
+                          <w:i/>
+                        </w:rPr>
+                      </m:ctrlPr>
+                    </m:sSubPr>
+                    <m:e>
+                      <m:r>
+                        <w:rPr>
+                          <w:rFonts w:ascii="Cambria Math" w:eastAsiaTheme="minorEastAsia" w:hAnsi="Cambria Math"/>
+                        </w:rPr>
+                        <m:t>ζ</m:t>
+                      </m:r>
+                    </m:e>
+                    <m:sub>
+                      <m:r>
+                        <w:rPr>
+                          <w:rFonts w:ascii="Cambria Math" w:eastAsiaTheme="minorEastAsia" w:hAnsi="Cambria Math"/>
+                        </w:rPr>
+                        <m:t>num</m:t>
+                      </m:r>
+                    </m:sub>
+                  </m:sSub>
                   <m:func>
                     <m:funcPr>
                       <m:ctrlPr>
@@ -19145,7 +19851,7 @@
                         <w:rPr>
                           <w:rFonts w:ascii="Cambria Math" w:eastAsiaTheme="minorEastAsia" w:hAnsi="Cambria Math"/>
                         </w:rPr>
-                        <m:t>cos</m:t>
+                        <m:t>sin</m:t>
                       </m:r>
                     </m:fName>
                     <m:e>
@@ -19201,7 +19907,7 @@
                 <w:rPr>
                   <w:rFonts w:ascii="Cambria Math" w:eastAsiaTheme="minorEastAsia" w:hAnsi="Cambria Math"/>
                 </w:rPr>
-                <m:t>z+</m:t>
+                <m:t>+</m:t>
               </m:r>
               <m:d>
                 <m:dPr>
@@ -19219,34 +19925,14 @@
                     <w:rPr>
                       <w:rFonts w:ascii="Cambria Math" w:eastAsiaTheme="minorEastAsia" w:hAnsi="Cambria Math"/>
                     </w:rPr>
-                    <m:t>1-</m:t>
-                  </m:r>
-                  <m:sSub>
-                    <m:sSubPr>
-                      <m:ctrlPr>
-                        <w:rPr>
-                          <w:rFonts w:ascii="Cambria Math" w:eastAsiaTheme="minorEastAsia" w:hAnsi="Cambria Math"/>
-                          <w:i/>
-                        </w:rPr>
-                      </m:ctrlPr>
-                    </m:sSubPr>
-                    <m:e>
-                      <m:r>
-                        <w:rPr>
-                          <w:rFonts w:ascii="Cambria Math" w:eastAsiaTheme="minorEastAsia" w:hAnsi="Cambria Math"/>
-                        </w:rPr>
-                        <m:t>ζ</m:t>
-                      </m:r>
-                    </m:e>
-                    <m:sub>
-                      <m:r>
-                        <w:rPr>
-                          <w:rFonts w:ascii="Cambria Math" w:eastAsiaTheme="minorEastAsia" w:hAnsi="Cambria Math"/>
-                        </w:rPr>
-                        <m:t>den</m:t>
-                      </m:r>
-                    </m:sub>
-                  </m:sSub>
+                    <m:t>-</m:t>
+                  </m:r>
+                  <m:r>
+                    <w:rPr>
+                      <w:rFonts w:ascii="Cambria Math" w:eastAsiaTheme="minorEastAsia" w:hAnsi="Cambria Math"/>
+                    </w:rPr>
+                    <m:t>2</m:t>
+                  </m:r>
                   <m:func>
                     <m:funcPr>
                       <m:ctrlPr>
@@ -19264,7 +19950,7 @@
                         <w:rPr>
                           <w:rFonts w:ascii="Cambria Math" w:eastAsiaTheme="minorEastAsia" w:hAnsi="Cambria Math"/>
                         </w:rPr>
-                        <m:t>sin</m:t>
+                        <m:t>cos</m:t>
                       </m:r>
                     </m:fName>
                     <m:e>
@@ -19316,14 +20002,2291 @@
                   </m:func>
                 </m:e>
               </m:d>
+              <m:sSup>
+                <m:sSupPr>
+                  <m:ctrlPr>
+                    <w:rPr>
+                      <w:rFonts w:ascii="Cambria Math" w:eastAsiaTheme="minorEastAsia" w:hAnsi="Cambria Math"/>
+                      <w:i/>
+                    </w:rPr>
+                  </m:ctrlPr>
+                </m:sSupPr>
+                <m:e>
+                  <m:r>
+                    <w:rPr>
+                      <w:rFonts w:ascii="Cambria Math" w:eastAsiaTheme="minorEastAsia" w:hAnsi="Cambria Math"/>
+                    </w:rPr>
+                    <m:t>z</m:t>
+                  </m:r>
+                </m:e>
+                <m:sup>
+                  <m:r>
+                    <w:rPr>
+                      <w:rFonts w:ascii="Cambria Math" w:eastAsiaTheme="minorEastAsia" w:hAnsi="Cambria Math"/>
+                    </w:rPr>
+                    <m:t>-1</m:t>
+                  </m:r>
+                </m:sup>
+              </m:sSup>
+              <m:r>
+                <w:rPr>
+                  <w:rFonts w:ascii="Cambria Math" w:eastAsiaTheme="minorEastAsia" w:hAnsi="Cambria Math"/>
+                </w:rPr>
+                <m:t>+</m:t>
+              </m:r>
+              <m:d>
+                <m:dPr>
+                  <m:begChr m:val="["/>
+                  <m:endChr m:val="]"/>
+                  <m:ctrlPr>
+                    <w:rPr>
+                      <w:rFonts w:ascii="Cambria Math" w:eastAsiaTheme="minorEastAsia" w:hAnsi="Cambria Math"/>
+                      <w:i/>
+                    </w:rPr>
+                  </m:ctrlPr>
+                </m:dPr>
+                <m:e>
+                  <m:r>
+                    <w:rPr>
+                      <w:rFonts w:ascii="Cambria Math" w:eastAsiaTheme="minorEastAsia" w:hAnsi="Cambria Math"/>
+                    </w:rPr>
+                    <m:t>1-</m:t>
+                  </m:r>
+                  <m:sSub>
+                    <m:sSubPr>
+                      <m:ctrlPr>
+                        <w:rPr>
+                          <w:rFonts w:ascii="Cambria Math" w:eastAsiaTheme="minorEastAsia" w:hAnsi="Cambria Math"/>
+                          <w:i/>
+                        </w:rPr>
+                      </m:ctrlPr>
+                    </m:sSubPr>
+                    <m:e>
+                      <m:r>
+                        <w:rPr>
+                          <w:rFonts w:ascii="Cambria Math" w:eastAsiaTheme="minorEastAsia" w:hAnsi="Cambria Math"/>
+                        </w:rPr>
+                        <m:t>ζ</m:t>
+                      </m:r>
+                    </m:e>
+                    <m:sub>
+                      <m:r>
+                        <w:rPr>
+                          <w:rFonts w:ascii="Cambria Math" w:eastAsiaTheme="minorEastAsia" w:hAnsi="Cambria Math"/>
+                        </w:rPr>
+                        <m:t>num</m:t>
+                      </m:r>
+                    </m:sub>
+                  </m:sSub>
+                  <m:func>
+                    <m:funcPr>
+                      <m:ctrlPr>
+                        <w:rPr>
+                          <w:rFonts w:ascii="Cambria Math" w:eastAsiaTheme="minorEastAsia" w:hAnsi="Cambria Math"/>
+                          <w:i/>
+                        </w:rPr>
+                      </m:ctrlPr>
+                    </m:funcPr>
+                    <m:fName>
+                      <m:r>
+                        <m:rPr>
+                          <m:sty m:val="p"/>
+                        </m:rPr>
+                        <w:rPr>
+                          <w:rFonts w:ascii="Cambria Math" w:eastAsiaTheme="minorEastAsia" w:hAnsi="Cambria Math"/>
+                        </w:rPr>
+                        <m:t>sin</m:t>
+                      </m:r>
+                    </m:fName>
+                    <m:e>
+                      <m:d>
+                        <m:dPr>
+                          <m:ctrlPr>
+                            <w:rPr>
+                              <w:rFonts w:ascii="Cambria Math" w:eastAsiaTheme="minorEastAsia" w:hAnsi="Cambria Math"/>
+                              <w:i/>
+                            </w:rPr>
+                          </m:ctrlPr>
+                        </m:dPr>
+                        <m:e>
+                          <m:sSub>
+                            <m:sSubPr>
+                              <m:ctrlPr>
+                                <w:rPr>
+                                  <w:rFonts w:ascii="Cambria Math" w:eastAsiaTheme="minorEastAsia" w:hAnsi="Cambria Math"/>
+                                  <w:i/>
+                                </w:rPr>
+                              </m:ctrlPr>
+                            </m:sSubPr>
+                            <m:e>
+                              <m:r>
+                                <w:rPr>
+                                  <w:rFonts w:ascii="Cambria Math" w:eastAsiaTheme="minorEastAsia" w:hAnsi="Cambria Math"/>
+                                </w:rPr>
+                                <m:t>ω</m:t>
+                              </m:r>
+                            </m:e>
+                            <m:sub>
+                              <m:r>
+                                <w:rPr>
+                                  <w:rFonts w:ascii="Cambria Math" w:eastAsiaTheme="minorEastAsia" w:hAnsi="Cambria Math"/>
+                                </w:rPr>
+                                <m:t>c</m:t>
+                              </m:r>
+                            </m:sub>
+                          </m:sSub>
+                          <m:r>
+                            <w:rPr>
+                              <w:rFonts w:ascii="Cambria Math" w:eastAsiaTheme="minorEastAsia" w:hAnsi="Cambria Math"/>
+                            </w:rPr>
+                            <m:t>T</m:t>
+                          </m:r>
+                        </m:e>
+                      </m:d>
+                    </m:e>
+                  </m:func>
+                </m:e>
+              </m:d>
+              <m:sSup>
+                <m:sSupPr>
+                  <m:ctrlPr>
+                    <w:rPr>
+                      <w:rFonts w:ascii="Cambria Math" w:eastAsiaTheme="minorEastAsia" w:hAnsi="Cambria Math"/>
+                      <w:i/>
+                    </w:rPr>
+                  </m:ctrlPr>
+                </m:sSupPr>
+                <m:e>
+                  <m:r>
+                    <w:rPr>
+                      <w:rFonts w:ascii="Cambria Math" w:eastAsiaTheme="minorEastAsia" w:hAnsi="Cambria Math"/>
+                    </w:rPr>
+                    <m:t>z</m:t>
+                  </m:r>
+                </m:e>
+                <m:sup>
+                  <m:r>
+                    <w:rPr>
+                      <w:rFonts w:ascii="Cambria Math" w:eastAsiaTheme="minorEastAsia" w:hAnsi="Cambria Math"/>
+                    </w:rPr>
+                    <m:t>-</m:t>
+                  </m:r>
+                  <m:r>
+                    <w:rPr>
+                      <w:rFonts w:ascii="Cambria Math" w:eastAsiaTheme="minorEastAsia" w:hAnsi="Cambria Math"/>
+                    </w:rPr>
+                    <m:t>2</m:t>
+                  </m:r>
+                </m:sup>
+              </m:sSup>
+            </m:num>
+            <m:den>
+              <m:d>
+                <m:dPr>
+                  <m:begChr m:val="["/>
+                  <m:endChr m:val="]"/>
+                  <m:ctrlPr>
+                    <w:rPr>
+                      <w:rFonts w:ascii="Cambria Math" w:eastAsiaTheme="minorEastAsia" w:hAnsi="Cambria Math"/>
+                      <w:i/>
+                    </w:rPr>
+                  </m:ctrlPr>
+                </m:dPr>
+                <m:e>
+                  <m:r>
+                    <w:rPr>
+                      <w:rFonts w:ascii="Cambria Math" w:eastAsiaTheme="minorEastAsia" w:hAnsi="Cambria Math"/>
+                    </w:rPr>
+                    <m:t>1+</m:t>
+                  </m:r>
+                  <m:sSub>
+                    <m:sSubPr>
+                      <m:ctrlPr>
+                        <w:rPr>
+                          <w:rFonts w:ascii="Cambria Math" w:eastAsiaTheme="minorEastAsia" w:hAnsi="Cambria Math"/>
+                          <w:i/>
+                        </w:rPr>
+                      </m:ctrlPr>
+                    </m:sSubPr>
+                    <m:e>
+                      <m:r>
+                        <w:rPr>
+                          <w:rFonts w:ascii="Cambria Math" w:eastAsiaTheme="minorEastAsia" w:hAnsi="Cambria Math"/>
+                        </w:rPr>
+                        <m:t>ζ</m:t>
+                      </m:r>
+                    </m:e>
+                    <m:sub>
+                      <m:r>
+                        <w:rPr>
+                          <w:rFonts w:ascii="Cambria Math" w:eastAsiaTheme="minorEastAsia" w:hAnsi="Cambria Math"/>
+                        </w:rPr>
+                        <m:t>den</m:t>
+                      </m:r>
+                    </m:sub>
+                  </m:sSub>
+                  <m:func>
+                    <m:funcPr>
+                      <m:ctrlPr>
+                        <w:rPr>
+                          <w:rFonts w:ascii="Cambria Math" w:eastAsiaTheme="minorEastAsia" w:hAnsi="Cambria Math"/>
+                          <w:i/>
+                        </w:rPr>
+                      </m:ctrlPr>
+                    </m:funcPr>
+                    <m:fName>
+                      <m:r>
+                        <m:rPr>
+                          <m:sty m:val="p"/>
+                        </m:rPr>
+                        <w:rPr>
+                          <w:rFonts w:ascii="Cambria Math" w:eastAsiaTheme="minorEastAsia" w:hAnsi="Cambria Math"/>
+                        </w:rPr>
+                        <m:t>sin</m:t>
+                      </m:r>
+                    </m:fName>
+                    <m:e>
+                      <m:d>
+                        <m:dPr>
+                          <m:ctrlPr>
+                            <w:rPr>
+                              <w:rFonts w:ascii="Cambria Math" w:eastAsiaTheme="minorEastAsia" w:hAnsi="Cambria Math"/>
+                              <w:i/>
+                            </w:rPr>
+                          </m:ctrlPr>
+                        </m:dPr>
+                        <m:e>
+                          <m:sSub>
+                            <m:sSubPr>
+                              <m:ctrlPr>
+                                <w:rPr>
+                                  <w:rFonts w:ascii="Cambria Math" w:eastAsiaTheme="minorEastAsia" w:hAnsi="Cambria Math"/>
+                                  <w:i/>
+                                </w:rPr>
+                              </m:ctrlPr>
+                            </m:sSubPr>
+                            <m:e>
+                              <m:r>
+                                <w:rPr>
+                                  <w:rFonts w:ascii="Cambria Math" w:eastAsiaTheme="minorEastAsia" w:hAnsi="Cambria Math"/>
+                                </w:rPr>
+                                <m:t>ω</m:t>
+                              </m:r>
+                            </m:e>
+                            <m:sub>
+                              <m:r>
+                                <w:rPr>
+                                  <w:rFonts w:ascii="Cambria Math" w:eastAsiaTheme="minorEastAsia" w:hAnsi="Cambria Math"/>
+                                </w:rPr>
+                                <m:t>c</m:t>
+                              </m:r>
+                            </m:sub>
+                          </m:sSub>
+                          <m:r>
+                            <w:rPr>
+                              <w:rFonts w:ascii="Cambria Math" w:eastAsiaTheme="minorEastAsia" w:hAnsi="Cambria Math"/>
+                            </w:rPr>
+                            <m:t>T</m:t>
+                          </m:r>
+                        </m:e>
+                      </m:d>
+                    </m:e>
+                  </m:func>
+                </m:e>
+              </m:d>
+              <m:r>
+                <w:rPr>
+                  <w:rFonts w:ascii="Cambria Math" w:eastAsiaTheme="minorEastAsia" w:hAnsi="Cambria Math"/>
+                </w:rPr>
+                <m:t>+</m:t>
+              </m:r>
+              <m:d>
+                <m:dPr>
+                  <m:begChr m:val="["/>
+                  <m:endChr m:val="]"/>
+                  <m:ctrlPr>
+                    <w:rPr>
+                      <w:rFonts w:ascii="Cambria Math" w:eastAsiaTheme="minorEastAsia" w:hAnsi="Cambria Math"/>
+                      <w:i/>
+                    </w:rPr>
+                  </m:ctrlPr>
+                </m:dPr>
+                <m:e>
+                  <m:r>
+                    <w:rPr>
+                      <w:rFonts w:ascii="Cambria Math" w:eastAsiaTheme="minorEastAsia" w:hAnsi="Cambria Math"/>
+                    </w:rPr>
+                    <m:t>-</m:t>
+                  </m:r>
+                  <m:r>
+                    <w:rPr>
+                      <w:rFonts w:ascii="Cambria Math" w:eastAsiaTheme="minorEastAsia" w:hAnsi="Cambria Math"/>
+                    </w:rPr>
+                    <m:t>2</m:t>
+                  </m:r>
+                  <m:func>
+                    <m:funcPr>
+                      <m:ctrlPr>
+                        <w:rPr>
+                          <w:rFonts w:ascii="Cambria Math" w:eastAsiaTheme="minorEastAsia" w:hAnsi="Cambria Math"/>
+                          <w:i/>
+                        </w:rPr>
+                      </m:ctrlPr>
+                    </m:funcPr>
+                    <m:fName>
+                      <m:r>
+                        <m:rPr>
+                          <m:sty m:val="p"/>
+                        </m:rPr>
+                        <w:rPr>
+                          <w:rFonts w:ascii="Cambria Math" w:eastAsiaTheme="minorEastAsia" w:hAnsi="Cambria Math"/>
+                        </w:rPr>
+                        <m:t>cos</m:t>
+                      </m:r>
+                    </m:fName>
+                    <m:e>
+                      <m:d>
+                        <m:dPr>
+                          <m:ctrlPr>
+                            <w:rPr>
+                              <w:rFonts w:ascii="Cambria Math" w:eastAsiaTheme="minorEastAsia" w:hAnsi="Cambria Math"/>
+                              <w:i/>
+                            </w:rPr>
+                          </m:ctrlPr>
+                        </m:dPr>
+                        <m:e>
+                          <m:sSub>
+                            <m:sSubPr>
+                              <m:ctrlPr>
+                                <w:rPr>
+                                  <w:rFonts w:ascii="Cambria Math" w:eastAsiaTheme="minorEastAsia" w:hAnsi="Cambria Math"/>
+                                  <w:i/>
+                                </w:rPr>
+                              </m:ctrlPr>
+                            </m:sSubPr>
+                            <m:e>
+                              <m:r>
+                                <w:rPr>
+                                  <w:rFonts w:ascii="Cambria Math" w:eastAsiaTheme="minorEastAsia" w:hAnsi="Cambria Math"/>
+                                </w:rPr>
+                                <m:t>ω</m:t>
+                              </m:r>
+                            </m:e>
+                            <m:sub>
+                              <m:r>
+                                <w:rPr>
+                                  <w:rFonts w:ascii="Cambria Math" w:eastAsiaTheme="minorEastAsia" w:hAnsi="Cambria Math"/>
+                                </w:rPr>
+                                <m:t>c</m:t>
+                              </m:r>
+                            </m:sub>
+                          </m:sSub>
+                          <m:r>
+                            <w:rPr>
+                              <w:rFonts w:ascii="Cambria Math" w:eastAsiaTheme="minorEastAsia" w:hAnsi="Cambria Math"/>
+                            </w:rPr>
+                            <m:t>T</m:t>
+                          </m:r>
+                        </m:e>
+                      </m:d>
+                    </m:e>
+                  </m:func>
+                </m:e>
+              </m:d>
+              <m:sSup>
+                <m:sSupPr>
+                  <m:ctrlPr>
+                    <w:rPr>
+                      <w:rFonts w:ascii="Cambria Math" w:eastAsiaTheme="minorEastAsia" w:hAnsi="Cambria Math"/>
+                      <w:i/>
+                    </w:rPr>
+                  </m:ctrlPr>
+                </m:sSupPr>
+                <m:e>
+                  <m:r>
+                    <w:rPr>
+                      <w:rFonts w:ascii="Cambria Math" w:eastAsiaTheme="minorEastAsia" w:hAnsi="Cambria Math"/>
+                    </w:rPr>
+                    <m:t>z</m:t>
+                  </m:r>
+                </m:e>
+                <m:sup>
+                  <m:r>
+                    <w:rPr>
+                      <w:rFonts w:ascii="Cambria Math" w:eastAsiaTheme="minorEastAsia" w:hAnsi="Cambria Math"/>
+                    </w:rPr>
+                    <m:t>-1</m:t>
+                  </m:r>
+                </m:sup>
+              </m:sSup>
+              <m:r>
+                <w:rPr>
+                  <w:rFonts w:ascii="Cambria Math" w:eastAsiaTheme="minorEastAsia" w:hAnsi="Cambria Math"/>
+                </w:rPr>
+                <m:t>+</m:t>
+              </m:r>
+              <m:d>
+                <m:dPr>
+                  <m:begChr m:val="["/>
+                  <m:endChr m:val="]"/>
+                  <m:ctrlPr>
+                    <w:rPr>
+                      <w:rFonts w:ascii="Cambria Math" w:eastAsiaTheme="minorEastAsia" w:hAnsi="Cambria Math"/>
+                      <w:i/>
+                    </w:rPr>
+                  </m:ctrlPr>
+                </m:dPr>
+                <m:e>
+                  <m:r>
+                    <w:rPr>
+                      <w:rFonts w:ascii="Cambria Math" w:eastAsiaTheme="minorEastAsia" w:hAnsi="Cambria Math"/>
+                    </w:rPr>
+                    <m:t>1-</m:t>
+                  </m:r>
+                  <m:sSub>
+                    <m:sSubPr>
+                      <m:ctrlPr>
+                        <w:rPr>
+                          <w:rFonts w:ascii="Cambria Math" w:eastAsiaTheme="minorEastAsia" w:hAnsi="Cambria Math"/>
+                          <w:i/>
+                        </w:rPr>
+                      </m:ctrlPr>
+                    </m:sSubPr>
+                    <m:e>
+                      <m:r>
+                        <w:rPr>
+                          <w:rFonts w:ascii="Cambria Math" w:eastAsiaTheme="minorEastAsia" w:hAnsi="Cambria Math"/>
+                        </w:rPr>
+                        <m:t>ζ</m:t>
+                      </m:r>
+                    </m:e>
+                    <m:sub>
+                      <m:r>
+                        <w:rPr>
+                          <w:rFonts w:ascii="Cambria Math" w:eastAsiaTheme="minorEastAsia" w:hAnsi="Cambria Math"/>
+                        </w:rPr>
+                        <m:t>den</m:t>
+                      </m:r>
+                    </m:sub>
+                  </m:sSub>
+                  <m:func>
+                    <m:funcPr>
+                      <m:ctrlPr>
+                        <w:rPr>
+                          <w:rFonts w:ascii="Cambria Math" w:eastAsiaTheme="minorEastAsia" w:hAnsi="Cambria Math"/>
+                          <w:i/>
+                        </w:rPr>
+                      </m:ctrlPr>
+                    </m:funcPr>
+                    <m:fName>
+                      <m:r>
+                        <m:rPr>
+                          <m:sty m:val="p"/>
+                        </m:rPr>
+                        <w:rPr>
+                          <w:rFonts w:ascii="Cambria Math" w:eastAsiaTheme="minorEastAsia" w:hAnsi="Cambria Math"/>
+                        </w:rPr>
+                        <m:t>sin</m:t>
+                      </m:r>
+                    </m:fName>
+                    <m:e>
+                      <m:d>
+                        <m:dPr>
+                          <m:ctrlPr>
+                            <w:rPr>
+                              <w:rFonts w:ascii="Cambria Math" w:eastAsiaTheme="minorEastAsia" w:hAnsi="Cambria Math"/>
+                              <w:i/>
+                            </w:rPr>
+                          </m:ctrlPr>
+                        </m:dPr>
+                        <m:e>
+                          <m:sSub>
+                            <m:sSubPr>
+                              <m:ctrlPr>
+                                <w:rPr>
+                                  <w:rFonts w:ascii="Cambria Math" w:eastAsiaTheme="minorEastAsia" w:hAnsi="Cambria Math"/>
+                                  <w:i/>
+                                </w:rPr>
+                              </m:ctrlPr>
+                            </m:sSubPr>
+                            <m:e>
+                              <m:r>
+                                <w:rPr>
+                                  <w:rFonts w:ascii="Cambria Math" w:eastAsiaTheme="minorEastAsia" w:hAnsi="Cambria Math"/>
+                                </w:rPr>
+                                <m:t>ω</m:t>
+                              </m:r>
+                            </m:e>
+                            <m:sub>
+                              <m:r>
+                                <w:rPr>
+                                  <w:rFonts w:ascii="Cambria Math" w:eastAsiaTheme="minorEastAsia" w:hAnsi="Cambria Math"/>
+                                </w:rPr>
+                                <m:t>c</m:t>
+                              </m:r>
+                            </m:sub>
+                          </m:sSub>
+                          <m:r>
+                            <w:rPr>
+                              <w:rFonts w:ascii="Cambria Math" w:eastAsiaTheme="minorEastAsia" w:hAnsi="Cambria Math"/>
+                            </w:rPr>
+                            <m:t>T</m:t>
+                          </m:r>
+                        </m:e>
+                      </m:d>
+                    </m:e>
+                  </m:func>
+                </m:e>
+              </m:d>
+              <m:sSup>
+                <m:sSupPr>
+                  <m:ctrlPr>
+                    <w:rPr>
+                      <w:rFonts w:ascii="Cambria Math" w:eastAsiaTheme="minorEastAsia" w:hAnsi="Cambria Math"/>
+                      <w:i/>
+                    </w:rPr>
+                  </m:ctrlPr>
+                </m:sSupPr>
+                <m:e>
+                  <m:r>
+                    <w:rPr>
+                      <w:rFonts w:ascii="Cambria Math" w:eastAsiaTheme="minorEastAsia" w:hAnsi="Cambria Math"/>
+                    </w:rPr>
+                    <m:t>z</m:t>
+                  </m:r>
+                </m:e>
+                <m:sup>
+                  <m:r>
+                    <w:rPr>
+                      <w:rFonts w:ascii="Cambria Math" w:eastAsiaTheme="minorEastAsia" w:hAnsi="Cambria Math"/>
+                    </w:rPr>
+                    <m:t>-</m:t>
+                  </m:r>
+                  <m:r>
+                    <w:rPr>
+                      <w:rFonts w:ascii="Cambria Math" w:eastAsiaTheme="minorEastAsia" w:hAnsi="Cambria Math"/>
+                    </w:rPr>
+                    <m:t>2</m:t>
+                  </m:r>
+                </m:sup>
+              </m:sSup>
             </m:den>
           </m:f>
         </m:oMath>
       </m:oMathPara>
     </w:p>
     <w:p>
-      <w:r>
-        <w:rPr>
+      <w:pPr>
+        <w:rPr>
+          <w:rFonts w:eastAsiaTheme="minorEastAsia"/>
+        </w:rPr>
+      </w:pPr>
+      <w:r>
+        <w:rPr>
+          <w:rFonts w:eastAsiaTheme="minorEastAsia"/>
+        </w:rPr>
+        <w:t>Where …</w:t>
+      </w:r>
+    </w:p>
+    <w:p>
+      <w:pPr>
+        <w:pStyle w:val="ListParagraph"/>
+        <w:numPr>
+          <w:ilvl w:val="0"/>
+          <w:numId w:val="5"/>
+        </w:numPr>
+        <w:rPr>
+          <w:rFonts w:eastAsiaTheme="minorEastAsia"/>
+        </w:rPr>
+      </w:pPr>
+      <m:oMath>
+        <m:sSub>
+          <m:sSubPr>
+            <m:ctrlPr>
+              <w:rPr>
+                <w:rFonts w:ascii="Cambria Math" w:eastAsiaTheme="minorEastAsia" w:hAnsi="Cambria Math"/>
+                <w:i/>
+              </w:rPr>
+            </m:ctrlPr>
+          </m:sSubPr>
+          <m:e>
+            <m:r>
+              <w:rPr>
+                <w:rFonts w:ascii="Cambria Math" w:eastAsiaTheme="minorEastAsia" w:hAnsi="Cambria Math"/>
+              </w:rPr>
+              <m:t>β</m:t>
+            </m:r>
+          </m:e>
+          <m:sub>
+            <m:r>
+              <w:rPr>
+                <w:rFonts w:ascii="Cambria Math" w:eastAsiaTheme="minorEastAsia" w:hAnsi="Cambria Math"/>
+              </w:rPr>
+              <m:t>0</m:t>
+            </m:r>
+          </m:sub>
+        </m:sSub>
+        <m:r>
+          <w:rPr>
+            <w:rFonts w:ascii="Cambria Math" w:eastAsiaTheme="minorEastAsia" w:hAnsi="Cambria Math"/>
+          </w:rPr>
+          <m:t>=</m:t>
+        </m:r>
+        <m:r>
+          <w:rPr>
+            <w:rFonts w:ascii="Cambria Math" w:eastAsiaTheme="minorEastAsia" w:hAnsi="Cambria Math"/>
+          </w:rPr>
+          <m:t>1+</m:t>
+        </m:r>
+        <m:sSub>
+          <m:sSubPr>
+            <m:ctrlPr>
+              <w:rPr>
+                <w:rFonts w:ascii="Cambria Math" w:eastAsiaTheme="minorEastAsia" w:hAnsi="Cambria Math"/>
+                <w:i/>
+              </w:rPr>
+            </m:ctrlPr>
+          </m:sSubPr>
+          <m:e>
+            <m:r>
+              <w:rPr>
+                <w:rFonts w:ascii="Cambria Math" w:eastAsiaTheme="minorEastAsia" w:hAnsi="Cambria Math"/>
+              </w:rPr>
+              <m:t>ζ</m:t>
+            </m:r>
+          </m:e>
+          <m:sub>
+            <m:r>
+              <w:rPr>
+                <w:rFonts w:ascii="Cambria Math" w:eastAsiaTheme="minorEastAsia" w:hAnsi="Cambria Math"/>
+              </w:rPr>
+              <m:t>num</m:t>
+            </m:r>
+          </m:sub>
+        </m:sSub>
+        <m:func>
+          <m:funcPr>
+            <m:ctrlPr>
+              <w:rPr>
+                <w:rFonts w:ascii="Cambria Math" w:eastAsiaTheme="minorEastAsia" w:hAnsi="Cambria Math"/>
+                <w:i/>
+              </w:rPr>
+            </m:ctrlPr>
+          </m:funcPr>
+          <m:fName>
+            <m:r>
+              <m:rPr>
+                <m:sty m:val="p"/>
+              </m:rPr>
+              <w:rPr>
+                <w:rFonts w:ascii="Cambria Math" w:eastAsiaTheme="minorEastAsia" w:hAnsi="Cambria Math"/>
+              </w:rPr>
+              <m:t>sin</m:t>
+            </m:r>
+          </m:fName>
+          <m:e>
+            <m:d>
+              <m:dPr>
+                <m:ctrlPr>
+                  <w:rPr>
+                    <w:rFonts w:ascii="Cambria Math" w:eastAsiaTheme="minorEastAsia" w:hAnsi="Cambria Math"/>
+                    <w:i/>
+                  </w:rPr>
+                </m:ctrlPr>
+              </m:dPr>
+              <m:e>
+                <m:sSub>
+                  <m:sSubPr>
+                    <m:ctrlPr>
+                      <w:rPr>
+                        <w:rFonts w:ascii="Cambria Math" w:eastAsiaTheme="minorEastAsia" w:hAnsi="Cambria Math"/>
+                        <w:i/>
+                      </w:rPr>
+                    </m:ctrlPr>
+                  </m:sSubPr>
+                  <m:e>
+                    <m:r>
+                      <w:rPr>
+                        <w:rFonts w:ascii="Cambria Math" w:eastAsiaTheme="minorEastAsia" w:hAnsi="Cambria Math"/>
+                      </w:rPr>
+                      <m:t>ω</m:t>
+                    </m:r>
+                  </m:e>
+                  <m:sub>
+                    <m:r>
+                      <w:rPr>
+                        <w:rFonts w:ascii="Cambria Math" w:eastAsiaTheme="minorEastAsia" w:hAnsi="Cambria Math"/>
+                      </w:rPr>
+                      <m:t>c</m:t>
+                    </m:r>
+                  </m:sub>
+                </m:sSub>
+                <m:r>
+                  <w:rPr>
+                    <w:rFonts w:ascii="Cambria Math" w:eastAsiaTheme="minorEastAsia" w:hAnsi="Cambria Math"/>
+                  </w:rPr>
+                  <m:t>T</m:t>
+                </m:r>
+              </m:e>
+            </m:d>
+          </m:e>
+        </m:func>
+      </m:oMath>
+    </w:p>
+    <w:p>
+      <w:pPr>
+        <w:pStyle w:val="ListParagraph"/>
+        <w:numPr>
+          <w:ilvl w:val="0"/>
+          <w:numId w:val="5"/>
+        </w:numPr>
+        <w:rPr>
+          <w:rFonts w:eastAsiaTheme="minorEastAsia"/>
+        </w:rPr>
+      </w:pPr>
+      <m:oMath>
+        <m:sSub>
+          <m:sSubPr>
+            <m:ctrlPr>
+              <w:rPr>
+                <w:rFonts w:ascii="Cambria Math" w:eastAsiaTheme="minorEastAsia" w:hAnsi="Cambria Math"/>
+                <w:i/>
+              </w:rPr>
+            </m:ctrlPr>
+          </m:sSubPr>
+          <m:e>
+            <m:r>
+              <w:rPr>
+                <w:rFonts w:ascii="Cambria Math" w:eastAsiaTheme="minorEastAsia" w:hAnsi="Cambria Math"/>
+              </w:rPr>
+              <m:t>β</m:t>
+            </m:r>
+          </m:e>
+          <m:sub>
+            <m:r>
+              <w:rPr>
+                <w:rFonts w:ascii="Cambria Math" w:eastAsiaTheme="minorEastAsia" w:hAnsi="Cambria Math"/>
+              </w:rPr>
+              <m:t>1</m:t>
+            </m:r>
+          </m:sub>
+        </m:sSub>
+        <m:r>
+          <w:rPr>
+            <w:rFonts w:ascii="Cambria Math" w:eastAsiaTheme="minorEastAsia" w:hAnsi="Cambria Math"/>
+          </w:rPr>
+          <m:t>=</m:t>
+        </m:r>
+        <m:r>
+          <w:rPr>
+            <w:rFonts w:ascii="Cambria Math" w:eastAsiaTheme="minorEastAsia" w:hAnsi="Cambria Math"/>
+          </w:rPr>
+          <m:t>-2</m:t>
+        </m:r>
+        <m:func>
+          <m:funcPr>
+            <m:ctrlPr>
+              <w:rPr>
+                <w:rFonts w:ascii="Cambria Math" w:eastAsiaTheme="minorEastAsia" w:hAnsi="Cambria Math"/>
+                <w:i/>
+              </w:rPr>
+            </m:ctrlPr>
+          </m:funcPr>
+          <m:fName>
+            <m:r>
+              <m:rPr>
+                <m:sty m:val="p"/>
+              </m:rPr>
+              <w:rPr>
+                <w:rFonts w:ascii="Cambria Math" w:eastAsiaTheme="minorEastAsia" w:hAnsi="Cambria Math"/>
+              </w:rPr>
+              <m:t>cos</m:t>
+            </m:r>
+          </m:fName>
+          <m:e>
+            <m:d>
+              <m:dPr>
+                <m:ctrlPr>
+                  <w:rPr>
+                    <w:rFonts w:ascii="Cambria Math" w:eastAsiaTheme="minorEastAsia" w:hAnsi="Cambria Math"/>
+                    <w:i/>
+                  </w:rPr>
+                </m:ctrlPr>
+              </m:dPr>
+              <m:e>
+                <m:sSub>
+                  <m:sSubPr>
+                    <m:ctrlPr>
+                      <w:rPr>
+                        <w:rFonts w:ascii="Cambria Math" w:eastAsiaTheme="minorEastAsia" w:hAnsi="Cambria Math"/>
+                        <w:i/>
+                      </w:rPr>
+                    </m:ctrlPr>
+                  </m:sSubPr>
+                  <m:e>
+                    <m:r>
+                      <w:rPr>
+                        <w:rFonts w:ascii="Cambria Math" w:eastAsiaTheme="minorEastAsia" w:hAnsi="Cambria Math"/>
+                      </w:rPr>
+                      <m:t>ω</m:t>
+                    </m:r>
+                  </m:e>
+                  <m:sub>
+                    <m:r>
+                      <w:rPr>
+                        <w:rFonts w:ascii="Cambria Math" w:eastAsiaTheme="minorEastAsia" w:hAnsi="Cambria Math"/>
+                      </w:rPr>
+                      <m:t>c</m:t>
+                    </m:r>
+                  </m:sub>
+                </m:sSub>
+                <m:r>
+                  <w:rPr>
+                    <w:rFonts w:ascii="Cambria Math" w:eastAsiaTheme="minorEastAsia" w:hAnsi="Cambria Math"/>
+                  </w:rPr>
+                  <m:t>T</m:t>
+                </m:r>
+              </m:e>
+            </m:d>
+          </m:e>
+        </m:func>
+      </m:oMath>
+    </w:p>
+    <w:p>
+      <w:pPr>
+        <w:pStyle w:val="ListParagraph"/>
+        <w:numPr>
+          <w:ilvl w:val="0"/>
+          <w:numId w:val="5"/>
+        </w:numPr>
+        <w:rPr>
+          <w:rFonts w:eastAsiaTheme="minorEastAsia"/>
+        </w:rPr>
+      </w:pPr>
+      <m:oMath>
+        <m:sSub>
+          <m:sSubPr>
+            <m:ctrlPr>
+              <w:rPr>
+                <w:rFonts w:ascii="Cambria Math" w:eastAsiaTheme="minorEastAsia" w:hAnsi="Cambria Math"/>
+                <w:i/>
+              </w:rPr>
+            </m:ctrlPr>
+          </m:sSubPr>
+          <m:e>
+            <m:r>
+              <w:rPr>
+                <w:rFonts w:ascii="Cambria Math" w:eastAsiaTheme="minorEastAsia" w:hAnsi="Cambria Math"/>
+              </w:rPr>
+              <m:t>β</m:t>
+            </m:r>
+          </m:e>
+          <m:sub>
+            <m:r>
+              <w:rPr>
+                <w:rFonts w:ascii="Cambria Math" w:eastAsiaTheme="minorEastAsia" w:hAnsi="Cambria Math"/>
+              </w:rPr>
+              <m:t>2</m:t>
+            </m:r>
+          </m:sub>
+        </m:sSub>
+        <m:r>
+          <w:rPr>
+            <w:rFonts w:ascii="Cambria Math" w:eastAsiaTheme="minorEastAsia" w:hAnsi="Cambria Math"/>
+          </w:rPr>
+          <m:t>=</m:t>
+        </m:r>
+        <m:r>
+          <w:rPr>
+            <w:rFonts w:ascii="Cambria Math" w:eastAsiaTheme="minorEastAsia" w:hAnsi="Cambria Math"/>
+          </w:rPr>
+          <m:t>1-</m:t>
+        </m:r>
+        <m:sSub>
+          <m:sSubPr>
+            <m:ctrlPr>
+              <w:rPr>
+                <w:rFonts w:ascii="Cambria Math" w:eastAsiaTheme="minorEastAsia" w:hAnsi="Cambria Math"/>
+                <w:i/>
+              </w:rPr>
+            </m:ctrlPr>
+          </m:sSubPr>
+          <m:e>
+            <m:r>
+              <w:rPr>
+                <w:rFonts w:ascii="Cambria Math" w:eastAsiaTheme="minorEastAsia" w:hAnsi="Cambria Math"/>
+              </w:rPr>
+              <m:t>ζ</m:t>
+            </m:r>
+          </m:e>
+          <m:sub>
+            <m:r>
+              <w:rPr>
+                <w:rFonts w:ascii="Cambria Math" w:eastAsiaTheme="minorEastAsia" w:hAnsi="Cambria Math"/>
+              </w:rPr>
+              <m:t>num</m:t>
+            </m:r>
+          </m:sub>
+        </m:sSub>
+        <m:func>
+          <m:funcPr>
+            <m:ctrlPr>
+              <w:rPr>
+                <w:rFonts w:ascii="Cambria Math" w:eastAsiaTheme="minorEastAsia" w:hAnsi="Cambria Math"/>
+                <w:i/>
+              </w:rPr>
+            </m:ctrlPr>
+          </m:funcPr>
+          <m:fName>
+            <m:r>
+              <m:rPr>
+                <m:sty m:val="p"/>
+              </m:rPr>
+              <w:rPr>
+                <w:rFonts w:ascii="Cambria Math" w:eastAsiaTheme="minorEastAsia" w:hAnsi="Cambria Math"/>
+              </w:rPr>
+              <m:t>sin</m:t>
+            </m:r>
+          </m:fName>
+          <m:e>
+            <m:d>
+              <m:dPr>
+                <m:ctrlPr>
+                  <w:rPr>
+                    <w:rFonts w:ascii="Cambria Math" w:eastAsiaTheme="minorEastAsia" w:hAnsi="Cambria Math"/>
+                    <w:i/>
+                  </w:rPr>
+                </m:ctrlPr>
+              </m:dPr>
+              <m:e>
+                <m:sSub>
+                  <m:sSubPr>
+                    <m:ctrlPr>
+                      <w:rPr>
+                        <w:rFonts w:ascii="Cambria Math" w:eastAsiaTheme="minorEastAsia" w:hAnsi="Cambria Math"/>
+                        <w:i/>
+                      </w:rPr>
+                    </m:ctrlPr>
+                  </m:sSubPr>
+                  <m:e>
+                    <m:r>
+                      <w:rPr>
+                        <w:rFonts w:ascii="Cambria Math" w:eastAsiaTheme="minorEastAsia" w:hAnsi="Cambria Math"/>
+                      </w:rPr>
+                      <m:t>ω</m:t>
+                    </m:r>
+                  </m:e>
+                  <m:sub>
+                    <m:r>
+                      <w:rPr>
+                        <w:rFonts w:ascii="Cambria Math" w:eastAsiaTheme="minorEastAsia" w:hAnsi="Cambria Math"/>
+                      </w:rPr>
+                      <m:t>c</m:t>
+                    </m:r>
+                  </m:sub>
+                </m:sSub>
+                <m:r>
+                  <w:rPr>
+                    <w:rFonts w:ascii="Cambria Math" w:eastAsiaTheme="minorEastAsia" w:hAnsi="Cambria Math"/>
+                  </w:rPr>
+                  <m:t>T</m:t>
+                </m:r>
+              </m:e>
+            </m:d>
+          </m:e>
+        </m:func>
+      </m:oMath>
+    </w:p>
+    <w:p>
+      <w:pPr>
+        <w:pStyle w:val="ListParagraph"/>
+        <w:numPr>
+          <w:ilvl w:val="0"/>
+          <w:numId w:val="5"/>
+        </w:numPr>
+        <w:rPr>
+          <w:rFonts w:eastAsiaTheme="minorEastAsia"/>
+        </w:rPr>
+      </w:pPr>
+      <m:oMath>
+        <m:sSub>
+          <m:sSubPr>
+            <m:ctrlPr>
+              <w:rPr>
+                <w:rFonts w:ascii="Cambria Math" w:eastAsiaTheme="minorEastAsia" w:hAnsi="Cambria Math"/>
+                <w:i/>
+              </w:rPr>
+            </m:ctrlPr>
+          </m:sSubPr>
+          <m:e>
+            <m:r>
+              <w:rPr>
+                <w:rFonts w:ascii="Cambria Math" w:eastAsiaTheme="minorEastAsia" w:hAnsi="Cambria Math"/>
+              </w:rPr>
+              <m:t>α</m:t>
+            </m:r>
+          </m:e>
+          <m:sub>
+            <m:r>
+              <w:rPr>
+                <w:rFonts w:ascii="Cambria Math" w:eastAsiaTheme="minorEastAsia" w:hAnsi="Cambria Math"/>
+              </w:rPr>
+              <m:t>0</m:t>
+            </m:r>
+          </m:sub>
+        </m:sSub>
+        <m:r>
+          <w:rPr>
+            <w:rFonts w:ascii="Cambria Math" w:eastAsiaTheme="minorEastAsia" w:hAnsi="Cambria Math"/>
+          </w:rPr>
+          <m:t>=1+</m:t>
+        </m:r>
+        <m:sSub>
+          <m:sSubPr>
+            <m:ctrlPr>
+              <w:rPr>
+                <w:rFonts w:ascii="Cambria Math" w:eastAsiaTheme="minorEastAsia" w:hAnsi="Cambria Math"/>
+                <w:i/>
+              </w:rPr>
+            </m:ctrlPr>
+          </m:sSubPr>
+          <m:e>
+            <m:r>
+              <w:rPr>
+                <w:rFonts w:ascii="Cambria Math" w:eastAsiaTheme="minorEastAsia" w:hAnsi="Cambria Math"/>
+              </w:rPr>
+              <m:t>ζ</m:t>
+            </m:r>
+          </m:e>
+          <m:sub>
+            <m:r>
+              <w:rPr>
+                <w:rFonts w:ascii="Cambria Math" w:eastAsiaTheme="minorEastAsia" w:hAnsi="Cambria Math"/>
+              </w:rPr>
+              <m:t>den</m:t>
+            </m:r>
+          </m:sub>
+        </m:sSub>
+        <m:func>
+          <m:funcPr>
+            <m:ctrlPr>
+              <w:rPr>
+                <w:rFonts w:ascii="Cambria Math" w:eastAsiaTheme="minorEastAsia" w:hAnsi="Cambria Math"/>
+                <w:i/>
+              </w:rPr>
+            </m:ctrlPr>
+          </m:funcPr>
+          <m:fName>
+            <m:r>
+              <m:rPr>
+                <m:sty m:val="p"/>
+              </m:rPr>
+              <w:rPr>
+                <w:rFonts w:ascii="Cambria Math" w:eastAsiaTheme="minorEastAsia" w:hAnsi="Cambria Math"/>
+              </w:rPr>
+              <m:t>sin</m:t>
+            </m:r>
+          </m:fName>
+          <m:e>
+            <m:d>
+              <m:dPr>
+                <m:ctrlPr>
+                  <w:rPr>
+                    <w:rFonts w:ascii="Cambria Math" w:eastAsiaTheme="minorEastAsia" w:hAnsi="Cambria Math"/>
+                    <w:i/>
+                  </w:rPr>
+                </m:ctrlPr>
+              </m:dPr>
+              <m:e>
+                <m:sSub>
+                  <m:sSubPr>
+                    <m:ctrlPr>
+                      <w:rPr>
+                        <w:rFonts w:ascii="Cambria Math" w:eastAsiaTheme="minorEastAsia" w:hAnsi="Cambria Math"/>
+                        <w:i/>
+                      </w:rPr>
+                    </m:ctrlPr>
+                  </m:sSubPr>
+                  <m:e>
+                    <m:r>
+                      <w:rPr>
+                        <w:rFonts w:ascii="Cambria Math" w:eastAsiaTheme="minorEastAsia" w:hAnsi="Cambria Math"/>
+                      </w:rPr>
+                      <m:t>ω</m:t>
+                    </m:r>
+                  </m:e>
+                  <m:sub>
+                    <m:r>
+                      <w:rPr>
+                        <w:rFonts w:ascii="Cambria Math" w:eastAsiaTheme="minorEastAsia" w:hAnsi="Cambria Math"/>
+                      </w:rPr>
+                      <m:t>c</m:t>
+                    </m:r>
+                  </m:sub>
+                </m:sSub>
+                <m:r>
+                  <w:rPr>
+                    <w:rFonts w:ascii="Cambria Math" w:eastAsiaTheme="minorEastAsia" w:hAnsi="Cambria Math"/>
+                  </w:rPr>
+                  <m:t>T</m:t>
+                </m:r>
+              </m:e>
+            </m:d>
+          </m:e>
+        </m:func>
+      </m:oMath>
+    </w:p>
+    <w:p>
+      <w:pPr>
+        <w:pStyle w:val="ListParagraph"/>
+        <w:numPr>
+          <w:ilvl w:val="0"/>
+          <w:numId w:val="5"/>
+        </w:numPr>
+        <w:rPr>
+          <w:rFonts w:eastAsiaTheme="minorEastAsia"/>
+        </w:rPr>
+      </w:pPr>
+      <m:oMath>
+        <m:sSub>
+          <m:sSubPr>
+            <m:ctrlPr>
+              <w:rPr>
+                <w:rFonts w:ascii="Cambria Math" w:eastAsiaTheme="minorEastAsia" w:hAnsi="Cambria Math"/>
+                <w:i/>
+              </w:rPr>
+            </m:ctrlPr>
+          </m:sSubPr>
+          <m:e>
+            <m:r>
+              <w:rPr>
+                <w:rFonts w:ascii="Cambria Math" w:eastAsiaTheme="minorEastAsia" w:hAnsi="Cambria Math"/>
+              </w:rPr>
+              <m:t>α</m:t>
+            </m:r>
+          </m:e>
+          <m:sub>
+            <m:r>
+              <w:rPr>
+                <w:rFonts w:ascii="Cambria Math" w:eastAsiaTheme="minorEastAsia" w:hAnsi="Cambria Math"/>
+              </w:rPr>
+              <m:t>1</m:t>
+            </m:r>
+          </m:sub>
+        </m:sSub>
+        <m:r>
+          <w:rPr>
+            <w:rFonts w:ascii="Cambria Math" w:eastAsiaTheme="minorEastAsia" w:hAnsi="Cambria Math"/>
+          </w:rPr>
+          <m:t>=</m:t>
+        </m:r>
+        <m:sSub>
+          <m:sSubPr>
+            <m:ctrlPr>
+              <w:rPr>
+                <w:rFonts w:ascii="Cambria Math" w:eastAsiaTheme="minorEastAsia" w:hAnsi="Cambria Math"/>
+                <w:i/>
+              </w:rPr>
+            </m:ctrlPr>
+          </m:sSubPr>
+          <m:e>
+            <m:r>
+              <w:rPr>
+                <w:rFonts w:ascii="Cambria Math" w:eastAsiaTheme="minorEastAsia" w:hAnsi="Cambria Math"/>
+              </w:rPr>
+              <m:t>β</m:t>
+            </m:r>
+          </m:e>
+          <m:sub>
+            <m:r>
+              <w:rPr>
+                <w:rFonts w:ascii="Cambria Math" w:eastAsiaTheme="minorEastAsia" w:hAnsi="Cambria Math"/>
+              </w:rPr>
+              <m:t>1</m:t>
+            </m:r>
+          </m:sub>
+        </m:sSub>
+      </m:oMath>
+    </w:p>
+    <w:p>
+      <w:pPr>
+        <w:pStyle w:val="ListParagraph"/>
+        <w:numPr>
+          <w:ilvl w:val="0"/>
+          <w:numId w:val="5"/>
+        </w:numPr>
+        <w:rPr>
+          <w:rFonts w:eastAsiaTheme="minorEastAsia"/>
+        </w:rPr>
+      </w:pPr>
+      <m:oMath>
+        <m:sSub>
+          <m:sSubPr>
+            <m:ctrlPr>
+              <w:rPr>
+                <w:rFonts w:ascii="Cambria Math" w:eastAsiaTheme="minorEastAsia" w:hAnsi="Cambria Math"/>
+                <w:i/>
+              </w:rPr>
+            </m:ctrlPr>
+          </m:sSubPr>
+          <m:e>
+            <m:r>
+              <w:rPr>
+                <w:rFonts w:ascii="Cambria Math" w:eastAsiaTheme="minorEastAsia" w:hAnsi="Cambria Math"/>
+              </w:rPr>
+              <m:t>α</m:t>
+            </m:r>
+          </m:e>
+          <m:sub>
+            <m:r>
+              <w:rPr>
+                <w:rFonts w:ascii="Cambria Math" w:eastAsiaTheme="minorEastAsia" w:hAnsi="Cambria Math"/>
+              </w:rPr>
+              <m:t>2</m:t>
+            </m:r>
+          </m:sub>
+        </m:sSub>
+        <m:r>
+          <w:rPr>
+            <w:rFonts w:ascii="Cambria Math" w:eastAsiaTheme="minorEastAsia" w:hAnsi="Cambria Math"/>
+          </w:rPr>
+          <m:t>=1-</m:t>
+        </m:r>
+        <m:sSub>
+          <m:sSubPr>
+            <m:ctrlPr>
+              <w:rPr>
+                <w:rFonts w:ascii="Cambria Math" w:eastAsiaTheme="minorEastAsia" w:hAnsi="Cambria Math"/>
+                <w:i/>
+              </w:rPr>
+            </m:ctrlPr>
+          </m:sSubPr>
+          <m:e>
+            <m:r>
+              <w:rPr>
+                <w:rFonts w:ascii="Cambria Math" w:eastAsiaTheme="minorEastAsia" w:hAnsi="Cambria Math"/>
+              </w:rPr>
+              <m:t>ζ</m:t>
+            </m:r>
+          </m:e>
+          <m:sub>
+            <m:r>
+              <w:rPr>
+                <w:rFonts w:ascii="Cambria Math" w:eastAsiaTheme="minorEastAsia" w:hAnsi="Cambria Math"/>
+              </w:rPr>
+              <m:t>den</m:t>
+            </m:r>
+          </m:sub>
+        </m:sSub>
+        <m:func>
+          <m:funcPr>
+            <m:ctrlPr>
+              <w:rPr>
+                <w:rFonts w:ascii="Cambria Math" w:eastAsiaTheme="minorEastAsia" w:hAnsi="Cambria Math"/>
+                <w:i/>
+              </w:rPr>
+            </m:ctrlPr>
+          </m:funcPr>
+          <m:fName>
+            <m:r>
+              <m:rPr>
+                <m:sty m:val="p"/>
+              </m:rPr>
+              <w:rPr>
+                <w:rFonts w:ascii="Cambria Math" w:eastAsiaTheme="minorEastAsia" w:hAnsi="Cambria Math"/>
+              </w:rPr>
+              <m:t>sin</m:t>
+            </m:r>
+          </m:fName>
+          <m:e>
+            <m:d>
+              <m:dPr>
+                <m:ctrlPr>
+                  <w:rPr>
+                    <w:rFonts w:ascii="Cambria Math" w:eastAsiaTheme="minorEastAsia" w:hAnsi="Cambria Math"/>
+                    <w:i/>
+                  </w:rPr>
+                </m:ctrlPr>
+              </m:dPr>
+              <m:e>
+                <m:sSub>
+                  <m:sSubPr>
+                    <m:ctrlPr>
+                      <w:rPr>
+                        <w:rFonts w:ascii="Cambria Math" w:eastAsiaTheme="minorEastAsia" w:hAnsi="Cambria Math"/>
+                        <w:i/>
+                      </w:rPr>
+                    </m:ctrlPr>
+                  </m:sSubPr>
+                  <m:e>
+                    <m:r>
+                      <w:rPr>
+                        <w:rFonts w:ascii="Cambria Math" w:eastAsiaTheme="minorEastAsia" w:hAnsi="Cambria Math"/>
+                      </w:rPr>
+                      <m:t>ω</m:t>
+                    </m:r>
+                  </m:e>
+                  <m:sub>
+                    <m:r>
+                      <w:rPr>
+                        <w:rFonts w:ascii="Cambria Math" w:eastAsiaTheme="minorEastAsia" w:hAnsi="Cambria Math"/>
+                      </w:rPr>
+                      <m:t>c</m:t>
+                    </m:r>
+                  </m:sub>
+                </m:sSub>
+                <m:r>
+                  <w:rPr>
+                    <w:rFonts w:ascii="Cambria Math" w:eastAsiaTheme="minorEastAsia" w:hAnsi="Cambria Math"/>
+                  </w:rPr>
+                  <m:t>T</m:t>
+                </m:r>
+              </m:e>
+            </m:d>
+          </m:e>
+        </m:func>
+      </m:oMath>
+    </w:p>
+    <w:p>
+      <w:pPr>
+        <w:rPr>
+          <w:rFonts w:eastAsiaTheme="minorEastAsia"/>
+        </w:rPr>
+      </w:pPr>
+      <w:r>
+        <w:rPr>
+          <w:rFonts w:eastAsiaTheme="minorEastAsia"/>
+        </w:rPr>
+        <w:t>Finally, let …</w:t>
+      </w:r>
+    </w:p>
+    <w:p>
+      <w:pPr>
+        <w:rPr>
+          <w:rFonts w:eastAsiaTheme="minorEastAsia"/>
+        </w:rPr>
+      </w:pPr>
+      <m:oMathPara>
+        <m:oMath>
+          <m:sSub>
+            <m:sSubPr>
+              <m:ctrlPr>
+                <w:rPr>
+                  <w:rFonts w:ascii="Cambria Math" w:eastAsiaTheme="minorEastAsia" w:hAnsi="Cambria Math"/>
+                  <w:i/>
+                </w:rPr>
+              </m:ctrlPr>
+            </m:sSubPr>
+            <m:e>
+              <m:r>
+                <w:rPr>
+                  <w:rFonts w:ascii="Cambria Math" w:eastAsiaTheme="minorEastAsia" w:hAnsi="Cambria Math"/>
+                </w:rPr>
+                <m:t>H</m:t>
+              </m:r>
+            </m:e>
+            <m:sub>
+              <m:r>
+                <w:rPr>
+                  <w:rFonts w:ascii="Cambria Math" w:eastAsiaTheme="minorEastAsia" w:hAnsi="Cambria Math"/>
+                </w:rPr>
+                <m:t>bn</m:t>
+              </m:r>
+            </m:sub>
+          </m:sSub>
+          <m:d>
+            <m:dPr>
+              <m:ctrlPr>
+                <w:rPr>
+                  <w:rFonts w:ascii="Cambria Math" w:eastAsiaTheme="minorEastAsia" w:hAnsi="Cambria Math"/>
+                  <w:i/>
+                </w:rPr>
+              </m:ctrlPr>
+            </m:dPr>
+            <m:e>
+              <m:r>
+                <w:rPr>
+                  <w:rFonts w:ascii="Cambria Math" w:eastAsiaTheme="minorEastAsia" w:hAnsi="Cambria Math"/>
+                </w:rPr>
+                <m:t>z</m:t>
+              </m:r>
+            </m:e>
+          </m:d>
+          <m:r>
+            <w:rPr>
+              <w:rFonts w:ascii="Cambria Math" w:eastAsiaTheme="minorEastAsia" w:hAnsi="Cambria Math"/>
+            </w:rPr>
+            <m:t>=</m:t>
+          </m:r>
+          <m:f>
+            <m:fPr>
+              <m:ctrlPr>
+                <w:rPr>
+                  <w:rFonts w:ascii="Cambria Math" w:eastAsiaTheme="minorEastAsia" w:hAnsi="Cambria Math"/>
+                  <w:i/>
+                </w:rPr>
+              </m:ctrlPr>
+            </m:fPr>
+            <m:num>
+              <m:sSub>
+                <m:sSubPr>
+                  <m:ctrlPr>
+                    <w:rPr>
+                      <w:rFonts w:ascii="Cambria Math" w:eastAsiaTheme="minorEastAsia" w:hAnsi="Cambria Math"/>
+                      <w:i/>
+                    </w:rPr>
+                  </m:ctrlPr>
+                </m:sSubPr>
+                <m:e>
+                  <m:r>
+                    <w:rPr>
+                      <w:rFonts w:ascii="Cambria Math" w:eastAsiaTheme="minorEastAsia" w:hAnsi="Cambria Math"/>
+                    </w:rPr>
+                    <m:t>b</m:t>
+                  </m:r>
+                </m:e>
+                <m:sub>
+                  <m:r>
+                    <w:rPr>
+                      <w:rFonts w:ascii="Cambria Math" w:eastAsiaTheme="minorEastAsia" w:hAnsi="Cambria Math"/>
+                    </w:rPr>
+                    <m:t>0</m:t>
+                  </m:r>
+                </m:sub>
+              </m:sSub>
+              <m:r>
+                <w:rPr>
+                  <w:rFonts w:ascii="Cambria Math" w:eastAsiaTheme="minorEastAsia" w:hAnsi="Cambria Math"/>
+                </w:rPr>
+                <m:t>+</m:t>
+              </m:r>
+              <m:sSub>
+                <m:sSubPr>
+                  <m:ctrlPr>
+                    <w:rPr>
+                      <w:rFonts w:ascii="Cambria Math" w:eastAsiaTheme="minorEastAsia" w:hAnsi="Cambria Math"/>
+                      <w:i/>
+                    </w:rPr>
+                  </m:ctrlPr>
+                </m:sSubPr>
+                <m:e>
+                  <m:r>
+                    <w:rPr>
+                      <w:rFonts w:ascii="Cambria Math" w:eastAsiaTheme="minorEastAsia" w:hAnsi="Cambria Math"/>
+                    </w:rPr>
+                    <m:t>b</m:t>
+                  </m:r>
+                </m:e>
+                <m:sub>
+                  <m:r>
+                    <w:rPr>
+                      <w:rFonts w:ascii="Cambria Math" w:eastAsiaTheme="minorEastAsia" w:hAnsi="Cambria Math"/>
+                    </w:rPr>
+                    <m:t>1</m:t>
+                  </m:r>
+                </m:sub>
+              </m:sSub>
+              <m:sSup>
+                <m:sSupPr>
+                  <m:ctrlPr>
+                    <w:rPr>
+                      <w:rFonts w:ascii="Cambria Math" w:eastAsiaTheme="minorEastAsia" w:hAnsi="Cambria Math"/>
+                      <w:i/>
+                    </w:rPr>
+                  </m:ctrlPr>
+                </m:sSupPr>
+                <m:e>
+                  <m:r>
+                    <w:rPr>
+                      <w:rFonts w:ascii="Cambria Math" w:eastAsiaTheme="minorEastAsia" w:hAnsi="Cambria Math"/>
+                    </w:rPr>
+                    <m:t>z</m:t>
+                  </m:r>
+                </m:e>
+                <m:sup>
+                  <m:r>
+                    <w:rPr>
+                      <w:rFonts w:ascii="Cambria Math" w:eastAsiaTheme="minorEastAsia" w:hAnsi="Cambria Math"/>
+                    </w:rPr>
+                    <m:t>-1</m:t>
+                  </m:r>
+                </m:sup>
+              </m:sSup>
+              <m:r>
+                <w:rPr>
+                  <w:rFonts w:ascii="Cambria Math" w:eastAsiaTheme="minorEastAsia" w:hAnsi="Cambria Math"/>
+                </w:rPr>
+                <m:t>+</m:t>
+              </m:r>
+              <m:sSub>
+                <m:sSubPr>
+                  <m:ctrlPr>
+                    <w:rPr>
+                      <w:rFonts w:ascii="Cambria Math" w:eastAsiaTheme="minorEastAsia" w:hAnsi="Cambria Math"/>
+                      <w:i/>
+                    </w:rPr>
+                  </m:ctrlPr>
+                </m:sSubPr>
+                <m:e>
+                  <m:r>
+                    <w:rPr>
+                      <w:rFonts w:ascii="Cambria Math" w:eastAsiaTheme="minorEastAsia" w:hAnsi="Cambria Math"/>
+                    </w:rPr>
+                    <m:t>b</m:t>
+                  </m:r>
+                </m:e>
+                <m:sub>
+                  <m:r>
+                    <w:rPr>
+                      <w:rFonts w:ascii="Cambria Math" w:eastAsiaTheme="minorEastAsia" w:hAnsi="Cambria Math"/>
+                    </w:rPr>
+                    <m:t>2</m:t>
+                  </m:r>
+                </m:sub>
+              </m:sSub>
+              <m:sSup>
+                <m:sSupPr>
+                  <m:ctrlPr>
+                    <w:rPr>
+                      <w:rFonts w:ascii="Cambria Math" w:eastAsiaTheme="minorEastAsia" w:hAnsi="Cambria Math"/>
+                      <w:i/>
+                    </w:rPr>
+                  </m:ctrlPr>
+                </m:sSupPr>
+                <m:e>
+                  <m:r>
+                    <w:rPr>
+                      <w:rFonts w:ascii="Cambria Math" w:eastAsiaTheme="minorEastAsia" w:hAnsi="Cambria Math"/>
+                    </w:rPr>
+                    <m:t>z</m:t>
+                  </m:r>
+                </m:e>
+                <m:sup>
+                  <m:r>
+                    <w:rPr>
+                      <w:rFonts w:ascii="Cambria Math" w:eastAsiaTheme="minorEastAsia" w:hAnsi="Cambria Math"/>
+                    </w:rPr>
+                    <m:t>-2</m:t>
+                  </m:r>
+                </m:sup>
+              </m:sSup>
+            </m:num>
+            <m:den>
+              <m:r>
+                <w:rPr>
+                  <w:rFonts w:ascii="Cambria Math" w:eastAsiaTheme="minorEastAsia" w:hAnsi="Cambria Math"/>
+                </w:rPr>
+                <m:t>1+</m:t>
+              </m:r>
+              <m:sSub>
+                <m:sSubPr>
+                  <m:ctrlPr>
+                    <w:rPr>
+                      <w:rFonts w:ascii="Cambria Math" w:eastAsiaTheme="minorEastAsia" w:hAnsi="Cambria Math"/>
+                      <w:i/>
+                    </w:rPr>
+                  </m:ctrlPr>
+                </m:sSubPr>
+                <m:e>
+                  <m:r>
+                    <w:rPr>
+                      <w:rFonts w:ascii="Cambria Math" w:eastAsiaTheme="minorEastAsia" w:hAnsi="Cambria Math"/>
+                    </w:rPr>
+                    <m:t>a</m:t>
+                  </m:r>
+                </m:e>
+                <m:sub>
+                  <m:r>
+                    <w:rPr>
+                      <w:rFonts w:ascii="Cambria Math" w:eastAsiaTheme="minorEastAsia" w:hAnsi="Cambria Math"/>
+                    </w:rPr>
+                    <m:t>1</m:t>
+                  </m:r>
+                </m:sub>
+              </m:sSub>
+              <m:sSup>
+                <m:sSupPr>
+                  <m:ctrlPr>
+                    <w:rPr>
+                      <w:rFonts w:ascii="Cambria Math" w:eastAsiaTheme="minorEastAsia" w:hAnsi="Cambria Math"/>
+                      <w:i/>
+                    </w:rPr>
+                  </m:ctrlPr>
+                </m:sSupPr>
+                <m:e>
+                  <m:r>
+                    <w:rPr>
+                      <w:rFonts w:ascii="Cambria Math" w:eastAsiaTheme="minorEastAsia" w:hAnsi="Cambria Math"/>
+                    </w:rPr>
+                    <m:t>z</m:t>
+                  </m:r>
+                </m:e>
+                <m:sup>
+                  <m:r>
+                    <w:rPr>
+                      <w:rFonts w:ascii="Cambria Math" w:eastAsiaTheme="minorEastAsia" w:hAnsi="Cambria Math"/>
+                    </w:rPr>
+                    <m:t>-1</m:t>
+                  </m:r>
+                </m:sup>
+              </m:sSup>
+              <m:r>
+                <w:rPr>
+                  <w:rFonts w:ascii="Cambria Math" w:eastAsiaTheme="minorEastAsia" w:hAnsi="Cambria Math"/>
+                </w:rPr>
+                <m:t>+</m:t>
+              </m:r>
+              <m:sSub>
+                <m:sSubPr>
+                  <m:ctrlPr>
+                    <w:rPr>
+                      <w:rFonts w:ascii="Cambria Math" w:eastAsiaTheme="minorEastAsia" w:hAnsi="Cambria Math"/>
+                      <w:i/>
+                    </w:rPr>
+                  </m:ctrlPr>
+                </m:sSubPr>
+                <m:e>
+                  <m:r>
+                    <w:rPr>
+                      <w:rFonts w:ascii="Cambria Math" w:eastAsiaTheme="minorEastAsia" w:hAnsi="Cambria Math"/>
+                    </w:rPr>
+                    <m:t>a</m:t>
+                  </m:r>
+                </m:e>
+                <m:sub>
+                  <m:r>
+                    <w:rPr>
+                      <w:rFonts w:ascii="Cambria Math" w:eastAsiaTheme="minorEastAsia" w:hAnsi="Cambria Math"/>
+                    </w:rPr>
+                    <m:t>2</m:t>
+                  </m:r>
+                </m:sub>
+              </m:sSub>
+              <m:sSup>
+                <m:sSupPr>
+                  <m:ctrlPr>
+                    <w:rPr>
+                      <w:rFonts w:ascii="Cambria Math" w:eastAsiaTheme="minorEastAsia" w:hAnsi="Cambria Math"/>
+                      <w:i/>
+                    </w:rPr>
+                  </m:ctrlPr>
+                </m:sSupPr>
+                <m:e>
+                  <m:r>
+                    <w:rPr>
+                      <w:rFonts w:ascii="Cambria Math" w:eastAsiaTheme="minorEastAsia" w:hAnsi="Cambria Math"/>
+                    </w:rPr>
+                    <m:t>z</m:t>
+                  </m:r>
+                </m:e>
+                <m:sup>
+                  <m:r>
+                    <w:rPr>
+                      <w:rFonts w:ascii="Cambria Math" w:eastAsiaTheme="minorEastAsia" w:hAnsi="Cambria Math"/>
+                    </w:rPr>
+                    <m:t>-2</m:t>
+                  </m:r>
+                </m:sup>
+              </m:sSup>
+            </m:den>
+          </m:f>
+        </m:oMath>
+      </m:oMathPara>
+    </w:p>
+    <w:p>
+      <w:pPr>
+        <w:rPr>
+          <w:rFonts w:eastAsiaTheme="minorEastAsia"/>
+        </w:rPr>
+      </w:pPr>
+      <w:r>
+        <w:rPr>
+          <w:rFonts w:eastAsiaTheme="minorEastAsia"/>
+        </w:rPr>
+        <w:t>Such that</w:t>
+      </w:r>
+      <w:r>
+        <w:rPr>
+          <w:rFonts w:eastAsiaTheme="minorEastAsia"/>
+        </w:rPr>
+        <w:t xml:space="preserve"> the </w:t>
+      </w:r>
+      <w:r>
+        <w:rPr>
+          <w:rFonts w:eastAsiaTheme="minorEastAsia"/>
+        </w:rPr>
+        <w:t xml:space="preserve">filter </w:t>
+      </w:r>
+      <w:r>
+        <w:rPr>
+          <w:rFonts w:eastAsiaTheme="minorEastAsia"/>
+        </w:rPr>
+        <w:t xml:space="preserve">coefficients </w:t>
+      </w:r>
+      <w:r>
+        <w:rPr>
+          <w:rFonts w:eastAsiaTheme="minorEastAsia"/>
+        </w:rPr>
+        <w:t xml:space="preserve">(below) </w:t>
+      </w:r>
+      <w:r>
+        <w:rPr>
+          <w:rFonts w:eastAsiaTheme="minorEastAsia"/>
+        </w:rPr>
+        <w:t>are normalized by</w:t>
+      </w:r>
+      <w:r>
+        <w:rPr>
+          <w:rFonts w:eastAsiaTheme="minorEastAsia"/>
+        </w:rPr>
+        <w:t xml:space="preserve"> </w:t>
+      </w:r>
+      <m:oMath>
+        <m:sSub>
+          <m:sSubPr>
+            <m:ctrlPr>
+              <w:rPr>
+                <w:rFonts w:ascii="Cambria Math" w:eastAsiaTheme="minorEastAsia" w:hAnsi="Cambria Math"/>
+                <w:i/>
+              </w:rPr>
+            </m:ctrlPr>
+          </m:sSubPr>
+          <m:e>
+            <m:r>
+              <w:rPr>
+                <w:rFonts w:ascii="Cambria Math" w:eastAsiaTheme="minorEastAsia" w:hAnsi="Cambria Math"/>
+              </w:rPr>
+              <m:t>α</m:t>
+            </m:r>
+          </m:e>
+          <m:sub>
+            <m:r>
+              <w:rPr>
+                <w:rFonts w:ascii="Cambria Math" w:eastAsiaTheme="minorEastAsia" w:hAnsi="Cambria Math"/>
+              </w:rPr>
+              <m:t>0</m:t>
+            </m:r>
+          </m:sub>
+        </m:sSub>
+      </m:oMath>
+      <w:r>
+        <w:rPr>
+          <w:rFonts w:eastAsiaTheme="minorEastAsia"/>
+        </w:rPr>
+        <w:t xml:space="preserve"> for the sake of implementation:</w:t>
+      </w:r>
+    </w:p>
+    <w:p>
+      <w:pPr>
+        <w:pStyle w:val="ListParagraph"/>
+        <w:numPr>
+          <w:ilvl w:val="0"/>
+          <w:numId w:val="5"/>
+        </w:numPr>
+        <w:rPr>
+          <w:rFonts w:eastAsiaTheme="minorEastAsia"/>
+        </w:rPr>
+      </w:pPr>
+      <m:oMath>
+        <m:sSub>
+          <m:sSubPr>
+            <m:ctrlPr>
+              <w:rPr>
+                <w:rFonts w:ascii="Cambria Math" w:eastAsiaTheme="minorEastAsia" w:hAnsi="Cambria Math"/>
+                <w:i/>
+              </w:rPr>
+            </m:ctrlPr>
+          </m:sSubPr>
+          <m:e>
+            <m:r>
+              <w:rPr>
+                <w:rFonts w:ascii="Cambria Math" w:eastAsiaTheme="minorEastAsia" w:hAnsi="Cambria Math"/>
+              </w:rPr>
+              <m:t>b</m:t>
+            </m:r>
+          </m:e>
+          <m:sub>
+            <m:r>
+              <w:rPr>
+                <w:rFonts w:ascii="Cambria Math" w:eastAsiaTheme="minorEastAsia" w:hAnsi="Cambria Math"/>
+              </w:rPr>
+              <m:t>0</m:t>
+            </m:r>
+          </m:sub>
+        </m:sSub>
+        <m:r>
+          <w:rPr>
+            <w:rFonts w:ascii="Cambria Math" w:eastAsiaTheme="minorEastAsia" w:hAnsi="Cambria Math"/>
+          </w:rPr>
+          <m:t>=</m:t>
+        </m:r>
+        <m:sSub>
+          <m:sSubPr>
+            <m:ctrlPr>
+              <w:rPr>
+                <w:rFonts w:ascii="Cambria Math" w:eastAsiaTheme="minorEastAsia" w:hAnsi="Cambria Math"/>
+                <w:i/>
+              </w:rPr>
+            </m:ctrlPr>
+          </m:sSubPr>
+          <m:e>
+            <m:r>
+              <w:rPr>
+                <w:rFonts w:ascii="Cambria Math" w:eastAsiaTheme="minorEastAsia" w:hAnsi="Cambria Math"/>
+              </w:rPr>
+              <m:t>β</m:t>
+            </m:r>
+          </m:e>
+          <m:sub>
+            <m:r>
+              <w:rPr>
+                <w:rFonts w:ascii="Cambria Math" w:eastAsiaTheme="minorEastAsia" w:hAnsi="Cambria Math"/>
+              </w:rPr>
+              <m:t>0</m:t>
+            </m:r>
+          </m:sub>
+        </m:sSub>
+        <m:r>
+          <w:rPr>
+            <w:rFonts w:ascii="Cambria Math" w:eastAsiaTheme="minorEastAsia" w:hAnsi="Cambria Math"/>
+          </w:rPr>
+          <m:t>/</m:t>
+        </m:r>
+        <m:sSub>
+          <m:sSubPr>
+            <m:ctrlPr>
+              <w:rPr>
+                <w:rFonts w:ascii="Cambria Math" w:eastAsiaTheme="minorEastAsia" w:hAnsi="Cambria Math"/>
+                <w:i/>
+              </w:rPr>
+            </m:ctrlPr>
+          </m:sSubPr>
+          <m:e>
+            <m:r>
+              <w:rPr>
+                <w:rFonts w:ascii="Cambria Math" w:eastAsiaTheme="minorEastAsia" w:hAnsi="Cambria Math"/>
+              </w:rPr>
+              <m:t>α</m:t>
+            </m:r>
+          </m:e>
+          <m:sub>
+            <m:r>
+              <w:rPr>
+                <w:rFonts w:ascii="Cambria Math" w:eastAsiaTheme="minorEastAsia" w:hAnsi="Cambria Math"/>
+              </w:rPr>
+              <m:t>0</m:t>
+            </m:r>
+          </m:sub>
+        </m:sSub>
+      </m:oMath>
+    </w:p>
+    <w:p>
+      <w:pPr>
+        <w:pStyle w:val="ListParagraph"/>
+        <w:numPr>
+          <w:ilvl w:val="0"/>
+          <w:numId w:val="5"/>
+        </w:numPr>
+        <w:rPr>
+          <w:rFonts w:eastAsiaTheme="minorEastAsia"/>
+        </w:rPr>
+      </w:pPr>
+      <m:oMath>
+        <m:sSub>
+          <m:sSubPr>
+            <m:ctrlPr>
+              <w:rPr>
+                <w:rFonts w:ascii="Cambria Math" w:eastAsiaTheme="minorEastAsia" w:hAnsi="Cambria Math"/>
+                <w:i/>
+              </w:rPr>
+            </m:ctrlPr>
+          </m:sSubPr>
+          <m:e>
+            <m:r>
+              <w:rPr>
+                <w:rFonts w:ascii="Cambria Math" w:eastAsiaTheme="minorEastAsia" w:hAnsi="Cambria Math"/>
+              </w:rPr>
+              <m:t>b</m:t>
+            </m:r>
+          </m:e>
+          <m:sub>
+            <m:r>
+              <w:rPr>
+                <w:rFonts w:ascii="Cambria Math" w:eastAsiaTheme="minorEastAsia" w:hAnsi="Cambria Math"/>
+              </w:rPr>
+              <m:t>1</m:t>
+            </m:r>
+          </m:sub>
+        </m:sSub>
+        <m:r>
+          <w:rPr>
+            <w:rFonts w:ascii="Cambria Math" w:eastAsiaTheme="minorEastAsia" w:hAnsi="Cambria Math"/>
+          </w:rPr>
+          <m:t>=</m:t>
+        </m:r>
+        <m:sSub>
+          <m:sSubPr>
+            <m:ctrlPr>
+              <w:rPr>
+                <w:rFonts w:ascii="Cambria Math" w:eastAsiaTheme="minorEastAsia" w:hAnsi="Cambria Math"/>
+                <w:i/>
+              </w:rPr>
+            </m:ctrlPr>
+          </m:sSubPr>
+          <m:e>
+            <m:r>
+              <w:rPr>
+                <w:rFonts w:ascii="Cambria Math" w:eastAsiaTheme="minorEastAsia" w:hAnsi="Cambria Math"/>
+              </w:rPr>
+              <m:t>β</m:t>
+            </m:r>
+          </m:e>
+          <m:sub>
+            <m:r>
+              <w:rPr>
+                <w:rFonts w:ascii="Cambria Math" w:eastAsiaTheme="minorEastAsia" w:hAnsi="Cambria Math"/>
+              </w:rPr>
+              <m:t>1</m:t>
+            </m:r>
+          </m:sub>
+        </m:sSub>
+        <m:r>
+          <w:rPr>
+            <w:rFonts w:ascii="Cambria Math" w:eastAsiaTheme="minorEastAsia" w:hAnsi="Cambria Math"/>
+          </w:rPr>
+          <m:t>/</m:t>
+        </m:r>
+        <m:sSub>
+          <m:sSubPr>
+            <m:ctrlPr>
+              <w:rPr>
+                <w:rFonts w:ascii="Cambria Math" w:eastAsiaTheme="minorEastAsia" w:hAnsi="Cambria Math"/>
+                <w:i/>
+              </w:rPr>
+            </m:ctrlPr>
+          </m:sSubPr>
+          <m:e>
+            <m:r>
+              <w:rPr>
+                <w:rFonts w:ascii="Cambria Math" w:eastAsiaTheme="minorEastAsia" w:hAnsi="Cambria Math"/>
+              </w:rPr>
+              <m:t>α</m:t>
+            </m:r>
+          </m:e>
+          <m:sub>
+            <m:r>
+              <w:rPr>
+                <w:rFonts w:ascii="Cambria Math" w:eastAsiaTheme="minorEastAsia" w:hAnsi="Cambria Math"/>
+              </w:rPr>
+              <m:t>0</m:t>
+            </m:r>
+          </m:sub>
+        </m:sSub>
+      </m:oMath>
+    </w:p>
+    <w:p>
+      <w:pPr>
+        <w:pStyle w:val="ListParagraph"/>
+        <w:numPr>
+          <w:ilvl w:val="0"/>
+          <w:numId w:val="5"/>
+        </w:numPr>
+        <w:rPr>
+          <w:rFonts w:eastAsiaTheme="minorEastAsia"/>
+        </w:rPr>
+      </w:pPr>
+      <m:oMath>
+        <m:sSub>
+          <m:sSubPr>
+            <m:ctrlPr>
+              <w:rPr>
+                <w:rFonts w:ascii="Cambria Math" w:eastAsiaTheme="minorEastAsia" w:hAnsi="Cambria Math"/>
+                <w:i/>
+              </w:rPr>
+            </m:ctrlPr>
+          </m:sSubPr>
+          <m:e>
+            <m:r>
+              <w:rPr>
+                <w:rFonts w:ascii="Cambria Math" w:eastAsiaTheme="minorEastAsia" w:hAnsi="Cambria Math"/>
+              </w:rPr>
+              <m:t>b</m:t>
+            </m:r>
+          </m:e>
+          <m:sub>
+            <m:r>
+              <w:rPr>
+                <w:rFonts w:ascii="Cambria Math" w:eastAsiaTheme="minorEastAsia" w:hAnsi="Cambria Math"/>
+              </w:rPr>
+              <m:t>2</m:t>
+            </m:r>
+          </m:sub>
+        </m:sSub>
+        <m:r>
+          <w:rPr>
+            <w:rFonts w:ascii="Cambria Math" w:eastAsiaTheme="minorEastAsia" w:hAnsi="Cambria Math"/>
+          </w:rPr>
+          <m:t>=</m:t>
+        </m:r>
+        <m:sSub>
+          <m:sSubPr>
+            <m:ctrlPr>
+              <w:rPr>
+                <w:rFonts w:ascii="Cambria Math" w:eastAsiaTheme="minorEastAsia" w:hAnsi="Cambria Math"/>
+                <w:i/>
+              </w:rPr>
+            </m:ctrlPr>
+          </m:sSubPr>
+          <m:e>
+            <m:r>
+              <w:rPr>
+                <w:rFonts w:ascii="Cambria Math" w:eastAsiaTheme="minorEastAsia" w:hAnsi="Cambria Math"/>
+              </w:rPr>
+              <m:t>β</m:t>
+            </m:r>
+          </m:e>
+          <m:sub>
+            <m:r>
+              <w:rPr>
+                <w:rFonts w:ascii="Cambria Math" w:eastAsiaTheme="minorEastAsia" w:hAnsi="Cambria Math"/>
+              </w:rPr>
+              <m:t>2</m:t>
+            </m:r>
+          </m:sub>
+        </m:sSub>
+        <m:r>
+          <w:rPr>
+            <w:rFonts w:ascii="Cambria Math" w:eastAsiaTheme="minorEastAsia" w:hAnsi="Cambria Math"/>
+          </w:rPr>
+          <m:t>/</m:t>
+        </m:r>
+        <m:sSub>
+          <m:sSubPr>
+            <m:ctrlPr>
+              <w:rPr>
+                <w:rFonts w:ascii="Cambria Math" w:eastAsiaTheme="minorEastAsia" w:hAnsi="Cambria Math"/>
+                <w:i/>
+              </w:rPr>
+            </m:ctrlPr>
+          </m:sSubPr>
+          <m:e>
+            <m:r>
+              <w:rPr>
+                <w:rFonts w:ascii="Cambria Math" w:eastAsiaTheme="minorEastAsia" w:hAnsi="Cambria Math"/>
+              </w:rPr>
+              <m:t>α</m:t>
+            </m:r>
+          </m:e>
+          <m:sub>
+            <m:r>
+              <w:rPr>
+                <w:rFonts w:ascii="Cambria Math" w:eastAsiaTheme="minorEastAsia" w:hAnsi="Cambria Math"/>
+              </w:rPr>
+              <m:t>0</m:t>
+            </m:r>
+          </m:sub>
+        </m:sSub>
+      </m:oMath>
+    </w:p>
+    <w:p>
+      <w:pPr>
+        <w:pStyle w:val="ListParagraph"/>
+        <w:numPr>
+          <w:ilvl w:val="0"/>
+          <w:numId w:val="5"/>
+        </w:numPr>
+        <w:rPr>
+          <w:rFonts w:eastAsiaTheme="minorEastAsia"/>
+        </w:rPr>
+      </w:pPr>
+      <m:oMath>
+        <m:sSub>
+          <m:sSubPr>
+            <m:ctrlPr>
+              <w:rPr>
+                <w:rFonts w:ascii="Cambria Math" w:eastAsiaTheme="minorEastAsia" w:hAnsi="Cambria Math"/>
+                <w:i/>
+              </w:rPr>
+            </m:ctrlPr>
+          </m:sSubPr>
+          <m:e>
+            <m:r>
+              <w:rPr>
+                <w:rFonts w:ascii="Cambria Math" w:eastAsiaTheme="minorEastAsia" w:hAnsi="Cambria Math"/>
+              </w:rPr>
+              <m:t>a</m:t>
+            </m:r>
+          </m:e>
+          <m:sub>
+            <m:r>
+              <w:rPr>
+                <w:rFonts w:ascii="Cambria Math" w:eastAsiaTheme="minorEastAsia" w:hAnsi="Cambria Math"/>
+              </w:rPr>
+              <m:t>1</m:t>
+            </m:r>
+          </m:sub>
+        </m:sSub>
+        <m:r>
+          <w:rPr>
+            <w:rFonts w:ascii="Cambria Math" w:eastAsiaTheme="minorEastAsia" w:hAnsi="Cambria Math"/>
+          </w:rPr>
+          <m:t>=</m:t>
+        </m:r>
+        <m:sSub>
+          <m:sSubPr>
+            <m:ctrlPr>
+              <w:rPr>
+                <w:rFonts w:ascii="Cambria Math" w:eastAsiaTheme="minorEastAsia" w:hAnsi="Cambria Math"/>
+                <w:i/>
+              </w:rPr>
+            </m:ctrlPr>
+          </m:sSubPr>
+          <m:e>
+            <m:r>
+              <w:rPr>
+                <w:rFonts w:ascii="Cambria Math" w:eastAsiaTheme="minorEastAsia" w:hAnsi="Cambria Math"/>
+              </w:rPr>
+              <m:t>b</m:t>
+            </m:r>
+          </m:e>
+          <m:sub>
+            <m:r>
+              <w:rPr>
+                <w:rFonts w:ascii="Cambria Math" w:eastAsiaTheme="minorEastAsia" w:hAnsi="Cambria Math"/>
+              </w:rPr>
+              <m:t>1</m:t>
+            </m:r>
+          </m:sub>
+        </m:sSub>
+      </m:oMath>
+    </w:p>
+    <w:p>
+      <w:pPr>
+        <w:pStyle w:val="ListParagraph"/>
+        <w:numPr>
+          <w:ilvl w:val="0"/>
+          <w:numId w:val="5"/>
+        </w:numPr>
+        <w:rPr>
+          <w:rFonts w:eastAsiaTheme="minorEastAsia"/>
+        </w:rPr>
+      </w:pPr>
+      <m:oMath>
+        <m:sSub>
+          <m:sSubPr>
+            <m:ctrlPr>
+              <w:rPr>
+                <w:rFonts w:ascii="Cambria Math" w:eastAsiaTheme="minorEastAsia" w:hAnsi="Cambria Math"/>
+                <w:i/>
+              </w:rPr>
+            </m:ctrlPr>
+          </m:sSubPr>
+          <m:e>
+            <m:r>
+              <w:rPr>
+                <w:rFonts w:ascii="Cambria Math" w:eastAsiaTheme="minorEastAsia" w:hAnsi="Cambria Math"/>
+              </w:rPr>
+              <m:t>a</m:t>
+            </m:r>
+          </m:e>
+          <m:sub>
+            <m:r>
+              <w:rPr>
+                <w:rFonts w:ascii="Cambria Math" w:eastAsiaTheme="minorEastAsia" w:hAnsi="Cambria Math"/>
+              </w:rPr>
+              <m:t>2</m:t>
+            </m:r>
+          </m:sub>
+        </m:sSub>
+        <m:r>
+          <w:rPr>
+            <w:rFonts w:ascii="Cambria Math" w:eastAsiaTheme="minorEastAsia" w:hAnsi="Cambria Math"/>
+          </w:rPr>
+          <m:t>=</m:t>
+        </m:r>
+        <m:sSub>
+          <m:sSubPr>
+            <m:ctrlPr>
+              <w:rPr>
+                <w:rFonts w:ascii="Cambria Math" w:eastAsiaTheme="minorEastAsia" w:hAnsi="Cambria Math"/>
+                <w:i/>
+              </w:rPr>
+            </m:ctrlPr>
+          </m:sSubPr>
+          <m:e>
+            <m:r>
+              <w:rPr>
+                <w:rFonts w:ascii="Cambria Math" w:eastAsiaTheme="minorEastAsia" w:hAnsi="Cambria Math"/>
+              </w:rPr>
+              <m:t>α</m:t>
+            </m:r>
+          </m:e>
+          <m:sub>
+            <m:r>
+              <w:rPr>
+                <w:rFonts w:ascii="Cambria Math" w:eastAsiaTheme="minorEastAsia" w:hAnsi="Cambria Math"/>
+              </w:rPr>
+              <m:t>2</m:t>
+            </m:r>
+          </m:sub>
+        </m:sSub>
+        <m:r>
+          <w:rPr>
+            <w:rFonts w:ascii="Cambria Math" w:eastAsiaTheme="minorEastAsia" w:hAnsi="Cambria Math"/>
+          </w:rPr>
+          <m:t>/</m:t>
+        </m:r>
+        <m:sSub>
+          <m:sSubPr>
+            <m:ctrlPr>
+              <w:rPr>
+                <w:rFonts w:ascii="Cambria Math" w:eastAsiaTheme="minorEastAsia" w:hAnsi="Cambria Math"/>
+                <w:i/>
+              </w:rPr>
+            </m:ctrlPr>
+          </m:sSubPr>
+          <m:e>
+            <m:r>
+              <w:rPr>
+                <w:rFonts w:ascii="Cambria Math" w:eastAsiaTheme="minorEastAsia" w:hAnsi="Cambria Math"/>
+              </w:rPr>
+              <m:t>α</m:t>
+            </m:r>
+          </m:e>
+          <m:sub>
+            <m:r>
+              <w:rPr>
+                <w:rFonts w:ascii="Cambria Math" w:eastAsiaTheme="minorEastAsia" w:hAnsi="Cambria Math"/>
+              </w:rPr>
+              <m:t>0</m:t>
+            </m:r>
+          </m:sub>
+        </m:sSub>
+      </m:oMath>
+    </w:p>
+    <w:p>
+      <w:pPr>
+        <w:pStyle w:val="Heading2"/>
+        <w:rPr>
+          <w:rFonts w:eastAsiaTheme="minorEastAsia"/>
+        </w:rPr>
+      </w:pPr>
+      <w:r>
+        <w:rPr>
+          <w:rFonts w:eastAsiaTheme="minorEastAsia"/>
+        </w:rPr>
+        <w:t>Difference equation</w:t>
+      </w:r>
+    </w:p>
+    <w:p>
+      <w:pPr>
+        <w:rPr>
+          <w:rFonts w:eastAsiaTheme="minorEastAsia"/>
+        </w:rPr>
+      </w:pPr>
+      <w:r>
+        <w:rPr>
+          <w:rFonts w:eastAsiaTheme="minorEastAsia"/>
           <w:highlight w:val="yellow"/>
         </w:rPr>
         <w:t>TODO</w:t>
@@ -19789,6 +22752,119 @@
       </w:rPr>
     </w:lvl>
   </w:abstractNum>
+  <w:abstractNum w:abstractNumId="4" w15:restartNumberingAfterBreak="0">
+    <w:nsid w:val="64125957"/>
+    <w:multiLevelType w:val="hybridMultilevel"/>
+    <w:tmpl w:val="446403E0"/>
+    <w:lvl w:ilvl="0" w:tplc="04090001">
+      <w:start w:val="1"/>
+      <w:numFmt w:val="bullet"/>
+      <w:lvlText w:val=""/>
+      <w:lvlJc w:val="left"/>
+      <w:pPr>
+        <w:ind w:left="720" w:hanging="360"/>
+      </w:pPr>
+      <w:rPr>
+        <w:rFonts w:ascii="Symbol" w:hAnsi="Symbol" w:hint="default"/>
+      </w:rPr>
+    </w:lvl>
+    <w:lvl w:ilvl="1" w:tplc="04090003" w:tentative="1">
+      <w:start w:val="1"/>
+      <w:numFmt w:val="bullet"/>
+      <w:lvlText w:val="o"/>
+      <w:lvlJc w:val="left"/>
+      <w:pPr>
+        <w:ind w:left="1440" w:hanging="360"/>
+      </w:pPr>
+      <w:rPr>
+        <w:rFonts w:ascii="Courier New" w:hAnsi="Courier New" w:cs="Courier New" w:hint="default"/>
+      </w:rPr>
+    </w:lvl>
+    <w:lvl w:ilvl="2" w:tplc="04090005" w:tentative="1">
+      <w:start w:val="1"/>
+      <w:numFmt w:val="bullet"/>
+      <w:lvlText w:val=""/>
+      <w:lvlJc w:val="left"/>
+      <w:pPr>
+        <w:ind w:left="2160" w:hanging="360"/>
+      </w:pPr>
+      <w:rPr>
+        <w:rFonts w:ascii="Wingdings" w:hAnsi="Wingdings" w:hint="default"/>
+      </w:rPr>
+    </w:lvl>
+    <w:lvl w:ilvl="3" w:tplc="04090001" w:tentative="1">
+      <w:start w:val="1"/>
+      <w:numFmt w:val="bullet"/>
+      <w:lvlText w:val=""/>
+      <w:lvlJc w:val="left"/>
+      <w:pPr>
+        <w:ind w:left="2880" w:hanging="360"/>
+      </w:pPr>
+      <w:rPr>
+        <w:rFonts w:ascii="Symbol" w:hAnsi="Symbol" w:hint="default"/>
+      </w:rPr>
+    </w:lvl>
+    <w:lvl w:ilvl="4" w:tplc="04090003" w:tentative="1">
+      <w:start w:val="1"/>
+      <w:numFmt w:val="bullet"/>
+      <w:lvlText w:val="o"/>
+      <w:lvlJc w:val="left"/>
+      <w:pPr>
+        <w:ind w:left="3600" w:hanging="360"/>
+      </w:pPr>
+      <w:rPr>
+        <w:rFonts w:ascii="Courier New" w:hAnsi="Courier New" w:cs="Courier New" w:hint="default"/>
+      </w:rPr>
+    </w:lvl>
+    <w:lvl w:ilvl="5" w:tplc="04090005" w:tentative="1">
+      <w:start w:val="1"/>
+      <w:numFmt w:val="bullet"/>
+      <w:lvlText w:val=""/>
+      <w:lvlJc w:val="left"/>
+      <w:pPr>
+        <w:ind w:left="4320" w:hanging="360"/>
+      </w:pPr>
+      <w:rPr>
+        <w:rFonts w:ascii="Wingdings" w:hAnsi="Wingdings" w:hint="default"/>
+      </w:rPr>
+    </w:lvl>
+    <w:lvl w:ilvl="6" w:tplc="04090001" w:tentative="1">
+      <w:start w:val="1"/>
+      <w:numFmt w:val="bullet"/>
+      <w:lvlText w:val=""/>
+      <w:lvlJc w:val="left"/>
+      <w:pPr>
+        <w:ind w:left="5040" w:hanging="360"/>
+      </w:pPr>
+      <w:rPr>
+        <w:rFonts w:ascii="Symbol" w:hAnsi="Symbol" w:hint="default"/>
+      </w:rPr>
+    </w:lvl>
+    <w:lvl w:ilvl="7" w:tplc="04090003" w:tentative="1">
+      <w:start w:val="1"/>
+      <w:numFmt w:val="bullet"/>
+      <w:lvlText w:val="o"/>
+      <w:lvlJc w:val="left"/>
+      <w:pPr>
+        <w:ind w:left="5760" w:hanging="360"/>
+      </w:pPr>
+      <w:rPr>
+        <w:rFonts w:ascii="Courier New" w:hAnsi="Courier New" w:cs="Courier New" w:hint="default"/>
+      </w:rPr>
+    </w:lvl>
+    <w:lvl w:ilvl="8" w:tplc="04090005" w:tentative="1">
+      <w:start w:val="1"/>
+      <w:numFmt w:val="bullet"/>
+      <w:lvlText w:val=""/>
+      <w:lvlJc w:val="left"/>
+      <w:pPr>
+        <w:ind w:left="6480" w:hanging="360"/>
+      </w:pPr>
+      <w:rPr>
+        <w:rFonts w:ascii="Wingdings" w:hAnsi="Wingdings" w:hint="default"/>
+      </w:rPr>
+    </w:lvl>
+  </w:abstractNum>
   <w:num w:numId="1" w16cid:durableId="1641036817">
     <w:abstractNumId w:val="3"/>
   </w:num>
@@ -19800,6 +22876,9 @@
   </w:num>
   <w:num w:numId="4" w16cid:durableId="567346620">
     <w:abstractNumId w:val="1"/>
+  </w:num>
+  <w:num w:numId="5" w16cid:durableId="238947404">
+    <w:abstractNumId w:val="4"/>
   </w:num>
 </w:numbering>
 </file>

</xml_diff>

<commit_message>
Finished 'difference equation' section
</commit_message>
<xml_diff>
--- a/biquad_notch_filter/doc/COMING_SOON_digital_implementation.docx
+++ b/biquad_notch_filter/doc/COMING_SOON_digital_implementation.docx
@@ -904,15 +904,17 @@
       <w:r>
         <w:rPr>
           <w:rStyle w:val="Hyperlink"/>
-          <w:rFonts w:eastAsiaTheme="minorEastAsia"/>
         </w:rPr>
         <w:t>-transform</w:t>
       </w:r>
       <w:r>
-        <w:rPr>
-          <w:rFonts w:eastAsiaTheme="minorEastAsia"/>
-        </w:rPr>
-        <w:t xml:space="preserve"> is the discrete-time </w:t>
+        <w:t xml:space="preserve"> is the discrete</w:t>
+      </w:r>
+      <w:r>
+        <w:rPr>
+          <w:rFonts w:eastAsiaTheme="minorEastAsia"/>
+        </w:rPr>
+        <w:t xml:space="preserve">-time </w:t>
       </w:r>
       <w:r>
         <w:rPr>
@@ -12000,13 +12002,7 @@
                 <w:rPr>
                   <w:rFonts w:ascii="Cambria Math" w:hAnsi="Cambria Math"/>
                 </w:rPr>
-                <m:t>2</m:t>
-              </m:r>
-              <m:r>
-                <w:rPr>
-                  <w:rFonts w:ascii="Cambria Math" w:hAnsi="Cambria Math"/>
-                </w:rPr>
-                <m:t>ζ</m:t>
+                <m:t>2ζ</m:t>
               </m:r>
               <m:func>
                 <m:funcPr>
@@ -12401,13 +12397,7 @@
                 <w:rPr>
                   <w:rFonts w:ascii="Cambria Math" w:hAnsi="Cambria Math"/>
                 </w:rPr>
-                <m:t>2</m:t>
-              </m:r>
-              <m:r>
-                <w:rPr>
-                  <w:rFonts w:ascii="Cambria Math" w:hAnsi="Cambria Math"/>
-                </w:rPr>
-                <m:t>ζ</m:t>
+                <m:t>2ζ</m:t>
               </m:r>
               <m:func>
                 <m:funcPr>
@@ -13281,13 +13271,7 @@
                     <w:rPr>
                       <w:rFonts w:ascii="Cambria Math" w:eastAsiaTheme="minorEastAsia" w:hAnsi="Cambria Math"/>
                     </w:rPr>
-                    <m:t>1</m:t>
-                  </m:r>
-                  <m:r>
-                    <w:rPr>
-                      <w:rFonts w:ascii="Cambria Math" w:eastAsiaTheme="minorEastAsia" w:hAnsi="Cambria Math"/>
-                    </w:rPr>
-                    <m:t>+</m:t>
+                    <m:t>1+</m:t>
                   </m:r>
                   <m:func>
                     <m:funcPr>
@@ -15365,13 +15349,7 @@
                 <w:rPr>
                   <w:rFonts w:ascii="Cambria Math" w:eastAsiaTheme="minorEastAsia" w:hAnsi="Cambria Math"/>
                 </w:rPr>
-                <m:t>-</m:t>
-              </m:r>
-              <m:r>
-                <w:rPr>
-                  <w:rFonts w:ascii="Cambria Math" w:eastAsiaTheme="minorEastAsia" w:hAnsi="Cambria Math"/>
-                </w:rPr>
-                <m:t>2ζ</m:t>
+                <m:t>-2ζ</m:t>
               </m:r>
               <m:d>
                 <m:dPr>
@@ -15804,25 +15782,7 @@
                 <w:rPr>
                   <w:rFonts w:ascii="Cambria Math" w:eastAsiaTheme="minorEastAsia" w:hAnsi="Cambria Math"/>
                 </w:rPr>
-                <m:t>+</m:t>
-              </m:r>
-              <m:r>
-                <w:rPr>
-                  <w:rFonts w:ascii="Cambria Math" w:eastAsiaTheme="minorEastAsia" w:hAnsi="Cambria Math"/>
-                </w:rPr>
-                <m:t>2ζ</m:t>
-              </m:r>
-              <m:r>
-                <w:rPr>
-                  <w:rFonts w:ascii="Cambria Math" w:eastAsiaTheme="minorEastAsia" w:hAnsi="Cambria Math"/>
-                </w:rPr>
-                <m:t>-</m:t>
-              </m:r>
-              <m:r>
-                <w:rPr>
-                  <w:rFonts w:ascii="Cambria Math" w:eastAsiaTheme="minorEastAsia" w:hAnsi="Cambria Math"/>
-                </w:rPr>
-                <m:t>2ζ</m:t>
+                <m:t>+2ζ-2ζ</m:t>
               </m:r>
               <m:func>
                 <m:funcPr>
@@ -15963,13 +15923,7 @@
                 <w:rPr>
                   <w:rFonts w:ascii="Cambria Math" w:eastAsiaTheme="minorEastAsia" w:hAnsi="Cambria Math"/>
                 </w:rPr>
-                <m:t>-</m:t>
-              </m:r>
-              <m:r>
-                <w:rPr>
-                  <w:rFonts w:ascii="Cambria Math" w:eastAsiaTheme="minorEastAsia" w:hAnsi="Cambria Math"/>
-                </w:rPr>
-                <m:t>4</m:t>
+                <m:t>-4</m:t>
               </m:r>
               <m:func>
                 <m:funcPr>
@@ -16202,25 +16156,7 @@
                 <w:rPr>
                   <w:rFonts w:ascii="Cambria Math" w:eastAsiaTheme="minorEastAsia" w:hAnsi="Cambria Math"/>
                 </w:rPr>
-                <m:t>-</m:t>
-              </m:r>
-              <m:r>
-                <w:rPr>
-                  <w:rFonts w:ascii="Cambria Math" w:eastAsiaTheme="minorEastAsia" w:hAnsi="Cambria Math"/>
-                </w:rPr>
-                <m:t>2ζ</m:t>
-              </m:r>
-              <m:r>
-                <w:rPr>
-                  <w:rFonts w:ascii="Cambria Math" w:eastAsiaTheme="minorEastAsia" w:hAnsi="Cambria Math"/>
-                </w:rPr>
-                <m:t>+</m:t>
-              </m:r>
-              <m:r>
-                <w:rPr>
-                  <w:rFonts w:ascii="Cambria Math" w:eastAsiaTheme="minorEastAsia" w:hAnsi="Cambria Math"/>
-                </w:rPr>
-                <m:t>2ζ</m:t>
+                <m:t>-2ζ+2ζ</m:t>
               </m:r>
               <m:func>
                 <m:funcPr>
@@ -16346,25 +16282,7 @@
         <w:rPr>
           <w:rFonts w:eastAsiaTheme="minorEastAsia"/>
         </w:rPr>
-        <w:t xml:space="preserve">and </w:t>
-      </w:r>
-      <w:r>
-        <w:rPr>
-          <w:rFonts w:eastAsiaTheme="minorEastAsia"/>
-        </w:rPr>
-        <w:t>appl</w:t>
-      </w:r>
-      <w:r>
-        <w:rPr>
-          <w:rFonts w:eastAsiaTheme="minorEastAsia"/>
-        </w:rPr>
-        <w:t>ying</w:t>
-      </w:r>
-      <w:r>
-        <w:rPr>
-          <w:rFonts w:eastAsiaTheme="minorEastAsia"/>
-        </w:rPr>
-        <w:t xml:space="preserve"> the </w:t>
+        <w:t xml:space="preserve">and applying the </w:t>
       </w:r>
       <w:hyperlink r:id="rId16" w:anchor="Pythagorean_identities" w:history="1">
         <w:r>
@@ -16697,13 +16615,7 @@
                 <w:rPr>
                   <w:rFonts w:ascii="Cambria Math" w:eastAsiaTheme="minorEastAsia" w:hAnsi="Cambria Math"/>
                 </w:rPr>
-                <m:t>+</m:t>
-              </m:r>
-              <m:r>
-                <w:rPr>
-                  <w:rFonts w:ascii="Cambria Math" w:eastAsiaTheme="minorEastAsia" w:hAnsi="Cambria Math"/>
-                </w:rPr>
-                <m:t>ζ</m:t>
+                <m:t>+ζ</m:t>
               </m:r>
               <m:func>
                 <m:funcPr>
@@ -16852,13 +16764,7 @@
                 <w:rPr>
                   <w:rFonts w:ascii="Cambria Math" w:eastAsiaTheme="minorEastAsia" w:hAnsi="Cambria Math"/>
                 </w:rPr>
-                <m:t>-</m:t>
-              </m:r>
-              <m:r>
-                <w:rPr>
-                  <w:rFonts w:ascii="Cambria Math" w:eastAsiaTheme="minorEastAsia" w:hAnsi="Cambria Math"/>
-                </w:rPr>
-                <m:t>2</m:t>
+                <m:t>-2</m:t>
               </m:r>
               <m:func>
                 <m:funcPr>
@@ -17000,13 +16906,7 @@
             <w:rPr>
               <w:rFonts w:ascii="Cambria Math" w:eastAsiaTheme="minorEastAsia" w:hAnsi="Cambria Math"/>
             </w:rPr>
-            <m:t>z</m:t>
-          </m:r>
-          <m:r>
-            <w:rPr>
-              <w:rFonts w:ascii="Cambria Math" w:eastAsiaTheme="minorEastAsia" w:hAnsi="Cambria Math"/>
-            </w:rPr>
-            <m:t>+</m:t>
+            <m:t>z+</m:t>
           </m:r>
           <m:d>
             <m:dPr>
@@ -17091,13 +16991,7 @@
                 <w:rPr>
                   <w:rFonts w:ascii="Cambria Math" w:eastAsiaTheme="minorEastAsia" w:hAnsi="Cambria Math"/>
                 </w:rPr>
-                <m:t>-</m:t>
-              </m:r>
-              <m:r>
-                <w:rPr>
-                  <w:rFonts w:ascii="Cambria Math" w:eastAsiaTheme="minorEastAsia" w:hAnsi="Cambria Math"/>
-                </w:rPr>
-                <m:t>ζ</m:t>
+                <m:t>-ζ</m:t>
               </m:r>
               <m:func>
                 <m:funcPr>
@@ -17456,13 +17350,7 @@
                 <w:rPr>
                   <w:rFonts w:ascii="Cambria Math" w:eastAsiaTheme="minorEastAsia" w:hAnsi="Cambria Math"/>
                 </w:rPr>
-                <m:t>1</m:t>
-              </m:r>
-              <m:r>
-                <w:rPr>
-                  <w:rFonts w:ascii="Cambria Math" w:eastAsiaTheme="minorEastAsia" w:hAnsi="Cambria Math"/>
-                </w:rPr>
-                <m:t>+ζ</m:t>
+                <m:t>1+ζ</m:t>
               </m:r>
               <m:func>
                 <m:funcPr>
@@ -17581,13 +17469,7 @@
                 <w:rPr>
                   <w:rFonts w:ascii="Cambria Math" w:eastAsiaTheme="minorEastAsia" w:hAnsi="Cambria Math"/>
                 </w:rPr>
-                <m:t>-</m:t>
-              </m:r>
-              <m:r>
-                <w:rPr>
-                  <w:rFonts w:ascii="Cambria Math" w:eastAsiaTheme="minorEastAsia" w:hAnsi="Cambria Math"/>
-                </w:rPr>
-                <m:t>2</m:t>
+                <m:t>-2</m:t>
               </m:r>
               <m:func>
                 <m:funcPr>
@@ -17680,13 +17562,7 @@
                 <w:rPr>
                   <w:rFonts w:ascii="Cambria Math" w:eastAsiaTheme="minorEastAsia" w:hAnsi="Cambria Math"/>
                 </w:rPr>
-                <m:t>1</m:t>
-              </m:r>
-              <m:r>
-                <w:rPr>
-                  <w:rFonts w:ascii="Cambria Math" w:eastAsiaTheme="minorEastAsia" w:hAnsi="Cambria Math"/>
-                </w:rPr>
-                <m:t>-ζ</m:t>
+                <m:t>1-ζ</m:t>
               </m:r>
               <m:func>
                 <m:funcPr>
@@ -18839,13 +18715,7 @@
                     <w:rPr>
                       <w:rFonts w:ascii="Cambria Math" w:eastAsiaTheme="minorEastAsia" w:hAnsi="Cambria Math"/>
                     </w:rPr>
-                    <m:t>-</m:t>
-                  </m:r>
-                  <m:r>
-                    <w:rPr>
-                      <w:rFonts w:ascii="Cambria Math" w:eastAsiaTheme="minorEastAsia" w:hAnsi="Cambria Math"/>
-                    </w:rPr>
-                    <m:t>2</m:t>
+                    <m:t>-2</m:t>
                   </m:r>
                   <m:func>
                     <m:funcPr>
@@ -19198,13 +19068,7 @@
                     <w:rPr>
                       <w:rFonts w:ascii="Cambria Math" w:eastAsiaTheme="minorEastAsia" w:hAnsi="Cambria Math"/>
                     </w:rPr>
-                    <m:t>-</m:t>
-                  </m:r>
-                  <m:r>
-                    <w:rPr>
-                      <w:rFonts w:ascii="Cambria Math" w:eastAsiaTheme="minorEastAsia" w:hAnsi="Cambria Math"/>
-                    </w:rPr>
-                    <m:t>2</m:t>
+                    <m:t>-2</m:t>
                   </m:r>
                   <m:func>
                     <m:funcPr>
@@ -19925,13 +19789,7 @@
                     <w:rPr>
                       <w:rFonts w:ascii="Cambria Math" w:eastAsiaTheme="minorEastAsia" w:hAnsi="Cambria Math"/>
                     </w:rPr>
-                    <m:t>-</m:t>
-                  </m:r>
-                  <m:r>
-                    <w:rPr>
-                      <w:rFonts w:ascii="Cambria Math" w:eastAsiaTheme="minorEastAsia" w:hAnsi="Cambria Math"/>
-                    </w:rPr>
-                    <m:t>2</m:t>
+                    <m:t>-2</m:t>
                   </m:r>
                   <m:func>
                     <m:funcPr>
@@ -20169,13 +20027,7 @@
                     <w:rPr>
                       <w:rFonts w:ascii="Cambria Math" w:eastAsiaTheme="minorEastAsia" w:hAnsi="Cambria Math"/>
                     </w:rPr>
-                    <m:t>-</m:t>
-                  </m:r>
-                  <m:r>
-                    <w:rPr>
-                      <w:rFonts w:ascii="Cambria Math" w:eastAsiaTheme="minorEastAsia" w:hAnsi="Cambria Math"/>
-                    </w:rPr>
-                    <m:t>2</m:t>
+                    <m:t>-2</m:t>
                   </m:r>
                 </m:sup>
               </m:sSup>
@@ -20316,13 +20168,7 @@
                     <w:rPr>
                       <w:rFonts w:ascii="Cambria Math" w:eastAsiaTheme="minorEastAsia" w:hAnsi="Cambria Math"/>
                     </w:rPr>
-                    <m:t>-</m:t>
-                  </m:r>
-                  <m:r>
-                    <w:rPr>
-                      <w:rFonts w:ascii="Cambria Math" w:eastAsiaTheme="minorEastAsia" w:hAnsi="Cambria Math"/>
-                    </w:rPr>
-                    <m:t>2</m:t>
+                    <m:t>-2</m:t>
                   </m:r>
                   <m:func>
                     <m:funcPr>
@@ -20560,13 +20406,7 @@
                     <w:rPr>
                       <w:rFonts w:ascii="Cambria Math" w:eastAsiaTheme="minorEastAsia" w:hAnsi="Cambria Math"/>
                     </w:rPr>
-                    <m:t>-</m:t>
-                  </m:r>
-                  <m:r>
-                    <w:rPr>
-                      <w:rFonts w:ascii="Cambria Math" w:eastAsiaTheme="minorEastAsia" w:hAnsi="Cambria Math"/>
-                    </w:rPr>
-                    <m:t>2</m:t>
+                    <m:t>-2</m:t>
                   </m:r>
                 </m:sup>
               </m:sSup>
@@ -20630,13 +20470,7 @@
           <w:rPr>
             <w:rFonts w:ascii="Cambria Math" w:eastAsiaTheme="minorEastAsia" w:hAnsi="Cambria Math"/>
           </w:rPr>
-          <m:t>=</m:t>
-        </m:r>
-        <m:r>
-          <w:rPr>
-            <w:rFonts w:ascii="Cambria Math" w:eastAsiaTheme="minorEastAsia" w:hAnsi="Cambria Math"/>
-          </w:rPr>
-          <m:t>1+</m:t>
+          <m:t>=1+</m:t>
         </m:r>
         <m:sSub>
           <m:sSubPr>
@@ -20775,13 +20609,7 @@
           <w:rPr>
             <w:rFonts w:ascii="Cambria Math" w:eastAsiaTheme="minorEastAsia" w:hAnsi="Cambria Math"/>
           </w:rPr>
-          <m:t>=</m:t>
-        </m:r>
-        <m:r>
-          <w:rPr>
-            <w:rFonts w:ascii="Cambria Math" w:eastAsiaTheme="minorEastAsia" w:hAnsi="Cambria Math"/>
-          </w:rPr>
-          <m:t>-2</m:t>
+          <m:t>=-2</m:t>
         </m:r>
         <m:func>
           <m:funcPr>
@@ -20894,13 +20722,7 @@
           <w:rPr>
             <w:rFonts w:ascii="Cambria Math" w:eastAsiaTheme="minorEastAsia" w:hAnsi="Cambria Math"/>
           </w:rPr>
-          <m:t>=</m:t>
-        </m:r>
-        <m:r>
-          <w:rPr>
-            <w:rFonts w:ascii="Cambria Math" w:eastAsiaTheme="minorEastAsia" w:hAnsi="Cambria Math"/>
-          </w:rPr>
-          <m:t>1-</m:t>
+          <m:t>=1-</m:t>
         </m:r>
         <m:sSub>
           <m:sSubPr>
@@ -22279,6 +22101,164 @@
       </w:r>
     </w:p>
     <w:p>
+      <m:oMathPara>
+        <m:oMath>
+          <m:sSub>
+            <m:sSubPr>
+              <m:ctrlPr>
+                <w:rPr>
+                  <w:rFonts w:ascii="Cambria Math" w:eastAsiaTheme="minorEastAsia" w:hAnsi="Cambria Math"/>
+                  <w:i/>
+                </w:rPr>
+              </m:ctrlPr>
+            </m:sSubPr>
+            <m:e>
+              <m:r>
+                <w:rPr>
+                  <w:rFonts w:ascii="Cambria Math" w:eastAsiaTheme="minorEastAsia" w:hAnsi="Cambria Math"/>
+                </w:rPr>
+                <m:t>H</m:t>
+              </m:r>
+            </m:e>
+            <m:sub>
+              <m:r>
+                <w:rPr>
+                  <w:rFonts w:ascii="Cambria Math" w:eastAsiaTheme="minorEastAsia" w:hAnsi="Cambria Math"/>
+                </w:rPr>
+                <m:t>bn</m:t>
+              </m:r>
+            </m:sub>
+          </m:sSub>
+          <m:d>
+            <m:dPr>
+              <m:ctrlPr>
+                <w:rPr>
+                  <w:rFonts w:ascii="Cambria Math" w:eastAsiaTheme="minorEastAsia" w:hAnsi="Cambria Math"/>
+                  <w:i/>
+                </w:rPr>
+              </m:ctrlPr>
+            </m:dPr>
+            <m:e>
+              <m:r>
+                <w:rPr>
+                  <w:rFonts w:ascii="Cambria Math" w:eastAsiaTheme="minorEastAsia" w:hAnsi="Cambria Math"/>
+                </w:rPr>
+                <m:t>z</m:t>
+              </m:r>
+            </m:e>
+          </m:d>
+          <m:r>
+            <w:rPr>
+              <w:rFonts w:ascii="Cambria Math" w:eastAsiaTheme="minorEastAsia" w:hAnsi="Cambria Math"/>
+            </w:rPr>
+            <m:t>=</m:t>
+          </m:r>
+          <m:f>
+            <m:fPr>
+              <m:ctrlPr>
+                <w:rPr>
+                  <w:rFonts w:ascii="Cambria Math" w:eastAsiaTheme="minorEastAsia" w:hAnsi="Cambria Math"/>
+                  <w:i/>
+                </w:rPr>
+              </m:ctrlPr>
+            </m:fPr>
+            <m:num>
+              <m:sSub>
+                <m:sSubPr>
+                  <m:ctrlPr>
+                    <w:rPr>
+                      <w:rFonts w:ascii="Cambria Math" w:eastAsiaTheme="minorEastAsia" w:hAnsi="Cambria Math"/>
+                      <w:i/>
+                    </w:rPr>
+                  </m:ctrlPr>
+                </m:sSubPr>
+                <m:e>
+                  <m:r>
+                    <w:rPr>
+                      <w:rFonts w:ascii="Cambria Math" w:eastAsiaTheme="minorEastAsia" w:hAnsi="Cambria Math"/>
+                    </w:rPr>
+                    <m:t>Y</m:t>
+                  </m:r>
+                </m:e>
+                <m:sub>
+                  <m:r>
+                    <w:rPr>
+                      <w:rFonts w:ascii="Cambria Math" w:eastAsiaTheme="minorEastAsia" w:hAnsi="Cambria Math"/>
+                    </w:rPr>
+                    <m:t>bn</m:t>
+                  </m:r>
+                </m:sub>
+              </m:sSub>
+              <m:d>
+                <m:dPr>
+                  <m:ctrlPr>
+                    <w:rPr>
+                      <w:rFonts w:ascii="Cambria Math" w:eastAsiaTheme="minorEastAsia" w:hAnsi="Cambria Math"/>
+                      <w:i/>
+                    </w:rPr>
+                  </m:ctrlPr>
+                </m:dPr>
+                <m:e>
+                  <m:r>
+                    <w:rPr>
+                      <w:rFonts w:ascii="Cambria Math" w:eastAsiaTheme="minorEastAsia" w:hAnsi="Cambria Math"/>
+                    </w:rPr>
+                    <m:t>z</m:t>
+                  </m:r>
+                </m:e>
+              </m:d>
+            </m:num>
+            <m:den>
+              <m:sSub>
+                <m:sSubPr>
+                  <m:ctrlPr>
+                    <w:rPr>
+                      <w:rFonts w:ascii="Cambria Math" w:eastAsiaTheme="minorEastAsia" w:hAnsi="Cambria Math"/>
+                      <w:i/>
+                    </w:rPr>
+                  </m:ctrlPr>
+                </m:sSubPr>
+                <m:e>
+                  <m:r>
+                    <w:rPr>
+                      <w:rFonts w:ascii="Cambria Math" w:eastAsiaTheme="minorEastAsia" w:hAnsi="Cambria Math"/>
+                    </w:rPr>
+                    <m:t>X</m:t>
+                  </m:r>
+                </m:e>
+                <m:sub>
+                  <m:r>
+                    <w:rPr>
+                      <w:rFonts w:ascii="Cambria Math" w:eastAsiaTheme="minorEastAsia" w:hAnsi="Cambria Math"/>
+                    </w:rPr>
+                    <m:t>bn</m:t>
+                  </m:r>
+                </m:sub>
+              </m:sSub>
+              <m:d>
+                <m:dPr>
+                  <m:ctrlPr>
+                    <w:rPr>
+                      <w:rFonts w:ascii="Cambria Math" w:eastAsiaTheme="minorEastAsia" w:hAnsi="Cambria Math"/>
+                      <w:i/>
+                    </w:rPr>
+                  </m:ctrlPr>
+                </m:dPr>
+                <m:e>
+                  <m:r>
+                    <w:rPr>
+                      <w:rFonts w:ascii="Cambria Math" w:eastAsiaTheme="minorEastAsia" w:hAnsi="Cambria Math"/>
+                    </w:rPr>
+                    <m:t>z</m:t>
+                  </m:r>
+                </m:e>
+              </m:d>
+            </m:den>
+          </m:f>
+        </m:oMath>
+      </m:oMathPara>
+    </w:p>
+    <w:p>
       <w:pPr>
         <w:rPr>
           <w:rFonts w:eastAsiaTheme="minorEastAsia"/>
@@ -22287,9 +22267,2759 @@
       <w:r>
         <w:rPr>
           <w:rFonts w:eastAsiaTheme="minorEastAsia"/>
-          <w:highlight w:val="yellow"/>
-        </w:rPr>
-        <w:t>TODO</w:t>
+        </w:rPr>
+        <w:t xml:space="preserve">Where </w:t>
+      </w:r>
+      <m:oMath>
+        <m:sSub>
+          <m:sSubPr>
+            <m:ctrlPr>
+              <w:rPr>
+                <w:rFonts w:ascii="Cambria Math" w:eastAsiaTheme="minorEastAsia" w:hAnsi="Cambria Math"/>
+                <w:i/>
+              </w:rPr>
+            </m:ctrlPr>
+          </m:sSubPr>
+          <m:e>
+            <m:r>
+              <w:rPr>
+                <w:rFonts w:ascii="Cambria Math" w:eastAsiaTheme="minorEastAsia" w:hAnsi="Cambria Math"/>
+              </w:rPr>
+              <m:t>Y</m:t>
+            </m:r>
+          </m:e>
+          <m:sub>
+            <m:r>
+              <w:rPr>
+                <w:rFonts w:ascii="Cambria Math" w:eastAsiaTheme="minorEastAsia" w:hAnsi="Cambria Math"/>
+              </w:rPr>
+              <m:t>bn</m:t>
+            </m:r>
+          </m:sub>
+        </m:sSub>
+        <m:d>
+          <m:dPr>
+            <m:ctrlPr>
+              <w:rPr>
+                <w:rFonts w:ascii="Cambria Math" w:eastAsiaTheme="minorEastAsia" w:hAnsi="Cambria Math"/>
+                <w:i/>
+              </w:rPr>
+            </m:ctrlPr>
+          </m:dPr>
+          <m:e>
+            <m:r>
+              <w:rPr>
+                <w:rFonts w:ascii="Cambria Math" w:eastAsiaTheme="minorEastAsia" w:hAnsi="Cambria Math"/>
+              </w:rPr>
+              <m:t>z</m:t>
+            </m:r>
+          </m:e>
+        </m:d>
+      </m:oMath>
+      <w:r>
+        <w:rPr>
+          <w:rFonts w:eastAsiaTheme="minorEastAsia"/>
+        </w:rPr>
+        <w:t xml:space="preserve"> and </w:t>
+      </w:r>
+      <m:oMath>
+        <m:sSub>
+          <m:sSubPr>
+            <m:ctrlPr>
+              <w:rPr>
+                <w:rFonts w:ascii="Cambria Math" w:eastAsiaTheme="minorEastAsia" w:hAnsi="Cambria Math"/>
+                <w:i/>
+              </w:rPr>
+            </m:ctrlPr>
+          </m:sSubPr>
+          <m:e>
+            <m:r>
+              <w:rPr>
+                <w:rFonts w:ascii="Cambria Math" w:eastAsiaTheme="minorEastAsia" w:hAnsi="Cambria Math"/>
+              </w:rPr>
+              <m:t>X</m:t>
+            </m:r>
+          </m:e>
+          <m:sub>
+            <m:r>
+              <w:rPr>
+                <w:rFonts w:ascii="Cambria Math" w:eastAsiaTheme="minorEastAsia" w:hAnsi="Cambria Math"/>
+              </w:rPr>
+              <m:t>bn</m:t>
+            </m:r>
+          </m:sub>
+        </m:sSub>
+        <m:d>
+          <m:dPr>
+            <m:ctrlPr>
+              <w:rPr>
+                <w:rFonts w:ascii="Cambria Math" w:eastAsiaTheme="minorEastAsia" w:hAnsi="Cambria Math"/>
+                <w:i/>
+              </w:rPr>
+            </m:ctrlPr>
+          </m:dPr>
+          <m:e>
+            <m:r>
+              <w:rPr>
+                <w:rFonts w:ascii="Cambria Math" w:eastAsiaTheme="minorEastAsia" w:hAnsi="Cambria Math"/>
+              </w:rPr>
+              <m:t>z</m:t>
+            </m:r>
+          </m:e>
+        </m:d>
+        <m:r>
+          <w:rPr>
+            <w:rFonts w:ascii="Cambria Math" w:eastAsiaTheme="minorEastAsia" w:hAnsi="Cambria Math"/>
+          </w:rPr>
+          <m:t>≔</m:t>
+        </m:r>
+      </m:oMath>
+      <w:r>
+        <w:rPr>
+          <w:rFonts w:eastAsiaTheme="minorEastAsia"/>
+        </w:rPr>
+        <w:t xml:space="preserve"> output and input, respectively,</w:t>
+      </w:r>
+      <w:r>
+        <w:rPr>
+          <w:rFonts w:eastAsiaTheme="minorEastAsia"/>
+        </w:rPr>
+        <w:t xml:space="preserve"> of</w:t>
+      </w:r>
+      <w:r>
+        <w:rPr>
+          <w:rFonts w:eastAsiaTheme="minorEastAsia"/>
+        </w:rPr>
+        <w:t xml:space="preserve"> </w:t>
+      </w:r>
+      <m:oMath>
+        <m:sSub>
+          <m:sSubPr>
+            <m:ctrlPr>
+              <w:rPr>
+                <w:rFonts w:ascii="Cambria Math" w:eastAsiaTheme="minorEastAsia" w:hAnsi="Cambria Math"/>
+                <w:i/>
+              </w:rPr>
+            </m:ctrlPr>
+          </m:sSubPr>
+          <m:e>
+            <m:r>
+              <w:rPr>
+                <w:rFonts w:ascii="Cambria Math" w:eastAsiaTheme="minorEastAsia" w:hAnsi="Cambria Math"/>
+              </w:rPr>
+              <m:t>H</m:t>
+            </m:r>
+          </m:e>
+          <m:sub>
+            <m:r>
+              <w:rPr>
+                <w:rFonts w:ascii="Cambria Math" w:eastAsiaTheme="minorEastAsia" w:hAnsi="Cambria Math"/>
+              </w:rPr>
+              <m:t>bn</m:t>
+            </m:r>
+          </m:sub>
+        </m:sSub>
+        <m:d>
+          <m:dPr>
+            <m:ctrlPr>
+              <w:rPr>
+                <w:rFonts w:ascii="Cambria Math" w:eastAsiaTheme="minorEastAsia" w:hAnsi="Cambria Math"/>
+                <w:i/>
+              </w:rPr>
+            </m:ctrlPr>
+          </m:dPr>
+          <m:e>
+            <m:r>
+              <w:rPr>
+                <w:rFonts w:ascii="Cambria Math" w:eastAsiaTheme="minorEastAsia" w:hAnsi="Cambria Math"/>
+              </w:rPr>
+              <m:t>z</m:t>
+            </m:r>
+          </m:e>
+        </m:d>
+      </m:oMath>
+      <w:r>
+        <w:rPr>
+          <w:rFonts w:eastAsiaTheme="minorEastAsia"/>
+        </w:rPr>
+        <w:t>.</w:t>
+      </w:r>
+      <w:r>
+        <w:rPr>
+          <w:rFonts w:eastAsiaTheme="minorEastAsia"/>
+        </w:rPr>
+        <w:t xml:space="preserve"> Thus, …</w:t>
+      </w:r>
+    </w:p>
+    <w:p>
+      <w:pPr>
+        <w:rPr>
+          <w:rFonts w:eastAsiaTheme="minorEastAsia"/>
+        </w:rPr>
+      </w:pPr>
+      <m:oMathPara>
+        <m:oMath>
+          <m:f>
+            <m:fPr>
+              <m:ctrlPr>
+                <w:rPr>
+                  <w:rFonts w:ascii="Cambria Math" w:eastAsiaTheme="minorEastAsia" w:hAnsi="Cambria Math"/>
+                  <w:i/>
+                </w:rPr>
+              </m:ctrlPr>
+            </m:fPr>
+            <m:num>
+              <m:sSub>
+                <m:sSubPr>
+                  <m:ctrlPr>
+                    <w:rPr>
+                      <w:rFonts w:ascii="Cambria Math" w:eastAsiaTheme="minorEastAsia" w:hAnsi="Cambria Math"/>
+                      <w:i/>
+                    </w:rPr>
+                  </m:ctrlPr>
+                </m:sSubPr>
+                <m:e>
+                  <m:r>
+                    <w:rPr>
+                      <w:rFonts w:ascii="Cambria Math" w:eastAsiaTheme="minorEastAsia" w:hAnsi="Cambria Math"/>
+                    </w:rPr>
+                    <m:t>Y</m:t>
+                  </m:r>
+                </m:e>
+                <m:sub>
+                  <m:r>
+                    <w:rPr>
+                      <w:rFonts w:ascii="Cambria Math" w:eastAsiaTheme="minorEastAsia" w:hAnsi="Cambria Math"/>
+                    </w:rPr>
+                    <m:t>bn</m:t>
+                  </m:r>
+                </m:sub>
+              </m:sSub>
+              <m:d>
+                <m:dPr>
+                  <m:ctrlPr>
+                    <w:rPr>
+                      <w:rFonts w:ascii="Cambria Math" w:eastAsiaTheme="minorEastAsia" w:hAnsi="Cambria Math"/>
+                      <w:i/>
+                    </w:rPr>
+                  </m:ctrlPr>
+                </m:dPr>
+                <m:e>
+                  <m:r>
+                    <w:rPr>
+                      <w:rFonts w:ascii="Cambria Math" w:eastAsiaTheme="minorEastAsia" w:hAnsi="Cambria Math"/>
+                    </w:rPr>
+                    <m:t>z</m:t>
+                  </m:r>
+                </m:e>
+              </m:d>
+            </m:num>
+            <m:den>
+              <m:sSub>
+                <m:sSubPr>
+                  <m:ctrlPr>
+                    <w:rPr>
+                      <w:rFonts w:ascii="Cambria Math" w:eastAsiaTheme="minorEastAsia" w:hAnsi="Cambria Math"/>
+                      <w:i/>
+                    </w:rPr>
+                  </m:ctrlPr>
+                </m:sSubPr>
+                <m:e>
+                  <m:r>
+                    <w:rPr>
+                      <w:rFonts w:ascii="Cambria Math" w:eastAsiaTheme="minorEastAsia" w:hAnsi="Cambria Math"/>
+                    </w:rPr>
+                    <m:t>X</m:t>
+                  </m:r>
+                </m:e>
+                <m:sub>
+                  <m:r>
+                    <w:rPr>
+                      <w:rFonts w:ascii="Cambria Math" w:eastAsiaTheme="minorEastAsia" w:hAnsi="Cambria Math"/>
+                    </w:rPr>
+                    <m:t>bn</m:t>
+                  </m:r>
+                </m:sub>
+              </m:sSub>
+              <m:d>
+                <m:dPr>
+                  <m:ctrlPr>
+                    <w:rPr>
+                      <w:rFonts w:ascii="Cambria Math" w:eastAsiaTheme="minorEastAsia" w:hAnsi="Cambria Math"/>
+                      <w:i/>
+                    </w:rPr>
+                  </m:ctrlPr>
+                </m:dPr>
+                <m:e>
+                  <m:r>
+                    <w:rPr>
+                      <w:rFonts w:ascii="Cambria Math" w:eastAsiaTheme="minorEastAsia" w:hAnsi="Cambria Math"/>
+                    </w:rPr>
+                    <m:t>z</m:t>
+                  </m:r>
+                </m:e>
+              </m:d>
+            </m:den>
+          </m:f>
+          <m:r>
+            <w:rPr>
+              <w:rFonts w:ascii="Cambria Math" w:eastAsiaTheme="minorEastAsia" w:hAnsi="Cambria Math"/>
+            </w:rPr>
+            <m:t>=</m:t>
+          </m:r>
+          <m:f>
+            <m:fPr>
+              <m:ctrlPr>
+                <w:rPr>
+                  <w:rFonts w:ascii="Cambria Math" w:eastAsiaTheme="minorEastAsia" w:hAnsi="Cambria Math"/>
+                  <w:i/>
+                </w:rPr>
+              </m:ctrlPr>
+            </m:fPr>
+            <m:num>
+              <m:sSub>
+                <m:sSubPr>
+                  <m:ctrlPr>
+                    <w:rPr>
+                      <w:rFonts w:ascii="Cambria Math" w:eastAsiaTheme="minorEastAsia" w:hAnsi="Cambria Math"/>
+                      <w:i/>
+                    </w:rPr>
+                  </m:ctrlPr>
+                </m:sSubPr>
+                <m:e>
+                  <m:r>
+                    <w:rPr>
+                      <w:rFonts w:ascii="Cambria Math" w:eastAsiaTheme="minorEastAsia" w:hAnsi="Cambria Math"/>
+                    </w:rPr>
+                    <m:t>b</m:t>
+                  </m:r>
+                </m:e>
+                <m:sub>
+                  <m:r>
+                    <w:rPr>
+                      <w:rFonts w:ascii="Cambria Math" w:eastAsiaTheme="minorEastAsia" w:hAnsi="Cambria Math"/>
+                    </w:rPr>
+                    <m:t>0</m:t>
+                  </m:r>
+                </m:sub>
+              </m:sSub>
+              <m:r>
+                <w:rPr>
+                  <w:rFonts w:ascii="Cambria Math" w:eastAsiaTheme="minorEastAsia" w:hAnsi="Cambria Math"/>
+                </w:rPr>
+                <m:t>+</m:t>
+              </m:r>
+              <m:sSub>
+                <m:sSubPr>
+                  <m:ctrlPr>
+                    <w:rPr>
+                      <w:rFonts w:ascii="Cambria Math" w:eastAsiaTheme="minorEastAsia" w:hAnsi="Cambria Math"/>
+                      <w:i/>
+                    </w:rPr>
+                  </m:ctrlPr>
+                </m:sSubPr>
+                <m:e>
+                  <m:r>
+                    <w:rPr>
+                      <w:rFonts w:ascii="Cambria Math" w:eastAsiaTheme="minorEastAsia" w:hAnsi="Cambria Math"/>
+                    </w:rPr>
+                    <m:t>b</m:t>
+                  </m:r>
+                </m:e>
+                <m:sub>
+                  <m:r>
+                    <w:rPr>
+                      <w:rFonts w:ascii="Cambria Math" w:eastAsiaTheme="minorEastAsia" w:hAnsi="Cambria Math"/>
+                    </w:rPr>
+                    <m:t>1</m:t>
+                  </m:r>
+                </m:sub>
+              </m:sSub>
+              <m:sSup>
+                <m:sSupPr>
+                  <m:ctrlPr>
+                    <w:rPr>
+                      <w:rFonts w:ascii="Cambria Math" w:eastAsiaTheme="minorEastAsia" w:hAnsi="Cambria Math"/>
+                      <w:i/>
+                    </w:rPr>
+                  </m:ctrlPr>
+                </m:sSupPr>
+                <m:e>
+                  <m:r>
+                    <w:rPr>
+                      <w:rFonts w:ascii="Cambria Math" w:eastAsiaTheme="minorEastAsia" w:hAnsi="Cambria Math"/>
+                    </w:rPr>
+                    <m:t>z</m:t>
+                  </m:r>
+                </m:e>
+                <m:sup>
+                  <m:r>
+                    <w:rPr>
+                      <w:rFonts w:ascii="Cambria Math" w:eastAsiaTheme="minorEastAsia" w:hAnsi="Cambria Math"/>
+                    </w:rPr>
+                    <m:t>-1</m:t>
+                  </m:r>
+                </m:sup>
+              </m:sSup>
+              <m:r>
+                <w:rPr>
+                  <w:rFonts w:ascii="Cambria Math" w:eastAsiaTheme="minorEastAsia" w:hAnsi="Cambria Math"/>
+                </w:rPr>
+                <m:t>+</m:t>
+              </m:r>
+              <m:sSub>
+                <m:sSubPr>
+                  <m:ctrlPr>
+                    <w:rPr>
+                      <w:rFonts w:ascii="Cambria Math" w:eastAsiaTheme="minorEastAsia" w:hAnsi="Cambria Math"/>
+                      <w:i/>
+                    </w:rPr>
+                  </m:ctrlPr>
+                </m:sSubPr>
+                <m:e>
+                  <m:r>
+                    <w:rPr>
+                      <w:rFonts w:ascii="Cambria Math" w:eastAsiaTheme="minorEastAsia" w:hAnsi="Cambria Math"/>
+                    </w:rPr>
+                    <m:t>b</m:t>
+                  </m:r>
+                </m:e>
+                <m:sub>
+                  <m:r>
+                    <w:rPr>
+                      <w:rFonts w:ascii="Cambria Math" w:eastAsiaTheme="minorEastAsia" w:hAnsi="Cambria Math"/>
+                    </w:rPr>
+                    <m:t>2</m:t>
+                  </m:r>
+                </m:sub>
+              </m:sSub>
+              <m:sSup>
+                <m:sSupPr>
+                  <m:ctrlPr>
+                    <w:rPr>
+                      <w:rFonts w:ascii="Cambria Math" w:eastAsiaTheme="minorEastAsia" w:hAnsi="Cambria Math"/>
+                      <w:i/>
+                    </w:rPr>
+                  </m:ctrlPr>
+                </m:sSupPr>
+                <m:e>
+                  <m:r>
+                    <w:rPr>
+                      <w:rFonts w:ascii="Cambria Math" w:eastAsiaTheme="minorEastAsia" w:hAnsi="Cambria Math"/>
+                    </w:rPr>
+                    <m:t>z</m:t>
+                  </m:r>
+                </m:e>
+                <m:sup>
+                  <m:r>
+                    <w:rPr>
+                      <w:rFonts w:ascii="Cambria Math" w:eastAsiaTheme="minorEastAsia" w:hAnsi="Cambria Math"/>
+                    </w:rPr>
+                    <m:t>-2</m:t>
+                  </m:r>
+                </m:sup>
+              </m:sSup>
+            </m:num>
+            <m:den>
+              <m:r>
+                <w:rPr>
+                  <w:rFonts w:ascii="Cambria Math" w:eastAsiaTheme="minorEastAsia" w:hAnsi="Cambria Math"/>
+                </w:rPr>
+                <m:t>1+</m:t>
+              </m:r>
+              <m:sSub>
+                <m:sSubPr>
+                  <m:ctrlPr>
+                    <w:rPr>
+                      <w:rFonts w:ascii="Cambria Math" w:eastAsiaTheme="minorEastAsia" w:hAnsi="Cambria Math"/>
+                      <w:i/>
+                    </w:rPr>
+                  </m:ctrlPr>
+                </m:sSubPr>
+                <m:e>
+                  <m:r>
+                    <w:rPr>
+                      <w:rFonts w:ascii="Cambria Math" w:eastAsiaTheme="minorEastAsia" w:hAnsi="Cambria Math"/>
+                    </w:rPr>
+                    <m:t>a</m:t>
+                  </m:r>
+                </m:e>
+                <m:sub>
+                  <m:r>
+                    <w:rPr>
+                      <w:rFonts w:ascii="Cambria Math" w:eastAsiaTheme="minorEastAsia" w:hAnsi="Cambria Math"/>
+                    </w:rPr>
+                    <m:t>1</m:t>
+                  </m:r>
+                </m:sub>
+              </m:sSub>
+              <m:sSup>
+                <m:sSupPr>
+                  <m:ctrlPr>
+                    <w:rPr>
+                      <w:rFonts w:ascii="Cambria Math" w:eastAsiaTheme="minorEastAsia" w:hAnsi="Cambria Math"/>
+                      <w:i/>
+                    </w:rPr>
+                  </m:ctrlPr>
+                </m:sSupPr>
+                <m:e>
+                  <m:r>
+                    <w:rPr>
+                      <w:rFonts w:ascii="Cambria Math" w:eastAsiaTheme="minorEastAsia" w:hAnsi="Cambria Math"/>
+                    </w:rPr>
+                    <m:t>z</m:t>
+                  </m:r>
+                </m:e>
+                <m:sup>
+                  <m:r>
+                    <w:rPr>
+                      <w:rFonts w:ascii="Cambria Math" w:eastAsiaTheme="minorEastAsia" w:hAnsi="Cambria Math"/>
+                    </w:rPr>
+                    <m:t>-1</m:t>
+                  </m:r>
+                </m:sup>
+              </m:sSup>
+              <m:r>
+                <w:rPr>
+                  <w:rFonts w:ascii="Cambria Math" w:eastAsiaTheme="minorEastAsia" w:hAnsi="Cambria Math"/>
+                </w:rPr>
+                <m:t>+</m:t>
+              </m:r>
+              <m:sSub>
+                <m:sSubPr>
+                  <m:ctrlPr>
+                    <w:rPr>
+                      <w:rFonts w:ascii="Cambria Math" w:eastAsiaTheme="minorEastAsia" w:hAnsi="Cambria Math"/>
+                      <w:i/>
+                    </w:rPr>
+                  </m:ctrlPr>
+                </m:sSubPr>
+                <m:e>
+                  <m:r>
+                    <w:rPr>
+                      <w:rFonts w:ascii="Cambria Math" w:eastAsiaTheme="minorEastAsia" w:hAnsi="Cambria Math"/>
+                    </w:rPr>
+                    <m:t>a</m:t>
+                  </m:r>
+                </m:e>
+                <m:sub>
+                  <m:r>
+                    <w:rPr>
+                      <w:rFonts w:ascii="Cambria Math" w:eastAsiaTheme="minorEastAsia" w:hAnsi="Cambria Math"/>
+                    </w:rPr>
+                    <m:t>2</m:t>
+                  </m:r>
+                </m:sub>
+              </m:sSub>
+              <m:sSup>
+                <m:sSupPr>
+                  <m:ctrlPr>
+                    <w:rPr>
+                      <w:rFonts w:ascii="Cambria Math" w:eastAsiaTheme="minorEastAsia" w:hAnsi="Cambria Math"/>
+                      <w:i/>
+                    </w:rPr>
+                  </m:ctrlPr>
+                </m:sSupPr>
+                <m:e>
+                  <m:r>
+                    <w:rPr>
+                      <w:rFonts w:ascii="Cambria Math" w:eastAsiaTheme="minorEastAsia" w:hAnsi="Cambria Math"/>
+                    </w:rPr>
+                    <m:t>z</m:t>
+                  </m:r>
+                </m:e>
+                <m:sup>
+                  <m:r>
+                    <w:rPr>
+                      <w:rFonts w:ascii="Cambria Math" w:eastAsiaTheme="minorEastAsia" w:hAnsi="Cambria Math"/>
+                    </w:rPr>
+                    <m:t>-2</m:t>
+                  </m:r>
+                </m:sup>
+              </m:sSup>
+            </m:den>
+          </m:f>
+        </m:oMath>
+      </m:oMathPara>
+    </w:p>
+    <w:p>
+      <w:pPr>
+        <w:rPr>
+          <w:rFonts w:eastAsiaTheme="minorEastAsia"/>
+        </w:rPr>
+      </w:pPr>
+      <m:oMathPara>
+        <m:oMath>
+          <m:r>
+            <w:rPr>
+              <w:rFonts w:ascii="Cambria Math" w:eastAsiaTheme="minorEastAsia" w:hAnsi="Cambria Math"/>
+            </w:rPr>
+            <m:t>→</m:t>
+          </m:r>
+          <m:sSub>
+            <m:sSubPr>
+              <m:ctrlPr>
+                <w:rPr>
+                  <w:rFonts w:ascii="Cambria Math" w:eastAsiaTheme="minorEastAsia" w:hAnsi="Cambria Math"/>
+                  <w:i/>
+                </w:rPr>
+              </m:ctrlPr>
+            </m:sSubPr>
+            <m:e>
+              <m:r>
+                <w:rPr>
+                  <w:rFonts w:ascii="Cambria Math" w:eastAsiaTheme="minorEastAsia" w:hAnsi="Cambria Math"/>
+                </w:rPr>
+                <m:t>Y</m:t>
+              </m:r>
+            </m:e>
+            <m:sub>
+              <m:r>
+                <w:rPr>
+                  <w:rFonts w:ascii="Cambria Math" w:eastAsiaTheme="minorEastAsia" w:hAnsi="Cambria Math"/>
+                </w:rPr>
+                <m:t>bn</m:t>
+              </m:r>
+            </m:sub>
+          </m:sSub>
+          <m:d>
+            <m:dPr>
+              <m:ctrlPr>
+                <w:rPr>
+                  <w:rFonts w:ascii="Cambria Math" w:eastAsiaTheme="minorEastAsia" w:hAnsi="Cambria Math"/>
+                  <w:i/>
+                </w:rPr>
+              </m:ctrlPr>
+            </m:dPr>
+            <m:e>
+              <m:r>
+                <w:rPr>
+                  <w:rFonts w:ascii="Cambria Math" w:eastAsiaTheme="minorEastAsia" w:hAnsi="Cambria Math"/>
+                </w:rPr>
+                <m:t>z</m:t>
+              </m:r>
+            </m:e>
+          </m:d>
+          <m:r>
+            <w:rPr>
+              <w:rFonts w:ascii="Cambria Math" w:eastAsiaTheme="minorEastAsia" w:hAnsi="Cambria Math"/>
+            </w:rPr>
+            <m:t>+</m:t>
+          </m:r>
+          <m:sSub>
+            <m:sSubPr>
+              <m:ctrlPr>
+                <w:rPr>
+                  <w:rFonts w:ascii="Cambria Math" w:eastAsiaTheme="minorEastAsia" w:hAnsi="Cambria Math"/>
+                  <w:i/>
+                </w:rPr>
+              </m:ctrlPr>
+            </m:sSubPr>
+            <m:e>
+              <m:r>
+                <w:rPr>
+                  <w:rFonts w:ascii="Cambria Math" w:eastAsiaTheme="minorEastAsia" w:hAnsi="Cambria Math"/>
+                </w:rPr>
+                <m:t>a</m:t>
+              </m:r>
+            </m:e>
+            <m:sub>
+              <m:r>
+                <w:rPr>
+                  <w:rFonts w:ascii="Cambria Math" w:eastAsiaTheme="minorEastAsia" w:hAnsi="Cambria Math"/>
+                </w:rPr>
+                <m:t>1</m:t>
+              </m:r>
+            </m:sub>
+          </m:sSub>
+          <m:sSup>
+            <m:sSupPr>
+              <m:ctrlPr>
+                <w:rPr>
+                  <w:rFonts w:ascii="Cambria Math" w:eastAsiaTheme="minorEastAsia" w:hAnsi="Cambria Math"/>
+                  <w:i/>
+                </w:rPr>
+              </m:ctrlPr>
+            </m:sSupPr>
+            <m:e>
+              <m:r>
+                <w:rPr>
+                  <w:rFonts w:ascii="Cambria Math" w:eastAsiaTheme="minorEastAsia" w:hAnsi="Cambria Math"/>
+                </w:rPr>
+                <m:t>z</m:t>
+              </m:r>
+            </m:e>
+            <m:sup>
+              <m:r>
+                <w:rPr>
+                  <w:rFonts w:ascii="Cambria Math" w:eastAsiaTheme="minorEastAsia" w:hAnsi="Cambria Math"/>
+                </w:rPr>
+                <m:t>-1</m:t>
+              </m:r>
+            </m:sup>
+          </m:sSup>
+          <m:sSub>
+            <m:sSubPr>
+              <m:ctrlPr>
+                <w:rPr>
+                  <w:rFonts w:ascii="Cambria Math" w:eastAsiaTheme="minorEastAsia" w:hAnsi="Cambria Math"/>
+                  <w:i/>
+                </w:rPr>
+              </m:ctrlPr>
+            </m:sSubPr>
+            <m:e>
+              <m:r>
+                <w:rPr>
+                  <w:rFonts w:ascii="Cambria Math" w:eastAsiaTheme="minorEastAsia" w:hAnsi="Cambria Math"/>
+                </w:rPr>
+                <m:t>Y</m:t>
+              </m:r>
+            </m:e>
+            <m:sub>
+              <m:r>
+                <w:rPr>
+                  <w:rFonts w:ascii="Cambria Math" w:eastAsiaTheme="minorEastAsia" w:hAnsi="Cambria Math"/>
+                </w:rPr>
+                <m:t>bn</m:t>
+              </m:r>
+            </m:sub>
+          </m:sSub>
+          <m:d>
+            <m:dPr>
+              <m:ctrlPr>
+                <w:rPr>
+                  <w:rFonts w:ascii="Cambria Math" w:eastAsiaTheme="minorEastAsia" w:hAnsi="Cambria Math"/>
+                  <w:i/>
+                </w:rPr>
+              </m:ctrlPr>
+            </m:dPr>
+            <m:e>
+              <m:r>
+                <w:rPr>
+                  <w:rFonts w:ascii="Cambria Math" w:eastAsiaTheme="minorEastAsia" w:hAnsi="Cambria Math"/>
+                </w:rPr>
+                <m:t>z</m:t>
+              </m:r>
+            </m:e>
+          </m:d>
+          <m:r>
+            <w:rPr>
+              <w:rFonts w:ascii="Cambria Math" w:eastAsiaTheme="minorEastAsia" w:hAnsi="Cambria Math"/>
+            </w:rPr>
+            <m:t>+</m:t>
+          </m:r>
+          <m:sSub>
+            <m:sSubPr>
+              <m:ctrlPr>
+                <w:rPr>
+                  <w:rFonts w:ascii="Cambria Math" w:eastAsiaTheme="minorEastAsia" w:hAnsi="Cambria Math"/>
+                  <w:i/>
+                </w:rPr>
+              </m:ctrlPr>
+            </m:sSubPr>
+            <m:e>
+              <m:r>
+                <w:rPr>
+                  <w:rFonts w:ascii="Cambria Math" w:eastAsiaTheme="minorEastAsia" w:hAnsi="Cambria Math"/>
+                </w:rPr>
+                <m:t>a</m:t>
+              </m:r>
+            </m:e>
+            <m:sub>
+              <m:r>
+                <w:rPr>
+                  <w:rFonts w:ascii="Cambria Math" w:eastAsiaTheme="minorEastAsia" w:hAnsi="Cambria Math"/>
+                </w:rPr>
+                <m:t>2</m:t>
+              </m:r>
+            </m:sub>
+          </m:sSub>
+          <m:sSup>
+            <m:sSupPr>
+              <m:ctrlPr>
+                <w:rPr>
+                  <w:rFonts w:ascii="Cambria Math" w:eastAsiaTheme="minorEastAsia" w:hAnsi="Cambria Math"/>
+                  <w:i/>
+                </w:rPr>
+              </m:ctrlPr>
+            </m:sSupPr>
+            <m:e>
+              <m:r>
+                <w:rPr>
+                  <w:rFonts w:ascii="Cambria Math" w:eastAsiaTheme="minorEastAsia" w:hAnsi="Cambria Math"/>
+                </w:rPr>
+                <m:t>z</m:t>
+              </m:r>
+            </m:e>
+            <m:sup>
+              <m:r>
+                <w:rPr>
+                  <w:rFonts w:ascii="Cambria Math" w:eastAsiaTheme="minorEastAsia" w:hAnsi="Cambria Math"/>
+                </w:rPr>
+                <m:t>-2</m:t>
+              </m:r>
+            </m:sup>
+          </m:sSup>
+          <m:sSub>
+            <m:sSubPr>
+              <m:ctrlPr>
+                <w:rPr>
+                  <w:rFonts w:ascii="Cambria Math" w:eastAsiaTheme="minorEastAsia" w:hAnsi="Cambria Math"/>
+                  <w:i/>
+                </w:rPr>
+              </m:ctrlPr>
+            </m:sSubPr>
+            <m:e>
+              <m:r>
+                <w:rPr>
+                  <w:rFonts w:ascii="Cambria Math" w:eastAsiaTheme="minorEastAsia" w:hAnsi="Cambria Math"/>
+                </w:rPr>
+                <m:t>Y</m:t>
+              </m:r>
+            </m:e>
+            <m:sub>
+              <m:r>
+                <w:rPr>
+                  <w:rFonts w:ascii="Cambria Math" w:eastAsiaTheme="minorEastAsia" w:hAnsi="Cambria Math"/>
+                </w:rPr>
+                <m:t>bn</m:t>
+              </m:r>
+            </m:sub>
+          </m:sSub>
+          <m:d>
+            <m:dPr>
+              <m:ctrlPr>
+                <w:rPr>
+                  <w:rFonts w:ascii="Cambria Math" w:eastAsiaTheme="minorEastAsia" w:hAnsi="Cambria Math"/>
+                  <w:i/>
+                </w:rPr>
+              </m:ctrlPr>
+            </m:dPr>
+            <m:e>
+              <m:r>
+                <w:rPr>
+                  <w:rFonts w:ascii="Cambria Math" w:eastAsiaTheme="minorEastAsia" w:hAnsi="Cambria Math"/>
+                </w:rPr>
+                <m:t>z</m:t>
+              </m:r>
+            </m:e>
+          </m:d>
+          <m:r>
+            <w:rPr>
+              <w:rFonts w:ascii="Cambria Math" w:eastAsiaTheme="minorEastAsia" w:hAnsi="Cambria Math"/>
+            </w:rPr>
+            <m:t>=</m:t>
+          </m:r>
+          <m:sSub>
+            <m:sSubPr>
+              <m:ctrlPr>
+                <w:rPr>
+                  <w:rFonts w:ascii="Cambria Math" w:eastAsiaTheme="minorEastAsia" w:hAnsi="Cambria Math"/>
+                  <w:i/>
+                </w:rPr>
+              </m:ctrlPr>
+            </m:sSubPr>
+            <m:e>
+              <m:r>
+                <w:rPr>
+                  <w:rFonts w:ascii="Cambria Math" w:eastAsiaTheme="minorEastAsia" w:hAnsi="Cambria Math"/>
+                </w:rPr>
+                <m:t>b</m:t>
+              </m:r>
+            </m:e>
+            <m:sub>
+              <m:r>
+                <w:rPr>
+                  <w:rFonts w:ascii="Cambria Math" w:eastAsiaTheme="minorEastAsia" w:hAnsi="Cambria Math"/>
+                </w:rPr>
+                <m:t>0</m:t>
+              </m:r>
+            </m:sub>
+          </m:sSub>
+          <m:sSub>
+            <m:sSubPr>
+              <m:ctrlPr>
+                <w:rPr>
+                  <w:rFonts w:ascii="Cambria Math" w:eastAsiaTheme="minorEastAsia" w:hAnsi="Cambria Math"/>
+                  <w:i/>
+                </w:rPr>
+              </m:ctrlPr>
+            </m:sSubPr>
+            <m:e>
+              <m:r>
+                <w:rPr>
+                  <w:rFonts w:ascii="Cambria Math" w:eastAsiaTheme="minorEastAsia" w:hAnsi="Cambria Math"/>
+                </w:rPr>
+                <m:t>X</m:t>
+              </m:r>
+            </m:e>
+            <m:sub>
+              <m:r>
+                <w:rPr>
+                  <w:rFonts w:ascii="Cambria Math" w:eastAsiaTheme="minorEastAsia" w:hAnsi="Cambria Math"/>
+                </w:rPr>
+                <m:t>bn</m:t>
+              </m:r>
+            </m:sub>
+          </m:sSub>
+          <m:d>
+            <m:dPr>
+              <m:ctrlPr>
+                <w:rPr>
+                  <w:rFonts w:ascii="Cambria Math" w:eastAsiaTheme="minorEastAsia" w:hAnsi="Cambria Math"/>
+                  <w:i/>
+                </w:rPr>
+              </m:ctrlPr>
+            </m:dPr>
+            <m:e>
+              <m:r>
+                <w:rPr>
+                  <w:rFonts w:ascii="Cambria Math" w:eastAsiaTheme="minorEastAsia" w:hAnsi="Cambria Math"/>
+                </w:rPr>
+                <m:t>z</m:t>
+              </m:r>
+            </m:e>
+          </m:d>
+          <m:r>
+            <w:rPr>
+              <w:rFonts w:ascii="Cambria Math" w:eastAsiaTheme="minorEastAsia" w:hAnsi="Cambria Math"/>
+            </w:rPr>
+            <m:t>+</m:t>
+          </m:r>
+          <m:sSub>
+            <m:sSubPr>
+              <m:ctrlPr>
+                <w:rPr>
+                  <w:rFonts w:ascii="Cambria Math" w:eastAsiaTheme="minorEastAsia" w:hAnsi="Cambria Math"/>
+                  <w:i/>
+                </w:rPr>
+              </m:ctrlPr>
+            </m:sSubPr>
+            <m:e>
+              <m:r>
+                <w:rPr>
+                  <w:rFonts w:ascii="Cambria Math" w:eastAsiaTheme="minorEastAsia" w:hAnsi="Cambria Math"/>
+                </w:rPr>
+                <m:t>b</m:t>
+              </m:r>
+            </m:e>
+            <m:sub>
+              <m:r>
+                <w:rPr>
+                  <w:rFonts w:ascii="Cambria Math" w:eastAsiaTheme="minorEastAsia" w:hAnsi="Cambria Math"/>
+                </w:rPr>
+                <m:t>1</m:t>
+              </m:r>
+            </m:sub>
+          </m:sSub>
+          <m:sSup>
+            <m:sSupPr>
+              <m:ctrlPr>
+                <w:rPr>
+                  <w:rFonts w:ascii="Cambria Math" w:eastAsiaTheme="minorEastAsia" w:hAnsi="Cambria Math"/>
+                  <w:i/>
+                </w:rPr>
+              </m:ctrlPr>
+            </m:sSupPr>
+            <m:e>
+              <m:r>
+                <w:rPr>
+                  <w:rFonts w:ascii="Cambria Math" w:eastAsiaTheme="minorEastAsia" w:hAnsi="Cambria Math"/>
+                </w:rPr>
+                <m:t>z</m:t>
+              </m:r>
+            </m:e>
+            <m:sup>
+              <m:r>
+                <w:rPr>
+                  <w:rFonts w:ascii="Cambria Math" w:eastAsiaTheme="minorEastAsia" w:hAnsi="Cambria Math"/>
+                </w:rPr>
+                <m:t>-1</m:t>
+              </m:r>
+            </m:sup>
+          </m:sSup>
+          <m:sSub>
+            <m:sSubPr>
+              <m:ctrlPr>
+                <w:rPr>
+                  <w:rFonts w:ascii="Cambria Math" w:eastAsiaTheme="minorEastAsia" w:hAnsi="Cambria Math"/>
+                  <w:i/>
+                </w:rPr>
+              </m:ctrlPr>
+            </m:sSubPr>
+            <m:e>
+              <m:r>
+                <w:rPr>
+                  <w:rFonts w:ascii="Cambria Math" w:eastAsiaTheme="minorEastAsia" w:hAnsi="Cambria Math"/>
+                </w:rPr>
+                <m:t>X</m:t>
+              </m:r>
+            </m:e>
+            <m:sub>
+              <m:r>
+                <w:rPr>
+                  <w:rFonts w:ascii="Cambria Math" w:eastAsiaTheme="minorEastAsia" w:hAnsi="Cambria Math"/>
+                </w:rPr>
+                <m:t>bn</m:t>
+              </m:r>
+            </m:sub>
+          </m:sSub>
+          <m:d>
+            <m:dPr>
+              <m:ctrlPr>
+                <w:rPr>
+                  <w:rFonts w:ascii="Cambria Math" w:eastAsiaTheme="minorEastAsia" w:hAnsi="Cambria Math"/>
+                  <w:i/>
+                </w:rPr>
+              </m:ctrlPr>
+            </m:dPr>
+            <m:e>
+              <m:r>
+                <w:rPr>
+                  <w:rFonts w:ascii="Cambria Math" w:eastAsiaTheme="minorEastAsia" w:hAnsi="Cambria Math"/>
+                </w:rPr>
+                <m:t>z</m:t>
+              </m:r>
+            </m:e>
+          </m:d>
+          <m:r>
+            <w:rPr>
+              <w:rFonts w:ascii="Cambria Math" w:eastAsiaTheme="minorEastAsia" w:hAnsi="Cambria Math"/>
+            </w:rPr>
+            <m:t>+</m:t>
+          </m:r>
+          <m:sSub>
+            <m:sSubPr>
+              <m:ctrlPr>
+                <w:rPr>
+                  <w:rFonts w:ascii="Cambria Math" w:eastAsiaTheme="minorEastAsia" w:hAnsi="Cambria Math"/>
+                  <w:i/>
+                </w:rPr>
+              </m:ctrlPr>
+            </m:sSubPr>
+            <m:e>
+              <m:r>
+                <w:rPr>
+                  <w:rFonts w:ascii="Cambria Math" w:eastAsiaTheme="minorEastAsia" w:hAnsi="Cambria Math"/>
+                </w:rPr>
+                <m:t>b</m:t>
+              </m:r>
+            </m:e>
+            <m:sub>
+              <m:r>
+                <w:rPr>
+                  <w:rFonts w:ascii="Cambria Math" w:eastAsiaTheme="minorEastAsia" w:hAnsi="Cambria Math"/>
+                </w:rPr>
+                <m:t>2</m:t>
+              </m:r>
+            </m:sub>
+          </m:sSub>
+          <m:sSup>
+            <m:sSupPr>
+              <m:ctrlPr>
+                <w:rPr>
+                  <w:rFonts w:ascii="Cambria Math" w:eastAsiaTheme="minorEastAsia" w:hAnsi="Cambria Math"/>
+                  <w:i/>
+                </w:rPr>
+              </m:ctrlPr>
+            </m:sSupPr>
+            <m:e>
+              <m:r>
+                <w:rPr>
+                  <w:rFonts w:ascii="Cambria Math" w:eastAsiaTheme="minorEastAsia" w:hAnsi="Cambria Math"/>
+                </w:rPr>
+                <m:t>z</m:t>
+              </m:r>
+            </m:e>
+            <m:sup>
+              <m:r>
+                <w:rPr>
+                  <w:rFonts w:ascii="Cambria Math" w:eastAsiaTheme="minorEastAsia" w:hAnsi="Cambria Math"/>
+                </w:rPr>
+                <m:t>-2</m:t>
+              </m:r>
+            </m:sup>
+          </m:sSup>
+          <m:sSub>
+            <m:sSubPr>
+              <m:ctrlPr>
+                <w:rPr>
+                  <w:rFonts w:ascii="Cambria Math" w:eastAsiaTheme="minorEastAsia" w:hAnsi="Cambria Math"/>
+                  <w:i/>
+                </w:rPr>
+              </m:ctrlPr>
+            </m:sSubPr>
+            <m:e>
+              <m:r>
+                <w:rPr>
+                  <w:rFonts w:ascii="Cambria Math" w:eastAsiaTheme="minorEastAsia" w:hAnsi="Cambria Math"/>
+                </w:rPr>
+                <m:t>X</m:t>
+              </m:r>
+            </m:e>
+            <m:sub>
+              <m:r>
+                <w:rPr>
+                  <w:rFonts w:ascii="Cambria Math" w:eastAsiaTheme="minorEastAsia" w:hAnsi="Cambria Math"/>
+                </w:rPr>
+                <m:t>bn</m:t>
+              </m:r>
+            </m:sub>
+          </m:sSub>
+          <m:d>
+            <m:dPr>
+              <m:ctrlPr>
+                <w:rPr>
+                  <w:rFonts w:ascii="Cambria Math" w:eastAsiaTheme="minorEastAsia" w:hAnsi="Cambria Math"/>
+                  <w:i/>
+                </w:rPr>
+              </m:ctrlPr>
+            </m:dPr>
+            <m:e>
+              <m:r>
+                <w:rPr>
+                  <w:rFonts w:ascii="Cambria Math" w:eastAsiaTheme="minorEastAsia" w:hAnsi="Cambria Math"/>
+                </w:rPr>
+                <m:t>z</m:t>
+              </m:r>
+            </m:e>
+          </m:d>
+        </m:oMath>
+      </m:oMathPara>
+    </w:p>
+    <w:p>
+      <w:pPr>
+        <w:rPr>
+          <w:rFonts w:eastAsiaTheme="minorEastAsia"/>
+        </w:rPr>
+      </w:pPr>
+      <w:r>
+        <w:rPr>
+          <w:rFonts w:eastAsiaTheme="minorEastAsia"/>
+        </w:rPr>
+        <w:t>Applying</w:t>
+      </w:r>
+      <w:r>
+        <w:rPr>
+          <w:rFonts w:eastAsiaTheme="minorEastAsia"/>
+        </w:rPr>
+        <w:t xml:space="preserve"> the time-shifting </w:t>
+      </w:r>
+      <w:r>
+        <w:rPr>
+          <w:rFonts w:eastAsiaTheme="minorEastAsia"/>
+        </w:rPr>
+        <w:t xml:space="preserve">property of the </w:t>
+      </w:r>
+      <m:oMath>
+        <m:r>
+          <w:rPr>
+            <w:rFonts w:ascii="Cambria Math" w:eastAsiaTheme="minorEastAsia" w:hAnsi="Cambria Math"/>
+          </w:rPr>
+          <m:t>z</m:t>
+        </m:r>
+      </m:oMath>
+      <w:r>
+        <w:rPr>
+          <w:rFonts w:eastAsiaTheme="minorEastAsia"/>
+        </w:rPr>
+        <w:t>-transform</w:t>
+      </w:r>
+      <w:r>
+        <w:rPr>
+          <w:rFonts w:eastAsiaTheme="minorEastAsia"/>
+        </w:rPr>
+        <w:t xml:space="preserve"> yields …</w:t>
+      </w:r>
+    </w:p>
+    <w:p>
+      <w:pPr>
+        <w:rPr>
+          <w:rFonts w:eastAsiaTheme="minorEastAsia"/>
+        </w:rPr>
+      </w:pPr>
+      <m:oMathPara>
+        <m:oMath>
+          <m:sSub>
+            <m:sSubPr>
+              <m:ctrlPr>
+                <w:rPr>
+                  <w:rFonts w:ascii="Cambria Math" w:eastAsiaTheme="minorEastAsia" w:hAnsi="Cambria Math"/>
+                  <w:i/>
+                </w:rPr>
+              </m:ctrlPr>
+            </m:sSubPr>
+            <m:e>
+              <m:r>
+                <w:rPr>
+                  <w:rFonts w:ascii="Cambria Math" w:eastAsiaTheme="minorEastAsia" w:hAnsi="Cambria Math"/>
+                </w:rPr>
+                <m:t>y</m:t>
+              </m:r>
+            </m:e>
+            <m:sub>
+              <m:r>
+                <w:rPr>
+                  <w:rFonts w:ascii="Cambria Math" w:eastAsiaTheme="minorEastAsia" w:hAnsi="Cambria Math"/>
+                </w:rPr>
+                <m:t>bn</m:t>
+              </m:r>
+            </m:sub>
+          </m:sSub>
+          <m:d>
+            <m:dPr>
+              <m:begChr m:val="["/>
+              <m:endChr m:val="]"/>
+              <m:ctrlPr>
+                <w:rPr>
+                  <w:rFonts w:ascii="Cambria Math" w:eastAsiaTheme="minorEastAsia" w:hAnsi="Cambria Math"/>
+                  <w:i/>
+                </w:rPr>
+              </m:ctrlPr>
+            </m:dPr>
+            <m:e>
+              <m:r>
+                <w:rPr>
+                  <w:rFonts w:ascii="Cambria Math" w:eastAsiaTheme="minorEastAsia" w:hAnsi="Cambria Math"/>
+                </w:rPr>
+                <m:t>n</m:t>
+              </m:r>
+            </m:e>
+          </m:d>
+          <m:r>
+            <w:rPr>
+              <w:rFonts w:ascii="Cambria Math" w:eastAsiaTheme="minorEastAsia" w:hAnsi="Cambria Math"/>
+            </w:rPr>
+            <m:t>+</m:t>
+          </m:r>
+          <m:sSub>
+            <m:sSubPr>
+              <m:ctrlPr>
+                <w:rPr>
+                  <w:rFonts w:ascii="Cambria Math" w:eastAsiaTheme="minorEastAsia" w:hAnsi="Cambria Math"/>
+                  <w:i/>
+                </w:rPr>
+              </m:ctrlPr>
+            </m:sSubPr>
+            <m:e>
+              <m:r>
+                <w:rPr>
+                  <w:rFonts w:ascii="Cambria Math" w:eastAsiaTheme="minorEastAsia" w:hAnsi="Cambria Math"/>
+                </w:rPr>
+                <m:t>a</m:t>
+              </m:r>
+            </m:e>
+            <m:sub>
+              <m:r>
+                <w:rPr>
+                  <w:rFonts w:ascii="Cambria Math" w:eastAsiaTheme="minorEastAsia" w:hAnsi="Cambria Math"/>
+                </w:rPr>
+                <m:t>1</m:t>
+              </m:r>
+            </m:sub>
+          </m:sSub>
+          <m:sSub>
+            <m:sSubPr>
+              <m:ctrlPr>
+                <w:rPr>
+                  <w:rFonts w:ascii="Cambria Math" w:eastAsiaTheme="minorEastAsia" w:hAnsi="Cambria Math"/>
+                  <w:i/>
+                </w:rPr>
+              </m:ctrlPr>
+            </m:sSubPr>
+            <m:e>
+              <m:r>
+                <w:rPr>
+                  <w:rFonts w:ascii="Cambria Math" w:eastAsiaTheme="minorEastAsia" w:hAnsi="Cambria Math"/>
+                </w:rPr>
+                <m:t>y</m:t>
+              </m:r>
+            </m:e>
+            <m:sub>
+              <m:r>
+                <w:rPr>
+                  <w:rFonts w:ascii="Cambria Math" w:eastAsiaTheme="minorEastAsia" w:hAnsi="Cambria Math"/>
+                </w:rPr>
+                <m:t>bn</m:t>
+              </m:r>
+            </m:sub>
+          </m:sSub>
+          <m:d>
+            <m:dPr>
+              <m:begChr m:val="["/>
+              <m:endChr m:val="]"/>
+              <m:ctrlPr>
+                <w:rPr>
+                  <w:rFonts w:ascii="Cambria Math" w:eastAsiaTheme="minorEastAsia" w:hAnsi="Cambria Math"/>
+                  <w:i/>
+                </w:rPr>
+              </m:ctrlPr>
+            </m:dPr>
+            <m:e>
+              <m:r>
+                <w:rPr>
+                  <w:rFonts w:ascii="Cambria Math" w:eastAsiaTheme="minorEastAsia" w:hAnsi="Cambria Math"/>
+                </w:rPr>
+                <m:t>n-1</m:t>
+              </m:r>
+            </m:e>
+          </m:d>
+          <m:r>
+            <w:rPr>
+              <w:rFonts w:ascii="Cambria Math" w:eastAsiaTheme="minorEastAsia" w:hAnsi="Cambria Math"/>
+            </w:rPr>
+            <m:t>+</m:t>
+          </m:r>
+          <m:sSub>
+            <m:sSubPr>
+              <m:ctrlPr>
+                <w:rPr>
+                  <w:rFonts w:ascii="Cambria Math" w:eastAsiaTheme="minorEastAsia" w:hAnsi="Cambria Math"/>
+                  <w:i/>
+                </w:rPr>
+              </m:ctrlPr>
+            </m:sSubPr>
+            <m:e>
+              <m:r>
+                <w:rPr>
+                  <w:rFonts w:ascii="Cambria Math" w:eastAsiaTheme="minorEastAsia" w:hAnsi="Cambria Math"/>
+                </w:rPr>
+                <m:t>a</m:t>
+              </m:r>
+            </m:e>
+            <m:sub>
+              <m:r>
+                <w:rPr>
+                  <w:rFonts w:ascii="Cambria Math" w:eastAsiaTheme="minorEastAsia" w:hAnsi="Cambria Math"/>
+                </w:rPr>
+                <m:t>2</m:t>
+              </m:r>
+            </m:sub>
+          </m:sSub>
+          <m:sSub>
+            <m:sSubPr>
+              <m:ctrlPr>
+                <w:rPr>
+                  <w:rFonts w:ascii="Cambria Math" w:eastAsiaTheme="minorEastAsia" w:hAnsi="Cambria Math"/>
+                  <w:i/>
+                </w:rPr>
+              </m:ctrlPr>
+            </m:sSubPr>
+            <m:e>
+              <m:r>
+                <w:rPr>
+                  <w:rFonts w:ascii="Cambria Math" w:eastAsiaTheme="minorEastAsia" w:hAnsi="Cambria Math"/>
+                </w:rPr>
+                <m:t>y</m:t>
+              </m:r>
+            </m:e>
+            <m:sub>
+              <m:r>
+                <w:rPr>
+                  <w:rFonts w:ascii="Cambria Math" w:eastAsiaTheme="minorEastAsia" w:hAnsi="Cambria Math"/>
+                </w:rPr>
+                <m:t>bn</m:t>
+              </m:r>
+            </m:sub>
+          </m:sSub>
+          <m:d>
+            <m:dPr>
+              <m:begChr m:val="["/>
+              <m:endChr m:val="]"/>
+              <m:ctrlPr>
+                <w:rPr>
+                  <w:rFonts w:ascii="Cambria Math" w:eastAsiaTheme="minorEastAsia" w:hAnsi="Cambria Math"/>
+                  <w:i/>
+                </w:rPr>
+              </m:ctrlPr>
+            </m:dPr>
+            <m:e>
+              <m:r>
+                <w:rPr>
+                  <w:rFonts w:ascii="Cambria Math" w:eastAsiaTheme="minorEastAsia" w:hAnsi="Cambria Math"/>
+                </w:rPr>
+                <m:t>n-2</m:t>
+              </m:r>
+            </m:e>
+          </m:d>
+          <m:r>
+            <w:rPr>
+              <w:rFonts w:ascii="Cambria Math" w:eastAsiaTheme="minorEastAsia" w:hAnsi="Cambria Math"/>
+            </w:rPr>
+            <m:t>=</m:t>
+          </m:r>
+          <m:sSub>
+            <m:sSubPr>
+              <m:ctrlPr>
+                <w:rPr>
+                  <w:rFonts w:ascii="Cambria Math" w:eastAsiaTheme="minorEastAsia" w:hAnsi="Cambria Math"/>
+                  <w:i/>
+                </w:rPr>
+              </m:ctrlPr>
+            </m:sSubPr>
+            <m:e>
+              <m:r>
+                <w:rPr>
+                  <w:rFonts w:ascii="Cambria Math" w:eastAsiaTheme="minorEastAsia" w:hAnsi="Cambria Math"/>
+                </w:rPr>
+                <m:t>b</m:t>
+              </m:r>
+            </m:e>
+            <m:sub>
+              <m:r>
+                <w:rPr>
+                  <w:rFonts w:ascii="Cambria Math" w:eastAsiaTheme="minorEastAsia" w:hAnsi="Cambria Math"/>
+                </w:rPr>
+                <m:t>0</m:t>
+              </m:r>
+            </m:sub>
+          </m:sSub>
+          <m:sSub>
+            <m:sSubPr>
+              <m:ctrlPr>
+                <w:rPr>
+                  <w:rFonts w:ascii="Cambria Math" w:eastAsiaTheme="minorEastAsia" w:hAnsi="Cambria Math"/>
+                  <w:i/>
+                </w:rPr>
+              </m:ctrlPr>
+            </m:sSubPr>
+            <m:e>
+              <m:r>
+                <w:rPr>
+                  <w:rFonts w:ascii="Cambria Math" w:eastAsiaTheme="minorEastAsia" w:hAnsi="Cambria Math"/>
+                </w:rPr>
+                <m:t>x</m:t>
+              </m:r>
+            </m:e>
+            <m:sub>
+              <m:r>
+                <w:rPr>
+                  <w:rFonts w:ascii="Cambria Math" w:eastAsiaTheme="minorEastAsia" w:hAnsi="Cambria Math"/>
+                </w:rPr>
+                <m:t>bn</m:t>
+              </m:r>
+            </m:sub>
+          </m:sSub>
+          <m:d>
+            <m:dPr>
+              <m:begChr m:val="["/>
+              <m:endChr m:val="]"/>
+              <m:ctrlPr>
+                <w:rPr>
+                  <w:rFonts w:ascii="Cambria Math" w:eastAsiaTheme="minorEastAsia" w:hAnsi="Cambria Math"/>
+                  <w:i/>
+                </w:rPr>
+              </m:ctrlPr>
+            </m:dPr>
+            <m:e>
+              <m:r>
+                <w:rPr>
+                  <w:rFonts w:ascii="Cambria Math" w:eastAsiaTheme="minorEastAsia" w:hAnsi="Cambria Math"/>
+                </w:rPr>
+                <m:t>n</m:t>
+              </m:r>
+            </m:e>
+          </m:d>
+          <m:r>
+            <w:rPr>
+              <w:rFonts w:ascii="Cambria Math" w:eastAsiaTheme="minorEastAsia" w:hAnsi="Cambria Math"/>
+            </w:rPr>
+            <m:t>+</m:t>
+          </m:r>
+          <m:sSub>
+            <m:sSubPr>
+              <m:ctrlPr>
+                <w:rPr>
+                  <w:rFonts w:ascii="Cambria Math" w:eastAsiaTheme="minorEastAsia" w:hAnsi="Cambria Math"/>
+                  <w:i/>
+                </w:rPr>
+              </m:ctrlPr>
+            </m:sSubPr>
+            <m:e>
+              <m:r>
+                <w:rPr>
+                  <w:rFonts w:ascii="Cambria Math" w:eastAsiaTheme="minorEastAsia" w:hAnsi="Cambria Math"/>
+                </w:rPr>
+                <m:t>b</m:t>
+              </m:r>
+            </m:e>
+            <m:sub>
+              <m:r>
+                <w:rPr>
+                  <w:rFonts w:ascii="Cambria Math" w:eastAsiaTheme="minorEastAsia" w:hAnsi="Cambria Math"/>
+                </w:rPr>
+                <m:t>1</m:t>
+              </m:r>
+            </m:sub>
+          </m:sSub>
+          <m:sSub>
+            <m:sSubPr>
+              <m:ctrlPr>
+                <w:rPr>
+                  <w:rFonts w:ascii="Cambria Math" w:eastAsiaTheme="minorEastAsia" w:hAnsi="Cambria Math"/>
+                  <w:i/>
+                </w:rPr>
+              </m:ctrlPr>
+            </m:sSubPr>
+            <m:e>
+              <m:r>
+                <w:rPr>
+                  <w:rFonts w:ascii="Cambria Math" w:eastAsiaTheme="minorEastAsia" w:hAnsi="Cambria Math"/>
+                </w:rPr>
+                <m:t>x</m:t>
+              </m:r>
+            </m:e>
+            <m:sub>
+              <m:r>
+                <w:rPr>
+                  <w:rFonts w:ascii="Cambria Math" w:eastAsiaTheme="minorEastAsia" w:hAnsi="Cambria Math"/>
+                </w:rPr>
+                <m:t>bn</m:t>
+              </m:r>
+            </m:sub>
+          </m:sSub>
+          <m:d>
+            <m:dPr>
+              <m:begChr m:val="["/>
+              <m:endChr m:val="]"/>
+              <m:ctrlPr>
+                <w:rPr>
+                  <w:rFonts w:ascii="Cambria Math" w:eastAsiaTheme="minorEastAsia" w:hAnsi="Cambria Math"/>
+                  <w:i/>
+                </w:rPr>
+              </m:ctrlPr>
+            </m:dPr>
+            <m:e>
+              <m:r>
+                <w:rPr>
+                  <w:rFonts w:ascii="Cambria Math" w:eastAsiaTheme="minorEastAsia" w:hAnsi="Cambria Math"/>
+                </w:rPr>
+                <m:t>n-1</m:t>
+              </m:r>
+            </m:e>
+          </m:d>
+          <m:r>
+            <w:rPr>
+              <w:rFonts w:ascii="Cambria Math" w:eastAsiaTheme="minorEastAsia" w:hAnsi="Cambria Math"/>
+            </w:rPr>
+            <m:t>+</m:t>
+          </m:r>
+          <m:sSub>
+            <m:sSubPr>
+              <m:ctrlPr>
+                <w:rPr>
+                  <w:rFonts w:ascii="Cambria Math" w:eastAsiaTheme="minorEastAsia" w:hAnsi="Cambria Math"/>
+                  <w:i/>
+                </w:rPr>
+              </m:ctrlPr>
+            </m:sSubPr>
+            <m:e>
+              <m:r>
+                <w:rPr>
+                  <w:rFonts w:ascii="Cambria Math" w:eastAsiaTheme="minorEastAsia" w:hAnsi="Cambria Math"/>
+                </w:rPr>
+                <m:t>b</m:t>
+              </m:r>
+            </m:e>
+            <m:sub>
+              <m:r>
+                <w:rPr>
+                  <w:rFonts w:ascii="Cambria Math" w:eastAsiaTheme="minorEastAsia" w:hAnsi="Cambria Math"/>
+                </w:rPr>
+                <m:t>2</m:t>
+              </m:r>
+            </m:sub>
+          </m:sSub>
+          <m:sSub>
+            <m:sSubPr>
+              <m:ctrlPr>
+                <w:rPr>
+                  <w:rFonts w:ascii="Cambria Math" w:eastAsiaTheme="minorEastAsia" w:hAnsi="Cambria Math"/>
+                  <w:i/>
+                </w:rPr>
+              </m:ctrlPr>
+            </m:sSubPr>
+            <m:e>
+              <m:r>
+                <w:rPr>
+                  <w:rFonts w:ascii="Cambria Math" w:eastAsiaTheme="minorEastAsia" w:hAnsi="Cambria Math"/>
+                </w:rPr>
+                <m:t>x</m:t>
+              </m:r>
+            </m:e>
+            <m:sub>
+              <m:r>
+                <w:rPr>
+                  <w:rFonts w:ascii="Cambria Math" w:eastAsiaTheme="minorEastAsia" w:hAnsi="Cambria Math"/>
+                </w:rPr>
+                <m:t>bn</m:t>
+              </m:r>
+            </m:sub>
+          </m:sSub>
+          <m:r>
+            <w:rPr>
+              <w:rFonts w:ascii="Cambria Math" w:eastAsiaTheme="minorEastAsia" w:hAnsi="Cambria Math"/>
+            </w:rPr>
+            <m:t>[n-2]</m:t>
+          </m:r>
+        </m:oMath>
+      </m:oMathPara>
+    </w:p>
+    <w:p>
+      <w:pPr>
+        <w:rPr>
+          <w:rFonts w:eastAsiaTheme="minorEastAsia"/>
+        </w:rPr>
+      </w:pPr>
+      <w:r>
+        <w:rPr>
+          <w:rFonts w:eastAsiaTheme="minorEastAsia"/>
+        </w:rPr>
+        <w:t>Where</w:t>
+      </w:r>
+      <w:r>
+        <w:rPr>
+          <w:rFonts w:eastAsiaTheme="minorEastAsia"/>
+        </w:rPr>
+        <w:t xml:space="preserve"> </w:t>
+      </w:r>
+      <m:oMath>
+        <m:sSub>
+          <m:sSubPr>
+            <m:ctrlPr>
+              <w:rPr>
+                <w:rFonts w:ascii="Cambria Math" w:eastAsiaTheme="minorEastAsia" w:hAnsi="Cambria Math"/>
+                <w:i/>
+              </w:rPr>
+            </m:ctrlPr>
+          </m:sSubPr>
+          <m:e>
+            <m:r>
+              <w:rPr>
+                <w:rFonts w:ascii="Cambria Math" w:eastAsiaTheme="minorEastAsia" w:hAnsi="Cambria Math"/>
+              </w:rPr>
+              <m:t>y</m:t>
+            </m:r>
+          </m:e>
+          <m:sub>
+            <m:r>
+              <w:rPr>
+                <w:rFonts w:ascii="Cambria Math" w:eastAsiaTheme="minorEastAsia" w:hAnsi="Cambria Math"/>
+              </w:rPr>
+              <m:t>bn</m:t>
+            </m:r>
+          </m:sub>
+        </m:sSub>
+      </m:oMath>
+      <w:r>
+        <w:rPr>
+          <w:rFonts w:eastAsiaTheme="minorEastAsia"/>
+        </w:rPr>
+        <w:t xml:space="preserve"> and </w:t>
+      </w:r>
+      <m:oMath>
+        <m:sSub>
+          <m:sSubPr>
+            <m:ctrlPr>
+              <w:rPr>
+                <w:rFonts w:ascii="Cambria Math" w:eastAsiaTheme="minorEastAsia" w:hAnsi="Cambria Math"/>
+                <w:i/>
+              </w:rPr>
+            </m:ctrlPr>
+          </m:sSubPr>
+          <m:e>
+            <m:r>
+              <w:rPr>
+                <w:rFonts w:ascii="Cambria Math" w:eastAsiaTheme="minorEastAsia" w:hAnsi="Cambria Math"/>
+              </w:rPr>
+              <m:t>x</m:t>
+            </m:r>
+          </m:e>
+          <m:sub>
+            <m:r>
+              <w:rPr>
+                <w:rFonts w:ascii="Cambria Math" w:eastAsiaTheme="minorEastAsia" w:hAnsi="Cambria Math"/>
+              </w:rPr>
+              <m:t>bn</m:t>
+            </m:r>
+          </m:sub>
+        </m:sSub>
+        <m:r>
+          <w:rPr>
+            <w:rFonts w:ascii="Cambria Math" w:eastAsiaTheme="minorEastAsia" w:hAnsi="Cambria Math"/>
+          </w:rPr>
+          <m:t>≔</m:t>
+        </m:r>
+      </m:oMath>
+      <w:r>
+        <w:rPr>
+          <w:rFonts w:eastAsiaTheme="minorEastAsia"/>
+        </w:rPr>
+        <w:t xml:space="preserve"> </w:t>
+      </w:r>
+      <w:r>
+        <w:rPr>
+          <w:rFonts w:eastAsiaTheme="minorEastAsia"/>
+          <w:i/>
+          <w:iCs/>
+        </w:rPr>
+        <w:t>discrete</w:t>
+      </w:r>
+      <w:r>
+        <w:rPr>
+          <w:rFonts w:eastAsiaTheme="minorEastAsia"/>
+          <w:i/>
+          <w:iCs/>
+        </w:rPr>
+        <w:t>-time</w:t>
+      </w:r>
+      <w:r>
+        <w:rPr>
+          <w:rFonts w:eastAsiaTheme="minorEastAsia"/>
+          <w:i/>
+          <w:iCs/>
+        </w:rPr>
+        <w:t xml:space="preserve"> </w:t>
+      </w:r>
+      <w:r>
+        <w:rPr>
+          <w:rFonts w:eastAsiaTheme="minorEastAsia"/>
+        </w:rPr>
+        <w:t>output and input, respectively, of the</w:t>
+      </w:r>
+      <w:r>
+        <w:rPr>
+          <w:rFonts w:eastAsiaTheme="minorEastAsia"/>
+        </w:rPr>
+        <w:t xml:space="preserve"> </w:t>
+      </w:r>
+      <w:r>
+        <w:rPr>
+          <w:rFonts w:eastAsiaTheme="minorEastAsia"/>
+          <w:i/>
+          <w:iCs/>
+        </w:rPr>
+        <w:t>digital</w:t>
+      </w:r>
+      <w:r>
+        <w:rPr>
+          <w:rFonts w:eastAsiaTheme="minorEastAsia"/>
+        </w:rPr>
+        <w:t xml:space="preserve"> biquad notch filter</w:t>
+      </w:r>
+      <w:r>
+        <w:rPr>
+          <w:rFonts w:eastAsiaTheme="minorEastAsia"/>
+        </w:rPr>
+        <w:t xml:space="preserve">, and </w:t>
+      </w:r>
+      <m:oMath>
+        <m:r>
+          <w:rPr>
+            <w:rFonts w:ascii="Cambria Math" w:eastAsiaTheme="minorEastAsia" w:hAnsi="Cambria Math"/>
+          </w:rPr>
+          <m:t>n≔</m:t>
+        </m:r>
+      </m:oMath>
+      <w:r>
+        <w:rPr>
+          <w:rFonts w:eastAsiaTheme="minorEastAsia"/>
+        </w:rPr>
+        <w:t xml:space="preserve"> sample number</w:t>
+      </w:r>
+      <w:r>
+        <w:rPr>
+          <w:rFonts w:eastAsiaTheme="minorEastAsia"/>
+        </w:rPr>
+        <w:t xml:space="preserve"> such that …</w:t>
+      </w:r>
+    </w:p>
+    <w:p>
+      <w:pPr>
+        <w:pStyle w:val="ListParagraph"/>
+        <w:numPr>
+          <w:ilvl w:val="0"/>
+          <w:numId w:val="5"/>
+        </w:numPr>
+      </w:pPr>
+      <m:oMath>
+        <m:sSub>
+          <m:sSubPr>
+            <m:ctrlPr>
+              <w:rPr>
+                <w:rFonts w:ascii="Cambria Math" w:eastAsiaTheme="minorEastAsia" w:hAnsi="Cambria Math"/>
+                <w:i/>
+              </w:rPr>
+            </m:ctrlPr>
+          </m:sSubPr>
+          <m:e>
+            <m:r>
+              <w:rPr>
+                <w:rFonts w:ascii="Cambria Math" w:eastAsiaTheme="minorEastAsia" w:hAnsi="Cambria Math"/>
+              </w:rPr>
+              <m:t>y</m:t>
+            </m:r>
+          </m:e>
+          <m:sub>
+            <m:r>
+              <w:rPr>
+                <w:rFonts w:ascii="Cambria Math" w:eastAsiaTheme="minorEastAsia" w:hAnsi="Cambria Math"/>
+              </w:rPr>
+              <m:t>bn</m:t>
+            </m:r>
+          </m:sub>
+        </m:sSub>
+        <m:d>
+          <m:dPr>
+            <m:begChr m:val="["/>
+            <m:endChr m:val="]"/>
+            <m:ctrlPr>
+              <w:rPr>
+                <w:rFonts w:ascii="Cambria Math" w:eastAsiaTheme="minorEastAsia" w:hAnsi="Cambria Math"/>
+                <w:i/>
+              </w:rPr>
+            </m:ctrlPr>
+          </m:dPr>
+          <m:e>
+            <m:r>
+              <w:rPr>
+                <w:rFonts w:ascii="Cambria Math" w:eastAsiaTheme="minorEastAsia" w:hAnsi="Cambria Math"/>
+              </w:rPr>
+              <m:t>n</m:t>
+            </m:r>
+          </m:e>
+        </m:d>
+        <m:r>
+          <w:rPr>
+            <w:rFonts w:ascii="Cambria Math" w:eastAsiaTheme="minorEastAsia" w:hAnsi="Cambria Math"/>
+          </w:rPr>
+          <m:t>≔</m:t>
+        </m:r>
+      </m:oMath>
+      <w:r>
+        <w:rPr>
+          <w:rFonts w:eastAsiaTheme="minorEastAsia"/>
+        </w:rPr>
+        <w:t xml:space="preserve"> current output</w:t>
+      </w:r>
+    </w:p>
+    <w:p>
+      <w:pPr>
+        <w:pStyle w:val="ListParagraph"/>
+        <w:numPr>
+          <w:ilvl w:val="0"/>
+          <w:numId w:val="5"/>
+        </w:numPr>
+      </w:pPr>
+      <m:oMath>
+        <m:sSub>
+          <m:sSubPr>
+            <m:ctrlPr>
+              <w:rPr>
+                <w:rFonts w:ascii="Cambria Math" w:eastAsiaTheme="minorEastAsia" w:hAnsi="Cambria Math"/>
+                <w:i/>
+              </w:rPr>
+            </m:ctrlPr>
+          </m:sSubPr>
+          <m:e>
+            <m:r>
+              <w:rPr>
+                <w:rFonts w:ascii="Cambria Math" w:eastAsiaTheme="minorEastAsia" w:hAnsi="Cambria Math"/>
+              </w:rPr>
+              <m:t>y</m:t>
+            </m:r>
+          </m:e>
+          <m:sub>
+            <m:r>
+              <w:rPr>
+                <w:rFonts w:ascii="Cambria Math" w:eastAsiaTheme="minorEastAsia" w:hAnsi="Cambria Math"/>
+              </w:rPr>
+              <m:t>bn</m:t>
+            </m:r>
+          </m:sub>
+        </m:sSub>
+        <m:d>
+          <m:dPr>
+            <m:begChr m:val="["/>
+            <m:endChr m:val="]"/>
+            <m:ctrlPr>
+              <w:rPr>
+                <w:rFonts w:ascii="Cambria Math" w:eastAsiaTheme="minorEastAsia" w:hAnsi="Cambria Math"/>
+                <w:i/>
+              </w:rPr>
+            </m:ctrlPr>
+          </m:dPr>
+          <m:e>
+            <m:r>
+              <w:rPr>
+                <w:rFonts w:ascii="Cambria Math" w:eastAsiaTheme="minorEastAsia" w:hAnsi="Cambria Math"/>
+              </w:rPr>
+              <m:t>n-1</m:t>
+            </m:r>
+          </m:e>
+        </m:d>
+        <m:r>
+          <w:rPr>
+            <w:rFonts w:ascii="Cambria Math" w:eastAsiaTheme="minorEastAsia" w:hAnsi="Cambria Math"/>
+          </w:rPr>
+          <m:t>≔</m:t>
+        </m:r>
+      </m:oMath>
+      <w:r>
+        <w:rPr>
+          <w:rFonts w:eastAsiaTheme="minorEastAsia"/>
+        </w:rPr>
+        <w:t xml:space="preserve"> previous output</w:t>
+      </w:r>
+    </w:p>
+    <w:p>
+      <w:pPr>
+        <w:pStyle w:val="ListParagraph"/>
+        <w:numPr>
+          <w:ilvl w:val="0"/>
+          <w:numId w:val="5"/>
+        </w:numPr>
+      </w:pPr>
+      <m:oMath>
+        <m:sSub>
+          <m:sSubPr>
+            <m:ctrlPr>
+              <w:rPr>
+                <w:rFonts w:ascii="Cambria Math" w:eastAsiaTheme="minorEastAsia" w:hAnsi="Cambria Math"/>
+                <w:i/>
+              </w:rPr>
+            </m:ctrlPr>
+          </m:sSubPr>
+          <m:e>
+            <m:r>
+              <w:rPr>
+                <w:rFonts w:ascii="Cambria Math" w:eastAsiaTheme="minorEastAsia" w:hAnsi="Cambria Math"/>
+              </w:rPr>
+              <m:t>y</m:t>
+            </m:r>
+          </m:e>
+          <m:sub>
+            <m:r>
+              <w:rPr>
+                <w:rFonts w:ascii="Cambria Math" w:eastAsiaTheme="minorEastAsia" w:hAnsi="Cambria Math"/>
+              </w:rPr>
+              <m:t>bn</m:t>
+            </m:r>
+          </m:sub>
+        </m:sSub>
+        <m:d>
+          <m:dPr>
+            <m:begChr m:val="["/>
+            <m:endChr m:val="]"/>
+            <m:ctrlPr>
+              <w:rPr>
+                <w:rFonts w:ascii="Cambria Math" w:eastAsiaTheme="minorEastAsia" w:hAnsi="Cambria Math"/>
+                <w:i/>
+              </w:rPr>
+            </m:ctrlPr>
+          </m:dPr>
+          <m:e>
+            <m:r>
+              <w:rPr>
+                <w:rFonts w:ascii="Cambria Math" w:eastAsiaTheme="minorEastAsia" w:hAnsi="Cambria Math"/>
+              </w:rPr>
+              <m:t>n-2</m:t>
+            </m:r>
+          </m:e>
+        </m:d>
+        <m:r>
+          <w:rPr>
+            <w:rFonts w:ascii="Cambria Math" w:eastAsiaTheme="minorEastAsia" w:hAnsi="Cambria Math"/>
+          </w:rPr>
+          <m:t>≔</m:t>
+        </m:r>
+      </m:oMath>
+      <w:r>
+        <w:rPr>
+          <w:rFonts w:eastAsiaTheme="minorEastAsia"/>
+        </w:rPr>
+        <w:t xml:space="preserve"> second-to-last output</w:t>
+      </w:r>
+    </w:p>
+    <w:p>
+      <w:pPr>
+        <w:pStyle w:val="ListParagraph"/>
+        <w:numPr>
+          <w:ilvl w:val="0"/>
+          <w:numId w:val="5"/>
+        </w:numPr>
+      </w:pPr>
+      <m:oMath>
+        <m:sSub>
+          <m:sSubPr>
+            <m:ctrlPr>
+              <w:rPr>
+                <w:rFonts w:ascii="Cambria Math" w:eastAsiaTheme="minorEastAsia" w:hAnsi="Cambria Math"/>
+                <w:i/>
+              </w:rPr>
+            </m:ctrlPr>
+          </m:sSubPr>
+          <m:e>
+            <m:r>
+              <w:rPr>
+                <w:rFonts w:ascii="Cambria Math" w:eastAsiaTheme="minorEastAsia" w:hAnsi="Cambria Math"/>
+              </w:rPr>
+              <m:t>x</m:t>
+            </m:r>
+          </m:e>
+          <m:sub>
+            <m:r>
+              <w:rPr>
+                <w:rFonts w:ascii="Cambria Math" w:eastAsiaTheme="minorEastAsia" w:hAnsi="Cambria Math"/>
+              </w:rPr>
+              <m:t>bn</m:t>
+            </m:r>
+          </m:sub>
+        </m:sSub>
+        <m:d>
+          <m:dPr>
+            <m:begChr m:val="["/>
+            <m:endChr m:val="]"/>
+            <m:ctrlPr>
+              <w:rPr>
+                <w:rFonts w:ascii="Cambria Math" w:eastAsiaTheme="minorEastAsia" w:hAnsi="Cambria Math"/>
+                <w:i/>
+              </w:rPr>
+            </m:ctrlPr>
+          </m:dPr>
+          <m:e>
+            <m:r>
+              <w:rPr>
+                <w:rFonts w:ascii="Cambria Math" w:eastAsiaTheme="minorEastAsia" w:hAnsi="Cambria Math"/>
+              </w:rPr>
+              <m:t>n</m:t>
+            </m:r>
+          </m:e>
+        </m:d>
+        <m:r>
+          <w:rPr>
+            <w:rFonts w:ascii="Cambria Math" w:eastAsiaTheme="minorEastAsia" w:hAnsi="Cambria Math"/>
+          </w:rPr>
+          <m:t>≔</m:t>
+        </m:r>
+      </m:oMath>
+      <w:r>
+        <w:rPr>
+          <w:rFonts w:eastAsiaTheme="minorEastAsia"/>
+        </w:rPr>
+        <w:t xml:space="preserve"> current </w:t>
+      </w:r>
+      <w:r>
+        <w:rPr>
+          <w:rFonts w:eastAsiaTheme="minorEastAsia"/>
+        </w:rPr>
+        <w:t>input</w:t>
+      </w:r>
+    </w:p>
+    <w:p>
+      <w:pPr>
+        <w:pStyle w:val="ListParagraph"/>
+        <w:numPr>
+          <w:ilvl w:val="0"/>
+          <w:numId w:val="5"/>
+        </w:numPr>
+      </w:pPr>
+      <m:oMath>
+        <m:sSub>
+          <m:sSubPr>
+            <m:ctrlPr>
+              <w:rPr>
+                <w:rFonts w:ascii="Cambria Math" w:eastAsiaTheme="minorEastAsia" w:hAnsi="Cambria Math"/>
+                <w:i/>
+              </w:rPr>
+            </m:ctrlPr>
+          </m:sSubPr>
+          <m:e>
+            <m:r>
+              <w:rPr>
+                <w:rFonts w:ascii="Cambria Math" w:eastAsiaTheme="minorEastAsia" w:hAnsi="Cambria Math"/>
+              </w:rPr>
+              <m:t>x</m:t>
+            </m:r>
+          </m:e>
+          <m:sub>
+            <m:r>
+              <w:rPr>
+                <w:rFonts w:ascii="Cambria Math" w:eastAsiaTheme="minorEastAsia" w:hAnsi="Cambria Math"/>
+              </w:rPr>
+              <m:t>bn</m:t>
+            </m:r>
+          </m:sub>
+        </m:sSub>
+        <m:d>
+          <m:dPr>
+            <m:begChr m:val="["/>
+            <m:endChr m:val="]"/>
+            <m:ctrlPr>
+              <w:rPr>
+                <w:rFonts w:ascii="Cambria Math" w:eastAsiaTheme="minorEastAsia" w:hAnsi="Cambria Math"/>
+                <w:i/>
+              </w:rPr>
+            </m:ctrlPr>
+          </m:dPr>
+          <m:e>
+            <m:r>
+              <w:rPr>
+                <w:rFonts w:ascii="Cambria Math" w:eastAsiaTheme="minorEastAsia" w:hAnsi="Cambria Math"/>
+              </w:rPr>
+              <m:t>n-1</m:t>
+            </m:r>
+          </m:e>
+        </m:d>
+        <m:r>
+          <w:rPr>
+            <w:rFonts w:ascii="Cambria Math" w:eastAsiaTheme="minorEastAsia" w:hAnsi="Cambria Math"/>
+          </w:rPr>
+          <m:t>≔</m:t>
+        </m:r>
+      </m:oMath>
+      <w:r>
+        <w:rPr>
+          <w:rFonts w:eastAsiaTheme="minorEastAsia"/>
+        </w:rPr>
+        <w:t xml:space="preserve"> previous </w:t>
+      </w:r>
+      <w:r>
+        <w:rPr>
+          <w:rFonts w:eastAsiaTheme="minorEastAsia"/>
+        </w:rPr>
+        <w:t>input</w:t>
+      </w:r>
+    </w:p>
+    <w:p>
+      <w:pPr>
+        <w:pStyle w:val="ListParagraph"/>
+        <w:numPr>
+          <w:ilvl w:val="0"/>
+          <w:numId w:val="5"/>
+        </w:numPr>
+      </w:pPr>
+      <m:oMath>
+        <m:sSub>
+          <m:sSubPr>
+            <m:ctrlPr>
+              <w:rPr>
+                <w:rFonts w:ascii="Cambria Math" w:eastAsiaTheme="minorEastAsia" w:hAnsi="Cambria Math"/>
+                <w:i/>
+              </w:rPr>
+            </m:ctrlPr>
+          </m:sSubPr>
+          <m:e>
+            <m:r>
+              <w:rPr>
+                <w:rFonts w:ascii="Cambria Math" w:eastAsiaTheme="minorEastAsia" w:hAnsi="Cambria Math"/>
+              </w:rPr>
+              <m:t>x</m:t>
+            </m:r>
+          </m:e>
+          <m:sub>
+            <m:r>
+              <w:rPr>
+                <w:rFonts w:ascii="Cambria Math" w:eastAsiaTheme="minorEastAsia" w:hAnsi="Cambria Math"/>
+              </w:rPr>
+              <m:t>bn</m:t>
+            </m:r>
+          </m:sub>
+        </m:sSub>
+        <m:d>
+          <m:dPr>
+            <m:begChr m:val="["/>
+            <m:endChr m:val="]"/>
+            <m:ctrlPr>
+              <w:rPr>
+                <w:rFonts w:ascii="Cambria Math" w:eastAsiaTheme="minorEastAsia" w:hAnsi="Cambria Math"/>
+                <w:i/>
+              </w:rPr>
+            </m:ctrlPr>
+          </m:dPr>
+          <m:e>
+            <m:r>
+              <w:rPr>
+                <w:rFonts w:ascii="Cambria Math" w:eastAsiaTheme="minorEastAsia" w:hAnsi="Cambria Math"/>
+              </w:rPr>
+              <m:t>n-2</m:t>
+            </m:r>
+          </m:e>
+        </m:d>
+        <m:r>
+          <w:rPr>
+            <w:rFonts w:ascii="Cambria Math" w:eastAsiaTheme="minorEastAsia" w:hAnsi="Cambria Math"/>
+          </w:rPr>
+          <m:t>≔</m:t>
+        </m:r>
+      </m:oMath>
+      <w:r>
+        <w:rPr>
+          <w:rFonts w:eastAsiaTheme="minorEastAsia"/>
+        </w:rPr>
+        <w:t xml:space="preserve"> second-to-last input</w:t>
+      </w:r>
+    </w:p>
+    <w:p>
+      <w:r>
+        <w:t>Ultimately, the following function can be implemented in software</w:t>
+      </w:r>
+      <w:r>
+        <w:t xml:space="preserve"> to “notch” a discrete-time signal</w:t>
+      </w:r>
+      <w:r>
+        <w:t>:</w:t>
+      </w:r>
+    </w:p>
+    <w:p>
+      <w:pPr>
+        <w:rPr>
+          <w:rFonts w:eastAsiaTheme="minorEastAsia"/>
+        </w:rPr>
+      </w:pPr>
+      <m:oMathPara>
+        <m:oMath>
+          <m:sSub>
+            <m:sSubPr>
+              <m:ctrlPr>
+                <w:rPr>
+                  <w:rFonts w:ascii="Cambria Math" w:eastAsiaTheme="minorEastAsia" w:hAnsi="Cambria Math"/>
+                  <w:i/>
+                </w:rPr>
+              </m:ctrlPr>
+            </m:sSubPr>
+            <m:e>
+              <m:r>
+                <w:rPr>
+                  <w:rFonts w:ascii="Cambria Math" w:eastAsiaTheme="minorEastAsia" w:hAnsi="Cambria Math"/>
+                </w:rPr>
+                <m:t>y</m:t>
+              </m:r>
+            </m:e>
+            <m:sub>
+              <m:r>
+                <w:rPr>
+                  <w:rFonts w:ascii="Cambria Math" w:eastAsiaTheme="minorEastAsia" w:hAnsi="Cambria Math"/>
+                </w:rPr>
+                <m:t>bn</m:t>
+              </m:r>
+            </m:sub>
+          </m:sSub>
+          <m:d>
+            <m:dPr>
+              <m:begChr m:val="["/>
+              <m:endChr m:val="]"/>
+              <m:ctrlPr>
+                <w:rPr>
+                  <w:rFonts w:ascii="Cambria Math" w:eastAsiaTheme="minorEastAsia" w:hAnsi="Cambria Math"/>
+                  <w:i/>
+                </w:rPr>
+              </m:ctrlPr>
+            </m:dPr>
+            <m:e>
+              <m:r>
+                <w:rPr>
+                  <w:rFonts w:ascii="Cambria Math" w:eastAsiaTheme="minorEastAsia" w:hAnsi="Cambria Math"/>
+                </w:rPr>
+                <m:t>n</m:t>
+              </m:r>
+            </m:e>
+          </m:d>
+          <m:r>
+            <w:rPr>
+              <w:rFonts w:ascii="Cambria Math" w:eastAsiaTheme="minorEastAsia" w:hAnsi="Cambria Math"/>
+            </w:rPr>
+            <m:t>=</m:t>
+          </m:r>
+          <m:sSub>
+            <m:sSubPr>
+              <m:ctrlPr>
+                <w:rPr>
+                  <w:rFonts w:ascii="Cambria Math" w:eastAsiaTheme="minorEastAsia" w:hAnsi="Cambria Math"/>
+                  <w:i/>
+                </w:rPr>
+              </m:ctrlPr>
+            </m:sSubPr>
+            <m:e>
+              <m:r>
+                <w:rPr>
+                  <w:rFonts w:ascii="Cambria Math" w:eastAsiaTheme="minorEastAsia" w:hAnsi="Cambria Math"/>
+                </w:rPr>
+                <m:t>b</m:t>
+              </m:r>
+            </m:e>
+            <m:sub>
+              <m:r>
+                <w:rPr>
+                  <w:rFonts w:ascii="Cambria Math" w:eastAsiaTheme="minorEastAsia" w:hAnsi="Cambria Math"/>
+                </w:rPr>
+                <m:t>0</m:t>
+              </m:r>
+            </m:sub>
+          </m:sSub>
+          <m:sSub>
+            <m:sSubPr>
+              <m:ctrlPr>
+                <w:rPr>
+                  <w:rFonts w:ascii="Cambria Math" w:eastAsiaTheme="minorEastAsia" w:hAnsi="Cambria Math"/>
+                  <w:i/>
+                </w:rPr>
+              </m:ctrlPr>
+            </m:sSubPr>
+            <m:e>
+              <m:r>
+                <w:rPr>
+                  <w:rFonts w:ascii="Cambria Math" w:eastAsiaTheme="minorEastAsia" w:hAnsi="Cambria Math"/>
+                </w:rPr>
+                <m:t>x</m:t>
+              </m:r>
+            </m:e>
+            <m:sub>
+              <m:r>
+                <w:rPr>
+                  <w:rFonts w:ascii="Cambria Math" w:eastAsiaTheme="minorEastAsia" w:hAnsi="Cambria Math"/>
+                </w:rPr>
+                <m:t>bn</m:t>
+              </m:r>
+            </m:sub>
+          </m:sSub>
+          <m:d>
+            <m:dPr>
+              <m:begChr m:val="["/>
+              <m:endChr m:val="]"/>
+              <m:ctrlPr>
+                <w:rPr>
+                  <w:rFonts w:ascii="Cambria Math" w:eastAsiaTheme="minorEastAsia" w:hAnsi="Cambria Math"/>
+                  <w:i/>
+                </w:rPr>
+              </m:ctrlPr>
+            </m:dPr>
+            <m:e>
+              <m:r>
+                <w:rPr>
+                  <w:rFonts w:ascii="Cambria Math" w:eastAsiaTheme="minorEastAsia" w:hAnsi="Cambria Math"/>
+                </w:rPr>
+                <m:t>n</m:t>
+              </m:r>
+            </m:e>
+          </m:d>
+          <m:r>
+            <w:rPr>
+              <w:rFonts w:ascii="Cambria Math" w:eastAsiaTheme="minorEastAsia" w:hAnsi="Cambria Math"/>
+            </w:rPr>
+            <m:t>+</m:t>
+          </m:r>
+          <m:sSub>
+            <m:sSubPr>
+              <m:ctrlPr>
+                <w:rPr>
+                  <w:rFonts w:ascii="Cambria Math" w:eastAsiaTheme="minorEastAsia" w:hAnsi="Cambria Math"/>
+                  <w:i/>
+                </w:rPr>
+              </m:ctrlPr>
+            </m:sSubPr>
+            <m:e>
+              <m:r>
+                <w:rPr>
+                  <w:rFonts w:ascii="Cambria Math" w:eastAsiaTheme="minorEastAsia" w:hAnsi="Cambria Math"/>
+                </w:rPr>
+                <m:t>b</m:t>
+              </m:r>
+            </m:e>
+            <m:sub>
+              <m:r>
+                <w:rPr>
+                  <w:rFonts w:ascii="Cambria Math" w:eastAsiaTheme="minorEastAsia" w:hAnsi="Cambria Math"/>
+                </w:rPr>
+                <m:t>1</m:t>
+              </m:r>
+            </m:sub>
+          </m:sSub>
+          <m:sSub>
+            <m:sSubPr>
+              <m:ctrlPr>
+                <w:rPr>
+                  <w:rFonts w:ascii="Cambria Math" w:eastAsiaTheme="minorEastAsia" w:hAnsi="Cambria Math"/>
+                  <w:i/>
+                </w:rPr>
+              </m:ctrlPr>
+            </m:sSubPr>
+            <m:e>
+              <m:r>
+                <w:rPr>
+                  <w:rFonts w:ascii="Cambria Math" w:eastAsiaTheme="minorEastAsia" w:hAnsi="Cambria Math"/>
+                </w:rPr>
+                <m:t>x</m:t>
+              </m:r>
+            </m:e>
+            <m:sub>
+              <m:r>
+                <w:rPr>
+                  <w:rFonts w:ascii="Cambria Math" w:eastAsiaTheme="minorEastAsia" w:hAnsi="Cambria Math"/>
+                </w:rPr>
+                <m:t>bn</m:t>
+              </m:r>
+            </m:sub>
+          </m:sSub>
+          <m:d>
+            <m:dPr>
+              <m:begChr m:val="["/>
+              <m:endChr m:val="]"/>
+              <m:ctrlPr>
+                <w:rPr>
+                  <w:rFonts w:ascii="Cambria Math" w:eastAsiaTheme="minorEastAsia" w:hAnsi="Cambria Math"/>
+                  <w:i/>
+                </w:rPr>
+              </m:ctrlPr>
+            </m:dPr>
+            <m:e>
+              <m:r>
+                <w:rPr>
+                  <w:rFonts w:ascii="Cambria Math" w:eastAsiaTheme="minorEastAsia" w:hAnsi="Cambria Math"/>
+                </w:rPr>
+                <m:t>n-1</m:t>
+              </m:r>
+            </m:e>
+          </m:d>
+          <m:r>
+            <w:rPr>
+              <w:rFonts w:ascii="Cambria Math" w:eastAsiaTheme="minorEastAsia" w:hAnsi="Cambria Math"/>
+            </w:rPr>
+            <m:t>+</m:t>
+          </m:r>
+          <m:sSub>
+            <m:sSubPr>
+              <m:ctrlPr>
+                <w:rPr>
+                  <w:rFonts w:ascii="Cambria Math" w:eastAsiaTheme="minorEastAsia" w:hAnsi="Cambria Math"/>
+                  <w:i/>
+                </w:rPr>
+              </m:ctrlPr>
+            </m:sSubPr>
+            <m:e>
+              <m:r>
+                <w:rPr>
+                  <w:rFonts w:ascii="Cambria Math" w:eastAsiaTheme="minorEastAsia" w:hAnsi="Cambria Math"/>
+                </w:rPr>
+                <m:t>b</m:t>
+              </m:r>
+            </m:e>
+            <m:sub>
+              <m:r>
+                <w:rPr>
+                  <w:rFonts w:ascii="Cambria Math" w:eastAsiaTheme="minorEastAsia" w:hAnsi="Cambria Math"/>
+                </w:rPr>
+                <m:t>2</m:t>
+              </m:r>
+            </m:sub>
+          </m:sSub>
+          <m:sSub>
+            <m:sSubPr>
+              <m:ctrlPr>
+                <w:rPr>
+                  <w:rFonts w:ascii="Cambria Math" w:eastAsiaTheme="minorEastAsia" w:hAnsi="Cambria Math"/>
+                  <w:i/>
+                </w:rPr>
+              </m:ctrlPr>
+            </m:sSubPr>
+            <m:e>
+              <m:r>
+                <w:rPr>
+                  <w:rFonts w:ascii="Cambria Math" w:eastAsiaTheme="minorEastAsia" w:hAnsi="Cambria Math"/>
+                </w:rPr>
+                <m:t>x</m:t>
+              </m:r>
+            </m:e>
+            <m:sub>
+              <m:r>
+                <w:rPr>
+                  <w:rFonts w:ascii="Cambria Math" w:eastAsiaTheme="minorEastAsia" w:hAnsi="Cambria Math"/>
+                </w:rPr>
+                <m:t>bn</m:t>
+              </m:r>
+            </m:sub>
+          </m:sSub>
+          <m:d>
+            <m:dPr>
+              <m:begChr m:val="["/>
+              <m:endChr m:val="]"/>
+              <m:ctrlPr>
+                <w:rPr>
+                  <w:rFonts w:ascii="Cambria Math" w:eastAsiaTheme="minorEastAsia" w:hAnsi="Cambria Math"/>
+                  <w:i/>
+                </w:rPr>
+              </m:ctrlPr>
+            </m:dPr>
+            <m:e>
+              <m:r>
+                <w:rPr>
+                  <w:rFonts w:ascii="Cambria Math" w:eastAsiaTheme="minorEastAsia" w:hAnsi="Cambria Math"/>
+                </w:rPr>
+                <m:t>n-2</m:t>
+              </m:r>
+            </m:e>
+          </m:d>
+          <m:r>
+            <w:rPr>
+              <w:rFonts w:ascii="Cambria Math" w:eastAsiaTheme="minorEastAsia" w:hAnsi="Cambria Math"/>
+            </w:rPr>
+            <m:t>-</m:t>
+          </m:r>
+          <m:sSub>
+            <m:sSubPr>
+              <m:ctrlPr>
+                <w:rPr>
+                  <w:rFonts w:ascii="Cambria Math" w:eastAsiaTheme="minorEastAsia" w:hAnsi="Cambria Math"/>
+                  <w:i/>
+                </w:rPr>
+              </m:ctrlPr>
+            </m:sSubPr>
+            <m:e>
+              <m:r>
+                <w:rPr>
+                  <w:rFonts w:ascii="Cambria Math" w:eastAsiaTheme="minorEastAsia" w:hAnsi="Cambria Math"/>
+                </w:rPr>
+                <m:t>a</m:t>
+              </m:r>
+            </m:e>
+            <m:sub>
+              <m:r>
+                <w:rPr>
+                  <w:rFonts w:ascii="Cambria Math" w:eastAsiaTheme="minorEastAsia" w:hAnsi="Cambria Math"/>
+                </w:rPr>
+                <m:t>1</m:t>
+              </m:r>
+            </m:sub>
+          </m:sSub>
+          <m:sSub>
+            <m:sSubPr>
+              <m:ctrlPr>
+                <w:rPr>
+                  <w:rFonts w:ascii="Cambria Math" w:eastAsiaTheme="minorEastAsia" w:hAnsi="Cambria Math"/>
+                  <w:i/>
+                </w:rPr>
+              </m:ctrlPr>
+            </m:sSubPr>
+            <m:e>
+              <m:r>
+                <w:rPr>
+                  <w:rFonts w:ascii="Cambria Math" w:eastAsiaTheme="minorEastAsia" w:hAnsi="Cambria Math"/>
+                </w:rPr>
+                <m:t>y</m:t>
+              </m:r>
+            </m:e>
+            <m:sub>
+              <m:r>
+                <w:rPr>
+                  <w:rFonts w:ascii="Cambria Math" w:eastAsiaTheme="minorEastAsia" w:hAnsi="Cambria Math"/>
+                </w:rPr>
+                <m:t>bn</m:t>
+              </m:r>
+            </m:sub>
+          </m:sSub>
+          <m:d>
+            <m:dPr>
+              <m:begChr m:val="["/>
+              <m:endChr m:val="]"/>
+              <m:ctrlPr>
+                <w:rPr>
+                  <w:rFonts w:ascii="Cambria Math" w:eastAsiaTheme="minorEastAsia" w:hAnsi="Cambria Math"/>
+                  <w:i/>
+                </w:rPr>
+              </m:ctrlPr>
+            </m:dPr>
+            <m:e>
+              <m:r>
+                <w:rPr>
+                  <w:rFonts w:ascii="Cambria Math" w:eastAsiaTheme="minorEastAsia" w:hAnsi="Cambria Math"/>
+                </w:rPr>
+                <m:t>n-1</m:t>
+              </m:r>
+            </m:e>
+          </m:d>
+          <m:r>
+            <w:rPr>
+              <w:rFonts w:ascii="Cambria Math" w:eastAsiaTheme="minorEastAsia" w:hAnsi="Cambria Math"/>
+            </w:rPr>
+            <m:t>-</m:t>
+          </m:r>
+          <m:sSub>
+            <m:sSubPr>
+              <m:ctrlPr>
+                <w:rPr>
+                  <w:rFonts w:ascii="Cambria Math" w:eastAsiaTheme="minorEastAsia" w:hAnsi="Cambria Math"/>
+                  <w:i/>
+                </w:rPr>
+              </m:ctrlPr>
+            </m:sSubPr>
+            <m:e>
+              <m:r>
+                <w:rPr>
+                  <w:rFonts w:ascii="Cambria Math" w:eastAsiaTheme="minorEastAsia" w:hAnsi="Cambria Math"/>
+                </w:rPr>
+                <m:t>a</m:t>
+              </m:r>
+            </m:e>
+            <m:sub>
+              <m:r>
+                <w:rPr>
+                  <w:rFonts w:ascii="Cambria Math" w:eastAsiaTheme="minorEastAsia" w:hAnsi="Cambria Math"/>
+                </w:rPr>
+                <m:t>2</m:t>
+              </m:r>
+            </m:sub>
+          </m:sSub>
+          <m:sSub>
+            <m:sSubPr>
+              <m:ctrlPr>
+                <w:rPr>
+                  <w:rFonts w:ascii="Cambria Math" w:eastAsiaTheme="minorEastAsia" w:hAnsi="Cambria Math"/>
+                  <w:i/>
+                </w:rPr>
+              </m:ctrlPr>
+            </m:sSubPr>
+            <m:e>
+              <m:r>
+                <w:rPr>
+                  <w:rFonts w:ascii="Cambria Math" w:eastAsiaTheme="minorEastAsia" w:hAnsi="Cambria Math"/>
+                </w:rPr>
+                <m:t>y</m:t>
+              </m:r>
+            </m:e>
+            <m:sub>
+              <m:r>
+                <w:rPr>
+                  <w:rFonts w:ascii="Cambria Math" w:eastAsiaTheme="minorEastAsia" w:hAnsi="Cambria Math"/>
+                </w:rPr>
+                <m:t>bn</m:t>
+              </m:r>
+            </m:sub>
+          </m:sSub>
+          <m:d>
+            <m:dPr>
+              <m:begChr m:val="["/>
+              <m:endChr m:val="]"/>
+              <m:ctrlPr>
+                <w:rPr>
+                  <w:rFonts w:ascii="Cambria Math" w:eastAsiaTheme="minorEastAsia" w:hAnsi="Cambria Math"/>
+                  <w:i/>
+                </w:rPr>
+              </m:ctrlPr>
+            </m:dPr>
+            <m:e>
+              <m:r>
+                <w:rPr>
+                  <w:rFonts w:ascii="Cambria Math" w:eastAsiaTheme="minorEastAsia" w:hAnsi="Cambria Math"/>
+                </w:rPr>
+                <m:t>n-2</m:t>
+              </m:r>
+            </m:e>
+          </m:d>
+        </m:oMath>
+      </m:oMathPara>
+    </w:p>
+    <w:p>
+      <w:pPr>
+        <w:rPr>
+          <w:rFonts w:eastAsiaTheme="minorEastAsia"/>
+        </w:rPr>
+      </w:pPr>
+      <w:r>
+        <w:rPr>
+          <w:rFonts w:eastAsiaTheme="minorEastAsia"/>
+        </w:rPr>
+        <w:t>[</w:t>
+      </w:r>
+      <w:r>
+        <w:rPr>
+          <w:rFonts w:eastAsiaTheme="minorEastAsia"/>
+        </w:rPr>
+        <w:t>Note that the above is</w:t>
+      </w:r>
+      <w:r>
+        <w:rPr>
+          <w:rFonts w:eastAsiaTheme="minorEastAsia"/>
+        </w:rPr>
+        <w:t xml:space="preserve"> the</w:t>
+      </w:r>
+      <w:r>
+        <w:rPr>
+          <w:rFonts w:eastAsiaTheme="minorEastAsia"/>
+        </w:rPr>
+        <w:t xml:space="preserve"> </w:t>
+      </w:r>
+      <w:hyperlink r:id="rId17" w:history="1">
+        <w:r>
+          <w:rPr>
+            <w:rStyle w:val="Hyperlink"/>
+            <w:rFonts w:eastAsiaTheme="minorEastAsia"/>
+          </w:rPr>
+          <w:t>direct-form-I realization</w:t>
+        </w:r>
+      </w:hyperlink>
+      <w:r>
+        <w:rPr>
+          <w:rFonts w:eastAsiaTheme="minorEastAsia"/>
+        </w:rPr>
+        <w:t xml:space="preserve"> of </w:t>
+      </w:r>
+      <m:oMath>
+        <m:sSub>
+          <m:sSubPr>
+            <m:ctrlPr>
+              <w:rPr>
+                <w:rFonts w:ascii="Cambria Math" w:eastAsiaTheme="minorEastAsia" w:hAnsi="Cambria Math"/>
+                <w:i/>
+              </w:rPr>
+            </m:ctrlPr>
+          </m:sSubPr>
+          <m:e>
+            <m:r>
+              <w:rPr>
+                <w:rFonts w:ascii="Cambria Math" w:eastAsiaTheme="minorEastAsia" w:hAnsi="Cambria Math"/>
+              </w:rPr>
+              <m:t>H</m:t>
+            </m:r>
+          </m:e>
+          <m:sub>
+            <m:r>
+              <w:rPr>
+                <w:rFonts w:ascii="Cambria Math" w:eastAsiaTheme="minorEastAsia" w:hAnsi="Cambria Math"/>
+              </w:rPr>
+              <m:t>bn</m:t>
+            </m:r>
+          </m:sub>
+        </m:sSub>
+        <m:d>
+          <m:dPr>
+            <m:ctrlPr>
+              <w:rPr>
+                <w:rFonts w:ascii="Cambria Math" w:eastAsiaTheme="minorEastAsia" w:hAnsi="Cambria Math"/>
+                <w:i/>
+              </w:rPr>
+            </m:ctrlPr>
+          </m:dPr>
+          <m:e>
+            <m:r>
+              <w:rPr>
+                <w:rFonts w:ascii="Cambria Math" w:eastAsiaTheme="minorEastAsia" w:hAnsi="Cambria Math"/>
+              </w:rPr>
+              <m:t>z</m:t>
+            </m:r>
+          </m:e>
+        </m:d>
+      </m:oMath>
+      <w:r>
+        <w:rPr>
+          <w:rFonts w:eastAsiaTheme="minorEastAsia"/>
+        </w:rPr>
+        <w:t>.</w:t>
+      </w:r>
+      <w:r>
+        <w:rPr>
+          <w:rFonts w:eastAsiaTheme="minorEastAsia"/>
+        </w:rPr>
+        <w:t>]</w:t>
       </w:r>
     </w:p>
     <w:sectPr>

</xml_diff>